<commit_message>
finished adding images to 1.4 & 1.5; edited word document for spelling mistakes in 3
</commit_message>
<xml_diff>
--- a/writeup.docx
+++ b/writeup.docx
@@ -339,16 +339,8 @@
         <w:rPr>
           <w:rFonts w:ascii="Times New Roman" w:hAnsi="Times New Roman" w:cs="Times New Roman"/>
         </w:rPr>
-        <w:t xml:space="preserve">Gradient Magnitude and Direction using </w:t>
-      </w:r>
-      <w:proofErr w:type="spellStart"/>
-      <w:r>
-        <w:rPr>
-          <w:rFonts w:ascii="Times New Roman" w:hAnsi="Times New Roman" w:cs="Times New Roman"/>
-        </w:rPr>
-        <w:t>Sobel</w:t>
-      </w:r>
-      <w:proofErr w:type="spellEnd"/>
+        <w:t>Gradient Magnitude and Direction using Sobel</w:t>
+      </w:r>
       <w:r>
         <w:rPr>
           <w:rFonts w:ascii="Times New Roman" w:hAnsi="Times New Roman" w:cs="Times New Roman"/>
@@ -403,13 +395,7 @@
         <w:rPr>
           <w:rFonts w:ascii="Times New Roman" w:hAnsi="Times New Roman" w:cs="Times New Roman"/>
         </w:rPr>
-        <w:t>-1.10714</w:t>
-      </w:r>
-      <w:r>
-        <w:rPr>
-          <w:rFonts w:ascii="Times New Roman" w:hAnsi="Times New Roman" w:cs="Times New Roman"/>
-        </w:rPr>
-        <w:t>9</w:t>
+        <w:t>-1.107149</w:t>
       </w:r>
     </w:p>
     <w:p>
@@ -436,10 +422,119 @@
         </w:rPr>
         <w:t xml:space="preserve">a) Filter using distance between pixels: </w:t>
       </w:r>
+      <w:r>
+        <w:rPr>
+          <w:rFonts w:ascii="Times New Roman" w:hAnsi="Times New Roman" w:cs="Times New Roman"/>
+        </w:rPr>
+        <w:t xml:space="preserve">We use a simple Gaussian 3x3 </w:t>
+      </w:r>
+      <w:r>
+        <w:rPr>
+          <w:rFonts w:ascii="Times New Roman" w:hAnsi="Times New Roman" w:cs="Times New Roman"/>
+        </w:rPr>
+        <w:t>kernel</w:t>
+      </w:r>
+      <w:r>
+        <w:rPr>
+          <w:rFonts w:ascii="Times New Roman" w:hAnsi="Times New Roman" w:cs="Times New Roman"/>
+        </w:rPr>
+        <w:t>.</w:t>
+      </w:r>
+      <w:r>
+        <w:rPr>
+          <w:rFonts w:ascii="Times New Roman" w:hAnsi="Times New Roman" w:cs="Times New Roman"/>
+        </w:rPr>
+        <w:t xml:space="preserve"> </w:t>
+      </w:r>
     </w:p>
     <w:p>
       <w:pPr>
         <w:pStyle w:val="ListParagraph"/>
+        <w:ind w:left="2160"/>
+        <w:rPr>
+          <w:rFonts w:ascii="Times New Roman" w:hAnsi="Times New Roman" w:cs="Times New Roman"/>
+        </w:rPr>
+      </w:pPr>
+      <w:r>
+        <w:rPr>
+          <w:rFonts w:ascii="Times New Roman" w:hAnsi="Times New Roman" w:cs="Times New Roman"/>
+        </w:rPr>
+        <w:t xml:space="preserve">    </w:t>
+      </w:r>
+      <w:r>
+        <w:rPr>
+          <w:rFonts w:ascii="Times New Roman" w:hAnsi="Times New Roman" w:cs="Times New Roman"/>
+        </w:rPr>
+        <w:t>[0.0625,0.125,0.0625],</w:t>
+      </w:r>
+    </w:p>
+    <w:p>
+      <w:pPr>
+        <w:pStyle w:val="ListParagraph"/>
+        <w:rPr>
+          <w:rFonts w:ascii="Times New Roman" w:hAnsi="Times New Roman" w:cs="Times New Roman"/>
+        </w:rPr>
+      </w:pPr>
+      <w:r>
+        <w:rPr>
+          <w:rFonts w:ascii="Times New Roman" w:hAnsi="Times New Roman" w:cs="Times New Roman"/>
+        </w:rPr>
+        <w:t xml:space="preserve">                             [0.125,.25,0.125],</w:t>
+      </w:r>
+    </w:p>
+    <w:p>
+      <w:pPr>
+        <w:pStyle w:val="ListParagraph"/>
+        <w:rPr>
+          <w:rFonts w:ascii="Times New Roman" w:hAnsi="Times New Roman" w:cs="Times New Roman"/>
+        </w:rPr>
+      </w:pPr>
+      <w:r>
+        <w:rPr>
+          <w:rFonts w:ascii="Times New Roman" w:hAnsi="Times New Roman" w:cs="Times New Roman"/>
+        </w:rPr>
+        <w:t xml:space="preserve">                             [0.0625,0.125,0.0625]</w:t>
+      </w:r>
+      <w:r>
+        <w:rPr>
+          <w:rFonts w:ascii="Times New Roman" w:hAnsi="Times New Roman" w:cs="Times New Roman"/>
+        </w:rPr>
+        <w:t xml:space="preserve">, </w:t>
+      </w:r>
+      <w:r>
+        <w:rPr>
+          <w:rFonts w:ascii="Times New Roman" w:hAnsi="Times New Roman" w:cs="Times New Roman"/>
+        </w:rPr>
+        <w:t xml:space="preserve">(Please see </w:t>
+      </w:r>
+      <w:r>
+        <w:rPr>
+          <w:rFonts w:ascii="Times New Roman" w:hAnsi="Times New Roman" w:cs="Times New Roman"/>
+        </w:rPr>
+        <w:t xml:space="preserve">comments </w:t>
+      </w:r>
+      <w:r>
+        <w:rPr>
+          <w:rFonts w:ascii="Times New Roman" w:hAnsi="Times New Roman" w:cs="Times New Roman"/>
+        </w:rPr>
+        <w:t>in code</w:t>
+      </w:r>
+      <w:r>
+        <w:rPr>
+          <w:rFonts w:ascii="Times New Roman" w:hAnsi="Times New Roman" w:cs="Times New Roman"/>
+        </w:rPr>
+        <w:t xml:space="preserve"> for more details</w:t>
+      </w:r>
+      <w:r>
+        <w:rPr>
+          <w:rFonts w:ascii="Times New Roman" w:hAnsi="Times New Roman" w:cs="Times New Roman"/>
+        </w:rPr>
+        <w:t>.)</w:t>
+      </w:r>
+    </w:p>
+    <w:p>
+      <w:pPr>
+        <w:pStyle w:val="ListParagraph"/>
         <w:rPr>
           <w:rFonts w:ascii="Times New Roman" w:hAnsi="Times New Roman" w:cs="Times New Roman"/>
         </w:rPr>
@@ -450,6 +545,12 @@
         </w:rPr>
         <w:t>b) Filter using distance between pixel values:</w:t>
       </w:r>
+      <w:r>
+        <w:rPr>
+          <w:rFonts w:ascii="Times New Roman" w:hAnsi="Times New Roman" w:cs="Times New Roman"/>
+        </w:rPr>
+        <w:t xml:space="preserve"> </w:t>
+      </w:r>
     </w:p>
     <w:p>
       <w:pPr>
@@ -462,8 +563,943 @@
         <w:rPr>
           <w:rFonts w:ascii="Times New Roman" w:hAnsi="Times New Roman" w:cs="Times New Roman"/>
         </w:rPr>
+        <w:t xml:space="preserve">-- </w:t>
+      </w:r>
+      <w:r>
+        <w:rPr>
+          <w:rFonts w:ascii="Times New Roman" w:hAnsi="Times New Roman" w:cs="Times New Roman"/>
+        </w:rPr>
+        <w:t>For each 3x3 neighborhood, we o</w:t>
+      </w:r>
+      <w:r>
+        <w:rPr>
+          <w:rFonts w:ascii="Times New Roman" w:hAnsi="Times New Roman" w:cs="Times New Roman"/>
+        </w:rPr>
+        <w:t xml:space="preserve">rder </w:t>
+      </w:r>
+      <w:proofErr w:type="gramStart"/>
+      <w:r>
+        <w:rPr>
+          <w:rFonts w:ascii="Times New Roman" w:hAnsi="Times New Roman" w:cs="Times New Roman"/>
+        </w:rPr>
+        <w:t>pixels</w:t>
+      </w:r>
+      <w:proofErr w:type="gramEnd"/>
+      <w:r>
+        <w:rPr>
+          <w:rFonts w:ascii="Times New Roman" w:hAnsi="Times New Roman" w:cs="Times New Roman"/>
+        </w:rPr>
+        <w:t xml:space="preserve"> values</w:t>
+      </w:r>
+      <w:r>
+        <w:rPr>
+          <w:rFonts w:ascii="Times New Roman" w:hAnsi="Times New Roman" w:cs="Times New Roman"/>
+        </w:rPr>
+        <w:t xml:space="preserve"> least to greatest</w:t>
+      </w:r>
+      <w:r>
+        <w:rPr>
+          <w:rFonts w:ascii="Times New Roman" w:hAnsi="Times New Roman" w:cs="Times New Roman"/>
+        </w:rPr>
+        <w:t>. I</w:t>
+      </w:r>
+      <w:r>
+        <w:rPr>
+          <w:rFonts w:ascii="Times New Roman" w:hAnsi="Times New Roman" w:cs="Times New Roman"/>
+        </w:rPr>
+        <w:t>f center pixel value is the least o</w:t>
+      </w:r>
+      <w:r>
+        <w:rPr>
+          <w:rFonts w:ascii="Times New Roman" w:hAnsi="Times New Roman" w:cs="Times New Roman"/>
+        </w:rPr>
+        <w:t>r greatest in the neighborhood,</w:t>
+      </w:r>
+      <w:r>
+        <w:rPr>
+          <w:rFonts w:ascii="Times New Roman" w:hAnsi="Times New Roman" w:cs="Times New Roman"/>
+        </w:rPr>
+        <w:t xml:space="preserve"> it will weigh 6x and we will</w:t>
+      </w:r>
+      <w:r>
+        <w:rPr>
+          <w:rFonts w:ascii="Times New Roman" w:hAnsi="Times New Roman" w:cs="Times New Roman"/>
+        </w:rPr>
+        <w:t xml:space="preserve"> </w:t>
+      </w:r>
+      <w:r>
+        <w:rPr>
+          <w:rFonts w:ascii="Times New Roman" w:hAnsi="Times New Roman" w:cs="Times New Roman"/>
+        </w:rPr>
+        <w:t>equally weigh the other 8 pixels</w:t>
+      </w:r>
+      <w:r>
+        <w:rPr>
+          <w:rFonts w:ascii="Times New Roman" w:hAnsi="Times New Roman" w:cs="Times New Roman"/>
+        </w:rPr>
+        <w:t xml:space="preserve">. Else, the </w:t>
+      </w:r>
+      <w:r>
+        <w:rPr>
+          <w:rFonts w:ascii="Times New Roman" w:hAnsi="Times New Roman" w:cs="Times New Roman"/>
+        </w:rPr>
+        <w:t>center pixel value is weighted 4x</w:t>
+      </w:r>
+      <w:r>
+        <w:rPr>
+          <w:rFonts w:ascii="Times New Roman" w:hAnsi="Times New Roman" w:cs="Times New Roman"/>
+        </w:rPr>
+        <w:t xml:space="preserve">, </w:t>
+      </w:r>
+      <w:r>
+        <w:rPr>
+          <w:rFonts w:ascii="Times New Roman" w:hAnsi="Times New Roman" w:cs="Times New Roman"/>
+        </w:rPr>
+        <w:t xml:space="preserve">Weight nearest pixel value below </w:t>
+      </w:r>
+      <w:r>
+        <w:rPr>
+          <w:rFonts w:ascii="Times New Roman" w:hAnsi="Times New Roman" w:cs="Times New Roman"/>
+        </w:rPr>
+        <w:t>center pixel</w:t>
+      </w:r>
+      <w:r>
+        <w:rPr>
+          <w:rFonts w:ascii="Times New Roman" w:hAnsi="Times New Roman" w:cs="Times New Roman"/>
+        </w:rPr>
+        <w:t>- 2x</w:t>
+      </w:r>
+      <w:r>
+        <w:rPr>
+          <w:rFonts w:ascii="Times New Roman" w:hAnsi="Times New Roman" w:cs="Times New Roman"/>
+        </w:rPr>
+        <w:t xml:space="preserve">, </w:t>
+      </w:r>
+      <w:r>
+        <w:rPr>
+          <w:rFonts w:ascii="Times New Roman" w:hAnsi="Times New Roman" w:cs="Times New Roman"/>
+        </w:rPr>
+        <w:t xml:space="preserve">Weight nearest pixel value above </w:t>
+      </w:r>
+      <w:r>
+        <w:rPr>
+          <w:rFonts w:ascii="Times New Roman" w:hAnsi="Times New Roman" w:cs="Times New Roman"/>
+        </w:rPr>
+        <w:t>center pixel</w:t>
+      </w:r>
+      <w:r>
+        <w:rPr>
+          <w:rFonts w:ascii="Times New Roman" w:hAnsi="Times New Roman" w:cs="Times New Roman"/>
+        </w:rPr>
+        <w:t>- 2x</w:t>
+      </w:r>
+      <w:r>
+        <w:rPr>
+          <w:rFonts w:ascii="Times New Roman" w:hAnsi="Times New Roman" w:cs="Times New Roman"/>
+        </w:rPr>
+        <w:t xml:space="preserve">. In both cases, we weight the remaining pixels 1x. </w:t>
+      </w:r>
+      <w:r>
+        <w:rPr>
+          <w:rFonts w:ascii="Times New Roman" w:hAnsi="Times New Roman" w:cs="Times New Roman"/>
+        </w:rPr>
+        <w:t xml:space="preserve"> </w:t>
+      </w:r>
+      <w:r>
+        <w:rPr>
+          <w:rFonts w:ascii="Times New Roman" w:hAnsi="Times New Roman" w:cs="Times New Roman"/>
+        </w:rPr>
+        <w:t xml:space="preserve">We set the </w:t>
+      </w:r>
+      <w:r>
+        <w:rPr>
+          <w:rFonts w:ascii="Times New Roman" w:hAnsi="Times New Roman" w:cs="Times New Roman"/>
+        </w:rPr>
+        <w:t>center pixel value</w:t>
+      </w:r>
+      <w:r>
+        <w:rPr>
+          <w:rFonts w:ascii="Times New Roman" w:hAnsi="Times New Roman" w:cs="Times New Roman"/>
+        </w:rPr>
+        <w:t xml:space="preserve"> </w:t>
+      </w:r>
+      <w:r>
+        <w:rPr>
+          <w:rFonts w:ascii="Times New Roman" w:hAnsi="Times New Roman" w:cs="Times New Roman"/>
+        </w:rPr>
+        <w:t xml:space="preserve">to </w:t>
+      </w:r>
+      <w:r>
+        <w:rPr>
+          <w:rFonts w:ascii="Times New Roman" w:hAnsi="Times New Roman" w:cs="Times New Roman"/>
+        </w:rPr>
+        <w:t>weighted average of values</w:t>
+      </w:r>
+      <w:r>
+        <w:rPr>
+          <w:rFonts w:ascii="Times New Roman" w:hAnsi="Times New Roman" w:cs="Times New Roman"/>
+        </w:rPr>
+        <w:t>.</w:t>
+      </w:r>
+    </w:p>
+    <w:p>
+      <w:pPr>
+        <w:pStyle w:val="ListParagraph"/>
+        <w:rPr>
+          <w:rFonts w:ascii="Times New Roman" w:hAnsi="Times New Roman" w:cs="Times New Roman"/>
+        </w:rPr>
+      </w:pPr>
+    </w:p>
+    <w:p>
+      <w:pPr>
+        <w:pStyle w:val="ListParagraph"/>
+        <w:rPr>
+          <w:rFonts w:ascii="Times New Roman" w:hAnsi="Times New Roman" w:cs="Times New Roman"/>
+        </w:rPr>
+      </w:pPr>
+      <w:r>
+        <w:rPr>
+          <w:rFonts w:ascii="Times New Roman" w:hAnsi="Times New Roman" w:cs="Times New Roman"/>
+        </w:rPr>
         <w:t xml:space="preserve">c) Filter that takes into account both distances: </w:t>
       </w:r>
+    </w:p>
+    <w:p>
+      <w:pPr>
+        <w:pStyle w:val="ListParagraph"/>
+        <w:rPr>
+          <w:rFonts w:ascii="Times New Roman" w:hAnsi="Times New Roman" w:cs="Times New Roman"/>
+        </w:rPr>
+      </w:pPr>
+      <w:r>
+        <w:rPr>
+          <w:rFonts w:ascii="Times New Roman" w:hAnsi="Times New Roman" w:cs="Times New Roman"/>
+        </w:rPr>
+        <w:t xml:space="preserve">-- </w:t>
+      </w:r>
+      <w:r>
+        <w:rPr>
+          <w:rFonts w:ascii="Times New Roman" w:hAnsi="Times New Roman" w:cs="Times New Roman"/>
+        </w:rPr>
+        <w:t xml:space="preserve">We take the average of the values computed in </w:t>
+      </w:r>
+      <w:proofErr w:type="gramStart"/>
+      <w:r>
+        <w:rPr>
+          <w:rFonts w:ascii="Times New Roman" w:hAnsi="Times New Roman" w:cs="Times New Roman"/>
+        </w:rPr>
+        <w:t>a</w:t>
+      </w:r>
+      <w:proofErr w:type="gramEnd"/>
+      <w:r>
+        <w:rPr>
+          <w:rFonts w:ascii="Times New Roman" w:hAnsi="Times New Roman" w:cs="Times New Roman"/>
+        </w:rPr>
+        <w:t xml:space="preserve"> and b. </w:t>
+      </w:r>
+    </w:p>
+    <w:p>
+      <w:pPr>
+        <w:pStyle w:val="ListParagraph"/>
+        <w:rPr>
+          <w:rFonts w:ascii="Times New Roman" w:hAnsi="Times New Roman" w:cs="Times New Roman"/>
+        </w:rPr>
+      </w:pPr>
+    </w:p>
+    <w:p>
+      <w:pPr>
+        <w:pStyle w:val="ListParagraph"/>
+        <w:rPr>
+          <w:rFonts w:ascii="Times New Roman" w:hAnsi="Times New Roman" w:cs="Times New Roman"/>
+        </w:rPr>
+      </w:pPr>
+      <w:r>
+        <w:rPr>
+          <w:rFonts w:ascii="Times New Roman" w:hAnsi="Times New Roman" w:cs="Times New Roman"/>
+        </w:rPr>
+        <w:lastRenderedPageBreak/>
+        <w:t>Results:</w:t>
+      </w:r>
+    </w:p>
+    <w:tbl>
+      <w:tblPr>
+        <w:tblStyle w:val="TableGrid"/>
+        <w:tblW w:w="8905" w:type="dxa"/>
+        <w:tblInd w:w="720" w:type="dxa"/>
+        <w:tblLook w:val="04A0" w:firstRow="1" w:lastRow="0" w:firstColumn="1" w:lastColumn="0" w:noHBand="0" w:noVBand="1"/>
+      </w:tblPr>
+      <w:tblGrid>
+        <w:gridCol w:w="3153"/>
+        <w:gridCol w:w="3153"/>
+        <w:gridCol w:w="3153"/>
+      </w:tblGrid>
+      <w:tr>
+        <w:tc>
+          <w:tcPr>
+            <w:tcW w:w="2515" w:type="dxa"/>
+          </w:tcPr>
+          <w:p>
+            <w:pPr>
+              <w:rPr>
+                <w:rFonts w:ascii="Times New Roman" w:hAnsi="Times New Roman" w:cs="Times New Roman"/>
+              </w:rPr>
+            </w:pPr>
+            <w:r>
+              <w:rPr>
+                <w:rFonts w:ascii="Times New Roman" w:hAnsi="Times New Roman" w:cs="Times New Roman"/>
+              </w:rPr>
+              <w:t>Filter 1</w:t>
+            </w:r>
+          </w:p>
+        </w:tc>
+        <w:tc>
+          <w:tcPr>
+            <w:tcW w:w="3208" w:type="dxa"/>
+          </w:tcPr>
+          <w:p>
+            <w:pPr>
+              <w:rPr>
+                <w:rFonts w:ascii="Times New Roman" w:hAnsi="Times New Roman" w:cs="Times New Roman"/>
+              </w:rPr>
+            </w:pPr>
+            <w:r>
+              <w:rPr>
+                <w:rFonts w:ascii="Times New Roman" w:hAnsi="Times New Roman" w:cs="Times New Roman"/>
+              </w:rPr>
+              <w:t>Filter 2</w:t>
+            </w:r>
+          </w:p>
+        </w:tc>
+        <w:tc>
+          <w:tcPr>
+            <w:tcW w:w="3182" w:type="dxa"/>
+          </w:tcPr>
+          <w:p>
+            <w:pPr>
+              <w:rPr>
+                <w:rFonts w:ascii="Times New Roman" w:hAnsi="Times New Roman" w:cs="Times New Roman"/>
+              </w:rPr>
+            </w:pPr>
+            <w:r>
+              <w:rPr>
+                <w:rFonts w:ascii="Times New Roman" w:hAnsi="Times New Roman" w:cs="Times New Roman"/>
+              </w:rPr>
+              <w:t>Filter 3</w:t>
+            </w:r>
+          </w:p>
+        </w:tc>
+      </w:tr>
+      <w:tr>
+        <w:tc>
+          <w:tcPr>
+            <w:tcW w:w="2515" w:type="dxa"/>
+          </w:tcPr>
+          <w:p>
+            <w:pPr>
+              <w:rPr>
+                <w:rFonts w:ascii="Times New Roman" w:hAnsi="Times New Roman" w:cs="Times New Roman"/>
+              </w:rPr>
+            </w:pPr>
+            <w:r>
+              <w:rPr>
+                <w:rFonts w:ascii="Times New Roman" w:hAnsi="Times New Roman" w:cs="Times New Roman"/>
+                <w:noProof/>
+              </w:rPr>
+              <w:drawing>
+                <wp:inline distT="0" distB="0" distL="0" distR="0" wp14:anchorId="3EC8D7D5" wp14:editId="04F34796">
+                  <wp:extent cx="1865376" cy="1828800"/>
+                  <wp:effectExtent l="0" t="0" r="0" b="0"/>
+                  <wp:docPr id="34" name="Picture 34" descr="1.4ResultsImages/camera_man_filter1applied.png"/>
+                  <wp:cNvGraphicFramePr>
+                    <a:graphicFrameLocks xmlns:a="http://schemas.openxmlformats.org/drawingml/2006/main" noChangeAspect="1"/>
+                  </wp:cNvGraphicFramePr>
+                  <a:graphic xmlns:a="http://schemas.openxmlformats.org/drawingml/2006/main">
+                    <a:graphicData uri="http://schemas.openxmlformats.org/drawingml/2006/picture">
+                      <pic:pic xmlns:pic="http://schemas.openxmlformats.org/drawingml/2006/picture">
+                        <pic:nvPicPr>
+                          <pic:cNvPr id="0" name="Picture 16" descr="1.4ResultsImages/camera_man_filter1applied.png"/>
+                          <pic:cNvPicPr>
+                            <a:picLocks noChangeAspect="1" noChangeArrowheads="1"/>
+                          </pic:cNvPicPr>
+                        </pic:nvPicPr>
+                        <pic:blipFill>
+                          <a:blip r:embed="rId10">
+                            <a:extLst>
+                              <a:ext uri="{28A0092B-C50C-407E-A947-70E740481C1C}">
+                                <a14:useLocalDpi xmlns:a14="http://schemas.microsoft.com/office/drawing/2010/main" val="0"/>
+                              </a:ext>
+                            </a:extLst>
+                          </a:blip>
+                          <a:srcRect/>
+                          <a:stretch>
+                            <a:fillRect/>
+                          </a:stretch>
+                        </pic:blipFill>
+                        <pic:spPr bwMode="auto">
+                          <a:xfrm>
+                            <a:off x="0" y="0"/>
+                            <a:ext cx="1865376" cy="1828800"/>
+                          </a:xfrm>
+                          <a:prstGeom prst="rect">
+                            <a:avLst/>
+                          </a:prstGeom>
+                          <a:noFill/>
+                          <a:ln>
+                            <a:noFill/>
+                          </a:ln>
+                        </pic:spPr>
+                      </pic:pic>
+                    </a:graphicData>
+                  </a:graphic>
+                </wp:inline>
+              </w:drawing>
+            </w:r>
+          </w:p>
+        </w:tc>
+        <w:tc>
+          <w:tcPr>
+            <w:tcW w:w="3208" w:type="dxa"/>
+          </w:tcPr>
+          <w:p>
+            <w:pPr>
+              <w:rPr>
+                <w:rFonts w:ascii="Times New Roman" w:hAnsi="Times New Roman" w:cs="Times New Roman"/>
+              </w:rPr>
+            </w:pPr>
+            <w:r>
+              <w:rPr>
+                <w:rFonts w:ascii="Times New Roman" w:hAnsi="Times New Roman" w:cs="Times New Roman"/>
+                <w:noProof/>
+              </w:rPr>
+              <w:drawing>
+                <wp:inline distT="0" distB="0" distL="0" distR="0" wp14:anchorId="16BB3058" wp14:editId="242FE085">
+                  <wp:extent cx="1865376" cy="1828800"/>
+                  <wp:effectExtent l="0" t="0" r="0" b="0"/>
+                  <wp:docPr id="35" name="Picture 35" descr="1.4ResultsImages/camera_man_filter2applied.png"/>
+                  <wp:cNvGraphicFramePr>
+                    <a:graphicFrameLocks xmlns:a="http://schemas.openxmlformats.org/drawingml/2006/main" noChangeAspect="1"/>
+                  </wp:cNvGraphicFramePr>
+                  <a:graphic xmlns:a="http://schemas.openxmlformats.org/drawingml/2006/main">
+                    <a:graphicData uri="http://schemas.openxmlformats.org/drawingml/2006/picture">
+                      <pic:pic xmlns:pic="http://schemas.openxmlformats.org/drawingml/2006/picture">
+                        <pic:nvPicPr>
+                          <pic:cNvPr id="0" name="Picture 17" descr="1.4ResultsImages/camera_man_filter2applied.png"/>
+                          <pic:cNvPicPr>
+                            <a:picLocks noChangeAspect="1" noChangeArrowheads="1"/>
+                          </pic:cNvPicPr>
+                        </pic:nvPicPr>
+                        <pic:blipFill>
+                          <a:blip r:embed="rId11">
+                            <a:extLst>
+                              <a:ext uri="{28A0092B-C50C-407E-A947-70E740481C1C}">
+                                <a14:useLocalDpi xmlns:a14="http://schemas.microsoft.com/office/drawing/2010/main" val="0"/>
+                              </a:ext>
+                            </a:extLst>
+                          </a:blip>
+                          <a:srcRect/>
+                          <a:stretch>
+                            <a:fillRect/>
+                          </a:stretch>
+                        </pic:blipFill>
+                        <pic:spPr bwMode="auto">
+                          <a:xfrm>
+                            <a:off x="0" y="0"/>
+                            <a:ext cx="1865376" cy="1828800"/>
+                          </a:xfrm>
+                          <a:prstGeom prst="rect">
+                            <a:avLst/>
+                          </a:prstGeom>
+                          <a:noFill/>
+                          <a:ln>
+                            <a:noFill/>
+                          </a:ln>
+                        </pic:spPr>
+                      </pic:pic>
+                    </a:graphicData>
+                  </a:graphic>
+                </wp:inline>
+              </w:drawing>
+            </w:r>
+          </w:p>
+        </w:tc>
+        <w:tc>
+          <w:tcPr>
+            <w:tcW w:w="3182" w:type="dxa"/>
+          </w:tcPr>
+          <w:p>
+            <w:pPr>
+              <w:rPr>
+                <w:rFonts w:ascii="Times New Roman" w:hAnsi="Times New Roman" w:cs="Times New Roman"/>
+                <w:noProof/>
+              </w:rPr>
+            </w:pPr>
+            <w:r>
+              <w:rPr>
+                <w:rFonts w:ascii="Times New Roman" w:hAnsi="Times New Roman" w:cs="Times New Roman"/>
+                <w:noProof/>
+              </w:rPr>
+              <w:drawing>
+                <wp:inline distT="0" distB="0" distL="0" distR="0" wp14:anchorId="328EBBA4" wp14:editId="428AC5F7">
+                  <wp:extent cx="1865376" cy="1828800"/>
+                  <wp:effectExtent l="0" t="0" r="0" b="0"/>
+                  <wp:docPr id="40" name="Picture 40" descr="1.4ResultsImages/camera_man_filter3applied.png"/>
+                  <wp:cNvGraphicFramePr>
+                    <a:graphicFrameLocks xmlns:a="http://schemas.openxmlformats.org/drawingml/2006/main" noChangeAspect="1"/>
+                  </wp:cNvGraphicFramePr>
+                  <a:graphic xmlns:a="http://schemas.openxmlformats.org/drawingml/2006/main">
+                    <a:graphicData uri="http://schemas.openxmlformats.org/drawingml/2006/picture">
+                      <pic:pic xmlns:pic="http://schemas.openxmlformats.org/drawingml/2006/picture">
+                        <pic:nvPicPr>
+                          <pic:cNvPr id="0" name="Picture 22" descr="1.4ResultsImages/camera_man_filter3applied.png"/>
+                          <pic:cNvPicPr>
+                            <a:picLocks noChangeAspect="1" noChangeArrowheads="1"/>
+                          </pic:cNvPicPr>
+                        </pic:nvPicPr>
+                        <pic:blipFill>
+                          <a:blip r:embed="rId12">
+                            <a:extLst>
+                              <a:ext uri="{28A0092B-C50C-407E-A947-70E740481C1C}">
+                                <a14:useLocalDpi xmlns:a14="http://schemas.microsoft.com/office/drawing/2010/main" val="0"/>
+                              </a:ext>
+                            </a:extLst>
+                          </a:blip>
+                          <a:srcRect/>
+                          <a:stretch>
+                            <a:fillRect/>
+                          </a:stretch>
+                        </pic:blipFill>
+                        <pic:spPr bwMode="auto">
+                          <a:xfrm>
+                            <a:off x="0" y="0"/>
+                            <a:ext cx="1865376" cy="1828800"/>
+                          </a:xfrm>
+                          <a:prstGeom prst="rect">
+                            <a:avLst/>
+                          </a:prstGeom>
+                          <a:noFill/>
+                          <a:ln>
+                            <a:noFill/>
+                          </a:ln>
+                        </pic:spPr>
+                      </pic:pic>
+                    </a:graphicData>
+                  </a:graphic>
+                </wp:inline>
+              </w:drawing>
+            </w:r>
+          </w:p>
+        </w:tc>
+      </w:tr>
+      <w:tr>
+        <w:tc>
+          <w:tcPr>
+            <w:tcW w:w="2515" w:type="dxa"/>
+          </w:tcPr>
+          <w:p>
+            <w:pPr>
+              <w:rPr>
+                <w:rFonts w:ascii="Times New Roman" w:hAnsi="Times New Roman" w:cs="Times New Roman"/>
+              </w:rPr>
+            </w:pPr>
+            <w:r>
+              <w:rPr>
+                <w:rFonts w:ascii="Times New Roman" w:hAnsi="Times New Roman" w:cs="Times New Roman"/>
+                <w:noProof/>
+              </w:rPr>
+              <w:drawing>
+                <wp:inline distT="0" distB="0" distL="0" distR="0" wp14:anchorId="6023D378" wp14:editId="79762C93">
+                  <wp:extent cx="1865376" cy="1828800"/>
+                  <wp:effectExtent l="0" t="0" r="0" b="0"/>
+                  <wp:docPr id="36" name="Picture 36" descr="1.4ResultsImages/house_filter1applied.png"/>
+                  <wp:cNvGraphicFramePr>
+                    <a:graphicFrameLocks xmlns:a="http://schemas.openxmlformats.org/drawingml/2006/main" noChangeAspect="1"/>
+                  </wp:cNvGraphicFramePr>
+                  <a:graphic xmlns:a="http://schemas.openxmlformats.org/drawingml/2006/main">
+                    <a:graphicData uri="http://schemas.openxmlformats.org/drawingml/2006/picture">
+                      <pic:pic xmlns:pic="http://schemas.openxmlformats.org/drawingml/2006/picture">
+                        <pic:nvPicPr>
+                          <pic:cNvPr id="0" name="Picture 18" descr="1.4ResultsImages/house_filter1applied.png"/>
+                          <pic:cNvPicPr>
+                            <a:picLocks noChangeAspect="1" noChangeArrowheads="1"/>
+                          </pic:cNvPicPr>
+                        </pic:nvPicPr>
+                        <pic:blipFill>
+                          <a:blip r:embed="rId13">
+                            <a:extLst>
+                              <a:ext uri="{28A0092B-C50C-407E-A947-70E740481C1C}">
+                                <a14:useLocalDpi xmlns:a14="http://schemas.microsoft.com/office/drawing/2010/main" val="0"/>
+                              </a:ext>
+                            </a:extLst>
+                          </a:blip>
+                          <a:srcRect/>
+                          <a:stretch>
+                            <a:fillRect/>
+                          </a:stretch>
+                        </pic:blipFill>
+                        <pic:spPr bwMode="auto">
+                          <a:xfrm>
+                            <a:off x="0" y="0"/>
+                            <a:ext cx="1865376" cy="1828800"/>
+                          </a:xfrm>
+                          <a:prstGeom prst="rect">
+                            <a:avLst/>
+                          </a:prstGeom>
+                          <a:noFill/>
+                          <a:ln>
+                            <a:noFill/>
+                          </a:ln>
+                        </pic:spPr>
+                      </pic:pic>
+                    </a:graphicData>
+                  </a:graphic>
+                </wp:inline>
+              </w:drawing>
+            </w:r>
+          </w:p>
+        </w:tc>
+        <w:tc>
+          <w:tcPr>
+            <w:tcW w:w="3208" w:type="dxa"/>
+          </w:tcPr>
+          <w:p>
+            <w:pPr>
+              <w:rPr>
+                <w:rFonts w:ascii="Times New Roman" w:hAnsi="Times New Roman" w:cs="Times New Roman"/>
+              </w:rPr>
+            </w:pPr>
+            <w:r>
+              <w:rPr>
+                <w:rFonts w:ascii="Times New Roman" w:hAnsi="Times New Roman" w:cs="Times New Roman"/>
+                <w:noProof/>
+              </w:rPr>
+              <w:drawing>
+                <wp:inline distT="0" distB="0" distL="0" distR="0" wp14:anchorId="5E42C98F" wp14:editId="41751462">
+                  <wp:extent cx="1865376" cy="1828800"/>
+                  <wp:effectExtent l="0" t="0" r="0" b="0"/>
+                  <wp:docPr id="37" name="Picture 37" descr="1.4ResultsImages/house_filter2applied.png"/>
+                  <wp:cNvGraphicFramePr>
+                    <a:graphicFrameLocks xmlns:a="http://schemas.openxmlformats.org/drawingml/2006/main" noChangeAspect="1"/>
+                  </wp:cNvGraphicFramePr>
+                  <a:graphic xmlns:a="http://schemas.openxmlformats.org/drawingml/2006/main">
+                    <a:graphicData uri="http://schemas.openxmlformats.org/drawingml/2006/picture">
+                      <pic:pic xmlns:pic="http://schemas.openxmlformats.org/drawingml/2006/picture">
+                        <pic:nvPicPr>
+                          <pic:cNvPr id="0" name="Picture 19" descr="1.4ResultsImages/house_filter2applied.png"/>
+                          <pic:cNvPicPr>
+                            <a:picLocks noChangeAspect="1" noChangeArrowheads="1"/>
+                          </pic:cNvPicPr>
+                        </pic:nvPicPr>
+                        <pic:blipFill>
+                          <a:blip r:embed="rId14">
+                            <a:extLst>
+                              <a:ext uri="{28A0092B-C50C-407E-A947-70E740481C1C}">
+                                <a14:useLocalDpi xmlns:a14="http://schemas.microsoft.com/office/drawing/2010/main" val="0"/>
+                              </a:ext>
+                            </a:extLst>
+                          </a:blip>
+                          <a:srcRect/>
+                          <a:stretch>
+                            <a:fillRect/>
+                          </a:stretch>
+                        </pic:blipFill>
+                        <pic:spPr bwMode="auto">
+                          <a:xfrm>
+                            <a:off x="0" y="0"/>
+                            <a:ext cx="1865376" cy="1828800"/>
+                          </a:xfrm>
+                          <a:prstGeom prst="rect">
+                            <a:avLst/>
+                          </a:prstGeom>
+                          <a:noFill/>
+                          <a:ln>
+                            <a:noFill/>
+                          </a:ln>
+                        </pic:spPr>
+                      </pic:pic>
+                    </a:graphicData>
+                  </a:graphic>
+                </wp:inline>
+              </w:drawing>
+            </w:r>
+          </w:p>
+        </w:tc>
+        <w:tc>
+          <w:tcPr>
+            <w:tcW w:w="3182" w:type="dxa"/>
+          </w:tcPr>
+          <w:p>
+            <w:pPr>
+              <w:rPr>
+                <w:rFonts w:ascii="Times New Roman" w:hAnsi="Times New Roman" w:cs="Times New Roman"/>
+              </w:rPr>
+            </w:pPr>
+            <w:r>
+              <w:rPr>
+                <w:rFonts w:ascii="Times New Roman" w:hAnsi="Times New Roman" w:cs="Times New Roman"/>
+                <w:noProof/>
+              </w:rPr>
+              <w:drawing>
+                <wp:inline distT="0" distB="0" distL="0" distR="0" wp14:anchorId="3964D0FA" wp14:editId="27E85083">
+                  <wp:extent cx="1865376" cy="1828800"/>
+                  <wp:effectExtent l="0" t="0" r="0" b="0"/>
+                  <wp:docPr id="41" name="Picture 41" descr="1.4ResultsImages/house_filter3applied.png"/>
+                  <wp:cNvGraphicFramePr>
+                    <a:graphicFrameLocks xmlns:a="http://schemas.openxmlformats.org/drawingml/2006/main" noChangeAspect="1"/>
+                  </wp:cNvGraphicFramePr>
+                  <a:graphic xmlns:a="http://schemas.openxmlformats.org/drawingml/2006/main">
+                    <a:graphicData uri="http://schemas.openxmlformats.org/drawingml/2006/picture">
+                      <pic:pic xmlns:pic="http://schemas.openxmlformats.org/drawingml/2006/picture">
+                        <pic:nvPicPr>
+                          <pic:cNvPr id="0" name="Picture 23" descr="1.4ResultsImages/house_filter3applied.png"/>
+                          <pic:cNvPicPr>
+                            <a:picLocks noChangeAspect="1" noChangeArrowheads="1"/>
+                          </pic:cNvPicPr>
+                        </pic:nvPicPr>
+                        <pic:blipFill>
+                          <a:blip r:embed="rId15">
+                            <a:extLst>
+                              <a:ext uri="{28A0092B-C50C-407E-A947-70E740481C1C}">
+                                <a14:useLocalDpi xmlns:a14="http://schemas.microsoft.com/office/drawing/2010/main" val="0"/>
+                              </a:ext>
+                            </a:extLst>
+                          </a:blip>
+                          <a:srcRect/>
+                          <a:stretch>
+                            <a:fillRect/>
+                          </a:stretch>
+                        </pic:blipFill>
+                        <pic:spPr bwMode="auto">
+                          <a:xfrm>
+                            <a:off x="0" y="0"/>
+                            <a:ext cx="1865376" cy="1828800"/>
+                          </a:xfrm>
+                          <a:prstGeom prst="rect">
+                            <a:avLst/>
+                          </a:prstGeom>
+                          <a:noFill/>
+                          <a:ln>
+                            <a:noFill/>
+                          </a:ln>
+                        </pic:spPr>
+                      </pic:pic>
+                    </a:graphicData>
+                  </a:graphic>
+                </wp:inline>
+              </w:drawing>
+            </w:r>
+          </w:p>
+        </w:tc>
+      </w:tr>
+      <w:tr>
+        <w:tc>
+          <w:tcPr>
+            <w:tcW w:w="2515" w:type="dxa"/>
+          </w:tcPr>
+          <w:p>
+            <w:pPr>
+              <w:rPr>
+                <w:rFonts w:ascii="Times New Roman" w:hAnsi="Times New Roman" w:cs="Times New Roman"/>
+              </w:rPr>
+            </w:pPr>
+            <w:r>
+              <w:rPr>
+                <w:rFonts w:ascii="Times New Roman" w:hAnsi="Times New Roman" w:cs="Times New Roman"/>
+                <w:noProof/>
+              </w:rPr>
+              <w:drawing>
+                <wp:inline distT="0" distB="0" distL="0" distR="0" wp14:anchorId="7A8CBA80" wp14:editId="0382BEB3">
+                  <wp:extent cx="1865376" cy="1828800"/>
+                  <wp:effectExtent l="0" t="0" r="0" b="0"/>
+                  <wp:docPr id="38" name="Picture 38" descr="1.4ResultsImages/lena_filter1applied.png"/>
+                  <wp:cNvGraphicFramePr>
+                    <a:graphicFrameLocks xmlns:a="http://schemas.openxmlformats.org/drawingml/2006/main" noChangeAspect="1"/>
+                  </wp:cNvGraphicFramePr>
+                  <a:graphic xmlns:a="http://schemas.openxmlformats.org/drawingml/2006/main">
+                    <a:graphicData uri="http://schemas.openxmlformats.org/drawingml/2006/picture">
+                      <pic:pic xmlns:pic="http://schemas.openxmlformats.org/drawingml/2006/picture">
+                        <pic:nvPicPr>
+                          <pic:cNvPr id="0" name="Picture 20" descr="1.4ResultsImages/lena_filter1applied.png"/>
+                          <pic:cNvPicPr>
+                            <a:picLocks noChangeAspect="1" noChangeArrowheads="1"/>
+                          </pic:cNvPicPr>
+                        </pic:nvPicPr>
+                        <pic:blipFill>
+                          <a:blip r:embed="rId16">
+                            <a:extLst>
+                              <a:ext uri="{28A0092B-C50C-407E-A947-70E740481C1C}">
+                                <a14:useLocalDpi xmlns:a14="http://schemas.microsoft.com/office/drawing/2010/main" val="0"/>
+                              </a:ext>
+                            </a:extLst>
+                          </a:blip>
+                          <a:srcRect/>
+                          <a:stretch>
+                            <a:fillRect/>
+                          </a:stretch>
+                        </pic:blipFill>
+                        <pic:spPr bwMode="auto">
+                          <a:xfrm>
+                            <a:off x="0" y="0"/>
+                            <a:ext cx="1865376" cy="1828800"/>
+                          </a:xfrm>
+                          <a:prstGeom prst="rect">
+                            <a:avLst/>
+                          </a:prstGeom>
+                          <a:noFill/>
+                          <a:ln>
+                            <a:noFill/>
+                          </a:ln>
+                        </pic:spPr>
+                      </pic:pic>
+                    </a:graphicData>
+                  </a:graphic>
+                </wp:inline>
+              </w:drawing>
+            </w:r>
+          </w:p>
+        </w:tc>
+        <w:tc>
+          <w:tcPr>
+            <w:tcW w:w="3208" w:type="dxa"/>
+          </w:tcPr>
+          <w:p>
+            <w:pPr>
+              <w:rPr>
+                <w:rFonts w:ascii="Times New Roman" w:hAnsi="Times New Roman" w:cs="Times New Roman"/>
+                <w:noProof/>
+              </w:rPr>
+            </w:pPr>
+            <w:r>
+              <w:rPr>
+                <w:rFonts w:ascii="Times New Roman" w:hAnsi="Times New Roman" w:cs="Times New Roman"/>
+                <w:noProof/>
+              </w:rPr>
+              <w:drawing>
+                <wp:inline distT="0" distB="0" distL="0" distR="0" wp14:anchorId="655CED1A" wp14:editId="3BE287CC">
+                  <wp:extent cx="1865376" cy="1828800"/>
+                  <wp:effectExtent l="0" t="0" r="0" b="0"/>
+                  <wp:docPr id="39" name="Picture 39" descr="1.4ResultsImages/lena_filter2applied.png"/>
+                  <wp:cNvGraphicFramePr>
+                    <a:graphicFrameLocks xmlns:a="http://schemas.openxmlformats.org/drawingml/2006/main" noChangeAspect="1"/>
+                  </wp:cNvGraphicFramePr>
+                  <a:graphic xmlns:a="http://schemas.openxmlformats.org/drawingml/2006/main">
+                    <a:graphicData uri="http://schemas.openxmlformats.org/drawingml/2006/picture">
+                      <pic:pic xmlns:pic="http://schemas.openxmlformats.org/drawingml/2006/picture">
+                        <pic:nvPicPr>
+                          <pic:cNvPr id="0" name="Picture 21" descr="1.4ResultsImages/lena_filter2applied.png"/>
+                          <pic:cNvPicPr>
+                            <a:picLocks noChangeAspect="1" noChangeArrowheads="1"/>
+                          </pic:cNvPicPr>
+                        </pic:nvPicPr>
+                        <pic:blipFill>
+                          <a:blip r:embed="rId17">
+                            <a:extLst>
+                              <a:ext uri="{28A0092B-C50C-407E-A947-70E740481C1C}">
+                                <a14:useLocalDpi xmlns:a14="http://schemas.microsoft.com/office/drawing/2010/main" val="0"/>
+                              </a:ext>
+                            </a:extLst>
+                          </a:blip>
+                          <a:srcRect/>
+                          <a:stretch>
+                            <a:fillRect/>
+                          </a:stretch>
+                        </pic:blipFill>
+                        <pic:spPr bwMode="auto">
+                          <a:xfrm>
+                            <a:off x="0" y="0"/>
+                            <a:ext cx="1865376" cy="1828800"/>
+                          </a:xfrm>
+                          <a:prstGeom prst="rect">
+                            <a:avLst/>
+                          </a:prstGeom>
+                          <a:noFill/>
+                          <a:ln>
+                            <a:noFill/>
+                          </a:ln>
+                        </pic:spPr>
+                      </pic:pic>
+                    </a:graphicData>
+                  </a:graphic>
+                </wp:inline>
+              </w:drawing>
+            </w:r>
+          </w:p>
+        </w:tc>
+        <w:tc>
+          <w:tcPr>
+            <w:tcW w:w="3182" w:type="dxa"/>
+          </w:tcPr>
+          <w:p>
+            <w:pPr>
+              <w:rPr>
+                <w:rFonts w:ascii="Times New Roman" w:hAnsi="Times New Roman" w:cs="Times New Roman"/>
+                <w:noProof/>
+              </w:rPr>
+            </w:pPr>
+            <w:r>
+              <w:rPr>
+                <w:rFonts w:ascii="Times New Roman" w:hAnsi="Times New Roman" w:cs="Times New Roman"/>
+                <w:noProof/>
+              </w:rPr>
+              <w:drawing>
+                <wp:inline distT="0" distB="0" distL="0" distR="0" wp14:anchorId="6091CA08" wp14:editId="24B763F1">
+                  <wp:extent cx="1865376" cy="1828800"/>
+                  <wp:effectExtent l="0" t="0" r="0" b="0"/>
+                  <wp:docPr id="42" name="Picture 42" descr="1.4ResultsImages/lena_filter3applied.png"/>
+                  <wp:cNvGraphicFramePr>
+                    <a:graphicFrameLocks xmlns:a="http://schemas.openxmlformats.org/drawingml/2006/main" noChangeAspect="1"/>
+                  </wp:cNvGraphicFramePr>
+                  <a:graphic xmlns:a="http://schemas.openxmlformats.org/drawingml/2006/main">
+                    <a:graphicData uri="http://schemas.openxmlformats.org/drawingml/2006/picture">
+                      <pic:pic xmlns:pic="http://schemas.openxmlformats.org/drawingml/2006/picture">
+                        <pic:nvPicPr>
+                          <pic:cNvPr id="0" name="Picture 24" descr="1.4ResultsImages/lena_filter3applied.png"/>
+                          <pic:cNvPicPr>
+                            <a:picLocks noChangeAspect="1" noChangeArrowheads="1"/>
+                          </pic:cNvPicPr>
+                        </pic:nvPicPr>
+                        <pic:blipFill>
+                          <a:blip r:embed="rId18">
+                            <a:extLst>
+                              <a:ext uri="{28A0092B-C50C-407E-A947-70E740481C1C}">
+                                <a14:useLocalDpi xmlns:a14="http://schemas.microsoft.com/office/drawing/2010/main" val="0"/>
+                              </a:ext>
+                            </a:extLst>
+                          </a:blip>
+                          <a:srcRect/>
+                          <a:stretch>
+                            <a:fillRect/>
+                          </a:stretch>
+                        </pic:blipFill>
+                        <pic:spPr bwMode="auto">
+                          <a:xfrm>
+                            <a:off x="0" y="0"/>
+                            <a:ext cx="1865376" cy="1828800"/>
+                          </a:xfrm>
+                          <a:prstGeom prst="rect">
+                            <a:avLst/>
+                          </a:prstGeom>
+                          <a:noFill/>
+                          <a:ln>
+                            <a:noFill/>
+                          </a:ln>
+                        </pic:spPr>
+                      </pic:pic>
+                    </a:graphicData>
+                  </a:graphic>
+                </wp:inline>
+              </w:drawing>
+            </w:r>
+          </w:p>
+        </w:tc>
+      </w:tr>
+    </w:tbl>
+    <w:p>
+      <w:pPr>
+        <w:pStyle w:val="ListParagraph"/>
+        <w:rPr>
+          <w:rFonts w:ascii="Times New Roman" w:hAnsi="Times New Roman" w:cs="Times New Roman"/>
+        </w:rPr>
+      </w:pPr>
     </w:p>
     <w:p>
       <w:pPr>
@@ -565,7 +1601,6 @@
         <w:rPr>
           <w:rFonts w:ascii="Times New Roman" w:hAnsi="Times New Roman" w:cs="Times New Roman"/>
         </w:rPr>
-        <w:lastRenderedPageBreak/>
         <w:t>Unsharp</w:t>
       </w:r>
       <w:proofErr w:type="spellEnd"/>
@@ -582,6 +1617,691 @@
           <w:rFonts w:ascii="Times New Roman" w:hAnsi="Times New Roman" w:cs="Times New Roman"/>
         </w:rPr>
       </w:pPr>
+      <w:r>
+        <w:rPr>
+          <w:rFonts w:ascii="Times New Roman" w:hAnsi="Times New Roman" w:cs="Times New Roman"/>
+        </w:rPr>
+        <w:t xml:space="preserve"> </w:t>
+      </w:r>
+    </w:p>
+    <w:tbl>
+      <w:tblPr>
+        <w:tblStyle w:val="TableGrid"/>
+        <w:tblW w:w="8905" w:type="dxa"/>
+        <w:tblInd w:w="720" w:type="dxa"/>
+        <w:tblLook w:val="04A0" w:firstRow="1" w:lastRow="0" w:firstColumn="1" w:lastColumn="0" w:noHBand="0" w:noVBand="1"/>
+      </w:tblPr>
+      <w:tblGrid>
+        <w:gridCol w:w="3182"/>
+        <w:gridCol w:w="3182"/>
+        <w:gridCol w:w="3182"/>
+      </w:tblGrid>
+      <w:tr>
+        <w:tc>
+          <w:tcPr>
+            <w:tcW w:w="2515" w:type="dxa"/>
+          </w:tcPr>
+          <w:p>
+            <w:pPr>
+              <w:rPr>
+                <w:rFonts w:ascii="Times New Roman" w:hAnsi="Times New Roman" w:cs="Times New Roman"/>
+              </w:rPr>
+            </w:pPr>
+            <w:r>
+              <w:rPr>
+                <w:rFonts w:ascii="Times New Roman" w:hAnsi="Times New Roman" w:cs="Times New Roman"/>
+              </w:rPr>
+              <w:t>Gray</w:t>
+            </w:r>
+          </w:p>
+        </w:tc>
+        <w:tc>
+          <w:tcPr>
+            <w:tcW w:w="3208" w:type="dxa"/>
+          </w:tcPr>
+          <w:p>
+            <w:pPr>
+              <w:rPr>
+                <w:rFonts w:ascii="Times New Roman" w:hAnsi="Times New Roman" w:cs="Times New Roman"/>
+              </w:rPr>
+            </w:pPr>
+            <w:r>
+              <w:rPr>
+                <w:rFonts w:ascii="Times New Roman" w:hAnsi="Times New Roman" w:cs="Times New Roman"/>
+              </w:rPr>
+              <w:t>Sigma=0.75</w:t>
+            </w:r>
+          </w:p>
+        </w:tc>
+        <w:tc>
+          <w:tcPr>
+            <w:tcW w:w="3182" w:type="dxa"/>
+          </w:tcPr>
+          <w:p>
+            <w:pPr>
+              <w:rPr>
+                <w:rFonts w:ascii="Times New Roman" w:hAnsi="Times New Roman" w:cs="Times New Roman"/>
+              </w:rPr>
+            </w:pPr>
+            <w:r>
+              <w:rPr>
+                <w:rFonts w:ascii="Times New Roman" w:hAnsi="Times New Roman" w:cs="Times New Roman"/>
+              </w:rPr>
+              <w:t>Sigma=2.5</w:t>
+            </w:r>
+          </w:p>
+        </w:tc>
+      </w:tr>
+      <w:tr>
+        <w:tc>
+          <w:tcPr>
+            <w:tcW w:w="2515" w:type="dxa"/>
+          </w:tcPr>
+          <w:p>
+            <w:pPr>
+              <w:rPr>
+                <w:rFonts w:ascii="Times New Roman" w:hAnsi="Times New Roman" w:cs="Times New Roman"/>
+              </w:rPr>
+            </w:pPr>
+            <w:r>
+              <w:rPr>
+                <w:rFonts w:ascii="Times New Roman" w:hAnsi="Times New Roman" w:cs="Times New Roman"/>
+                <w:noProof/>
+              </w:rPr>
+              <w:drawing>
+                <wp:inline distT="0" distB="0" distL="0" distR="0" wp14:anchorId="2BDEDF32" wp14:editId="2CE6CF0C">
+                  <wp:extent cx="1883664" cy="1828800"/>
+                  <wp:effectExtent l="0" t="0" r="0" b="0"/>
+                  <wp:docPr id="21" name="Picture 21" descr="1.5Results/camera_man_gray.png"/>
+                  <wp:cNvGraphicFramePr>
+                    <a:graphicFrameLocks xmlns:a="http://schemas.openxmlformats.org/drawingml/2006/main" noChangeAspect="1"/>
+                  </wp:cNvGraphicFramePr>
+                  <a:graphic xmlns:a="http://schemas.openxmlformats.org/drawingml/2006/main">
+                    <a:graphicData uri="http://schemas.openxmlformats.org/drawingml/2006/picture">
+                      <pic:pic xmlns:pic="http://schemas.openxmlformats.org/drawingml/2006/picture">
+                        <pic:nvPicPr>
+                          <pic:cNvPr id="0" name="Picture 12" descr="1.5Results/camera_man_gray.png"/>
+                          <pic:cNvPicPr>
+                            <a:picLocks noChangeAspect="1" noChangeArrowheads="1"/>
+                          </pic:cNvPicPr>
+                        </pic:nvPicPr>
+                        <pic:blipFill>
+                          <a:blip r:embed="rId19">
+                            <a:extLst>
+                              <a:ext uri="{28A0092B-C50C-407E-A947-70E740481C1C}">
+                                <a14:useLocalDpi xmlns:a14="http://schemas.microsoft.com/office/drawing/2010/main" val="0"/>
+                              </a:ext>
+                            </a:extLst>
+                          </a:blip>
+                          <a:srcRect/>
+                          <a:stretch>
+                            <a:fillRect/>
+                          </a:stretch>
+                        </pic:blipFill>
+                        <pic:spPr bwMode="auto">
+                          <a:xfrm>
+                            <a:off x="0" y="0"/>
+                            <a:ext cx="1883664" cy="1828800"/>
+                          </a:xfrm>
+                          <a:prstGeom prst="rect">
+                            <a:avLst/>
+                          </a:prstGeom>
+                          <a:noFill/>
+                          <a:ln>
+                            <a:noFill/>
+                          </a:ln>
+                        </pic:spPr>
+                      </pic:pic>
+                    </a:graphicData>
+                  </a:graphic>
+                </wp:inline>
+              </w:drawing>
+            </w:r>
+          </w:p>
+        </w:tc>
+        <w:tc>
+          <w:tcPr>
+            <w:tcW w:w="3208" w:type="dxa"/>
+          </w:tcPr>
+          <w:p>
+            <w:pPr>
+              <w:rPr>
+                <w:rFonts w:ascii="Times New Roman" w:hAnsi="Times New Roman" w:cs="Times New Roman"/>
+              </w:rPr>
+            </w:pPr>
+            <w:r>
+              <w:rPr>
+                <w:rFonts w:ascii="Times New Roman" w:hAnsi="Times New Roman" w:cs="Times New Roman"/>
+                <w:noProof/>
+              </w:rPr>
+              <w:drawing>
+                <wp:inline distT="0" distB="0" distL="0" distR="0" wp14:anchorId="5A960C93" wp14:editId="5FD194DA">
+                  <wp:extent cx="1883664" cy="1828800"/>
+                  <wp:effectExtent l="0" t="0" r="0" b="0"/>
+                  <wp:docPr id="12" name="Picture 12" descr="1.5Results/camera_man_sigma0_75.png"/>
+                  <wp:cNvGraphicFramePr>
+                    <a:graphicFrameLocks xmlns:a="http://schemas.openxmlformats.org/drawingml/2006/main" noChangeAspect="1"/>
+                  </wp:cNvGraphicFramePr>
+                  <a:graphic xmlns:a="http://schemas.openxmlformats.org/drawingml/2006/main">
+                    <a:graphicData uri="http://schemas.openxmlformats.org/drawingml/2006/picture">
+                      <pic:pic xmlns:pic="http://schemas.openxmlformats.org/drawingml/2006/picture">
+                        <pic:nvPicPr>
+                          <pic:cNvPr id="0" name="Picture 3" descr="1.5Results/camera_man_sigma0_75.png"/>
+                          <pic:cNvPicPr>
+                            <a:picLocks noChangeAspect="1" noChangeArrowheads="1"/>
+                          </pic:cNvPicPr>
+                        </pic:nvPicPr>
+                        <pic:blipFill>
+                          <a:blip r:embed="rId20">
+                            <a:extLst>
+                              <a:ext uri="{28A0092B-C50C-407E-A947-70E740481C1C}">
+                                <a14:useLocalDpi xmlns:a14="http://schemas.microsoft.com/office/drawing/2010/main" val="0"/>
+                              </a:ext>
+                            </a:extLst>
+                          </a:blip>
+                          <a:srcRect/>
+                          <a:stretch>
+                            <a:fillRect/>
+                          </a:stretch>
+                        </pic:blipFill>
+                        <pic:spPr bwMode="auto">
+                          <a:xfrm>
+                            <a:off x="0" y="0"/>
+                            <a:ext cx="1883664" cy="1828800"/>
+                          </a:xfrm>
+                          <a:prstGeom prst="rect">
+                            <a:avLst/>
+                          </a:prstGeom>
+                          <a:noFill/>
+                          <a:ln>
+                            <a:noFill/>
+                          </a:ln>
+                        </pic:spPr>
+                      </pic:pic>
+                    </a:graphicData>
+                  </a:graphic>
+                </wp:inline>
+              </w:drawing>
+            </w:r>
+          </w:p>
+        </w:tc>
+        <w:tc>
+          <w:tcPr>
+            <w:tcW w:w="3182" w:type="dxa"/>
+          </w:tcPr>
+          <w:p>
+            <w:pPr>
+              <w:rPr>
+                <w:rFonts w:ascii="Times New Roman" w:hAnsi="Times New Roman" w:cs="Times New Roman"/>
+                <w:noProof/>
+              </w:rPr>
+            </w:pPr>
+            <w:r>
+              <w:rPr>
+                <w:rFonts w:ascii="Times New Roman" w:hAnsi="Times New Roman" w:cs="Times New Roman"/>
+                <w:noProof/>
+              </w:rPr>
+              <w:drawing>
+                <wp:inline distT="0" distB="0" distL="0" distR="0" wp14:anchorId="4F75150F" wp14:editId="6A384422">
+                  <wp:extent cx="1883664" cy="1828800"/>
+                  <wp:effectExtent l="0" t="0" r="0" b="0"/>
+                  <wp:docPr id="13" name="Picture 13" descr="1.5Results/camera_man_sigma2_5.png"/>
+                  <wp:cNvGraphicFramePr>
+                    <a:graphicFrameLocks xmlns:a="http://schemas.openxmlformats.org/drawingml/2006/main" noChangeAspect="1"/>
+                  </wp:cNvGraphicFramePr>
+                  <a:graphic xmlns:a="http://schemas.openxmlformats.org/drawingml/2006/main">
+                    <a:graphicData uri="http://schemas.openxmlformats.org/drawingml/2006/picture">
+                      <pic:pic xmlns:pic="http://schemas.openxmlformats.org/drawingml/2006/picture">
+                        <pic:nvPicPr>
+                          <pic:cNvPr id="0" name="Picture 4" descr="1.5Results/camera_man_sigma2_5.png"/>
+                          <pic:cNvPicPr>
+                            <a:picLocks noChangeAspect="1" noChangeArrowheads="1"/>
+                          </pic:cNvPicPr>
+                        </pic:nvPicPr>
+                        <pic:blipFill>
+                          <a:blip r:embed="rId21">
+                            <a:extLst>
+                              <a:ext uri="{28A0092B-C50C-407E-A947-70E740481C1C}">
+                                <a14:useLocalDpi xmlns:a14="http://schemas.microsoft.com/office/drawing/2010/main" val="0"/>
+                              </a:ext>
+                            </a:extLst>
+                          </a:blip>
+                          <a:srcRect/>
+                          <a:stretch>
+                            <a:fillRect/>
+                          </a:stretch>
+                        </pic:blipFill>
+                        <pic:spPr bwMode="auto">
+                          <a:xfrm>
+                            <a:off x="0" y="0"/>
+                            <a:ext cx="1883664" cy="1828800"/>
+                          </a:xfrm>
+                          <a:prstGeom prst="rect">
+                            <a:avLst/>
+                          </a:prstGeom>
+                          <a:noFill/>
+                          <a:ln>
+                            <a:noFill/>
+                          </a:ln>
+                        </pic:spPr>
+                      </pic:pic>
+                    </a:graphicData>
+                  </a:graphic>
+                </wp:inline>
+              </w:drawing>
+            </w:r>
+          </w:p>
+        </w:tc>
+      </w:tr>
+      <w:tr>
+        <w:tc>
+          <w:tcPr>
+            <w:tcW w:w="2515" w:type="dxa"/>
+          </w:tcPr>
+          <w:p>
+            <w:pPr>
+              <w:rPr>
+                <w:rFonts w:ascii="Times New Roman" w:hAnsi="Times New Roman" w:cs="Times New Roman"/>
+              </w:rPr>
+            </w:pPr>
+            <w:r>
+              <w:rPr>
+                <w:rFonts w:ascii="Times New Roman" w:hAnsi="Times New Roman" w:cs="Times New Roman"/>
+                <w:noProof/>
+              </w:rPr>
+              <w:drawing>
+                <wp:inline distT="0" distB="0" distL="0" distR="0" wp14:anchorId="2E10E494" wp14:editId="6B7B47E7">
+                  <wp:extent cx="1883664" cy="1828800"/>
+                  <wp:effectExtent l="0" t="0" r="0" b="0"/>
+                  <wp:docPr id="20" name="Picture 20" descr="1.5Results/house_gray.png"/>
+                  <wp:cNvGraphicFramePr>
+                    <a:graphicFrameLocks xmlns:a="http://schemas.openxmlformats.org/drawingml/2006/main" noChangeAspect="1"/>
+                  </wp:cNvGraphicFramePr>
+                  <a:graphic xmlns:a="http://schemas.openxmlformats.org/drawingml/2006/main">
+                    <a:graphicData uri="http://schemas.openxmlformats.org/drawingml/2006/picture">
+                      <pic:pic xmlns:pic="http://schemas.openxmlformats.org/drawingml/2006/picture">
+                        <pic:nvPicPr>
+                          <pic:cNvPr id="0" name="Picture 11" descr="1.5Results/house_gray.png"/>
+                          <pic:cNvPicPr>
+                            <a:picLocks noChangeAspect="1" noChangeArrowheads="1"/>
+                          </pic:cNvPicPr>
+                        </pic:nvPicPr>
+                        <pic:blipFill>
+                          <a:blip r:embed="rId22">
+                            <a:extLst>
+                              <a:ext uri="{28A0092B-C50C-407E-A947-70E740481C1C}">
+                                <a14:useLocalDpi xmlns:a14="http://schemas.microsoft.com/office/drawing/2010/main" val="0"/>
+                              </a:ext>
+                            </a:extLst>
+                          </a:blip>
+                          <a:srcRect/>
+                          <a:stretch>
+                            <a:fillRect/>
+                          </a:stretch>
+                        </pic:blipFill>
+                        <pic:spPr bwMode="auto">
+                          <a:xfrm>
+                            <a:off x="0" y="0"/>
+                            <a:ext cx="1883664" cy="1828800"/>
+                          </a:xfrm>
+                          <a:prstGeom prst="rect">
+                            <a:avLst/>
+                          </a:prstGeom>
+                          <a:noFill/>
+                          <a:ln>
+                            <a:noFill/>
+                          </a:ln>
+                        </pic:spPr>
+                      </pic:pic>
+                    </a:graphicData>
+                  </a:graphic>
+                </wp:inline>
+              </w:drawing>
+            </w:r>
+          </w:p>
+        </w:tc>
+        <w:tc>
+          <w:tcPr>
+            <w:tcW w:w="3208" w:type="dxa"/>
+          </w:tcPr>
+          <w:p>
+            <w:pPr>
+              <w:rPr>
+                <w:rFonts w:ascii="Times New Roman" w:hAnsi="Times New Roman" w:cs="Times New Roman"/>
+              </w:rPr>
+            </w:pPr>
+            <w:r>
+              <w:rPr>
+                <w:rFonts w:ascii="Times New Roman" w:hAnsi="Times New Roman" w:cs="Times New Roman"/>
+                <w:noProof/>
+              </w:rPr>
+              <w:drawing>
+                <wp:inline distT="0" distB="0" distL="0" distR="0" wp14:anchorId="4836C857" wp14:editId="0AF47581">
+                  <wp:extent cx="1883664" cy="1828800"/>
+                  <wp:effectExtent l="0" t="0" r="0" b="0"/>
+                  <wp:docPr id="14" name="Picture 14" descr="1.5Results/house_sigma0_75.png"/>
+                  <wp:cNvGraphicFramePr>
+                    <a:graphicFrameLocks xmlns:a="http://schemas.openxmlformats.org/drawingml/2006/main" noChangeAspect="1"/>
+                  </wp:cNvGraphicFramePr>
+                  <a:graphic xmlns:a="http://schemas.openxmlformats.org/drawingml/2006/main">
+                    <a:graphicData uri="http://schemas.openxmlformats.org/drawingml/2006/picture">
+                      <pic:pic xmlns:pic="http://schemas.openxmlformats.org/drawingml/2006/picture">
+                        <pic:nvPicPr>
+                          <pic:cNvPr id="0" name="Picture 5" descr="1.5Results/house_sigma0_75.png"/>
+                          <pic:cNvPicPr>
+                            <a:picLocks noChangeAspect="1" noChangeArrowheads="1"/>
+                          </pic:cNvPicPr>
+                        </pic:nvPicPr>
+                        <pic:blipFill>
+                          <a:blip r:embed="rId23">
+                            <a:extLst>
+                              <a:ext uri="{28A0092B-C50C-407E-A947-70E740481C1C}">
+                                <a14:useLocalDpi xmlns:a14="http://schemas.microsoft.com/office/drawing/2010/main" val="0"/>
+                              </a:ext>
+                            </a:extLst>
+                          </a:blip>
+                          <a:srcRect/>
+                          <a:stretch>
+                            <a:fillRect/>
+                          </a:stretch>
+                        </pic:blipFill>
+                        <pic:spPr bwMode="auto">
+                          <a:xfrm>
+                            <a:off x="0" y="0"/>
+                            <a:ext cx="1883664" cy="1828800"/>
+                          </a:xfrm>
+                          <a:prstGeom prst="rect">
+                            <a:avLst/>
+                          </a:prstGeom>
+                          <a:noFill/>
+                          <a:ln>
+                            <a:noFill/>
+                          </a:ln>
+                        </pic:spPr>
+                      </pic:pic>
+                    </a:graphicData>
+                  </a:graphic>
+                </wp:inline>
+              </w:drawing>
+            </w:r>
+          </w:p>
+        </w:tc>
+        <w:tc>
+          <w:tcPr>
+            <w:tcW w:w="3182" w:type="dxa"/>
+          </w:tcPr>
+          <w:p>
+            <w:pPr>
+              <w:rPr>
+                <w:rFonts w:ascii="Times New Roman" w:hAnsi="Times New Roman" w:cs="Times New Roman"/>
+              </w:rPr>
+            </w:pPr>
+            <w:r>
+              <w:rPr>
+                <w:rFonts w:ascii="Times New Roman" w:hAnsi="Times New Roman" w:cs="Times New Roman"/>
+                <w:noProof/>
+              </w:rPr>
+              <w:drawing>
+                <wp:inline distT="0" distB="0" distL="0" distR="0" wp14:anchorId="15A57EF5" wp14:editId="0C6D60AF">
+                  <wp:extent cx="1883664" cy="1828800"/>
+                  <wp:effectExtent l="0" t="0" r="0" b="0"/>
+                  <wp:docPr id="15" name="Picture 15" descr="1.5Results/house_sigma2_5.png"/>
+                  <wp:cNvGraphicFramePr>
+                    <a:graphicFrameLocks xmlns:a="http://schemas.openxmlformats.org/drawingml/2006/main" noChangeAspect="1"/>
+                  </wp:cNvGraphicFramePr>
+                  <a:graphic xmlns:a="http://schemas.openxmlformats.org/drawingml/2006/main">
+                    <a:graphicData uri="http://schemas.openxmlformats.org/drawingml/2006/picture">
+                      <pic:pic xmlns:pic="http://schemas.openxmlformats.org/drawingml/2006/picture">
+                        <pic:nvPicPr>
+                          <pic:cNvPr id="0" name="Picture 6" descr="1.5Results/house_sigma2_5.png"/>
+                          <pic:cNvPicPr>
+                            <a:picLocks noChangeAspect="1" noChangeArrowheads="1"/>
+                          </pic:cNvPicPr>
+                        </pic:nvPicPr>
+                        <pic:blipFill>
+                          <a:blip r:embed="rId24">
+                            <a:extLst>
+                              <a:ext uri="{28A0092B-C50C-407E-A947-70E740481C1C}">
+                                <a14:useLocalDpi xmlns:a14="http://schemas.microsoft.com/office/drawing/2010/main" val="0"/>
+                              </a:ext>
+                            </a:extLst>
+                          </a:blip>
+                          <a:srcRect/>
+                          <a:stretch>
+                            <a:fillRect/>
+                          </a:stretch>
+                        </pic:blipFill>
+                        <pic:spPr bwMode="auto">
+                          <a:xfrm>
+                            <a:off x="0" y="0"/>
+                            <a:ext cx="1883664" cy="1828800"/>
+                          </a:xfrm>
+                          <a:prstGeom prst="rect">
+                            <a:avLst/>
+                          </a:prstGeom>
+                          <a:noFill/>
+                          <a:ln>
+                            <a:noFill/>
+                          </a:ln>
+                        </pic:spPr>
+                      </pic:pic>
+                    </a:graphicData>
+                  </a:graphic>
+                </wp:inline>
+              </w:drawing>
+            </w:r>
+          </w:p>
+        </w:tc>
+      </w:tr>
+      <w:tr>
+        <w:tc>
+          <w:tcPr>
+            <w:tcW w:w="2515" w:type="dxa"/>
+          </w:tcPr>
+          <w:p>
+            <w:pPr>
+              <w:rPr>
+                <w:rFonts w:ascii="Times New Roman" w:hAnsi="Times New Roman" w:cs="Times New Roman"/>
+              </w:rPr>
+            </w:pPr>
+            <w:r>
+              <w:rPr>
+                <w:rFonts w:ascii="Times New Roman" w:hAnsi="Times New Roman" w:cs="Times New Roman"/>
+                <w:noProof/>
+              </w:rPr>
+              <w:drawing>
+                <wp:inline distT="0" distB="0" distL="0" distR="0" wp14:anchorId="635783EA" wp14:editId="2CC08230">
+                  <wp:extent cx="1883664" cy="1828800"/>
+                  <wp:effectExtent l="0" t="0" r="0" b="0"/>
+                  <wp:docPr id="19" name="Picture 19" descr="1.5Results/lena_gray.png"/>
+                  <wp:cNvGraphicFramePr>
+                    <a:graphicFrameLocks xmlns:a="http://schemas.openxmlformats.org/drawingml/2006/main" noChangeAspect="1"/>
+                  </wp:cNvGraphicFramePr>
+                  <a:graphic xmlns:a="http://schemas.openxmlformats.org/drawingml/2006/main">
+                    <a:graphicData uri="http://schemas.openxmlformats.org/drawingml/2006/picture">
+                      <pic:pic xmlns:pic="http://schemas.openxmlformats.org/drawingml/2006/picture">
+                        <pic:nvPicPr>
+                          <pic:cNvPr id="0" name="Picture 10" descr="1.5Results/lena_gray.png"/>
+                          <pic:cNvPicPr>
+                            <a:picLocks noChangeAspect="1" noChangeArrowheads="1"/>
+                          </pic:cNvPicPr>
+                        </pic:nvPicPr>
+                        <pic:blipFill>
+                          <a:blip r:embed="rId25">
+                            <a:extLst>
+                              <a:ext uri="{28A0092B-C50C-407E-A947-70E740481C1C}">
+                                <a14:useLocalDpi xmlns:a14="http://schemas.microsoft.com/office/drawing/2010/main" val="0"/>
+                              </a:ext>
+                            </a:extLst>
+                          </a:blip>
+                          <a:srcRect/>
+                          <a:stretch>
+                            <a:fillRect/>
+                          </a:stretch>
+                        </pic:blipFill>
+                        <pic:spPr bwMode="auto">
+                          <a:xfrm>
+                            <a:off x="0" y="0"/>
+                            <a:ext cx="1883664" cy="1828800"/>
+                          </a:xfrm>
+                          <a:prstGeom prst="rect">
+                            <a:avLst/>
+                          </a:prstGeom>
+                          <a:noFill/>
+                          <a:ln>
+                            <a:noFill/>
+                          </a:ln>
+                        </pic:spPr>
+                      </pic:pic>
+                    </a:graphicData>
+                  </a:graphic>
+                </wp:inline>
+              </w:drawing>
+            </w:r>
+          </w:p>
+        </w:tc>
+        <w:tc>
+          <w:tcPr>
+            <w:tcW w:w="3208" w:type="dxa"/>
+          </w:tcPr>
+          <w:p>
+            <w:pPr>
+              <w:rPr>
+                <w:rFonts w:ascii="Times New Roman" w:hAnsi="Times New Roman" w:cs="Times New Roman"/>
+                <w:noProof/>
+              </w:rPr>
+            </w:pPr>
+            <w:r>
+              <w:rPr>
+                <w:rFonts w:ascii="Times New Roman" w:hAnsi="Times New Roman" w:cs="Times New Roman"/>
+                <w:noProof/>
+              </w:rPr>
+              <w:drawing>
+                <wp:inline distT="0" distB="0" distL="0" distR="0" wp14:anchorId="0374D828" wp14:editId="4F3C8D25">
+                  <wp:extent cx="1883664" cy="1828800"/>
+                  <wp:effectExtent l="0" t="0" r="0" b="0"/>
+                  <wp:docPr id="16" name="Picture 16" descr="1.5Results/lena_sigma0_75.png"/>
+                  <wp:cNvGraphicFramePr>
+                    <a:graphicFrameLocks xmlns:a="http://schemas.openxmlformats.org/drawingml/2006/main" noChangeAspect="1"/>
+                  </wp:cNvGraphicFramePr>
+                  <a:graphic xmlns:a="http://schemas.openxmlformats.org/drawingml/2006/main">
+                    <a:graphicData uri="http://schemas.openxmlformats.org/drawingml/2006/picture">
+                      <pic:pic xmlns:pic="http://schemas.openxmlformats.org/drawingml/2006/picture">
+                        <pic:nvPicPr>
+                          <pic:cNvPr id="0" name="Picture 7" descr="1.5Results/lena_sigma0_75.png"/>
+                          <pic:cNvPicPr>
+                            <a:picLocks noChangeAspect="1" noChangeArrowheads="1"/>
+                          </pic:cNvPicPr>
+                        </pic:nvPicPr>
+                        <pic:blipFill>
+                          <a:blip r:embed="rId26">
+                            <a:extLst>
+                              <a:ext uri="{28A0092B-C50C-407E-A947-70E740481C1C}">
+                                <a14:useLocalDpi xmlns:a14="http://schemas.microsoft.com/office/drawing/2010/main" val="0"/>
+                              </a:ext>
+                            </a:extLst>
+                          </a:blip>
+                          <a:srcRect/>
+                          <a:stretch>
+                            <a:fillRect/>
+                          </a:stretch>
+                        </pic:blipFill>
+                        <pic:spPr bwMode="auto">
+                          <a:xfrm>
+                            <a:off x="0" y="0"/>
+                            <a:ext cx="1883664" cy="1828800"/>
+                          </a:xfrm>
+                          <a:prstGeom prst="rect">
+                            <a:avLst/>
+                          </a:prstGeom>
+                          <a:noFill/>
+                          <a:ln>
+                            <a:noFill/>
+                          </a:ln>
+                        </pic:spPr>
+                      </pic:pic>
+                    </a:graphicData>
+                  </a:graphic>
+                </wp:inline>
+              </w:drawing>
+            </w:r>
+          </w:p>
+        </w:tc>
+        <w:tc>
+          <w:tcPr>
+            <w:tcW w:w="3182" w:type="dxa"/>
+          </w:tcPr>
+          <w:p>
+            <w:pPr>
+              <w:rPr>
+                <w:rFonts w:ascii="Times New Roman" w:hAnsi="Times New Roman" w:cs="Times New Roman"/>
+                <w:noProof/>
+              </w:rPr>
+            </w:pPr>
+            <w:r>
+              <w:rPr>
+                <w:rFonts w:ascii="Times New Roman" w:hAnsi="Times New Roman" w:cs="Times New Roman"/>
+                <w:noProof/>
+              </w:rPr>
+              <w:drawing>
+                <wp:inline distT="0" distB="0" distL="0" distR="0" wp14:anchorId="70287650" wp14:editId="0570C8EF">
+                  <wp:extent cx="1883664" cy="1828800"/>
+                  <wp:effectExtent l="0" t="0" r="0" b="0"/>
+                  <wp:docPr id="17" name="Picture 17" descr="1.5Results/lena_sigma2_5.png"/>
+                  <wp:cNvGraphicFramePr>
+                    <a:graphicFrameLocks xmlns:a="http://schemas.openxmlformats.org/drawingml/2006/main" noChangeAspect="1"/>
+                  </wp:cNvGraphicFramePr>
+                  <a:graphic xmlns:a="http://schemas.openxmlformats.org/drawingml/2006/main">
+                    <a:graphicData uri="http://schemas.openxmlformats.org/drawingml/2006/picture">
+                      <pic:pic xmlns:pic="http://schemas.openxmlformats.org/drawingml/2006/picture">
+                        <pic:nvPicPr>
+                          <pic:cNvPr id="0" name="Picture 8" descr="1.5Results/lena_sigma2_5.png"/>
+                          <pic:cNvPicPr>
+                            <a:picLocks noChangeAspect="1" noChangeArrowheads="1"/>
+                          </pic:cNvPicPr>
+                        </pic:nvPicPr>
+                        <pic:blipFill>
+                          <a:blip r:embed="rId27">
+                            <a:extLst>
+                              <a:ext uri="{28A0092B-C50C-407E-A947-70E740481C1C}">
+                                <a14:useLocalDpi xmlns:a14="http://schemas.microsoft.com/office/drawing/2010/main" val="0"/>
+                              </a:ext>
+                            </a:extLst>
+                          </a:blip>
+                          <a:srcRect/>
+                          <a:stretch>
+                            <a:fillRect/>
+                          </a:stretch>
+                        </pic:blipFill>
+                        <pic:spPr bwMode="auto">
+                          <a:xfrm>
+                            <a:off x="0" y="0"/>
+                            <a:ext cx="1883664" cy="1828800"/>
+                          </a:xfrm>
+                          <a:prstGeom prst="rect">
+                            <a:avLst/>
+                          </a:prstGeom>
+                          <a:noFill/>
+                          <a:ln>
+                            <a:noFill/>
+                          </a:ln>
+                        </pic:spPr>
+                      </pic:pic>
+                    </a:graphicData>
+                  </a:graphic>
+                </wp:inline>
+              </w:drawing>
+            </w:r>
+          </w:p>
+        </w:tc>
+      </w:tr>
+    </w:tbl>
+    <w:p>
+      <w:pPr>
+        <w:rPr>
+          <w:rFonts w:ascii="Times New Roman" w:hAnsi="Times New Roman" w:cs="Times New Roman"/>
+        </w:rPr>
+      </w:pPr>
     </w:p>
     <w:p>
       <w:pPr>
@@ -594,646 +2314,221 @@
         <w:rPr>
           <w:rFonts w:ascii="Times New Roman" w:hAnsi="Times New Roman" w:cs="Times New Roman"/>
         </w:rPr>
-        <w:t xml:space="preserve">Image 1: </w:t>
-      </w:r>
-    </w:p>
-    <w:p>
-      <w:pPr>
-        <w:ind w:left="720"/>
-        <w:rPr>
-          <w:rFonts w:ascii="Times New Roman" w:hAnsi="Times New Roman" w:cs="Times New Roman"/>
-        </w:rPr>
-      </w:pPr>
-      <w:r>
-        <w:rPr>
-          <w:rFonts w:ascii="Times New Roman" w:hAnsi="Times New Roman" w:cs="Times New Roman"/>
-        </w:rPr>
-        <w:t xml:space="preserve">Without </w:t>
+        <w:t xml:space="preserve">The differences in the images </w:t>
+      </w:r>
+    </w:p>
+    <w:p>
+      <w:pPr>
+        <w:rPr>
+          <w:rFonts w:ascii="Times New Roman" w:hAnsi="Times New Roman" w:cs="Times New Roman"/>
+        </w:rPr>
+      </w:pPr>
+    </w:p>
+    <w:p>
+      <w:pPr>
+        <w:rPr>
+          <w:rFonts w:ascii="Times New Roman" w:hAnsi="Times New Roman" w:cs="Times New Roman"/>
+        </w:rPr>
+      </w:pPr>
+      <w:r>
+        <w:rPr>
+          <w:rFonts w:ascii="Times New Roman" w:hAnsi="Times New Roman" w:cs="Times New Roman"/>
+        </w:rPr>
+        <w:t>Cameraman -</w:t>
+      </w:r>
+    </w:p>
+    <w:p>
+      <w:pPr>
+        <w:rPr>
+          <w:rFonts w:ascii="Times New Roman" w:hAnsi="Times New Roman" w:cs="Times New Roman"/>
+        </w:rPr>
+      </w:pPr>
+      <w:r>
+        <w:rPr>
+          <w:rFonts w:ascii="Times New Roman" w:hAnsi="Times New Roman" w:cs="Times New Roman"/>
+        </w:rPr>
+        <w:t xml:space="preserve">1. The original grayscale image is the sharpest. </w:t>
+      </w:r>
+    </w:p>
+    <w:p>
+      <w:pPr>
+        <w:rPr>
+          <w:rFonts w:ascii="Times New Roman" w:hAnsi="Times New Roman" w:cs="Times New Roman"/>
+        </w:rPr>
+      </w:pPr>
+      <w:r>
+        <w:rPr>
+          <w:rFonts w:ascii="Times New Roman" w:hAnsi="Times New Roman" w:cs="Times New Roman"/>
+        </w:rPr>
+        <w:t xml:space="preserve">2. The image with sigma = 2.5 is "dull" in the </w:t>
+      </w:r>
+      <w:proofErr w:type="gramStart"/>
+      <w:r>
+        <w:rPr>
+          <w:rFonts w:ascii="Times New Roman" w:hAnsi="Times New Roman" w:cs="Times New Roman"/>
+        </w:rPr>
+        <w:t>sense  that</w:t>
+      </w:r>
+      <w:proofErr w:type="gramEnd"/>
+      <w:r>
+        <w:rPr>
+          <w:rFonts w:ascii="Times New Roman" w:hAnsi="Times New Roman" w:cs="Times New Roman"/>
+        </w:rPr>
+        <w:t xml:space="preserve"> the image seems to be more gray and use a smaller range of values. </w:t>
+      </w:r>
+    </w:p>
+    <w:p>
+      <w:pPr>
+        <w:rPr>
+          <w:rFonts w:ascii="Times New Roman" w:hAnsi="Times New Roman" w:cs="Times New Roman"/>
+        </w:rPr>
+      </w:pPr>
+      <w:r>
+        <w:rPr>
+          <w:rFonts w:ascii="Times New Roman" w:hAnsi="Times New Roman" w:cs="Times New Roman"/>
+        </w:rPr>
+        <w:t>3. The image with sigma = 0.75 is not as sharp as the original but also still clearer than the image with sigma = 2.5</w:t>
+      </w:r>
+    </w:p>
+    <w:p>
+      <w:pPr>
+        <w:rPr>
+          <w:rFonts w:ascii="Times New Roman" w:hAnsi="Times New Roman" w:cs="Times New Roman"/>
+        </w:rPr>
+      </w:pPr>
+    </w:p>
+    <w:p>
+      <w:pPr>
+        <w:rPr>
+          <w:rFonts w:ascii="Times New Roman" w:hAnsi="Times New Roman" w:cs="Times New Roman"/>
+        </w:rPr>
+      </w:pPr>
+      <w:r>
+        <w:rPr>
+          <w:rFonts w:ascii="Times New Roman" w:hAnsi="Times New Roman" w:cs="Times New Roman"/>
+        </w:rPr>
+        <w:t>House</w:t>
+      </w:r>
+    </w:p>
+    <w:p>
+      <w:pPr>
+        <w:rPr>
+          <w:rFonts w:ascii="Times New Roman" w:hAnsi="Times New Roman" w:cs="Times New Roman"/>
+        </w:rPr>
+      </w:pPr>
+      <w:r>
+        <w:rPr>
+          <w:rFonts w:ascii="Times New Roman" w:hAnsi="Times New Roman" w:cs="Times New Roman"/>
+        </w:rPr>
+        <w:t>1. The original grayscale image is the least sharp of the images.</w:t>
+      </w:r>
+    </w:p>
+    <w:p>
+      <w:pPr>
+        <w:rPr>
+          <w:rFonts w:ascii="Times New Roman" w:hAnsi="Times New Roman" w:cs="Times New Roman"/>
+        </w:rPr>
+      </w:pPr>
+      <w:r>
+        <w:rPr>
+          <w:rFonts w:ascii="Times New Roman" w:hAnsi="Times New Roman" w:cs="Times New Roman"/>
+        </w:rPr>
+        <w:t>2. The image with sigma = 2.5 is the sharpest. Specifically, the contrast between the bricks and the house gutter is more sharp.</w:t>
+      </w:r>
+    </w:p>
+    <w:p>
+      <w:pPr>
+        <w:rPr>
+          <w:rFonts w:ascii="Times New Roman" w:hAnsi="Times New Roman" w:cs="Times New Roman"/>
+        </w:rPr>
+      </w:pPr>
+      <w:r>
+        <w:rPr>
+          <w:rFonts w:ascii="Times New Roman" w:hAnsi="Times New Roman" w:cs="Times New Roman"/>
+        </w:rPr>
+        <w:t xml:space="preserve">3. image with </w:t>
       </w:r>
       <w:proofErr w:type="spellStart"/>
       <w:r>
         <w:rPr>
           <w:rFonts w:ascii="Times New Roman" w:hAnsi="Times New Roman" w:cs="Times New Roman"/>
         </w:rPr>
-        <w:t>Unsharp</w:t>
+        <w:t>simage</w:t>
       </w:r>
       <w:proofErr w:type="spellEnd"/>
       <w:r>
         <w:rPr>
           <w:rFonts w:ascii="Times New Roman" w:hAnsi="Times New Roman" w:cs="Times New Roman"/>
         </w:rPr>
-        <w:t xml:space="preserve"> Masking</w:t>
-      </w:r>
-      <w:r>
-        <w:rPr>
-          <w:rFonts w:ascii="Times New Roman" w:hAnsi="Times New Roman" w:cs="Times New Roman"/>
-        </w:rPr>
-        <w:tab/>
-      </w:r>
-      <w:r>
-        <w:rPr>
-          <w:rFonts w:ascii="Times New Roman" w:hAnsi="Times New Roman" w:cs="Times New Roman"/>
-        </w:rPr>
-        <w:tab/>
-      </w:r>
-      <w:r>
-        <w:rPr>
-          <w:rFonts w:ascii="Times New Roman" w:hAnsi="Times New Roman" w:cs="Times New Roman"/>
-        </w:rPr>
-        <w:tab/>
-        <w:t xml:space="preserve">With </w:t>
-      </w:r>
-      <w:proofErr w:type="spellStart"/>
-      <w:r>
-        <w:rPr>
-          <w:rFonts w:ascii="Times New Roman" w:hAnsi="Times New Roman" w:cs="Times New Roman"/>
-        </w:rPr>
-        <w:t>Unsharp</w:t>
-      </w:r>
-      <w:proofErr w:type="spellEnd"/>
-      <w:r>
-        <w:rPr>
-          <w:rFonts w:ascii="Times New Roman" w:hAnsi="Times New Roman" w:cs="Times New Roman"/>
-        </w:rPr>
-        <w:t xml:space="preserve"> Masking</w:t>
-      </w:r>
-    </w:p>
-    <w:p>
-      <w:pPr>
-        <w:ind w:left="720"/>
-        <w:rPr>
-          <w:rFonts w:ascii="Times New Roman" w:hAnsi="Times New Roman" w:cs="Times New Roman"/>
-        </w:rPr>
-      </w:pPr>
-      <w:r>
-        <w:rPr>
-          <w:rFonts w:ascii="Times New Roman" w:hAnsi="Times New Roman" w:cs="Times New Roman"/>
-          <w:noProof/>
-        </w:rPr>
-        <w:drawing>
-          <wp:inline distT="0" distB="0" distL="0" distR="0" wp14:anchorId="27A62577" wp14:editId="03E19FC9">
-            <wp:extent cx="1537335" cy="1495257"/>
-            <wp:effectExtent l="0" t="0" r="12065" b="3810"/>
-            <wp:docPr id="4" name="Picture 4" descr="1_5_1a.png"/>
-            <wp:cNvGraphicFramePr>
-              <a:graphicFrameLocks xmlns:a="http://schemas.openxmlformats.org/drawingml/2006/main" noChangeAspect="1"/>
-            </wp:cNvGraphicFramePr>
-            <a:graphic xmlns:a="http://schemas.openxmlformats.org/drawingml/2006/main">
-              <a:graphicData uri="http://schemas.openxmlformats.org/drawingml/2006/picture">
-                <pic:pic xmlns:pic="http://schemas.openxmlformats.org/drawingml/2006/picture">
-                  <pic:nvPicPr>
-                    <pic:cNvPr id="0" name="Picture 4" descr="1_5_1a.png"/>
-                    <pic:cNvPicPr>
-                      <a:picLocks noChangeAspect="1" noChangeArrowheads="1"/>
-                    </pic:cNvPicPr>
-                  </pic:nvPicPr>
-                  <pic:blipFill>
-                    <a:blip r:embed="rId10">
-                      <a:extLst>
-                        <a:ext uri="{28A0092B-C50C-407E-A947-70E740481C1C}">
-                          <a14:useLocalDpi xmlns:a14="http://schemas.microsoft.com/office/drawing/2010/main" val="0"/>
-                        </a:ext>
-                      </a:extLst>
-                    </a:blip>
-                    <a:srcRect/>
-                    <a:stretch>
-                      <a:fillRect/>
-                    </a:stretch>
-                  </pic:blipFill>
-                  <pic:spPr bwMode="auto">
-                    <a:xfrm>
-                      <a:off x="0" y="0"/>
-                      <a:ext cx="1558587" cy="1515927"/>
-                    </a:xfrm>
-                    <a:prstGeom prst="rect">
-                      <a:avLst/>
-                    </a:prstGeom>
-                    <a:noFill/>
-                    <a:ln>
-                      <a:noFill/>
-                    </a:ln>
-                  </pic:spPr>
-                </pic:pic>
-              </a:graphicData>
-            </a:graphic>
-          </wp:inline>
-        </w:drawing>
-      </w:r>
-      <w:r>
-        <w:rPr>
-          <w:rFonts w:ascii="Times New Roman" w:hAnsi="Times New Roman" w:cs="Times New Roman"/>
-        </w:rPr>
-        <w:t xml:space="preserve">                                </w:t>
-      </w:r>
-      <w:r>
-        <w:rPr>
-          <w:rFonts w:ascii="Times New Roman" w:hAnsi="Times New Roman" w:cs="Times New Roman"/>
-          <w:noProof/>
-        </w:rPr>
-        <w:drawing>
-          <wp:inline distT="0" distB="0" distL="0" distR="0" wp14:anchorId="2F00EBDA" wp14:editId="59DD9071">
-            <wp:extent cx="1457858" cy="1417955"/>
-            <wp:effectExtent l="0" t="0" r="0" b="4445"/>
-            <wp:docPr id="5" name="Picture 5" descr="1_5_1b.png"/>
-            <wp:cNvGraphicFramePr>
-              <a:graphicFrameLocks xmlns:a="http://schemas.openxmlformats.org/drawingml/2006/main" noChangeAspect="1"/>
-            </wp:cNvGraphicFramePr>
-            <a:graphic xmlns:a="http://schemas.openxmlformats.org/drawingml/2006/main">
-              <a:graphicData uri="http://schemas.openxmlformats.org/drawingml/2006/picture">
-                <pic:pic xmlns:pic="http://schemas.openxmlformats.org/drawingml/2006/picture">
-                  <pic:nvPicPr>
-                    <pic:cNvPr id="0" name="Picture 5" descr="1_5_1b.png"/>
-                    <pic:cNvPicPr>
-                      <a:picLocks noChangeAspect="1" noChangeArrowheads="1"/>
-                    </pic:cNvPicPr>
-                  </pic:nvPicPr>
-                  <pic:blipFill>
-                    <a:blip r:embed="rId11">
-                      <a:extLst>
-                        <a:ext uri="{28A0092B-C50C-407E-A947-70E740481C1C}">
-                          <a14:useLocalDpi xmlns:a14="http://schemas.microsoft.com/office/drawing/2010/main" val="0"/>
-                        </a:ext>
-                      </a:extLst>
-                    </a:blip>
-                    <a:srcRect/>
-                    <a:stretch>
-                      <a:fillRect/>
-                    </a:stretch>
-                  </pic:blipFill>
-                  <pic:spPr bwMode="auto">
-                    <a:xfrm>
-                      <a:off x="0" y="0"/>
-                      <a:ext cx="1460737" cy="1420755"/>
-                    </a:xfrm>
-                    <a:prstGeom prst="rect">
-                      <a:avLst/>
-                    </a:prstGeom>
-                    <a:noFill/>
-                    <a:ln>
-                      <a:noFill/>
-                    </a:ln>
-                  </pic:spPr>
-                </pic:pic>
-              </a:graphicData>
-            </a:graphic>
-          </wp:inline>
-        </w:drawing>
-      </w:r>
-    </w:p>
-    <w:p>
-      <w:pPr>
-        <w:ind w:left="720"/>
-        <w:rPr>
-          <w:rFonts w:ascii="Times New Roman" w:hAnsi="Times New Roman" w:cs="Times New Roman"/>
-        </w:rPr>
-      </w:pPr>
-    </w:p>
-    <w:p>
-      <w:pPr>
-        <w:ind w:left="720"/>
-        <w:rPr>
-          <w:rFonts w:ascii="Times New Roman" w:hAnsi="Times New Roman" w:cs="Times New Roman"/>
-        </w:rPr>
-      </w:pPr>
-      <w:r>
-        <w:rPr>
-          <w:rFonts w:ascii="Times New Roman" w:hAnsi="Times New Roman" w:cs="Times New Roman"/>
-        </w:rPr>
-        <w:t xml:space="preserve">Image 2: </w:t>
-      </w:r>
-    </w:p>
-    <w:p>
-      <w:pPr>
-        <w:ind w:left="720"/>
-        <w:rPr>
-          <w:rFonts w:ascii="Times New Roman" w:hAnsi="Times New Roman" w:cs="Times New Roman"/>
-        </w:rPr>
-      </w:pPr>
-      <w:r>
-        <w:rPr>
-          <w:rFonts w:ascii="Times New Roman" w:hAnsi="Times New Roman" w:cs="Times New Roman"/>
-        </w:rPr>
-        <w:t xml:space="preserve">Without </w:t>
-      </w:r>
-      <w:proofErr w:type="spellStart"/>
-      <w:r>
-        <w:rPr>
-          <w:rFonts w:ascii="Times New Roman" w:hAnsi="Times New Roman" w:cs="Times New Roman"/>
-        </w:rPr>
-        <w:t>Unsharp</w:t>
-      </w:r>
-      <w:proofErr w:type="spellEnd"/>
-      <w:r>
-        <w:rPr>
-          <w:rFonts w:ascii="Times New Roman" w:hAnsi="Times New Roman" w:cs="Times New Roman"/>
-        </w:rPr>
-        <w:t xml:space="preserve"> Masking</w:t>
-      </w:r>
-      <w:r>
-        <w:rPr>
-          <w:rFonts w:ascii="Times New Roman" w:hAnsi="Times New Roman" w:cs="Times New Roman"/>
-        </w:rPr>
-        <w:tab/>
-      </w:r>
-      <w:r>
-        <w:rPr>
-          <w:rFonts w:ascii="Times New Roman" w:hAnsi="Times New Roman" w:cs="Times New Roman"/>
-        </w:rPr>
-        <w:tab/>
-      </w:r>
-      <w:r>
-        <w:rPr>
-          <w:rFonts w:ascii="Times New Roman" w:hAnsi="Times New Roman" w:cs="Times New Roman"/>
-        </w:rPr>
-        <w:tab/>
-        <w:t xml:space="preserve">With </w:t>
-      </w:r>
-      <w:proofErr w:type="spellStart"/>
-      <w:r>
-        <w:rPr>
-          <w:rFonts w:ascii="Times New Roman" w:hAnsi="Times New Roman" w:cs="Times New Roman"/>
-        </w:rPr>
-        <w:t>Unsharp</w:t>
-      </w:r>
-      <w:proofErr w:type="spellEnd"/>
-      <w:r>
-        <w:rPr>
-          <w:rFonts w:ascii="Times New Roman" w:hAnsi="Times New Roman" w:cs="Times New Roman"/>
-        </w:rPr>
-        <w:t xml:space="preserve"> Masking</w:t>
-      </w:r>
-    </w:p>
-    <w:p>
-      <w:pPr>
-        <w:ind w:left="720"/>
-        <w:rPr>
-          <w:rFonts w:ascii="Times New Roman" w:hAnsi="Times New Roman" w:cs="Times New Roman"/>
-        </w:rPr>
-      </w:pPr>
-      <w:r>
-        <w:rPr>
-          <w:rFonts w:ascii="Times New Roman" w:hAnsi="Times New Roman" w:cs="Times New Roman"/>
-          <w:noProof/>
-        </w:rPr>
-        <w:drawing>
-          <wp:inline distT="0" distB="0" distL="0" distR="0" wp14:anchorId="1EB2DF83" wp14:editId="6D6E44C3">
-            <wp:extent cx="1880235" cy="1828771"/>
-            <wp:effectExtent l="0" t="0" r="0" b="635"/>
-            <wp:docPr id="6" name="Picture 6" descr="1_5_2a.png"/>
-            <wp:cNvGraphicFramePr>
-              <a:graphicFrameLocks xmlns:a="http://schemas.openxmlformats.org/drawingml/2006/main" noChangeAspect="1"/>
-            </wp:cNvGraphicFramePr>
-            <a:graphic xmlns:a="http://schemas.openxmlformats.org/drawingml/2006/main">
-              <a:graphicData uri="http://schemas.openxmlformats.org/drawingml/2006/picture">
-                <pic:pic xmlns:pic="http://schemas.openxmlformats.org/drawingml/2006/picture">
-                  <pic:nvPicPr>
-                    <pic:cNvPr id="0" name="Picture 6" descr="1_5_2a.png"/>
-                    <pic:cNvPicPr>
-                      <a:picLocks noChangeAspect="1" noChangeArrowheads="1"/>
-                    </pic:cNvPicPr>
-                  </pic:nvPicPr>
-                  <pic:blipFill>
-                    <a:blip r:embed="rId12">
-                      <a:extLst>
-                        <a:ext uri="{28A0092B-C50C-407E-A947-70E740481C1C}">
-                          <a14:useLocalDpi xmlns:a14="http://schemas.microsoft.com/office/drawing/2010/main" val="0"/>
-                        </a:ext>
-                      </a:extLst>
-                    </a:blip>
-                    <a:srcRect/>
-                    <a:stretch>
-                      <a:fillRect/>
-                    </a:stretch>
-                  </pic:blipFill>
-                  <pic:spPr bwMode="auto">
-                    <a:xfrm>
-                      <a:off x="0" y="0"/>
-                      <a:ext cx="1906370" cy="1854190"/>
-                    </a:xfrm>
-                    <a:prstGeom prst="rect">
-                      <a:avLst/>
-                    </a:prstGeom>
-                    <a:noFill/>
-                    <a:ln>
-                      <a:noFill/>
-                    </a:ln>
-                  </pic:spPr>
-                </pic:pic>
-              </a:graphicData>
-            </a:graphic>
-          </wp:inline>
-        </w:drawing>
-      </w:r>
-      <w:r>
-        <w:rPr>
-          <w:rFonts w:ascii="Times New Roman" w:hAnsi="Times New Roman" w:cs="Times New Roman"/>
-        </w:rPr>
-        <w:t xml:space="preserve">  </w:t>
-      </w:r>
-      <w:r>
-        <w:rPr>
-          <w:rFonts w:ascii="Times New Roman" w:hAnsi="Times New Roman" w:cs="Times New Roman"/>
-        </w:rPr>
-        <w:t xml:space="preserve">                </w:t>
-      </w:r>
-      <w:r>
-        <w:rPr>
-          <w:rFonts w:ascii="Times New Roman" w:hAnsi="Times New Roman" w:cs="Times New Roman"/>
-        </w:rPr>
-        <w:t xml:space="preserve"> </w:t>
-      </w:r>
-      <w:r>
-        <w:rPr>
-          <w:rFonts w:ascii="Times New Roman" w:hAnsi="Times New Roman" w:cs="Times New Roman"/>
-          <w:noProof/>
-        </w:rPr>
-        <w:drawing>
-          <wp:inline distT="0" distB="0" distL="0" distR="0" wp14:anchorId="004B3E53" wp14:editId="10DA055D">
-            <wp:extent cx="1815109" cy="1765427"/>
-            <wp:effectExtent l="0" t="0" r="0" b="0"/>
-            <wp:docPr id="7" name="Picture 7" descr="1_5_2b.png"/>
-            <wp:cNvGraphicFramePr>
-              <a:graphicFrameLocks xmlns:a="http://schemas.openxmlformats.org/drawingml/2006/main" noChangeAspect="1"/>
-            </wp:cNvGraphicFramePr>
-            <a:graphic xmlns:a="http://schemas.openxmlformats.org/drawingml/2006/main">
-              <a:graphicData uri="http://schemas.openxmlformats.org/drawingml/2006/picture">
-                <pic:pic xmlns:pic="http://schemas.openxmlformats.org/drawingml/2006/picture">
-                  <pic:nvPicPr>
-                    <pic:cNvPr id="0" name="Picture 7" descr="1_5_2b.png"/>
-                    <pic:cNvPicPr>
-                      <a:picLocks noChangeAspect="1" noChangeArrowheads="1"/>
-                    </pic:cNvPicPr>
-                  </pic:nvPicPr>
-                  <pic:blipFill>
-                    <a:blip r:embed="rId13">
-                      <a:extLst>
-                        <a:ext uri="{28A0092B-C50C-407E-A947-70E740481C1C}">
-                          <a14:useLocalDpi xmlns:a14="http://schemas.microsoft.com/office/drawing/2010/main" val="0"/>
-                        </a:ext>
-                      </a:extLst>
-                    </a:blip>
-                    <a:srcRect/>
-                    <a:stretch>
-                      <a:fillRect/>
-                    </a:stretch>
-                  </pic:blipFill>
-                  <pic:spPr bwMode="auto">
-                    <a:xfrm>
-                      <a:off x="0" y="0"/>
-                      <a:ext cx="1821527" cy="1771669"/>
-                    </a:xfrm>
-                    <a:prstGeom prst="rect">
-                      <a:avLst/>
-                    </a:prstGeom>
-                    <a:noFill/>
-                    <a:ln>
-                      <a:noFill/>
-                    </a:ln>
-                  </pic:spPr>
-                </pic:pic>
-              </a:graphicData>
-            </a:graphic>
-          </wp:inline>
-        </w:drawing>
-      </w:r>
-      <w:r>
-        <w:rPr>
-          <w:rFonts w:ascii="Times New Roman" w:hAnsi="Times New Roman" w:cs="Times New Roman"/>
-        </w:rPr>
-        <w:t xml:space="preserve">        </w:t>
-      </w:r>
-    </w:p>
-    <w:p>
-      <w:pPr>
-        <w:ind w:left="720"/>
-        <w:rPr>
-          <w:rFonts w:ascii="Times New Roman" w:hAnsi="Times New Roman" w:cs="Times New Roman"/>
-        </w:rPr>
-      </w:pPr>
-    </w:p>
-    <w:p>
-      <w:pPr>
-        <w:ind w:left="720"/>
-        <w:rPr>
-          <w:rFonts w:ascii="Times New Roman" w:hAnsi="Times New Roman" w:cs="Times New Roman"/>
-        </w:rPr>
-      </w:pPr>
-      <w:r>
-        <w:rPr>
-          <w:rFonts w:ascii="Times New Roman" w:hAnsi="Times New Roman" w:cs="Times New Roman"/>
-        </w:rPr>
-        <w:t xml:space="preserve">Image 3: </w:t>
-      </w:r>
-    </w:p>
-    <w:p>
-      <w:pPr>
-        <w:ind w:left="720"/>
-        <w:rPr>
-          <w:rFonts w:ascii="Times New Roman" w:hAnsi="Times New Roman" w:cs="Times New Roman"/>
-        </w:rPr>
-      </w:pPr>
-      <w:r>
-        <w:rPr>
-          <w:rFonts w:ascii="Times New Roman" w:hAnsi="Times New Roman" w:cs="Times New Roman"/>
-        </w:rPr>
-        <w:t xml:space="preserve">Without </w:t>
-      </w:r>
-      <w:proofErr w:type="spellStart"/>
-      <w:r>
-        <w:rPr>
-          <w:rFonts w:ascii="Times New Roman" w:hAnsi="Times New Roman" w:cs="Times New Roman"/>
-        </w:rPr>
-        <w:t>Unsharp</w:t>
-      </w:r>
-      <w:proofErr w:type="spellEnd"/>
-      <w:r>
-        <w:rPr>
-          <w:rFonts w:ascii="Times New Roman" w:hAnsi="Times New Roman" w:cs="Times New Roman"/>
-        </w:rPr>
-        <w:t xml:space="preserve"> Masking</w:t>
-      </w:r>
-      <w:r>
-        <w:rPr>
-          <w:rFonts w:ascii="Times New Roman" w:hAnsi="Times New Roman" w:cs="Times New Roman"/>
-        </w:rPr>
-        <w:tab/>
-      </w:r>
-      <w:r>
-        <w:rPr>
-          <w:rFonts w:ascii="Times New Roman" w:hAnsi="Times New Roman" w:cs="Times New Roman"/>
-        </w:rPr>
-        <w:tab/>
-      </w:r>
-      <w:r>
-        <w:rPr>
-          <w:rFonts w:ascii="Times New Roman" w:hAnsi="Times New Roman" w:cs="Times New Roman"/>
-        </w:rPr>
-        <w:tab/>
-        <w:t xml:space="preserve">With </w:t>
-      </w:r>
-      <w:proofErr w:type="spellStart"/>
-      <w:r>
-        <w:rPr>
-          <w:rFonts w:ascii="Times New Roman" w:hAnsi="Times New Roman" w:cs="Times New Roman"/>
-        </w:rPr>
-        <w:t>Unsharp</w:t>
-      </w:r>
-      <w:proofErr w:type="spellEnd"/>
-      <w:r>
-        <w:rPr>
-          <w:rFonts w:ascii="Times New Roman" w:hAnsi="Times New Roman" w:cs="Times New Roman"/>
-        </w:rPr>
-        <w:t xml:space="preserve"> Masking</w:t>
-      </w:r>
-    </w:p>
-    <w:p>
-      <w:pPr>
-        <w:ind w:left="720"/>
-        <w:rPr>
-          <w:rFonts w:ascii="Times New Roman" w:hAnsi="Times New Roman" w:cs="Times New Roman"/>
-        </w:rPr>
-      </w:pPr>
-      <w:r>
-        <w:rPr>
-          <w:rFonts w:ascii="Times New Roman" w:hAnsi="Times New Roman" w:cs="Times New Roman"/>
-          <w:noProof/>
-        </w:rPr>
-        <w:drawing>
-          <wp:inline distT="0" distB="0" distL="0" distR="0" wp14:anchorId="1558546E" wp14:editId="71FDECA5">
-            <wp:extent cx="1880235" cy="1828772"/>
-            <wp:effectExtent l="0" t="0" r="0" b="635"/>
-            <wp:docPr id="8" name="Picture 8" descr="1_5_3a.png"/>
-            <wp:cNvGraphicFramePr>
-              <a:graphicFrameLocks xmlns:a="http://schemas.openxmlformats.org/drawingml/2006/main" noChangeAspect="1"/>
-            </wp:cNvGraphicFramePr>
-            <a:graphic xmlns:a="http://schemas.openxmlformats.org/drawingml/2006/main">
-              <a:graphicData uri="http://schemas.openxmlformats.org/drawingml/2006/picture">
-                <pic:pic xmlns:pic="http://schemas.openxmlformats.org/drawingml/2006/picture">
-                  <pic:nvPicPr>
-                    <pic:cNvPr id="0" name="Picture 8" descr="1_5_3a.png"/>
-                    <pic:cNvPicPr>
-                      <a:picLocks noChangeAspect="1" noChangeArrowheads="1"/>
-                    </pic:cNvPicPr>
-                  </pic:nvPicPr>
-                  <pic:blipFill>
-                    <a:blip r:embed="rId14">
-                      <a:extLst>
-                        <a:ext uri="{28A0092B-C50C-407E-A947-70E740481C1C}">
-                          <a14:useLocalDpi xmlns:a14="http://schemas.microsoft.com/office/drawing/2010/main" val="0"/>
-                        </a:ext>
-                      </a:extLst>
-                    </a:blip>
-                    <a:srcRect/>
-                    <a:stretch>
-                      <a:fillRect/>
-                    </a:stretch>
-                  </pic:blipFill>
-                  <pic:spPr bwMode="auto">
-                    <a:xfrm>
-                      <a:off x="0" y="0"/>
-                      <a:ext cx="1894915" cy="1843050"/>
-                    </a:xfrm>
-                    <a:prstGeom prst="rect">
-                      <a:avLst/>
-                    </a:prstGeom>
-                    <a:noFill/>
-                    <a:ln>
-                      <a:noFill/>
-                    </a:ln>
-                  </pic:spPr>
-                </pic:pic>
-              </a:graphicData>
-            </a:graphic>
-          </wp:inline>
-        </w:drawing>
-      </w:r>
-      <w:r>
-        <w:rPr>
-          <w:rFonts w:ascii="Times New Roman" w:hAnsi="Times New Roman" w:cs="Times New Roman"/>
-        </w:rPr>
-        <w:t xml:space="preserve">              </w:t>
-      </w:r>
-      <w:r>
-        <w:rPr>
-          <w:rFonts w:ascii="Times New Roman" w:hAnsi="Times New Roman" w:cs="Times New Roman"/>
-          <w:noProof/>
-        </w:rPr>
-        <w:drawing>
-          <wp:inline distT="0" distB="0" distL="0" distR="0" wp14:anchorId="6B145DE3" wp14:editId="64DA0470">
-            <wp:extent cx="1917174" cy="1864699"/>
-            <wp:effectExtent l="0" t="0" r="0" b="0"/>
-            <wp:docPr id="9" name="Picture 9" descr="1_5_3b.png"/>
-            <wp:cNvGraphicFramePr>
-              <a:graphicFrameLocks xmlns:a="http://schemas.openxmlformats.org/drawingml/2006/main" noChangeAspect="1"/>
-            </wp:cNvGraphicFramePr>
-            <a:graphic xmlns:a="http://schemas.openxmlformats.org/drawingml/2006/main">
-              <a:graphicData uri="http://schemas.openxmlformats.org/drawingml/2006/picture">
-                <pic:pic xmlns:pic="http://schemas.openxmlformats.org/drawingml/2006/picture">
-                  <pic:nvPicPr>
-                    <pic:cNvPr id="0" name="Picture 9" descr="1_5_3b.png"/>
-                    <pic:cNvPicPr>
-                      <a:picLocks noChangeAspect="1" noChangeArrowheads="1"/>
-                    </pic:cNvPicPr>
-                  </pic:nvPicPr>
-                  <pic:blipFill>
-                    <a:blip r:embed="rId15">
-                      <a:extLst>
-                        <a:ext uri="{28A0092B-C50C-407E-A947-70E740481C1C}">
-                          <a14:useLocalDpi xmlns:a14="http://schemas.microsoft.com/office/drawing/2010/main" val="0"/>
-                        </a:ext>
-                      </a:extLst>
-                    </a:blip>
-                    <a:srcRect/>
-                    <a:stretch>
-                      <a:fillRect/>
-                    </a:stretch>
-                  </pic:blipFill>
-                  <pic:spPr bwMode="auto">
-                    <a:xfrm>
-                      <a:off x="0" y="0"/>
-                      <a:ext cx="1940542" cy="1887427"/>
-                    </a:xfrm>
-                    <a:prstGeom prst="rect">
-                      <a:avLst/>
-                    </a:prstGeom>
-                    <a:noFill/>
-                    <a:ln>
-                      <a:noFill/>
-                    </a:ln>
-                  </pic:spPr>
-                </pic:pic>
-              </a:graphicData>
-            </a:graphic>
-          </wp:inline>
-        </w:drawing>
-      </w:r>
-      <w:r>
-        <w:rPr>
-          <w:rFonts w:ascii="Times New Roman" w:hAnsi="Times New Roman" w:cs="Times New Roman"/>
-        </w:rPr>
-        <w:t xml:space="preserve">   </w:t>
-      </w:r>
-    </w:p>
-    <w:p>
-      <w:pPr>
-        <w:rPr>
-          <w:rFonts w:ascii="Times New Roman" w:hAnsi="Times New Roman" w:cs="Times New Roman"/>
-        </w:rPr>
-      </w:pPr>
-    </w:p>
-    <w:p>
-      <w:pPr>
-        <w:ind w:left="720"/>
-        <w:rPr>
-          <w:rFonts w:ascii="Times New Roman" w:hAnsi="Times New Roman" w:cs="Times New Roman"/>
-        </w:rPr>
-      </w:pPr>
-      <w:r>
-        <w:rPr>
-          <w:rFonts w:ascii="Times New Roman" w:hAnsi="Times New Roman" w:cs="Times New Roman"/>
-        </w:rPr>
-        <w:t xml:space="preserve">The differences in the images </w:t>
-      </w:r>
+        <w:t xml:space="preserve"> = 0.75 is sharper than the original but not as sharp as sigma=2.5</w:t>
+      </w:r>
+    </w:p>
+    <w:p>
+      <w:pPr>
+        <w:rPr>
+          <w:rFonts w:ascii="Times New Roman" w:hAnsi="Times New Roman" w:cs="Times New Roman"/>
+        </w:rPr>
+      </w:pPr>
+    </w:p>
+    <w:p>
+      <w:pPr>
+        <w:rPr>
+          <w:rFonts w:ascii="Times New Roman" w:hAnsi="Times New Roman" w:cs="Times New Roman"/>
+        </w:rPr>
+      </w:pPr>
+    </w:p>
+    <w:p>
+      <w:pPr>
+        <w:rPr>
+          <w:rFonts w:ascii="Times New Roman" w:hAnsi="Times New Roman" w:cs="Times New Roman"/>
+        </w:rPr>
+      </w:pPr>
+      <w:r>
+        <w:rPr>
+          <w:rFonts w:ascii="Times New Roman" w:hAnsi="Times New Roman" w:cs="Times New Roman"/>
+        </w:rPr>
+        <w:t>Lena</w:t>
+      </w:r>
+    </w:p>
+    <w:p>
+      <w:pPr>
+        <w:rPr>
+          <w:rFonts w:ascii="Times New Roman" w:hAnsi="Times New Roman" w:cs="Times New Roman"/>
+        </w:rPr>
+      </w:pPr>
+      <w:r>
+        <w:rPr>
+          <w:rFonts w:ascii="Times New Roman" w:hAnsi="Times New Roman" w:cs="Times New Roman"/>
+        </w:rPr>
+        <w:t>1. Like the cameraman, the original is the sharpest. Though, the image with sigma= 0.75 is almost as sharp.</w:t>
+      </w:r>
+    </w:p>
+    <w:p>
+      <w:pPr>
+        <w:rPr>
+          <w:rFonts w:ascii="Times New Roman" w:hAnsi="Times New Roman" w:cs="Times New Roman"/>
+        </w:rPr>
+      </w:pPr>
+      <w:r>
+        <w:rPr>
+          <w:rFonts w:ascii="Times New Roman" w:hAnsi="Times New Roman" w:cs="Times New Roman"/>
+        </w:rPr>
+        <w:t>2. The image with Sigma = 2.5 is not as sharp.</w:t>
+      </w:r>
+    </w:p>
+    <w:p>
+      <w:pPr>
+        <w:rPr>
+          <w:rFonts w:ascii="Times New Roman" w:hAnsi="Times New Roman" w:cs="Times New Roman"/>
+        </w:rPr>
+      </w:pPr>
+    </w:p>
+    <w:p>
+      <w:pPr>
+        <w:rPr>
+          <w:rFonts w:ascii="Times New Roman" w:hAnsi="Times New Roman" w:cs="Times New Roman"/>
+        </w:rPr>
+      </w:pPr>
     </w:p>
     <w:p>
       <w:pPr>
@@ -1375,8 +2670,6 @@
         </w:rPr>
         <w:t xml:space="preserve">The results </w:t>
       </w:r>
-      <w:bookmarkStart w:id="0" w:name="_GoBack"/>
-      <w:bookmarkEnd w:id="0"/>
     </w:p>
     <w:p>
       <w:pPr>
@@ -1498,19 +2791,11 @@
           <w:rFonts w:ascii="Times New Roman" w:hAnsi="Times New Roman" w:cs="Times New Roman"/>
         </w:rPr>
       </w:pPr>
-      <w:proofErr w:type="spellStart"/>
-      <w:r>
-        <w:rPr>
-          <w:rFonts w:ascii="Times New Roman" w:hAnsi="Times New Roman" w:cs="Times New Roman"/>
-        </w:rPr>
-        <w:t>Sobel</w:t>
-      </w:r>
-      <w:proofErr w:type="spellEnd"/>
-      <w:r>
-        <w:rPr>
-          <w:rFonts w:ascii="Times New Roman" w:hAnsi="Times New Roman" w:cs="Times New Roman"/>
-        </w:rPr>
-        <w:t xml:space="preserve">: </w:t>
+      <w:r>
+        <w:rPr>
+          <w:rFonts w:ascii="Times New Roman" w:hAnsi="Times New Roman" w:cs="Times New Roman"/>
+        </w:rPr>
+        <w:t xml:space="preserve">Sobel: </w:t>
       </w:r>
     </w:p>
     <w:p>
@@ -1524,44 +2809,26 @@
           <w:rFonts w:ascii="Times New Roman" w:hAnsi="Times New Roman" w:cs="Times New Roman"/>
         </w:rPr>
         <w:tab/>
-        <w:t xml:space="preserve">The </w:t>
-      </w:r>
-      <w:proofErr w:type="spellStart"/>
-      <w:r>
-        <w:rPr>
-          <w:rFonts w:ascii="Times New Roman" w:hAnsi="Times New Roman" w:cs="Times New Roman"/>
-        </w:rPr>
-        <w:t>Sobel</w:t>
-      </w:r>
-      <w:proofErr w:type="spellEnd"/>
-      <w:r>
-        <w:rPr>
-          <w:rFonts w:ascii="Times New Roman" w:hAnsi="Times New Roman" w:cs="Times New Roman"/>
-        </w:rPr>
-        <w:t xml:space="preserve"> edge detector is </w:t>
-      </w:r>
-      <w:proofErr w:type="spellStart"/>
-      <w:r>
-        <w:rPr>
-          <w:rFonts w:ascii="Times New Roman" w:hAnsi="Times New Roman" w:cs="Times New Roman"/>
-        </w:rPr>
-        <w:t>comprimsed</w:t>
-      </w:r>
-      <w:proofErr w:type="spellEnd"/>
+        <w:t xml:space="preserve">The Sobel edge detector is </w:t>
+      </w:r>
+      <w:r>
+        <w:rPr>
+          <w:rFonts w:ascii="Times New Roman" w:hAnsi="Times New Roman" w:cs="Times New Roman"/>
+        </w:rPr>
+        <w:t>comprised</w:t>
+      </w:r>
       <w:r>
         <w:rPr>
           <w:rFonts w:ascii="Times New Roman" w:hAnsi="Times New Roman" w:cs="Times New Roman"/>
         </w:rPr>
         <w:t xml:space="preserve"> of two 3x3 kernels that are convolved with an image to produce an edge </w:t>
       </w:r>
-      <w:proofErr w:type="spellStart"/>
-      <w:r>
-        <w:rPr>
-          <w:rFonts w:ascii="Times New Roman" w:hAnsi="Times New Roman" w:cs="Times New Roman"/>
-        </w:rPr>
-        <w:t>dectected</w:t>
-      </w:r>
-      <w:proofErr w:type="spellEnd"/>
+      <w:r>
+        <w:rPr>
+          <w:rFonts w:ascii="Times New Roman" w:hAnsi="Times New Roman" w:cs="Times New Roman"/>
+        </w:rPr>
+        <w:t>detected</w:t>
+      </w:r>
       <w:r>
         <w:rPr>
           <w:rFonts w:ascii="Times New Roman" w:hAnsi="Times New Roman" w:cs="Times New Roman"/>
@@ -1713,16 +2980,10 @@
         <w:rPr>
           <w:rFonts w:ascii="Times New Roman" w:hAnsi="Times New Roman" w:cs="Times New Roman"/>
         </w:rPr>
-        <w:t xml:space="preserve">3. Zero Crossing is taken preference over </w:t>
-      </w:r>
-      <w:proofErr w:type="spellStart"/>
-      <w:r>
-        <w:rPr>
-          <w:rFonts w:ascii="Times New Roman" w:hAnsi="Times New Roman" w:cs="Times New Roman"/>
-        </w:rPr>
-        <w:t>thresholding</w:t>
-      </w:r>
-      <w:proofErr w:type="spellEnd"/>
+        <w:t>3. Zero Crossing is taken preference over thresholding</w:t>
+      </w:r>
+      <w:bookmarkStart w:id="0" w:name="_GoBack"/>
+      <w:bookmarkEnd w:id="0"/>
       <w:r>
         <w:rPr>
           <w:rFonts w:ascii="Times New Roman" w:hAnsi="Times New Roman" w:cs="Times New Roman"/>
@@ -1731,7 +2992,7 @@
       </w:r>
     </w:p>
     <w:sectPr>
-      <w:headerReference w:type="default" r:id="rId16"/>
+      <w:headerReference w:type="default" r:id="rId28"/>
       <w:pgSz w:w="12240" w:h="15840"/>
       <w:pgMar w:top="1440" w:right="1440" w:bottom="1440" w:left="1440" w:header="720" w:footer="720" w:gutter="0"/>
       <w:cols w:space="720"/>
@@ -2494,6 +3755,29 @@
     <w:uiPriority w:val="99"/>
     <w:rsid w:val="009B7F8F"/>
   </w:style>
+  <w:style w:type="table" w:styleId="TableGrid">
+    <w:name w:val="Table Grid"/>
+    <w:basedOn w:val="TableNormal"/>
+    <w:uiPriority w:val="39"/>
+    <w:rsid w:val="000B0CD9"/>
+    <w:tblPr>
+      <w:tblInd w:w="0" w:type="dxa"/>
+      <w:tblBorders>
+        <w:top w:val="single" w:sz="4" w:space="0" w:color="auto"/>
+        <w:left w:val="single" w:sz="4" w:space="0" w:color="auto"/>
+        <w:bottom w:val="single" w:sz="4" w:space="0" w:color="auto"/>
+        <w:right w:val="single" w:sz="4" w:space="0" w:color="auto"/>
+        <w:insideH w:val="single" w:sz="4" w:space="0" w:color="auto"/>
+        <w:insideV w:val="single" w:sz="4" w:space="0" w:color="auto"/>
+      </w:tblBorders>
+      <w:tblCellMar>
+        <w:top w:w="0" w:type="dxa"/>
+        <w:left w:w="108" w:type="dxa"/>
+        <w:bottom w:w="0" w:type="dxa"/>
+        <w:right w:w="108" w:type="dxa"/>
+      </w:tblCellMar>
+    </w:tblPr>
+  </w:style>
 </w:styles>
 </file>
 

</xml_diff>

<commit_message>
added resulting images for Task 3a
</commit_message>
<xml_diff>
--- a/writeup.docx
+++ b/writeup.docx
@@ -163,21 +163,7 @@
         <w:rPr>
           <w:rFonts w:ascii="Times New Roman" w:hAnsi="Times New Roman" w:cs="Times New Roman"/>
         </w:rPr>
-        <w:t xml:space="preserve">Output of Convolution </w:t>
-      </w:r>
-      <w:proofErr w:type="gramStart"/>
-      <w:r>
-        <w:rPr>
-          <w:rFonts w:ascii="Times New Roman" w:hAnsi="Times New Roman" w:cs="Times New Roman"/>
-        </w:rPr>
-        <w:t>With</w:t>
-      </w:r>
-      <w:proofErr w:type="gramEnd"/>
-      <w:r>
-        <w:rPr>
-          <w:rFonts w:ascii="Times New Roman" w:hAnsi="Times New Roman" w:cs="Times New Roman"/>
-        </w:rPr>
-        <w:t xml:space="preserve"> Median Filter: </w:t>
+        <w:t xml:space="preserve">Output of Convolution With Median Filter: </w:t>
       </w:r>
       <w:r>
         <w:rPr>
@@ -499,37 +485,203 @@
         <w:rPr>
           <w:rFonts w:ascii="Times New Roman" w:hAnsi="Times New Roman" w:cs="Times New Roman"/>
         </w:rPr>
+        <w:t>, (Please see comments in code for more details.)</w:t>
+      </w:r>
+    </w:p>
+    <w:p>
+      <w:pPr>
+        <w:pStyle w:val="ListParagraph"/>
+        <w:rPr>
+          <w:rFonts w:ascii="Times New Roman" w:hAnsi="Times New Roman" w:cs="Times New Roman"/>
+        </w:rPr>
+      </w:pPr>
+      <w:r>
+        <w:rPr>
+          <w:rFonts w:ascii="Times New Roman" w:hAnsi="Times New Roman" w:cs="Times New Roman"/>
+        </w:rPr>
+        <w:t>b) Filter using distance between pixel values:</w:t>
+      </w:r>
+      <w:r>
+        <w:rPr>
+          <w:rFonts w:ascii="Times New Roman" w:hAnsi="Times New Roman" w:cs="Times New Roman"/>
+        </w:rPr>
+        <w:t xml:space="preserve"> </w:t>
+      </w:r>
+    </w:p>
+    <w:p>
+      <w:pPr>
+        <w:pStyle w:val="ListParagraph"/>
+        <w:rPr>
+          <w:rFonts w:ascii="Times New Roman" w:hAnsi="Times New Roman" w:cs="Times New Roman"/>
+        </w:rPr>
+      </w:pPr>
+      <w:r>
+        <w:rPr>
+          <w:rFonts w:ascii="Times New Roman" w:hAnsi="Times New Roman" w:cs="Times New Roman"/>
+        </w:rPr>
+        <w:t xml:space="preserve">-- </w:t>
+      </w:r>
+      <w:r>
+        <w:rPr>
+          <w:rFonts w:ascii="Times New Roman" w:hAnsi="Times New Roman" w:cs="Times New Roman"/>
+        </w:rPr>
+        <w:t>For each 3x3 neighborhood, we o</w:t>
+      </w:r>
+      <w:r>
+        <w:rPr>
+          <w:rFonts w:ascii="Times New Roman" w:hAnsi="Times New Roman" w:cs="Times New Roman"/>
+        </w:rPr>
+        <w:t>rder pixels</w:t>
+      </w:r>
+      <w:r>
+        <w:rPr>
+          <w:rFonts w:ascii="Times New Roman" w:hAnsi="Times New Roman" w:cs="Times New Roman"/>
+        </w:rPr>
+        <w:t xml:space="preserve"> values</w:t>
+      </w:r>
+      <w:r>
+        <w:rPr>
+          <w:rFonts w:ascii="Times New Roman" w:hAnsi="Times New Roman" w:cs="Times New Roman"/>
+        </w:rPr>
+        <w:t xml:space="preserve"> least to greatest</w:t>
+      </w:r>
+      <w:r>
+        <w:rPr>
+          <w:rFonts w:ascii="Times New Roman" w:hAnsi="Times New Roman" w:cs="Times New Roman"/>
+        </w:rPr>
+        <w:t>. I</w:t>
+      </w:r>
+      <w:r>
+        <w:rPr>
+          <w:rFonts w:ascii="Times New Roman" w:hAnsi="Times New Roman" w:cs="Times New Roman"/>
+        </w:rPr>
+        <w:t>f center pixel value is the least o</w:t>
+      </w:r>
+      <w:r>
+        <w:rPr>
+          <w:rFonts w:ascii="Times New Roman" w:hAnsi="Times New Roman" w:cs="Times New Roman"/>
+        </w:rPr>
+        <w:t>r greatest in the neighborhood,</w:t>
+      </w:r>
+      <w:r>
+        <w:rPr>
+          <w:rFonts w:ascii="Times New Roman" w:hAnsi="Times New Roman" w:cs="Times New Roman"/>
+        </w:rPr>
+        <w:t xml:space="preserve"> it will weigh 6x and we will</w:t>
+      </w:r>
+      <w:r>
+        <w:rPr>
+          <w:rFonts w:ascii="Times New Roman" w:hAnsi="Times New Roman" w:cs="Times New Roman"/>
+        </w:rPr>
+        <w:t xml:space="preserve"> </w:t>
+      </w:r>
+      <w:r>
+        <w:rPr>
+          <w:rFonts w:ascii="Times New Roman" w:hAnsi="Times New Roman" w:cs="Times New Roman"/>
+        </w:rPr>
+        <w:t>equally weigh the other 8 pixels</w:t>
+      </w:r>
+      <w:r>
+        <w:rPr>
+          <w:rFonts w:ascii="Times New Roman" w:hAnsi="Times New Roman" w:cs="Times New Roman"/>
+        </w:rPr>
+        <w:t xml:space="preserve">. Else, the </w:t>
+      </w:r>
+      <w:r>
+        <w:rPr>
+          <w:rFonts w:ascii="Times New Roman" w:hAnsi="Times New Roman" w:cs="Times New Roman"/>
+        </w:rPr>
+        <w:t>center pixel value is weighted 4x</w:t>
+      </w:r>
+      <w:r>
+        <w:rPr>
+          <w:rFonts w:ascii="Times New Roman" w:hAnsi="Times New Roman" w:cs="Times New Roman"/>
+        </w:rPr>
         <w:t xml:space="preserve">, </w:t>
       </w:r>
       <w:r>
         <w:rPr>
           <w:rFonts w:ascii="Times New Roman" w:hAnsi="Times New Roman" w:cs="Times New Roman"/>
         </w:rPr>
-        <w:t xml:space="preserve">(Please see </w:t>
-      </w:r>
-      <w:r>
-        <w:rPr>
-          <w:rFonts w:ascii="Times New Roman" w:hAnsi="Times New Roman" w:cs="Times New Roman"/>
-        </w:rPr>
-        <w:t xml:space="preserve">comments </w:t>
-      </w:r>
-      <w:r>
-        <w:rPr>
-          <w:rFonts w:ascii="Times New Roman" w:hAnsi="Times New Roman" w:cs="Times New Roman"/>
-        </w:rPr>
-        <w:t>in code</w:t>
-      </w:r>
-      <w:r>
-        <w:rPr>
-          <w:rFonts w:ascii="Times New Roman" w:hAnsi="Times New Roman" w:cs="Times New Roman"/>
-        </w:rPr>
-        <w:t xml:space="preserve"> for more details</w:t>
-      </w:r>
-      <w:r>
-        <w:rPr>
-          <w:rFonts w:ascii="Times New Roman" w:hAnsi="Times New Roman" w:cs="Times New Roman"/>
-        </w:rPr>
-        <w:t>.)</w:t>
+        <w:t xml:space="preserve">Weight nearest pixel value below </w:t>
+      </w:r>
+      <w:r>
+        <w:rPr>
+          <w:rFonts w:ascii="Times New Roman" w:hAnsi="Times New Roman" w:cs="Times New Roman"/>
+        </w:rPr>
+        <w:t>center pixel</w:t>
+      </w:r>
+      <w:r>
+        <w:rPr>
+          <w:rFonts w:ascii="Times New Roman" w:hAnsi="Times New Roman" w:cs="Times New Roman"/>
+        </w:rPr>
+        <w:t>- 2x</w:t>
+      </w:r>
+      <w:r>
+        <w:rPr>
+          <w:rFonts w:ascii="Times New Roman" w:hAnsi="Times New Roman" w:cs="Times New Roman"/>
+        </w:rPr>
+        <w:t xml:space="preserve">, </w:t>
+      </w:r>
+      <w:r>
+        <w:rPr>
+          <w:rFonts w:ascii="Times New Roman" w:hAnsi="Times New Roman" w:cs="Times New Roman"/>
+        </w:rPr>
+        <w:t xml:space="preserve">Weight nearest pixel value above </w:t>
+      </w:r>
+      <w:r>
+        <w:rPr>
+          <w:rFonts w:ascii="Times New Roman" w:hAnsi="Times New Roman" w:cs="Times New Roman"/>
+        </w:rPr>
+        <w:t>center pixel</w:t>
+      </w:r>
+      <w:r>
+        <w:rPr>
+          <w:rFonts w:ascii="Times New Roman" w:hAnsi="Times New Roman" w:cs="Times New Roman"/>
+        </w:rPr>
+        <w:t>- 2x</w:t>
+      </w:r>
+      <w:r>
+        <w:rPr>
+          <w:rFonts w:ascii="Times New Roman" w:hAnsi="Times New Roman" w:cs="Times New Roman"/>
+        </w:rPr>
+        <w:t xml:space="preserve">. In both cases, we weight the remaining pixels 1x. </w:t>
+      </w:r>
+      <w:r>
+        <w:rPr>
+          <w:rFonts w:ascii="Times New Roman" w:hAnsi="Times New Roman" w:cs="Times New Roman"/>
+        </w:rPr>
+        <w:t xml:space="preserve"> </w:t>
+      </w:r>
+      <w:r>
+        <w:rPr>
+          <w:rFonts w:ascii="Times New Roman" w:hAnsi="Times New Roman" w:cs="Times New Roman"/>
+        </w:rPr>
+        <w:t>We set the center pixel value</w:t>
+      </w:r>
+      <w:r>
+        <w:rPr>
+          <w:rFonts w:ascii="Times New Roman" w:hAnsi="Times New Roman" w:cs="Times New Roman"/>
+        </w:rPr>
+        <w:t xml:space="preserve"> </w:t>
+      </w:r>
+      <w:r>
+        <w:rPr>
+          <w:rFonts w:ascii="Times New Roman" w:hAnsi="Times New Roman" w:cs="Times New Roman"/>
+        </w:rPr>
+        <w:t xml:space="preserve">to </w:t>
+      </w:r>
+      <w:r>
+        <w:rPr>
+          <w:rFonts w:ascii="Times New Roman" w:hAnsi="Times New Roman" w:cs="Times New Roman"/>
+        </w:rPr>
+        <w:t>weighted average of values</w:t>
+      </w:r>
+      <w:r>
+        <w:rPr>
+          <w:rFonts w:ascii="Times New Roman" w:hAnsi="Times New Roman" w:cs="Times New Roman"/>
+        </w:rPr>
+        <w:t>.</w:t>
       </w:r>
     </w:p>
     <w:p>
@@ -539,18 +691,6 @@
           <w:rFonts w:ascii="Times New Roman" w:hAnsi="Times New Roman" w:cs="Times New Roman"/>
         </w:rPr>
       </w:pPr>
-      <w:r>
-        <w:rPr>
-          <w:rFonts w:ascii="Times New Roman" w:hAnsi="Times New Roman" w:cs="Times New Roman"/>
-        </w:rPr>
-        <w:t>b) Filter using distance between pixel values:</w:t>
-      </w:r>
-      <w:r>
-        <w:rPr>
-          <w:rFonts w:ascii="Times New Roman" w:hAnsi="Times New Roman" w:cs="Times New Roman"/>
-        </w:rPr>
-        <w:t xml:space="preserve"> </w:t>
-      </w:r>
     </w:p>
     <w:p>
       <w:pPr>
@@ -563,239 +703,27 @@
         <w:rPr>
           <w:rFonts w:ascii="Times New Roman" w:hAnsi="Times New Roman" w:cs="Times New Roman"/>
         </w:rPr>
+        <w:t xml:space="preserve">c) Filter that takes into account both distances: </w:t>
+      </w:r>
+    </w:p>
+    <w:p>
+      <w:pPr>
+        <w:pStyle w:val="ListParagraph"/>
+        <w:rPr>
+          <w:rFonts w:ascii="Times New Roman" w:hAnsi="Times New Roman" w:cs="Times New Roman"/>
+        </w:rPr>
+      </w:pPr>
+      <w:r>
+        <w:rPr>
+          <w:rFonts w:ascii="Times New Roman" w:hAnsi="Times New Roman" w:cs="Times New Roman"/>
+        </w:rPr>
         <w:t xml:space="preserve">-- </w:t>
       </w:r>
       <w:r>
         <w:rPr>
           <w:rFonts w:ascii="Times New Roman" w:hAnsi="Times New Roman" w:cs="Times New Roman"/>
         </w:rPr>
-        <w:t>For each 3x3 neighborhood, we o</w:t>
-      </w:r>
-      <w:r>
-        <w:rPr>
-          <w:rFonts w:ascii="Times New Roman" w:hAnsi="Times New Roman" w:cs="Times New Roman"/>
-        </w:rPr>
-        <w:t xml:space="preserve">rder </w:t>
-      </w:r>
-      <w:proofErr w:type="gramStart"/>
-      <w:r>
-        <w:rPr>
-          <w:rFonts w:ascii="Times New Roman" w:hAnsi="Times New Roman" w:cs="Times New Roman"/>
-        </w:rPr>
-        <w:t>pixels</w:t>
-      </w:r>
-      <w:proofErr w:type="gramEnd"/>
-      <w:r>
-        <w:rPr>
-          <w:rFonts w:ascii="Times New Roman" w:hAnsi="Times New Roman" w:cs="Times New Roman"/>
-        </w:rPr>
-        <w:t xml:space="preserve"> values</w:t>
-      </w:r>
-      <w:r>
-        <w:rPr>
-          <w:rFonts w:ascii="Times New Roman" w:hAnsi="Times New Roman" w:cs="Times New Roman"/>
-        </w:rPr>
-        <w:t xml:space="preserve"> least to greatest</w:t>
-      </w:r>
-      <w:r>
-        <w:rPr>
-          <w:rFonts w:ascii="Times New Roman" w:hAnsi="Times New Roman" w:cs="Times New Roman"/>
-        </w:rPr>
-        <w:t>. I</w:t>
-      </w:r>
-      <w:r>
-        <w:rPr>
-          <w:rFonts w:ascii="Times New Roman" w:hAnsi="Times New Roman" w:cs="Times New Roman"/>
-        </w:rPr>
-        <w:t>f center pixel value is the least o</w:t>
-      </w:r>
-      <w:r>
-        <w:rPr>
-          <w:rFonts w:ascii="Times New Roman" w:hAnsi="Times New Roman" w:cs="Times New Roman"/>
-        </w:rPr>
-        <w:t>r greatest in the neighborhood,</w:t>
-      </w:r>
-      <w:r>
-        <w:rPr>
-          <w:rFonts w:ascii="Times New Roman" w:hAnsi="Times New Roman" w:cs="Times New Roman"/>
-        </w:rPr>
-        <w:t xml:space="preserve"> it will weigh 6x and we will</w:t>
-      </w:r>
-      <w:r>
-        <w:rPr>
-          <w:rFonts w:ascii="Times New Roman" w:hAnsi="Times New Roman" w:cs="Times New Roman"/>
-        </w:rPr>
-        <w:t xml:space="preserve"> </w:t>
-      </w:r>
-      <w:r>
-        <w:rPr>
-          <w:rFonts w:ascii="Times New Roman" w:hAnsi="Times New Roman" w:cs="Times New Roman"/>
-        </w:rPr>
-        <w:t>equally weigh the other 8 pixels</w:t>
-      </w:r>
-      <w:r>
-        <w:rPr>
-          <w:rFonts w:ascii="Times New Roman" w:hAnsi="Times New Roman" w:cs="Times New Roman"/>
-        </w:rPr>
-        <w:t xml:space="preserve">. Else, the </w:t>
-      </w:r>
-      <w:r>
-        <w:rPr>
-          <w:rFonts w:ascii="Times New Roman" w:hAnsi="Times New Roman" w:cs="Times New Roman"/>
-        </w:rPr>
-        <w:t>center pixel value is weighted 4x</w:t>
-      </w:r>
-      <w:r>
-        <w:rPr>
-          <w:rFonts w:ascii="Times New Roman" w:hAnsi="Times New Roman" w:cs="Times New Roman"/>
-        </w:rPr>
-        <w:t xml:space="preserve">, </w:t>
-      </w:r>
-      <w:r>
-        <w:rPr>
-          <w:rFonts w:ascii="Times New Roman" w:hAnsi="Times New Roman" w:cs="Times New Roman"/>
-        </w:rPr>
-        <w:t xml:space="preserve">Weight nearest pixel value below </w:t>
-      </w:r>
-      <w:r>
-        <w:rPr>
-          <w:rFonts w:ascii="Times New Roman" w:hAnsi="Times New Roman" w:cs="Times New Roman"/>
-        </w:rPr>
-        <w:t>center pixel</w:t>
-      </w:r>
-      <w:r>
-        <w:rPr>
-          <w:rFonts w:ascii="Times New Roman" w:hAnsi="Times New Roman" w:cs="Times New Roman"/>
-        </w:rPr>
-        <w:t>- 2x</w:t>
-      </w:r>
-      <w:r>
-        <w:rPr>
-          <w:rFonts w:ascii="Times New Roman" w:hAnsi="Times New Roman" w:cs="Times New Roman"/>
-        </w:rPr>
-        <w:t xml:space="preserve">, </w:t>
-      </w:r>
-      <w:r>
-        <w:rPr>
-          <w:rFonts w:ascii="Times New Roman" w:hAnsi="Times New Roman" w:cs="Times New Roman"/>
-        </w:rPr>
-        <w:t xml:space="preserve">Weight nearest pixel value above </w:t>
-      </w:r>
-      <w:r>
-        <w:rPr>
-          <w:rFonts w:ascii="Times New Roman" w:hAnsi="Times New Roman" w:cs="Times New Roman"/>
-        </w:rPr>
-        <w:t>center pixel</w:t>
-      </w:r>
-      <w:r>
-        <w:rPr>
-          <w:rFonts w:ascii="Times New Roman" w:hAnsi="Times New Roman" w:cs="Times New Roman"/>
-        </w:rPr>
-        <w:t>- 2x</w:t>
-      </w:r>
-      <w:r>
-        <w:rPr>
-          <w:rFonts w:ascii="Times New Roman" w:hAnsi="Times New Roman" w:cs="Times New Roman"/>
-        </w:rPr>
-        <w:t xml:space="preserve">. In both cases, we weight the remaining pixels 1x. </w:t>
-      </w:r>
-      <w:r>
-        <w:rPr>
-          <w:rFonts w:ascii="Times New Roman" w:hAnsi="Times New Roman" w:cs="Times New Roman"/>
-        </w:rPr>
-        <w:t xml:space="preserve"> </w:t>
-      </w:r>
-      <w:r>
-        <w:rPr>
-          <w:rFonts w:ascii="Times New Roman" w:hAnsi="Times New Roman" w:cs="Times New Roman"/>
-        </w:rPr>
-        <w:t xml:space="preserve">We set the </w:t>
-      </w:r>
-      <w:r>
-        <w:rPr>
-          <w:rFonts w:ascii="Times New Roman" w:hAnsi="Times New Roman" w:cs="Times New Roman"/>
-        </w:rPr>
-        <w:t>center pixel value</w:t>
-      </w:r>
-      <w:r>
-        <w:rPr>
-          <w:rFonts w:ascii="Times New Roman" w:hAnsi="Times New Roman" w:cs="Times New Roman"/>
-        </w:rPr>
-        <w:t xml:space="preserve"> </w:t>
-      </w:r>
-      <w:r>
-        <w:rPr>
-          <w:rFonts w:ascii="Times New Roman" w:hAnsi="Times New Roman" w:cs="Times New Roman"/>
-        </w:rPr>
-        <w:t xml:space="preserve">to </w:t>
-      </w:r>
-      <w:r>
-        <w:rPr>
-          <w:rFonts w:ascii="Times New Roman" w:hAnsi="Times New Roman" w:cs="Times New Roman"/>
-        </w:rPr>
-        <w:t>weighted average of values</w:t>
-      </w:r>
-      <w:r>
-        <w:rPr>
-          <w:rFonts w:ascii="Times New Roman" w:hAnsi="Times New Roman" w:cs="Times New Roman"/>
-        </w:rPr>
-        <w:t>.</w:t>
-      </w:r>
-    </w:p>
-    <w:p>
-      <w:pPr>
-        <w:pStyle w:val="ListParagraph"/>
-        <w:rPr>
-          <w:rFonts w:ascii="Times New Roman" w:hAnsi="Times New Roman" w:cs="Times New Roman"/>
-        </w:rPr>
-      </w:pPr>
-    </w:p>
-    <w:p>
-      <w:pPr>
-        <w:pStyle w:val="ListParagraph"/>
-        <w:rPr>
-          <w:rFonts w:ascii="Times New Roman" w:hAnsi="Times New Roman" w:cs="Times New Roman"/>
-        </w:rPr>
-      </w:pPr>
-      <w:r>
-        <w:rPr>
-          <w:rFonts w:ascii="Times New Roman" w:hAnsi="Times New Roman" w:cs="Times New Roman"/>
-        </w:rPr>
-        <w:t xml:space="preserve">c) Filter that takes into account both distances: </w:t>
-      </w:r>
-    </w:p>
-    <w:p>
-      <w:pPr>
-        <w:pStyle w:val="ListParagraph"/>
-        <w:rPr>
-          <w:rFonts w:ascii="Times New Roman" w:hAnsi="Times New Roman" w:cs="Times New Roman"/>
-        </w:rPr>
-      </w:pPr>
-      <w:r>
-        <w:rPr>
-          <w:rFonts w:ascii="Times New Roman" w:hAnsi="Times New Roman" w:cs="Times New Roman"/>
-        </w:rPr>
-        <w:t xml:space="preserve">-- </w:t>
-      </w:r>
-      <w:r>
-        <w:rPr>
-          <w:rFonts w:ascii="Times New Roman" w:hAnsi="Times New Roman" w:cs="Times New Roman"/>
-        </w:rPr>
-        <w:t xml:space="preserve">We take the average of the values computed in </w:t>
-      </w:r>
-      <w:proofErr w:type="gramStart"/>
-      <w:r>
-        <w:rPr>
-          <w:rFonts w:ascii="Times New Roman" w:hAnsi="Times New Roman" w:cs="Times New Roman"/>
-        </w:rPr>
-        <w:t>a</w:t>
-      </w:r>
-      <w:proofErr w:type="gramEnd"/>
-      <w:r>
-        <w:rPr>
-          <w:rFonts w:ascii="Times New Roman" w:hAnsi="Times New Roman" w:cs="Times New Roman"/>
-        </w:rPr>
-        <w:t xml:space="preserve"> and b. </w:t>
+        <w:t xml:space="preserve">We take the average of the values computed in a and b. </w:t>
       </w:r>
     </w:p>
     <w:p>
@@ -1596,19 +1524,11 @@
           <w:rFonts w:ascii="Times New Roman" w:hAnsi="Times New Roman" w:cs="Times New Roman"/>
         </w:rPr>
       </w:pPr>
-      <w:proofErr w:type="spellStart"/>
-      <w:r>
-        <w:rPr>
-          <w:rFonts w:ascii="Times New Roman" w:hAnsi="Times New Roman" w:cs="Times New Roman"/>
-        </w:rPr>
-        <w:t>Unsharp</w:t>
-      </w:r>
-      <w:proofErr w:type="spellEnd"/>
-      <w:r>
-        <w:rPr>
-          <w:rFonts w:ascii="Times New Roman" w:hAnsi="Times New Roman" w:cs="Times New Roman"/>
-        </w:rPr>
-        <w:t xml:space="preserve"> Masking: </w:t>
+      <w:r>
+        <w:rPr>
+          <w:rFonts w:ascii="Times New Roman" w:hAnsi="Times New Roman" w:cs="Times New Roman"/>
+        </w:rPr>
+        <w:t xml:space="preserve">Unsharp Masking: </w:t>
       </w:r>
     </w:p>
     <w:p>
@@ -2360,21 +2280,19 @@
         <w:rPr>
           <w:rFonts w:ascii="Times New Roman" w:hAnsi="Times New Roman" w:cs="Times New Roman"/>
         </w:rPr>
-        <w:t xml:space="preserve">2. The image with sigma = 2.5 is "dull" in the </w:t>
-      </w:r>
-      <w:proofErr w:type="gramStart"/>
-      <w:r>
-        <w:rPr>
-          <w:rFonts w:ascii="Times New Roman" w:hAnsi="Times New Roman" w:cs="Times New Roman"/>
-        </w:rPr>
-        <w:t>sense  that</w:t>
-      </w:r>
-      <w:proofErr w:type="gramEnd"/>
-      <w:r>
-        <w:rPr>
-          <w:rFonts w:ascii="Times New Roman" w:hAnsi="Times New Roman" w:cs="Times New Roman"/>
-        </w:rPr>
-        <w:t xml:space="preserve"> the image seems to be more gray and use a smaller range of values. </w:t>
+        <w:t>2. The image with sigma = 2.5 is "dull" in the sense</w:t>
+      </w:r>
+      <w:r>
+        <w:rPr>
+          <w:rFonts w:ascii="Times New Roman" w:hAnsi="Times New Roman" w:cs="Times New Roman"/>
+        </w:rPr>
+        <w:t xml:space="preserve"> </w:t>
+      </w:r>
+      <w:r>
+        <w:rPr>
+          <w:rFonts w:ascii="Times New Roman" w:hAnsi="Times New Roman" w:cs="Times New Roman"/>
+        </w:rPr>
+        <w:t xml:space="preserve">that the image seems to be more gray and use a smaller range of values. </w:t>
       </w:r>
     </w:p>
     <w:p>
@@ -2446,16 +2364,22 @@
         <w:rPr>
           <w:rFonts w:ascii="Times New Roman" w:hAnsi="Times New Roman" w:cs="Times New Roman"/>
         </w:rPr>
-        <w:t xml:space="preserve">3. image with </w:t>
-      </w:r>
-      <w:proofErr w:type="spellStart"/>
-      <w:r>
-        <w:rPr>
-          <w:rFonts w:ascii="Times New Roman" w:hAnsi="Times New Roman" w:cs="Times New Roman"/>
-        </w:rPr>
-        <w:t>simage</w:t>
-      </w:r>
-      <w:proofErr w:type="spellEnd"/>
+        <w:t>3. image with si</w:t>
+      </w:r>
+      <w:r>
+        <w:rPr>
+          <w:rFonts w:ascii="Times New Roman" w:hAnsi="Times New Roman" w:cs="Times New Roman"/>
+        </w:rPr>
+        <w:t>g</w:t>
+      </w:r>
+      <w:r>
+        <w:rPr>
+          <w:rFonts w:ascii="Times New Roman" w:hAnsi="Times New Roman" w:cs="Times New Roman"/>
+        </w:rPr>
+        <w:t>ma</w:t>
+      </w:r>
+      <w:bookmarkStart w:id="0" w:name="_GoBack"/>
+      <w:bookmarkEnd w:id="0"/>
       <w:r>
         <w:rPr>
           <w:rFonts w:ascii="Times New Roman" w:hAnsi="Times New Roman" w:cs="Times New Roman"/>
@@ -2980,15 +2904,7 @@
         <w:rPr>
           <w:rFonts w:ascii="Times New Roman" w:hAnsi="Times New Roman" w:cs="Times New Roman"/>
         </w:rPr>
-        <w:t>3. Zero Crossing is taken preference over thresholding</w:t>
-      </w:r>
-      <w:bookmarkStart w:id="0" w:name="_GoBack"/>
-      <w:bookmarkEnd w:id="0"/>
-      <w:r>
-        <w:rPr>
-          <w:rFonts w:ascii="Times New Roman" w:hAnsi="Times New Roman" w:cs="Times New Roman"/>
-        </w:rPr>
-        <w:t xml:space="preserve">. </w:t>
+        <w:t xml:space="preserve">3. Zero Crossing is taken preference over thresholding. </w:t>
       </w:r>
     </w:p>
     <w:sectPr>
@@ -3062,7 +2978,6 @@
       <w:tab/>
       <w:t>February 17</w:t>
     </w:r>
-    <w:proofErr w:type="gramStart"/>
     <w:r>
       <w:rPr>
         <w:rFonts w:ascii="Times New Roman" w:hAnsi="Times New Roman" w:cs="Times New Roman"/>
@@ -3074,14 +2989,7 @@
       <w:rPr>
         <w:rFonts w:ascii="Times New Roman" w:hAnsi="Times New Roman" w:cs="Times New Roman"/>
       </w:rPr>
-      <w:t xml:space="preserve"> ,</w:t>
-    </w:r>
-    <w:proofErr w:type="gramEnd"/>
-    <w:r>
-      <w:rPr>
-        <w:rFonts w:ascii="Times New Roman" w:hAnsi="Times New Roman" w:cs="Times New Roman"/>
-      </w:rPr>
-      <w:t xml:space="preserve"> 2016</w:t>
+      <w:t xml:space="preserve"> , 2016</w:t>
     </w:r>
   </w:p>
 </w:hdr>

</xml_diff>

<commit_message>
writeup edit task 3
</commit_message>
<xml_diff>
--- a/writeup.docx
+++ b/writeup.docx
@@ -2378,8 +2378,6 @@
         </w:rPr>
         <w:t>ma</w:t>
       </w:r>
-      <w:bookmarkStart w:id="0" w:name="_GoBack"/>
-      <w:bookmarkEnd w:id="0"/>
       <w:r>
         <w:rPr>
           <w:rFonts w:ascii="Times New Roman" w:hAnsi="Times New Roman" w:cs="Times New Roman"/>
@@ -2667,11 +2665,13 @@
       <w:pPr>
         <w:rPr>
           <w:rFonts w:ascii="Times New Roman" w:hAnsi="Times New Roman" w:cs="Times New Roman"/>
-        </w:rPr>
-      </w:pPr>
-      <w:r>
-        <w:rPr>
-          <w:rFonts w:ascii="Times New Roman" w:hAnsi="Times New Roman" w:cs="Times New Roman"/>
+          <w:highlight w:val="yellow"/>
+        </w:rPr>
+      </w:pPr>
+      <w:r>
+        <w:rPr>
+          <w:rFonts w:ascii="Times New Roman" w:hAnsi="Times New Roman" w:cs="Times New Roman"/>
+          <w:highlight w:val="yellow"/>
         </w:rPr>
         <w:t xml:space="preserve">Canny: </w:t>
       </w:r>
@@ -2680,11 +2680,13 @@
       <w:pPr>
         <w:rPr>
           <w:rFonts w:ascii="Times New Roman" w:hAnsi="Times New Roman" w:cs="Times New Roman"/>
-        </w:rPr>
-      </w:pPr>
-      <w:r>
-        <w:rPr>
-          <w:rFonts w:ascii="Times New Roman" w:hAnsi="Times New Roman" w:cs="Times New Roman"/>
+          <w:highlight w:val="yellow"/>
+        </w:rPr>
+      </w:pPr>
+      <w:r>
+        <w:rPr>
+          <w:rFonts w:ascii="Times New Roman" w:hAnsi="Times New Roman" w:cs="Times New Roman"/>
+          <w:highlight w:val="yellow"/>
         </w:rPr>
         <w:tab/>
         <w:t xml:space="preserve">The Canny edge detector </w:t>
@@ -2692,12 +2694,14 @@
       <w:r>
         <w:rPr>
           <w:rFonts w:ascii="Times New Roman" w:hAnsi="Times New Roman" w:cs="Times New Roman"/>
+          <w:highlight w:val="yellow"/>
         </w:rPr>
         <w:t xml:space="preserve">uses the fact that the derivative of the Gaussian Laplace can be used to approximate edges in an image. It is typically used after a Gaussian Laplace smoothing on an </w:t>
       </w:r>
       <w:r>
         <w:rPr>
           <w:rFonts w:ascii="Times New Roman" w:hAnsi="Times New Roman" w:cs="Times New Roman"/>
+          <w:highlight w:val="yellow"/>
         </w:rPr>
         <w:t xml:space="preserve">image. The Canny edge detector uses the sigma value as the input. </w:t>
       </w:r>
@@ -2706,18 +2710,21 @@
       <w:pPr>
         <w:rPr>
           <w:rFonts w:ascii="Times New Roman" w:hAnsi="Times New Roman" w:cs="Times New Roman"/>
-        </w:rPr>
-      </w:pPr>
-    </w:p>
-    <w:p>
-      <w:pPr>
-        <w:rPr>
-          <w:rFonts w:ascii="Times New Roman" w:hAnsi="Times New Roman" w:cs="Times New Roman"/>
-        </w:rPr>
-      </w:pPr>
-      <w:r>
-        <w:rPr>
-          <w:rFonts w:ascii="Times New Roman" w:hAnsi="Times New Roman" w:cs="Times New Roman"/>
+          <w:highlight w:val="yellow"/>
+        </w:rPr>
+      </w:pPr>
+    </w:p>
+    <w:p>
+      <w:pPr>
+        <w:rPr>
+          <w:rFonts w:ascii="Times New Roman" w:hAnsi="Times New Roman" w:cs="Times New Roman"/>
+          <w:highlight w:val="yellow"/>
+        </w:rPr>
+      </w:pPr>
+      <w:r>
+        <w:rPr>
+          <w:rFonts w:ascii="Times New Roman" w:hAnsi="Times New Roman" w:cs="Times New Roman"/>
+          <w:highlight w:val="yellow"/>
         </w:rPr>
         <w:t xml:space="preserve">Sobel: </w:t>
       </w:r>
@@ -2731,6 +2738,7 @@
       <w:r>
         <w:rPr>
           <w:rFonts w:ascii="Times New Roman" w:hAnsi="Times New Roman" w:cs="Times New Roman"/>
+          <w:highlight w:val="yellow"/>
         </w:rPr>
         <w:tab/>
         <w:t xml:space="preserve">The Sobel edge detector is </w:t>
@@ -2738,26 +2746,36 @@
       <w:r>
         <w:rPr>
           <w:rFonts w:ascii="Times New Roman" w:hAnsi="Times New Roman" w:cs="Times New Roman"/>
+          <w:highlight w:val="yellow"/>
         </w:rPr>
         <w:t>comprised</w:t>
       </w:r>
       <w:r>
         <w:rPr>
           <w:rFonts w:ascii="Times New Roman" w:hAnsi="Times New Roman" w:cs="Times New Roman"/>
+          <w:highlight w:val="yellow"/>
         </w:rPr>
         <w:t xml:space="preserve"> of two 3x3 kernels that are convolved with an image to produce an edge </w:t>
       </w:r>
       <w:r>
         <w:rPr>
           <w:rFonts w:ascii="Times New Roman" w:hAnsi="Times New Roman" w:cs="Times New Roman"/>
+          <w:highlight w:val="yellow"/>
         </w:rPr>
         <w:t>detected</w:t>
       </w:r>
       <w:r>
         <w:rPr>
           <w:rFonts w:ascii="Times New Roman" w:hAnsi="Times New Roman" w:cs="Times New Roman"/>
-        </w:rPr>
-        <w:t xml:space="preserve"> graph. This operator requires a threshold as it is not consistent </w:t>
+          <w:highlight w:val="yellow"/>
+        </w:rPr>
+        <w:t xml:space="preserve"> graph. This operator requires a threshold as it is not consistent</w:t>
+      </w:r>
+      <w:r>
+        <w:rPr>
+          <w:rFonts w:ascii="Times New Roman" w:hAnsi="Times New Roman" w:cs="Times New Roman"/>
+        </w:rPr>
+        <w:t xml:space="preserve"> </w:t>
       </w:r>
     </w:p>
     <w:p>
@@ -2798,14 +2816,34 @@
           <w:rFonts w:ascii="Times New Roman" w:hAnsi="Times New Roman" w:cs="Times New Roman"/>
         </w:rPr>
         <w:tab/>
+      </w:r>
+      <w:r>
+        <w:rPr>
+          <w:rFonts w:ascii="Times New Roman" w:hAnsi="Times New Roman" w:cs="Times New Roman"/>
+          <w:highlight w:val="yellow"/>
+        </w:rPr>
         <w:t xml:space="preserve">The Gaussian-Laplace Filter is </w:t>
       </w:r>
       <w:r>
         <w:rPr>
           <w:rFonts w:ascii="Times New Roman" w:hAnsi="Times New Roman" w:cs="Times New Roman"/>
-        </w:rPr>
-        <w:t xml:space="preserve">a distance based filter than heavily weights the center cell and decreases in weight outward. This filter approximates the derivate of the image. Once a Gaussian-Laplace filter is applied, region’s values reflects its </w:t>
-      </w:r>
+          <w:highlight w:val="yellow"/>
+        </w:rPr>
+        <w:t>a distance based filter than heavily weights the center cell and decreases in weight outward. This filter approximates the derivate of the image. Once a Gaussian-Laplace filter is applied, region’s values reflects its</w:t>
+      </w:r>
+      <w:r>
+        <w:rPr>
+          <w:rFonts w:ascii="Times New Roman" w:hAnsi="Times New Roman" w:cs="Times New Roman"/>
+        </w:rPr>
+        <w:t xml:space="preserve"> </w:t>
+      </w:r>
+    </w:p>
+    <w:p>
+      <w:pPr>
+        <w:rPr>
+          <w:rFonts w:ascii="Times New Roman" w:hAnsi="Times New Roman" w:cs="Times New Roman"/>
+        </w:rPr>
+      </w:pPr>
     </w:p>
     <w:p>
       <w:pPr>
@@ -2826,6 +2864,54 @@
           <w:rFonts w:ascii="Times New Roman" w:hAnsi="Times New Roman" w:cs="Times New Roman"/>
         </w:rPr>
       </w:pPr>
+      <w:r>
+        <w:rPr>
+          <w:rFonts w:ascii="Times New Roman" w:hAnsi="Times New Roman" w:cs="Times New Roman"/>
+        </w:rPr>
+        <w:t xml:space="preserve">The threshold parameter decides how many total “edges” we include. The higher the threshold, the fewer edges we will include. The lower the threshold, the more “edges” we will include. The threshold parameter determines the balance between precision and recall. If we use a higher threshold, we may increase our precision because we will have fewer false positive, however, we may decrease our recall because some edges may not be greater than the threshold. Conversely, the lower the threshold, the lower our precision since we will likely falsely label edges. But, we will have a higher recall value because we will likely capture most of the “true edges”. </w:t>
+      </w:r>
+    </w:p>
+    <w:p>
+      <w:pPr>
+        <w:rPr>
+          <w:rFonts w:ascii="Times New Roman" w:hAnsi="Times New Roman" w:cs="Times New Roman"/>
+        </w:rPr>
+      </w:pPr>
+    </w:p>
+    <w:p>
+      <w:pPr>
+        <w:rPr>
+          <w:rFonts w:ascii="Times New Roman" w:hAnsi="Times New Roman" w:cs="Times New Roman"/>
+        </w:rPr>
+      </w:pPr>
+      <w:r>
+        <w:rPr>
+          <w:rFonts w:ascii="Times New Roman" w:hAnsi="Times New Roman" w:cs="Times New Roman"/>
+        </w:rPr>
+        <w:t xml:space="preserve">The sigma parameter influences the amount of noise or how smooth the image will be. However, if sigma is too high, we may also miss some edges. If the original image has similar intensities we will likely use a smaller sigma value to get the maximum edge detection. </w:t>
+      </w:r>
+    </w:p>
+    <w:p>
+      <w:pPr>
+        <w:rPr>
+          <w:rFonts w:ascii="Times New Roman" w:hAnsi="Times New Roman" w:cs="Times New Roman"/>
+        </w:rPr>
+      </w:pPr>
+    </w:p>
+    <w:p>
+      <w:pPr>
+        <w:rPr>
+          <w:rFonts w:ascii="Times New Roman" w:hAnsi="Times New Roman" w:cs="Times New Roman"/>
+        </w:rPr>
+      </w:pPr>
+      <w:r>
+        <w:rPr>
+          <w:rFonts w:ascii="Times New Roman" w:hAnsi="Times New Roman" w:cs="Times New Roman"/>
+        </w:rPr>
+        <w:t xml:space="preserve">In the images below, we see that for each image, a different sigma value works best. And, they will each have a different optimal sigma value. </w:t>
+      </w:r>
+      <w:bookmarkStart w:id="0" w:name="_GoBack"/>
+      <w:bookmarkEnd w:id="0"/>
     </w:p>
     <w:p>
       <w:pPr>

</xml_diff>

<commit_message>
Writeup with Task 2.
</commit_message>
<xml_diff>
--- a/writeup.docx
+++ b/writeup.docx
@@ -163,7 +163,21 @@
         <w:rPr>
           <w:rFonts w:ascii="Times New Roman" w:hAnsi="Times New Roman" w:cs="Times New Roman"/>
         </w:rPr>
-        <w:t xml:space="preserve">Output of Convolution With Median Filter: </w:t>
+        <w:t xml:space="preserve">Output of Convolution </w:t>
+      </w:r>
+      <w:proofErr w:type="gramStart"/>
+      <w:r>
+        <w:rPr>
+          <w:rFonts w:ascii="Times New Roman" w:hAnsi="Times New Roman" w:cs="Times New Roman"/>
+        </w:rPr>
+        <w:t>With</w:t>
+      </w:r>
+      <w:proofErr w:type="gramEnd"/>
+      <w:r>
+        <w:rPr>
+          <w:rFonts w:ascii="Times New Roman" w:hAnsi="Times New Roman" w:cs="Times New Roman"/>
+        </w:rPr>
+        <w:t xml:space="preserve"> Median Filter: </w:t>
       </w:r>
       <w:r>
         <w:rPr>
@@ -325,8 +339,16 @@
         <w:rPr>
           <w:rFonts w:ascii="Times New Roman" w:hAnsi="Times New Roman" w:cs="Times New Roman"/>
         </w:rPr>
-        <w:t>Gradient Magnitude and Direction using Sobel</w:t>
-      </w:r>
+        <w:t xml:space="preserve">Gradient Magnitude and Direction using </w:t>
+      </w:r>
+      <w:proofErr w:type="spellStart"/>
+      <w:r>
+        <w:rPr>
+          <w:rFonts w:ascii="Times New Roman" w:hAnsi="Times New Roman" w:cs="Times New Roman"/>
+        </w:rPr>
+        <w:t>Sobel</w:t>
+      </w:r>
+      <w:proofErr w:type="spellEnd"/>
       <w:r>
         <w:rPr>
           <w:rFonts w:ascii="Times New Roman" w:hAnsi="Times New Roman" w:cs="Times New Roman"/>
@@ -531,8 +553,16 @@
         <w:rPr>
           <w:rFonts w:ascii="Times New Roman" w:hAnsi="Times New Roman" w:cs="Times New Roman"/>
         </w:rPr>
-        <w:t>rder pixels</w:t>
-      </w:r>
+        <w:t xml:space="preserve">rder </w:t>
+      </w:r>
+      <w:proofErr w:type="gramStart"/>
+      <w:r>
+        <w:rPr>
+          <w:rFonts w:ascii="Times New Roman" w:hAnsi="Times New Roman" w:cs="Times New Roman"/>
+        </w:rPr>
+        <w:t>pixels</w:t>
+      </w:r>
+      <w:proofErr w:type="gramEnd"/>
       <w:r>
         <w:rPr>
           <w:rFonts w:ascii="Times New Roman" w:hAnsi="Times New Roman" w:cs="Times New Roman"/>
@@ -723,7 +753,21 @@
         <w:rPr>
           <w:rFonts w:ascii="Times New Roman" w:hAnsi="Times New Roman" w:cs="Times New Roman"/>
         </w:rPr>
-        <w:t xml:space="preserve">We take the average of the values computed in a and b. </w:t>
+        <w:t xml:space="preserve">We take the average of the values computed in </w:t>
+      </w:r>
+      <w:proofErr w:type="gramStart"/>
+      <w:r>
+        <w:rPr>
+          <w:rFonts w:ascii="Times New Roman" w:hAnsi="Times New Roman" w:cs="Times New Roman"/>
+        </w:rPr>
+        <w:t>a</w:t>
+      </w:r>
+      <w:proofErr w:type="gramEnd"/>
+      <w:r>
+        <w:rPr>
+          <w:rFonts w:ascii="Times New Roman" w:hAnsi="Times New Roman" w:cs="Times New Roman"/>
+        </w:rPr>
+        <w:t xml:space="preserve"> and b. </w:t>
       </w:r>
     </w:p>
     <w:p>
@@ -1524,11 +1568,19 @@
           <w:rFonts w:ascii="Times New Roman" w:hAnsi="Times New Roman" w:cs="Times New Roman"/>
         </w:rPr>
       </w:pPr>
-      <w:r>
-        <w:rPr>
-          <w:rFonts w:ascii="Times New Roman" w:hAnsi="Times New Roman" w:cs="Times New Roman"/>
-        </w:rPr>
-        <w:t xml:space="preserve">Unsharp Masking: </w:t>
+      <w:proofErr w:type="spellStart"/>
+      <w:r>
+        <w:rPr>
+          <w:rFonts w:ascii="Times New Roman" w:hAnsi="Times New Roman" w:cs="Times New Roman"/>
+        </w:rPr>
+        <w:t>Unsharp</w:t>
+      </w:r>
+      <w:proofErr w:type="spellEnd"/>
+      <w:r>
+        <w:rPr>
+          <w:rFonts w:ascii="Times New Roman" w:hAnsi="Times New Roman" w:cs="Times New Roman"/>
+        </w:rPr>
+        <w:t xml:space="preserve"> Masking: </w:t>
       </w:r>
     </w:p>
     <w:p>
@@ -2496,8 +2548,153 @@
         <w:rPr>
           <w:rFonts w:ascii="Times New Roman" w:hAnsi="Times New Roman" w:cs="Times New Roman"/>
         </w:rPr>
-        <w:t>A</w:t>
-      </w:r>
+        <w:t xml:space="preserve">Original Image: </w:t>
+      </w:r>
+    </w:p>
+    <w:p>
+      <w:pPr>
+        <w:pStyle w:val="ListParagraph"/>
+        <w:rPr>
+          <w:rFonts w:ascii="Times New Roman" w:hAnsi="Times New Roman" w:cs="Times New Roman"/>
+        </w:rPr>
+      </w:pPr>
+      <w:r>
+        <w:rPr>
+          <w:rFonts w:ascii="Times New Roman" w:hAnsi="Times New Roman" w:cs="Times New Roman"/>
+          <w:noProof/>
+        </w:rPr>
+        <w:drawing>
+          <wp:inline distT="0" distB="0" distL="0" distR="0" wp14:anchorId="30089480" wp14:editId="13BEA85F">
+            <wp:extent cx="2223135" cy="1509850"/>
+            <wp:effectExtent l="0" t="0" r="0" b="0"/>
+            <wp:docPr id="5" name="Picture 5" descr="../../CompVisTask2/2_a_original.png"/>
+            <wp:cNvGraphicFramePr>
+              <a:graphicFrameLocks xmlns:a="http://schemas.openxmlformats.org/drawingml/2006/main" noChangeAspect="1"/>
+            </wp:cNvGraphicFramePr>
+            <a:graphic xmlns:a="http://schemas.openxmlformats.org/drawingml/2006/main">
+              <a:graphicData uri="http://schemas.openxmlformats.org/drawingml/2006/picture">
+                <pic:pic xmlns:pic="http://schemas.openxmlformats.org/drawingml/2006/picture">
+                  <pic:nvPicPr>
+                    <pic:cNvPr id="0" name="Picture 2" descr="../../CompVisTask2/2_a_original.png"/>
+                    <pic:cNvPicPr>
+                      <a:picLocks noChangeAspect="1" noChangeArrowheads="1"/>
+                    </pic:cNvPicPr>
+                  </pic:nvPicPr>
+                  <pic:blipFill>
+                    <a:blip r:embed="rId28">
+                      <a:extLst>
+                        <a:ext uri="{28A0092B-C50C-407E-A947-70E740481C1C}">
+                          <a14:useLocalDpi xmlns:a14="http://schemas.microsoft.com/office/drawing/2010/main" val="0"/>
+                        </a:ext>
+                      </a:extLst>
+                    </a:blip>
+                    <a:srcRect/>
+                    <a:stretch>
+                      <a:fillRect/>
+                    </a:stretch>
+                  </pic:blipFill>
+                  <pic:spPr bwMode="auto">
+                    <a:xfrm>
+                      <a:off x="0" y="0"/>
+                      <a:ext cx="2234148" cy="1517329"/>
+                    </a:xfrm>
+                    <a:prstGeom prst="rect">
+                      <a:avLst/>
+                    </a:prstGeom>
+                    <a:noFill/>
+                    <a:ln>
+                      <a:noFill/>
+                    </a:ln>
+                  </pic:spPr>
+                </pic:pic>
+              </a:graphicData>
+            </a:graphic>
+          </wp:inline>
+        </w:drawing>
+      </w:r>
+    </w:p>
+    <w:p>
+      <w:pPr>
+        <w:pStyle w:val="ListParagraph"/>
+        <w:rPr>
+          <w:rFonts w:ascii="Times New Roman" w:hAnsi="Times New Roman" w:cs="Times New Roman"/>
+        </w:rPr>
+      </w:pPr>
+      <w:r>
+        <w:rPr>
+          <w:rFonts w:ascii="Times New Roman" w:hAnsi="Times New Roman" w:cs="Times New Roman"/>
+        </w:rPr>
+        <w:t>Image after Quantization:</w:t>
+      </w:r>
+    </w:p>
+    <w:p>
+      <w:pPr>
+        <w:pStyle w:val="ListParagraph"/>
+        <w:rPr>
+          <w:rFonts w:ascii="Times New Roman" w:hAnsi="Times New Roman" w:cs="Times New Roman"/>
+        </w:rPr>
+      </w:pPr>
+      <w:r>
+        <w:rPr>
+          <w:noProof/>
+        </w:rPr>
+        <w:drawing>
+          <wp:inline distT="0" distB="0" distL="0" distR="0" wp14:anchorId="6428C994" wp14:editId="50C62E22">
+            <wp:extent cx="2223135" cy="1449336"/>
+            <wp:effectExtent l="0" t="0" r="12065" b="0"/>
+            <wp:docPr id="4" name="Picture 4" descr="../../CompVisTask2/2_1.png"/>
+            <wp:cNvGraphicFramePr>
+              <a:graphicFrameLocks xmlns:a="http://schemas.openxmlformats.org/drawingml/2006/main" noChangeAspect="1"/>
+            </wp:cNvGraphicFramePr>
+            <a:graphic xmlns:a="http://schemas.openxmlformats.org/drawingml/2006/main">
+              <a:graphicData uri="http://schemas.openxmlformats.org/drawingml/2006/picture">
+                <pic:pic xmlns:pic="http://schemas.openxmlformats.org/drawingml/2006/picture">
+                  <pic:nvPicPr>
+                    <pic:cNvPr id="0" name="Picture 1" descr="../../CompVisTask2/2_1.png"/>
+                    <pic:cNvPicPr>
+                      <a:picLocks noChangeAspect="1" noChangeArrowheads="1"/>
+                    </pic:cNvPicPr>
+                  </pic:nvPicPr>
+                  <pic:blipFill>
+                    <a:blip r:embed="rId29">
+                      <a:extLst>
+                        <a:ext uri="{28A0092B-C50C-407E-A947-70E740481C1C}">
+                          <a14:useLocalDpi xmlns:a14="http://schemas.microsoft.com/office/drawing/2010/main" val="0"/>
+                        </a:ext>
+                      </a:extLst>
+                    </a:blip>
+                    <a:srcRect/>
+                    <a:stretch>
+                      <a:fillRect/>
+                    </a:stretch>
+                  </pic:blipFill>
+                  <pic:spPr bwMode="auto">
+                    <a:xfrm>
+                      <a:off x="0" y="0"/>
+                      <a:ext cx="2243213" cy="1462425"/>
+                    </a:xfrm>
+                    <a:prstGeom prst="rect">
+                      <a:avLst/>
+                    </a:prstGeom>
+                    <a:noFill/>
+                    <a:ln>
+                      <a:noFill/>
+                    </a:ln>
+                  </pic:spPr>
+                </pic:pic>
+              </a:graphicData>
+            </a:graphic>
+          </wp:inline>
+        </w:drawing>
+      </w:r>
+    </w:p>
+    <w:p>
+      <w:pPr>
+        <w:pStyle w:val="ListParagraph"/>
+        <w:rPr>
+          <w:rFonts w:ascii="Times New Roman" w:hAnsi="Times New Roman" w:cs="Times New Roman"/>
+        </w:rPr>
+      </w:pPr>
     </w:p>
     <w:p>
       <w:pPr>
@@ -2514,7 +2711,69 @@
         <w:rPr>
           <w:rFonts w:ascii="Times New Roman" w:hAnsi="Times New Roman" w:cs="Times New Roman"/>
         </w:rPr>
-        <w:t>B</w:t>
+        <w:t xml:space="preserve">Image after Quantization of L-channel: </w:t>
+      </w:r>
+    </w:p>
+    <w:p>
+      <w:pPr>
+        <w:ind w:left="720"/>
+        <w:rPr>
+          <w:rFonts w:ascii="Times New Roman" w:hAnsi="Times New Roman" w:cs="Times New Roman"/>
+        </w:rPr>
+      </w:pPr>
+      <w:r>
+        <w:rPr>
+          <w:rFonts w:ascii="Times New Roman" w:hAnsi="Times New Roman" w:cs="Times New Roman"/>
+          <w:noProof/>
+        </w:rPr>
+        <w:drawing>
+          <wp:inline distT="0" distB="0" distL="0" distR="0" wp14:anchorId="5A58F97C" wp14:editId="3B737847">
+            <wp:extent cx="2566035" cy="1672886"/>
+            <wp:effectExtent l="0" t="0" r="0" b="3810"/>
+            <wp:docPr id="6" name="Picture 6" descr="../../CompVisTask2/2_2.png"/>
+            <wp:cNvGraphicFramePr>
+              <a:graphicFrameLocks xmlns:a="http://schemas.openxmlformats.org/drawingml/2006/main" noChangeAspect="1"/>
+            </wp:cNvGraphicFramePr>
+            <a:graphic xmlns:a="http://schemas.openxmlformats.org/drawingml/2006/main">
+              <a:graphicData uri="http://schemas.openxmlformats.org/drawingml/2006/picture">
+                <pic:pic xmlns:pic="http://schemas.openxmlformats.org/drawingml/2006/picture">
+                  <pic:nvPicPr>
+                    <pic:cNvPr id="0" name="Picture 3" descr="../../CompVisTask2/2_2.png"/>
+                    <pic:cNvPicPr>
+                      <a:picLocks noChangeAspect="1" noChangeArrowheads="1"/>
+                    </pic:cNvPicPr>
+                  </pic:nvPicPr>
+                  <pic:blipFill>
+                    <a:blip r:embed="rId30">
+                      <a:extLst>
+                        <a:ext uri="{28A0092B-C50C-407E-A947-70E740481C1C}">
+                          <a14:useLocalDpi xmlns:a14="http://schemas.microsoft.com/office/drawing/2010/main" val="0"/>
+                        </a:ext>
+                      </a:extLst>
+                    </a:blip>
+                    <a:srcRect/>
+                    <a:stretch>
+                      <a:fillRect/>
+                    </a:stretch>
+                  </pic:blipFill>
+                  <pic:spPr bwMode="auto">
+                    <a:xfrm>
+                      <a:off x="0" y="0"/>
+                      <a:ext cx="2572489" cy="1677094"/>
+                    </a:xfrm>
+                    <a:prstGeom prst="rect">
+                      <a:avLst/>
+                    </a:prstGeom>
+                    <a:noFill/>
+                    <a:ln>
+                      <a:noFill/>
+                    </a:ln>
+                  </pic:spPr>
+                </pic:pic>
+              </a:graphicData>
+            </a:graphic>
+          </wp:inline>
+        </w:drawing>
       </w:r>
     </w:p>
     <w:p>
@@ -2532,7 +2791,69 @@
         <w:rPr>
           <w:rFonts w:ascii="Times New Roman" w:hAnsi="Times New Roman" w:cs="Times New Roman"/>
         </w:rPr>
-        <w:t>C</w:t>
+        <w:t>Sum of Squared Distances (Tested on the same image, should equal zero)</w:t>
+      </w:r>
+    </w:p>
+    <w:p>
+      <w:pPr>
+        <w:pStyle w:val="ListParagraph"/>
+        <w:rPr>
+          <w:rFonts w:ascii="Times New Roman" w:hAnsi="Times New Roman" w:cs="Times New Roman"/>
+        </w:rPr>
+      </w:pPr>
+      <w:r>
+        <w:rPr>
+          <w:rFonts w:ascii="Times New Roman" w:hAnsi="Times New Roman" w:cs="Times New Roman"/>
+          <w:noProof/>
+        </w:rPr>
+        <w:drawing>
+          <wp:inline distT="0" distB="0" distL="0" distR="0" wp14:anchorId="1266DF5C" wp14:editId="136B1895">
+            <wp:extent cx="5937250" cy="2115185"/>
+            <wp:effectExtent l="0" t="0" r="6350" b="0"/>
+            <wp:docPr id="7" name="Picture 7" descr="../../CompVisTask2/2_3.png"/>
+            <wp:cNvGraphicFramePr>
+              <a:graphicFrameLocks xmlns:a="http://schemas.openxmlformats.org/drawingml/2006/main" noChangeAspect="1"/>
+            </wp:cNvGraphicFramePr>
+            <a:graphic xmlns:a="http://schemas.openxmlformats.org/drawingml/2006/main">
+              <a:graphicData uri="http://schemas.openxmlformats.org/drawingml/2006/picture">
+                <pic:pic xmlns:pic="http://schemas.openxmlformats.org/drawingml/2006/picture">
+                  <pic:nvPicPr>
+                    <pic:cNvPr id="0" name="Picture 4" descr="../../CompVisTask2/2_3.png"/>
+                    <pic:cNvPicPr>
+                      <a:picLocks noChangeAspect="1" noChangeArrowheads="1"/>
+                    </pic:cNvPicPr>
+                  </pic:nvPicPr>
+                  <pic:blipFill>
+                    <a:blip r:embed="rId31" cstate="print">
+                      <a:extLst>
+                        <a:ext uri="{28A0092B-C50C-407E-A947-70E740481C1C}">
+                          <a14:useLocalDpi xmlns:a14="http://schemas.microsoft.com/office/drawing/2010/main" val="0"/>
+                        </a:ext>
+                      </a:extLst>
+                    </a:blip>
+                    <a:srcRect/>
+                    <a:stretch>
+                      <a:fillRect/>
+                    </a:stretch>
+                  </pic:blipFill>
+                  <pic:spPr bwMode="auto">
+                    <a:xfrm>
+                      <a:off x="0" y="0"/>
+                      <a:ext cx="5937250" cy="2115185"/>
+                    </a:xfrm>
+                    <a:prstGeom prst="rect">
+                      <a:avLst/>
+                    </a:prstGeom>
+                    <a:noFill/>
+                    <a:ln>
+                      <a:noFill/>
+                    </a:ln>
+                  </pic:spPr>
+                </pic:pic>
+              </a:graphicData>
+            </a:graphic>
+          </wp:inline>
+        </w:drawing>
       </w:r>
     </w:p>
     <w:p>
@@ -2550,7 +2871,92 @@
         <w:rPr>
           <w:rFonts w:ascii="Times New Roman" w:hAnsi="Times New Roman" w:cs="Times New Roman"/>
         </w:rPr>
-        <w:t>D</w:t>
+        <w:t>(Problem 5 contains the results of th</w:t>
+      </w:r>
+      <w:r>
+        <w:rPr>
+          <w:rFonts w:ascii="Times New Roman" w:hAnsi="Times New Roman" w:cs="Times New Roman"/>
+        </w:rPr>
+        <w:t>e Histogram Generation function since it is being called</w:t>
+      </w:r>
+      <w:r>
+        <w:rPr>
+          <w:rFonts w:ascii="Times New Roman" w:hAnsi="Times New Roman" w:cs="Times New Roman"/>
+        </w:rPr>
+        <w:t>).</w:t>
+      </w:r>
+      <w:r>
+        <w:rPr>
+          <w:rFonts w:ascii="Times New Roman" w:hAnsi="Times New Roman" w:cs="Times New Roman"/>
+        </w:rPr>
+        <w:t xml:space="preserve"> The code takes the input image and the bin size as parameters. It then converts to LAB and goes through the L-channel counting the pixel values. Then </w:t>
+      </w:r>
+      <w:proofErr w:type="spellStart"/>
+      <w:r>
+        <w:rPr>
+          <w:rFonts w:ascii="Times New Roman" w:hAnsi="Times New Roman" w:cs="Times New Roman"/>
+        </w:rPr>
+        <w:t>matplotlib’s</w:t>
+      </w:r>
+      <w:proofErr w:type="spellEnd"/>
+      <w:r>
+        <w:rPr>
+          <w:rFonts w:ascii="Times New Roman" w:hAnsi="Times New Roman" w:cs="Times New Roman"/>
+        </w:rPr>
+        <w:t xml:space="preserve"> histogram creation function is used to create the histogram. Th</w:t>
+      </w:r>
+      <w:r>
+        <w:rPr>
+          <w:rFonts w:ascii="Times New Roman" w:hAnsi="Times New Roman" w:cs="Times New Roman"/>
+        </w:rPr>
+        <w:t xml:space="preserve">en the quantization function written earlier is called and </w:t>
+      </w:r>
+      <w:r>
+        <w:rPr>
+          <w:rFonts w:ascii="Times New Roman" w:hAnsi="Times New Roman" w:cs="Times New Roman"/>
+        </w:rPr>
+        <w:t>a new histogram is created from the L-channel values</w:t>
+      </w:r>
+      <w:r>
+        <w:rPr>
+          <w:rFonts w:ascii="Times New Roman" w:hAnsi="Times New Roman" w:cs="Times New Roman"/>
+        </w:rPr>
+        <w:t xml:space="preserve">. </w:t>
+      </w:r>
+      <w:bookmarkStart w:id="0" w:name="_GoBack"/>
+      <w:bookmarkEnd w:id="0"/>
+    </w:p>
+    <w:p>
+      <w:pPr>
+        <w:ind w:left="360"/>
+        <w:rPr>
+          <w:rFonts w:ascii="Times New Roman" w:hAnsi="Times New Roman" w:cs="Times New Roman"/>
+        </w:rPr>
+      </w:pPr>
+    </w:p>
+    <w:p>
+      <w:pPr>
+        <w:widowControl w:val="0"/>
+        <w:autoSpaceDE w:val="0"/>
+        <w:autoSpaceDN w:val="0"/>
+        <w:adjustRightInd w:val="0"/>
+        <w:rPr>
+          <w:rFonts w:ascii="Courier" w:hAnsi="Courier" w:cs="Courier"/>
+          <w:sz w:val="28"/>
+          <w:szCs w:val="28"/>
+        </w:rPr>
+      </w:pPr>
+      <w:r>
+        <w:rPr>
+          <w:rFonts w:ascii="Times New Roman" w:hAnsi="Times New Roman" w:cs="Times New Roman"/>
+        </w:rPr>
+        <w:t>A) Results for Image 1:</w:t>
+      </w:r>
+      <w:r>
+        <w:rPr>
+          <w:rFonts w:ascii="Times New Roman" w:hAnsi="Times New Roman" w:cs="Times New Roman"/>
+        </w:rPr>
+        <w:t xml:space="preserve"> </w:t>
       </w:r>
     </w:p>
     <w:p>
@@ -2564,12 +2970,1272 @@
           <w:rFonts w:ascii="Times New Roman" w:hAnsi="Times New Roman" w:cs="Times New Roman"/>
         </w:rPr>
       </w:pPr>
-      <w:r>
-        <w:rPr>
-          <w:rFonts w:ascii="Times New Roman" w:hAnsi="Times New Roman" w:cs="Times New Roman"/>
-        </w:rPr>
-        <w:t>E</w:t>
-      </w:r>
+    </w:p>
+    <w:p>
+      <w:pPr>
+        <w:ind w:left="720"/>
+        <w:rPr>
+          <w:rFonts w:ascii="Times New Roman" w:hAnsi="Times New Roman" w:cs="Times New Roman"/>
+        </w:rPr>
+      </w:pPr>
+      <w:r>
+        <w:rPr>
+          <w:rFonts w:ascii="Times New Roman" w:hAnsi="Times New Roman" w:cs="Times New Roman"/>
+          <w:noProof/>
+        </w:rPr>
+        <w:drawing>
+          <wp:anchor distT="0" distB="0" distL="114300" distR="114300" simplePos="0" relativeHeight="251658240" behindDoc="0" locked="0" layoutInCell="1" allowOverlap="1" wp14:anchorId="62D17CA4" wp14:editId="1EC401B3">
+            <wp:simplePos x="0" y="0"/>
+            <wp:positionH relativeFrom="column">
+              <wp:posOffset>2794000</wp:posOffset>
+            </wp:positionH>
+            <wp:positionV relativeFrom="paragraph">
+              <wp:posOffset>27940</wp:posOffset>
+            </wp:positionV>
+            <wp:extent cx="1844040" cy="1254760"/>
+            <wp:effectExtent l="0" t="0" r="10160" b="0"/>
+            <wp:wrapSquare wrapText="bothSides"/>
+            <wp:docPr id="9" name="Picture 9" descr="../../CompVisTask2/2_5_1b.png"/>
+            <wp:cNvGraphicFramePr>
+              <a:graphicFrameLocks xmlns:a="http://schemas.openxmlformats.org/drawingml/2006/main" noChangeAspect="1"/>
+            </wp:cNvGraphicFramePr>
+            <a:graphic xmlns:a="http://schemas.openxmlformats.org/drawingml/2006/main">
+              <a:graphicData uri="http://schemas.openxmlformats.org/drawingml/2006/picture">
+                <pic:pic xmlns:pic="http://schemas.openxmlformats.org/drawingml/2006/picture">
+                  <pic:nvPicPr>
+                    <pic:cNvPr id="0" name="Picture 6" descr="../../CompVisTask2/2_5_1b.png"/>
+                    <pic:cNvPicPr>
+                      <a:picLocks noChangeAspect="1" noChangeArrowheads="1"/>
+                    </pic:cNvPicPr>
+                  </pic:nvPicPr>
+                  <pic:blipFill>
+                    <a:blip r:embed="rId32">
+                      <a:extLst>
+                        <a:ext uri="{28A0092B-C50C-407E-A947-70E740481C1C}">
+                          <a14:useLocalDpi xmlns:a14="http://schemas.microsoft.com/office/drawing/2010/main" val="0"/>
+                        </a:ext>
+                      </a:extLst>
+                    </a:blip>
+                    <a:srcRect/>
+                    <a:stretch>
+                      <a:fillRect/>
+                    </a:stretch>
+                  </pic:blipFill>
+                  <pic:spPr bwMode="auto">
+                    <a:xfrm>
+                      <a:off x="0" y="0"/>
+                      <a:ext cx="1844040" cy="1254760"/>
+                    </a:xfrm>
+                    <a:prstGeom prst="rect">
+                      <a:avLst/>
+                    </a:prstGeom>
+                    <a:noFill/>
+                    <a:ln>
+                      <a:noFill/>
+                    </a:ln>
+                  </pic:spPr>
+                </pic:pic>
+              </a:graphicData>
+            </a:graphic>
+            <wp14:sizeRelH relativeFrom="page">
+              <wp14:pctWidth>0</wp14:pctWidth>
+            </wp14:sizeRelH>
+            <wp14:sizeRelV relativeFrom="page">
+              <wp14:pctHeight>0</wp14:pctHeight>
+            </wp14:sizeRelV>
+          </wp:anchor>
+        </w:drawing>
+      </w:r>
+      <w:r>
+        <w:rPr>
+          <w:rFonts w:ascii="Times New Roman" w:hAnsi="Times New Roman" w:cs="Times New Roman"/>
+          <w:noProof/>
+        </w:rPr>
+        <w:drawing>
+          <wp:inline distT="0" distB="0" distL="0" distR="0" wp14:anchorId="617C19D5" wp14:editId="4F0412D9">
+            <wp:extent cx="1880235" cy="1276969"/>
+            <wp:effectExtent l="0" t="0" r="0" b="0"/>
+            <wp:docPr id="8" name="Picture 8" descr="../../CompVisTask2/2_5_1a.png"/>
+            <wp:cNvGraphicFramePr>
+              <a:graphicFrameLocks xmlns:a="http://schemas.openxmlformats.org/drawingml/2006/main" noChangeAspect="1"/>
+            </wp:cNvGraphicFramePr>
+            <a:graphic xmlns:a="http://schemas.openxmlformats.org/drawingml/2006/main">
+              <a:graphicData uri="http://schemas.openxmlformats.org/drawingml/2006/picture">
+                <pic:pic xmlns:pic="http://schemas.openxmlformats.org/drawingml/2006/picture">
+                  <pic:nvPicPr>
+                    <pic:cNvPr id="0" name="Picture 5" descr="../../CompVisTask2/2_5_1a.png"/>
+                    <pic:cNvPicPr>
+                      <a:picLocks noChangeAspect="1" noChangeArrowheads="1"/>
+                    </pic:cNvPicPr>
+                  </pic:nvPicPr>
+                  <pic:blipFill>
+                    <a:blip r:embed="rId28">
+                      <a:extLst>
+                        <a:ext uri="{28A0092B-C50C-407E-A947-70E740481C1C}">
+                          <a14:useLocalDpi xmlns:a14="http://schemas.microsoft.com/office/drawing/2010/main" val="0"/>
+                        </a:ext>
+                      </a:extLst>
+                    </a:blip>
+                    <a:srcRect/>
+                    <a:stretch>
+                      <a:fillRect/>
+                    </a:stretch>
+                  </pic:blipFill>
+                  <pic:spPr bwMode="auto">
+                    <a:xfrm>
+                      <a:off x="0" y="0"/>
+                      <a:ext cx="1891102" cy="1284350"/>
+                    </a:xfrm>
+                    <a:prstGeom prst="rect">
+                      <a:avLst/>
+                    </a:prstGeom>
+                    <a:noFill/>
+                    <a:ln>
+                      <a:noFill/>
+                    </a:ln>
+                  </pic:spPr>
+                </pic:pic>
+              </a:graphicData>
+            </a:graphic>
+          </wp:inline>
+        </w:drawing>
+      </w:r>
+    </w:p>
+    <w:p>
+      <w:pPr>
+        <w:ind w:left="720"/>
+        <w:rPr>
+          <w:rFonts w:ascii="Times New Roman" w:hAnsi="Times New Roman" w:cs="Times New Roman"/>
+        </w:rPr>
+      </w:pPr>
+    </w:p>
+    <w:p>
+      <w:pPr>
+        <w:ind w:left="720"/>
+        <w:rPr>
+          <w:rFonts w:ascii="Times New Roman" w:hAnsi="Times New Roman" w:cs="Times New Roman"/>
+        </w:rPr>
+      </w:pPr>
+      <w:r>
+        <w:rPr>
+          <w:rFonts w:ascii="Times New Roman" w:hAnsi="Times New Roman" w:cs="Times New Roman"/>
+        </w:rPr>
+        <w:t>Quantization with K = 10</w:t>
+      </w:r>
+      <w:r>
+        <w:rPr>
+          <w:rFonts w:ascii="Times New Roman" w:hAnsi="Times New Roman" w:cs="Times New Roman"/>
+        </w:rPr>
+        <w:tab/>
+      </w:r>
+      <w:r>
+        <w:rPr>
+          <w:rFonts w:ascii="Times New Roman" w:hAnsi="Times New Roman" w:cs="Times New Roman"/>
+        </w:rPr>
+        <w:tab/>
+      </w:r>
+      <w:r>
+        <w:rPr>
+          <w:rFonts w:ascii="Times New Roman" w:hAnsi="Times New Roman" w:cs="Times New Roman"/>
+        </w:rPr>
+        <w:tab/>
+      </w:r>
+      <w:r>
+        <w:rPr>
+          <w:rFonts w:ascii="Times New Roman" w:hAnsi="Times New Roman" w:cs="Times New Roman"/>
+        </w:rPr>
+        <w:tab/>
+      </w:r>
+    </w:p>
+    <w:p>
+      <w:pPr>
+        <w:ind w:left="720"/>
+        <w:rPr>
+          <w:rFonts w:ascii="Times New Roman" w:hAnsi="Times New Roman" w:cs="Times New Roman"/>
+        </w:rPr>
+      </w:pPr>
+      <w:r>
+        <w:rPr>
+          <w:rFonts w:ascii="Times New Roman" w:hAnsi="Times New Roman" w:cs="Times New Roman"/>
+        </w:rPr>
+        <w:t xml:space="preserve">        </w:t>
+      </w:r>
+      <w:r>
+        <w:rPr>
+          <w:rFonts w:ascii="Times New Roman" w:hAnsi="Times New Roman" w:cs="Times New Roman"/>
+          <w:noProof/>
+        </w:rPr>
+        <w:drawing>
+          <wp:inline distT="0" distB="0" distL="0" distR="0" wp14:anchorId="7255A35E" wp14:editId="12D817CE">
+            <wp:extent cx="1918335" cy="1302844"/>
+            <wp:effectExtent l="0" t="0" r="0" b="0"/>
+            <wp:docPr id="25" name="Picture 25" descr="../../CV_Task2_2/2_3c.png"/>
+            <wp:cNvGraphicFramePr>
+              <a:graphicFrameLocks xmlns:a="http://schemas.openxmlformats.org/drawingml/2006/main" noChangeAspect="1"/>
+            </wp:cNvGraphicFramePr>
+            <a:graphic xmlns:a="http://schemas.openxmlformats.org/drawingml/2006/main">
+              <a:graphicData uri="http://schemas.openxmlformats.org/drawingml/2006/picture">
+                <pic:pic xmlns:pic="http://schemas.openxmlformats.org/drawingml/2006/picture">
+                  <pic:nvPicPr>
+                    <pic:cNvPr id="0" name="Picture 13" descr="../../CV_Task2_2/2_3c.png"/>
+                    <pic:cNvPicPr>
+                      <a:picLocks noChangeAspect="1" noChangeArrowheads="1"/>
+                    </pic:cNvPicPr>
+                  </pic:nvPicPr>
+                  <pic:blipFill>
+                    <a:blip r:embed="rId33">
+                      <a:extLst>
+                        <a:ext uri="{28A0092B-C50C-407E-A947-70E740481C1C}">
+                          <a14:useLocalDpi xmlns:a14="http://schemas.microsoft.com/office/drawing/2010/main" val="0"/>
+                        </a:ext>
+                      </a:extLst>
+                    </a:blip>
+                    <a:srcRect/>
+                    <a:stretch>
+                      <a:fillRect/>
+                    </a:stretch>
+                  </pic:blipFill>
+                  <pic:spPr bwMode="auto">
+                    <a:xfrm>
+                      <a:off x="0" y="0"/>
+                      <a:ext cx="1921745" cy="1305160"/>
+                    </a:xfrm>
+                    <a:prstGeom prst="rect">
+                      <a:avLst/>
+                    </a:prstGeom>
+                    <a:noFill/>
+                    <a:ln>
+                      <a:noFill/>
+                    </a:ln>
+                  </pic:spPr>
+                </pic:pic>
+              </a:graphicData>
+            </a:graphic>
+          </wp:inline>
+        </w:drawing>
+      </w:r>
+      <w:r>
+        <w:rPr>
+          <w:rFonts w:ascii="Times New Roman" w:hAnsi="Times New Roman" w:cs="Times New Roman"/>
+        </w:rPr>
+        <w:t xml:space="preserve">     </w:t>
+      </w:r>
+      <w:r>
+        <w:rPr>
+          <w:rFonts w:ascii="Times New Roman" w:hAnsi="Times New Roman" w:cs="Times New Roman"/>
+          <w:noProof/>
+        </w:rPr>
+        <w:drawing>
+          <wp:inline distT="0" distB="0" distL="0" distR="0" wp14:anchorId="05B8C4B1" wp14:editId="52992054">
+            <wp:extent cx="1975866" cy="1283776"/>
+            <wp:effectExtent l="0" t="0" r="5715" b="12065"/>
+            <wp:docPr id="26" name="Picture 26" descr="../../CV_Task2_2/2_3d.png"/>
+            <wp:cNvGraphicFramePr>
+              <a:graphicFrameLocks xmlns:a="http://schemas.openxmlformats.org/drawingml/2006/main" noChangeAspect="1"/>
+            </wp:cNvGraphicFramePr>
+            <a:graphic xmlns:a="http://schemas.openxmlformats.org/drawingml/2006/main">
+              <a:graphicData uri="http://schemas.openxmlformats.org/drawingml/2006/picture">
+                <pic:pic xmlns:pic="http://schemas.openxmlformats.org/drawingml/2006/picture">
+                  <pic:nvPicPr>
+                    <pic:cNvPr id="0" name="Picture 14" descr="../../CV_Task2_2/2_3d.png"/>
+                    <pic:cNvPicPr>
+                      <a:picLocks noChangeAspect="1" noChangeArrowheads="1"/>
+                    </pic:cNvPicPr>
+                  </pic:nvPicPr>
+                  <pic:blipFill>
+                    <a:blip r:embed="rId34">
+                      <a:extLst>
+                        <a:ext uri="{28A0092B-C50C-407E-A947-70E740481C1C}">
+                          <a14:useLocalDpi xmlns:a14="http://schemas.microsoft.com/office/drawing/2010/main" val="0"/>
+                        </a:ext>
+                      </a:extLst>
+                    </a:blip>
+                    <a:srcRect/>
+                    <a:stretch>
+                      <a:fillRect/>
+                    </a:stretch>
+                  </pic:blipFill>
+                  <pic:spPr bwMode="auto">
+                    <a:xfrm>
+                      <a:off x="0" y="0"/>
+                      <a:ext cx="1991795" cy="1294126"/>
+                    </a:xfrm>
+                    <a:prstGeom prst="rect">
+                      <a:avLst/>
+                    </a:prstGeom>
+                    <a:noFill/>
+                    <a:ln>
+                      <a:noFill/>
+                    </a:ln>
+                  </pic:spPr>
+                </pic:pic>
+              </a:graphicData>
+            </a:graphic>
+          </wp:inline>
+        </w:drawing>
+      </w:r>
+    </w:p>
+    <w:p>
+      <w:pPr>
+        <w:ind w:left="720"/>
+        <w:rPr>
+          <w:rFonts w:ascii="Courier" w:hAnsi="Courier" w:cs="Courier"/>
+          <w:sz w:val="16"/>
+          <w:szCs w:val="16"/>
+        </w:rPr>
+      </w:pPr>
+      <w:r>
+        <w:rPr>
+          <w:rFonts w:ascii="Courier" w:hAnsi="Courier" w:cs="Courier"/>
+          <w:sz w:val="16"/>
+          <w:szCs w:val="16"/>
+        </w:rPr>
+        <w:t xml:space="preserve">The sum of squared distances between the two images </w:t>
+      </w:r>
+      <w:proofErr w:type="gramStart"/>
+      <w:r>
+        <w:rPr>
+          <w:rFonts w:ascii="Courier" w:hAnsi="Courier" w:cs="Courier"/>
+          <w:sz w:val="16"/>
+          <w:szCs w:val="16"/>
+        </w:rPr>
+        <w:t xml:space="preserve">is  </w:t>
+      </w:r>
+      <w:r>
+        <w:rPr>
+          <w:rFonts w:ascii="Courier" w:hAnsi="Courier" w:cs="Courier"/>
+          <w:sz w:val="16"/>
+          <w:szCs w:val="16"/>
+        </w:rPr>
+        <w:t>5589732187.08</w:t>
+      </w:r>
+      <w:r>
+        <w:rPr>
+          <w:rFonts w:ascii="Courier" w:hAnsi="Courier" w:cs="Courier"/>
+          <w:sz w:val="16"/>
+          <w:szCs w:val="16"/>
+        </w:rPr>
+        <w:t>.</w:t>
+      </w:r>
+      <w:proofErr w:type="gramEnd"/>
+    </w:p>
+    <w:p>
+      <w:pPr>
+        <w:ind w:left="720"/>
+        <w:rPr>
+          <w:rFonts w:ascii="Courier" w:hAnsi="Courier" w:cs="Courier"/>
+          <w:sz w:val="16"/>
+          <w:szCs w:val="28"/>
+        </w:rPr>
+      </w:pPr>
+    </w:p>
+    <w:p>
+      <w:pPr>
+        <w:ind w:left="720"/>
+        <w:rPr>
+          <w:rFonts w:ascii="Times New Roman" w:hAnsi="Times New Roman" w:cs="Times New Roman"/>
+        </w:rPr>
+      </w:pPr>
+    </w:p>
+    <w:p>
+      <w:pPr>
+        <w:ind w:left="720"/>
+        <w:rPr>
+          <w:rFonts w:ascii="Times New Roman" w:hAnsi="Times New Roman" w:cs="Times New Roman"/>
+        </w:rPr>
+      </w:pPr>
+    </w:p>
+    <w:p>
+      <w:pPr>
+        <w:ind w:left="720"/>
+        <w:rPr>
+          <w:rFonts w:ascii="Times New Roman" w:hAnsi="Times New Roman" w:cs="Times New Roman"/>
+        </w:rPr>
+      </w:pPr>
+    </w:p>
+    <w:p>
+      <w:pPr>
+        <w:ind w:left="720"/>
+        <w:rPr>
+          <w:rFonts w:ascii="Times New Roman" w:hAnsi="Times New Roman" w:cs="Times New Roman"/>
+        </w:rPr>
+      </w:pPr>
+    </w:p>
+    <w:p>
+      <w:pPr>
+        <w:ind w:left="720"/>
+        <w:rPr>
+          <w:rFonts w:ascii="Times New Roman" w:hAnsi="Times New Roman" w:cs="Times New Roman"/>
+        </w:rPr>
+      </w:pPr>
+    </w:p>
+    <w:p>
+      <w:pPr>
+        <w:ind w:left="720"/>
+        <w:rPr>
+          <w:rFonts w:ascii="Times New Roman" w:hAnsi="Times New Roman" w:cs="Times New Roman"/>
+        </w:rPr>
+      </w:pPr>
+    </w:p>
+    <w:p>
+      <w:pPr>
+        <w:ind w:left="720"/>
+        <w:rPr>
+          <w:rFonts w:ascii="Times New Roman" w:hAnsi="Times New Roman" w:cs="Times New Roman"/>
+        </w:rPr>
+      </w:pPr>
+    </w:p>
+    <w:p>
+      <w:pPr>
+        <w:ind w:left="720"/>
+        <w:rPr>
+          <w:rFonts w:ascii="Times New Roman" w:hAnsi="Times New Roman" w:cs="Times New Roman"/>
+        </w:rPr>
+      </w:pPr>
+      <w:r>
+        <w:rPr>
+          <w:rFonts w:ascii="Times New Roman" w:hAnsi="Times New Roman" w:cs="Times New Roman"/>
+        </w:rPr>
+        <w:t>Quantization with K = 2</w:t>
+      </w:r>
+      <w:r>
+        <w:rPr>
+          <w:rFonts w:ascii="Times New Roman" w:hAnsi="Times New Roman" w:cs="Times New Roman"/>
+        </w:rPr>
+        <w:t>0</w:t>
+      </w:r>
+      <w:r>
+        <w:rPr>
+          <w:rFonts w:ascii="Times New Roman" w:hAnsi="Times New Roman" w:cs="Times New Roman"/>
+        </w:rPr>
+        <w:tab/>
+      </w:r>
+      <w:r>
+        <w:rPr>
+          <w:rFonts w:ascii="Times New Roman" w:hAnsi="Times New Roman" w:cs="Times New Roman"/>
+        </w:rPr>
+        <w:tab/>
+      </w:r>
+      <w:r>
+        <w:rPr>
+          <w:rFonts w:ascii="Times New Roman" w:hAnsi="Times New Roman" w:cs="Times New Roman"/>
+        </w:rPr>
+        <w:tab/>
+      </w:r>
+      <w:r>
+        <w:rPr>
+          <w:rFonts w:ascii="Times New Roman" w:hAnsi="Times New Roman" w:cs="Times New Roman"/>
+        </w:rPr>
+        <w:tab/>
+      </w:r>
+    </w:p>
+    <w:p>
+      <w:pPr>
+        <w:ind w:left="720"/>
+        <w:rPr>
+          <w:rFonts w:ascii="Courier" w:hAnsi="Courier" w:cs="Courier"/>
+          <w:sz w:val="16"/>
+          <w:szCs w:val="28"/>
+        </w:rPr>
+      </w:pPr>
+      <w:r>
+        <w:rPr>
+          <w:rFonts w:ascii="Courier" w:hAnsi="Courier" w:cs="Courier"/>
+          <w:noProof/>
+          <w:sz w:val="16"/>
+          <w:szCs w:val="28"/>
+        </w:rPr>
+        <w:drawing>
+          <wp:inline distT="0" distB="0" distL="0" distR="0" wp14:anchorId="4189F11E" wp14:editId="6BB0BE9C">
+            <wp:extent cx="1994535" cy="1354596"/>
+            <wp:effectExtent l="0" t="0" r="12065" b="0"/>
+            <wp:docPr id="27" name="Picture 27" descr="../../CV_Task2_2/2_3G.png"/>
+            <wp:cNvGraphicFramePr>
+              <a:graphicFrameLocks xmlns:a="http://schemas.openxmlformats.org/drawingml/2006/main" noChangeAspect="1"/>
+            </wp:cNvGraphicFramePr>
+            <a:graphic xmlns:a="http://schemas.openxmlformats.org/drawingml/2006/main">
+              <a:graphicData uri="http://schemas.openxmlformats.org/drawingml/2006/picture">
+                <pic:pic xmlns:pic="http://schemas.openxmlformats.org/drawingml/2006/picture">
+                  <pic:nvPicPr>
+                    <pic:cNvPr id="0" name="Picture 15" descr="../../CV_Task2_2/2_3G.png"/>
+                    <pic:cNvPicPr>
+                      <a:picLocks noChangeAspect="1" noChangeArrowheads="1"/>
+                    </pic:cNvPicPr>
+                  </pic:nvPicPr>
+                  <pic:blipFill>
+                    <a:blip r:embed="rId35">
+                      <a:extLst>
+                        <a:ext uri="{28A0092B-C50C-407E-A947-70E740481C1C}">
+                          <a14:useLocalDpi xmlns:a14="http://schemas.microsoft.com/office/drawing/2010/main" val="0"/>
+                        </a:ext>
+                      </a:extLst>
+                    </a:blip>
+                    <a:srcRect/>
+                    <a:stretch>
+                      <a:fillRect/>
+                    </a:stretch>
+                  </pic:blipFill>
+                  <pic:spPr bwMode="auto">
+                    <a:xfrm>
+                      <a:off x="0" y="0"/>
+                      <a:ext cx="2011707" cy="1366258"/>
+                    </a:xfrm>
+                    <a:prstGeom prst="rect">
+                      <a:avLst/>
+                    </a:prstGeom>
+                    <a:noFill/>
+                    <a:ln>
+                      <a:noFill/>
+                    </a:ln>
+                  </pic:spPr>
+                </pic:pic>
+              </a:graphicData>
+            </a:graphic>
+          </wp:inline>
+        </w:drawing>
+      </w:r>
+      <w:r>
+        <w:rPr>
+          <w:rFonts w:ascii="Courier" w:hAnsi="Courier" w:cs="Courier"/>
+          <w:sz w:val="16"/>
+          <w:szCs w:val="28"/>
+        </w:rPr>
+        <w:t xml:space="preserve">     </w:t>
+      </w:r>
+      <w:r>
+        <w:rPr>
+          <w:rFonts w:ascii="Courier" w:hAnsi="Courier" w:cs="Courier"/>
+          <w:noProof/>
+          <w:sz w:val="16"/>
+          <w:szCs w:val="28"/>
+        </w:rPr>
+        <w:drawing>
+          <wp:inline distT="0" distB="0" distL="0" distR="0" wp14:anchorId="7E7A6CAD" wp14:editId="17762B7A">
+            <wp:extent cx="2060606" cy="1338834"/>
+            <wp:effectExtent l="0" t="0" r="0" b="7620"/>
+            <wp:docPr id="28" name="Picture 28" descr="../../CV_Task2_2/2_3H.png"/>
+            <wp:cNvGraphicFramePr>
+              <a:graphicFrameLocks xmlns:a="http://schemas.openxmlformats.org/drawingml/2006/main" noChangeAspect="1"/>
+            </wp:cNvGraphicFramePr>
+            <a:graphic xmlns:a="http://schemas.openxmlformats.org/drawingml/2006/main">
+              <a:graphicData uri="http://schemas.openxmlformats.org/drawingml/2006/picture">
+                <pic:pic xmlns:pic="http://schemas.openxmlformats.org/drawingml/2006/picture">
+                  <pic:nvPicPr>
+                    <pic:cNvPr id="0" name="Picture 16" descr="../../CV_Task2_2/2_3H.png"/>
+                    <pic:cNvPicPr>
+                      <a:picLocks noChangeAspect="1" noChangeArrowheads="1"/>
+                    </pic:cNvPicPr>
+                  </pic:nvPicPr>
+                  <pic:blipFill>
+                    <a:blip r:embed="rId36">
+                      <a:extLst>
+                        <a:ext uri="{28A0092B-C50C-407E-A947-70E740481C1C}">
+                          <a14:useLocalDpi xmlns:a14="http://schemas.microsoft.com/office/drawing/2010/main" val="0"/>
+                        </a:ext>
+                      </a:extLst>
+                    </a:blip>
+                    <a:srcRect/>
+                    <a:stretch>
+                      <a:fillRect/>
+                    </a:stretch>
+                  </pic:blipFill>
+                  <pic:spPr bwMode="auto">
+                    <a:xfrm>
+                      <a:off x="0" y="0"/>
+                      <a:ext cx="2089420" cy="1357556"/>
+                    </a:xfrm>
+                    <a:prstGeom prst="rect">
+                      <a:avLst/>
+                    </a:prstGeom>
+                    <a:noFill/>
+                    <a:ln>
+                      <a:noFill/>
+                    </a:ln>
+                  </pic:spPr>
+                </pic:pic>
+              </a:graphicData>
+            </a:graphic>
+          </wp:inline>
+        </w:drawing>
+      </w:r>
+      <w:r>
+        <w:rPr>
+          <w:rFonts w:ascii="Courier" w:hAnsi="Courier" w:cs="Courier"/>
+          <w:sz w:val="16"/>
+          <w:szCs w:val="28"/>
+        </w:rPr>
+        <w:t xml:space="preserve"> </w:t>
+      </w:r>
+    </w:p>
+    <w:p>
+      <w:pPr>
+        <w:ind w:left="720"/>
+        <w:rPr>
+          <w:rFonts w:ascii="Courier" w:hAnsi="Courier" w:cs="Courier"/>
+          <w:sz w:val="16"/>
+          <w:szCs w:val="28"/>
+        </w:rPr>
+      </w:pPr>
+    </w:p>
+    <w:p>
+      <w:pPr>
+        <w:widowControl w:val="0"/>
+        <w:autoSpaceDE w:val="0"/>
+        <w:autoSpaceDN w:val="0"/>
+        <w:adjustRightInd w:val="0"/>
+        <w:rPr>
+          <w:rFonts w:ascii="Courier" w:hAnsi="Courier" w:cs="Courier"/>
+          <w:sz w:val="16"/>
+          <w:szCs w:val="16"/>
+        </w:rPr>
+      </w:pPr>
+      <w:r>
+        <w:rPr>
+          <w:rFonts w:ascii="Courier" w:hAnsi="Courier" w:cs="Courier"/>
+          <w:sz w:val="16"/>
+          <w:szCs w:val="16"/>
+        </w:rPr>
+        <w:t xml:space="preserve">The sum of squared distances between the two images </w:t>
+      </w:r>
+      <w:proofErr w:type="gramStart"/>
+      <w:r>
+        <w:rPr>
+          <w:rFonts w:ascii="Courier" w:hAnsi="Courier" w:cs="Courier"/>
+          <w:sz w:val="16"/>
+          <w:szCs w:val="16"/>
+        </w:rPr>
+        <w:t>is  5589693057.68</w:t>
+      </w:r>
+      <w:proofErr w:type="gramEnd"/>
+      <w:r>
+        <w:rPr>
+          <w:rFonts w:ascii="Courier" w:hAnsi="Courier" w:cs="Courier"/>
+          <w:sz w:val="16"/>
+          <w:szCs w:val="16"/>
+        </w:rPr>
+        <w:t xml:space="preserve"> .</w:t>
+      </w:r>
+    </w:p>
+    <w:p>
+      <w:pPr>
+        <w:rPr>
+          <w:rFonts w:ascii="Times New Roman" w:hAnsi="Times New Roman" w:cs="Times New Roman"/>
+          <w:sz w:val="16"/>
+          <w:szCs w:val="28"/>
+        </w:rPr>
+      </w:pPr>
+      <w:r>
+        <w:rPr>
+          <w:rFonts w:ascii="Times New Roman" w:hAnsi="Times New Roman" w:cs="Times New Roman"/>
+          <w:sz w:val="16"/>
+          <w:szCs w:val="28"/>
+        </w:rPr>
+        <w:t xml:space="preserve">The difference between the quantized image and original seems to be less than before when comparing the SSD. </w:t>
+      </w:r>
+    </w:p>
+    <w:p>
+      <w:pPr>
+        <w:ind w:left="720"/>
+        <w:rPr>
+          <w:rFonts w:ascii="Times New Roman" w:hAnsi="Times New Roman" w:cs="Times New Roman"/>
+        </w:rPr>
+      </w:pPr>
+    </w:p>
+    <w:p>
+      <w:pPr>
+        <w:rPr>
+          <w:rFonts w:ascii="Times New Roman" w:hAnsi="Times New Roman" w:cs="Times New Roman"/>
+        </w:rPr>
+      </w:pPr>
+    </w:p>
+    <w:p>
+      <w:pPr>
+        <w:widowControl w:val="0"/>
+        <w:autoSpaceDE w:val="0"/>
+        <w:autoSpaceDN w:val="0"/>
+        <w:adjustRightInd w:val="0"/>
+        <w:rPr>
+          <w:rFonts w:ascii="Courier" w:hAnsi="Courier" w:cs="Courier"/>
+          <w:sz w:val="28"/>
+          <w:szCs w:val="28"/>
+        </w:rPr>
+      </w:pPr>
+      <w:r>
+        <w:rPr>
+          <w:rFonts w:ascii="Times New Roman" w:hAnsi="Times New Roman" w:cs="Times New Roman"/>
+        </w:rPr>
+        <w:t xml:space="preserve">B) Results for Image 2: </w:t>
+      </w:r>
+      <w:r>
+        <w:rPr>
+          <w:rFonts w:ascii="Courier" w:hAnsi="Courier" w:cs="Courier"/>
+          <w:sz w:val="13"/>
+          <w:szCs w:val="28"/>
+        </w:rPr>
+        <w:t xml:space="preserve">The sum of squared distances between the two images </w:t>
+      </w:r>
+      <w:proofErr w:type="gramStart"/>
+      <w:r>
+        <w:rPr>
+          <w:rFonts w:ascii="Courier" w:hAnsi="Courier" w:cs="Courier"/>
+          <w:sz w:val="13"/>
+          <w:szCs w:val="28"/>
+        </w:rPr>
+        <w:t>is  5589732187.08</w:t>
+      </w:r>
+      <w:proofErr w:type="gramEnd"/>
+      <w:r>
+        <w:rPr>
+          <w:rFonts w:ascii="Courier" w:hAnsi="Courier" w:cs="Courier"/>
+          <w:sz w:val="13"/>
+          <w:szCs w:val="28"/>
+        </w:rPr>
+        <w:t xml:space="preserve"> .</w:t>
+      </w:r>
+      <w:r>
+        <w:rPr>
+          <w:rFonts w:ascii="Courier" w:hAnsi="Courier" w:cs="Courier"/>
+          <w:sz w:val="13"/>
+          <w:szCs w:val="28"/>
+        </w:rPr>
+        <w:t xml:space="preserve">  </w:t>
+      </w:r>
+    </w:p>
+    <w:p>
+      <w:pPr>
+        <w:pStyle w:val="ListParagraph"/>
+        <w:rPr>
+          <w:rFonts w:ascii="Times New Roman" w:hAnsi="Times New Roman" w:cs="Times New Roman"/>
+        </w:rPr>
+      </w:pPr>
+      <w:r>
+        <w:rPr>
+          <w:rFonts w:ascii="Times New Roman" w:hAnsi="Times New Roman" w:cs="Times New Roman"/>
+          <w:noProof/>
+        </w:rPr>
+        <w:drawing>
+          <wp:inline distT="0" distB="0" distL="0" distR="0" wp14:anchorId="50E3EE94" wp14:editId="54DA7A60">
+            <wp:extent cx="1880235" cy="1400039"/>
+            <wp:effectExtent l="0" t="0" r="0" b="0"/>
+            <wp:docPr id="18" name="Picture 18" descr="../../CompVisTask2/2_5_2a.png"/>
+            <wp:cNvGraphicFramePr>
+              <a:graphicFrameLocks xmlns:a="http://schemas.openxmlformats.org/drawingml/2006/main" noChangeAspect="1"/>
+            </wp:cNvGraphicFramePr>
+            <a:graphic xmlns:a="http://schemas.openxmlformats.org/drawingml/2006/main">
+              <a:graphicData uri="http://schemas.openxmlformats.org/drawingml/2006/picture">
+                <pic:pic xmlns:pic="http://schemas.openxmlformats.org/drawingml/2006/picture">
+                  <pic:nvPicPr>
+                    <pic:cNvPr id="0" name="Picture 9" descr="../../CompVisTask2/2_5_2a.png"/>
+                    <pic:cNvPicPr>
+                      <a:picLocks noChangeAspect="1" noChangeArrowheads="1"/>
+                    </pic:cNvPicPr>
+                  </pic:nvPicPr>
+                  <pic:blipFill>
+                    <a:blip r:embed="rId37">
+                      <a:extLst>
+                        <a:ext uri="{28A0092B-C50C-407E-A947-70E740481C1C}">
+                          <a14:useLocalDpi xmlns:a14="http://schemas.microsoft.com/office/drawing/2010/main" val="0"/>
+                        </a:ext>
+                      </a:extLst>
+                    </a:blip>
+                    <a:srcRect/>
+                    <a:stretch>
+                      <a:fillRect/>
+                    </a:stretch>
+                  </pic:blipFill>
+                  <pic:spPr bwMode="auto">
+                    <a:xfrm>
+                      <a:off x="0" y="0"/>
+                      <a:ext cx="1913726" cy="1424977"/>
+                    </a:xfrm>
+                    <a:prstGeom prst="rect">
+                      <a:avLst/>
+                    </a:prstGeom>
+                    <a:noFill/>
+                    <a:ln>
+                      <a:noFill/>
+                    </a:ln>
+                  </pic:spPr>
+                </pic:pic>
+              </a:graphicData>
+            </a:graphic>
+          </wp:inline>
+        </w:drawing>
+      </w:r>
+      <w:r>
+        <w:rPr>
+          <w:rFonts w:ascii="Times New Roman" w:hAnsi="Times New Roman" w:cs="Times New Roman"/>
+          <w:noProof/>
+        </w:rPr>
+        <w:drawing>
+          <wp:inline distT="0" distB="0" distL="0" distR="0" wp14:anchorId="6F90FFA9" wp14:editId="5329869A">
+            <wp:extent cx="1945767" cy="1344661"/>
+            <wp:effectExtent l="0" t="0" r="10160" b="1905"/>
+            <wp:docPr id="22" name="Picture 22" descr="../../CompVisTask2/2_5_2b.png"/>
+            <wp:cNvGraphicFramePr>
+              <a:graphicFrameLocks xmlns:a="http://schemas.openxmlformats.org/drawingml/2006/main" noChangeAspect="1"/>
+            </wp:cNvGraphicFramePr>
+            <a:graphic xmlns:a="http://schemas.openxmlformats.org/drawingml/2006/main">
+              <a:graphicData uri="http://schemas.openxmlformats.org/drawingml/2006/picture">
+                <pic:pic xmlns:pic="http://schemas.openxmlformats.org/drawingml/2006/picture">
+                  <pic:nvPicPr>
+                    <pic:cNvPr id="0" name="Picture 10" descr="../../CompVisTask2/2_5_2b.png"/>
+                    <pic:cNvPicPr>
+                      <a:picLocks noChangeAspect="1" noChangeArrowheads="1"/>
+                    </pic:cNvPicPr>
+                  </pic:nvPicPr>
+                  <pic:blipFill>
+                    <a:blip r:embed="rId38">
+                      <a:extLst>
+                        <a:ext uri="{28A0092B-C50C-407E-A947-70E740481C1C}">
+                          <a14:useLocalDpi xmlns:a14="http://schemas.microsoft.com/office/drawing/2010/main" val="0"/>
+                        </a:ext>
+                      </a:extLst>
+                    </a:blip>
+                    <a:srcRect/>
+                    <a:stretch>
+                      <a:fillRect/>
+                    </a:stretch>
+                  </pic:blipFill>
+                  <pic:spPr bwMode="auto">
+                    <a:xfrm>
+                      <a:off x="0" y="0"/>
+                      <a:ext cx="1963838" cy="1357149"/>
+                    </a:xfrm>
+                    <a:prstGeom prst="rect">
+                      <a:avLst/>
+                    </a:prstGeom>
+                    <a:noFill/>
+                    <a:ln>
+                      <a:noFill/>
+                    </a:ln>
+                  </pic:spPr>
+                </pic:pic>
+              </a:graphicData>
+            </a:graphic>
+          </wp:inline>
+        </w:drawing>
+      </w:r>
+    </w:p>
+    <w:p>
+      <w:pPr>
+        <w:pStyle w:val="ListParagraph"/>
+        <w:rPr>
+          <w:rFonts w:ascii="Times New Roman" w:hAnsi="Times New Roman" w:cs="Times New Roman"/>
+        </w:rPr>
+      </w:pPr>
+      <w:r>
+        <w:rPr>
+          <w:rFonts w:ascii="Times New Roman" w:hAnsi="Times New Roman" w:cs="Times New Roman"/>
+        </w:rPr>
+        <w:t xml:space="preserve">   </w:t>
+      </w:r>
+    </w:p>
+    <w:p>
+      <w:pPr>
+        <w:pStyle w:val="ListParagraph"/>
+        <w:rPr>
+          <w:rFonts w:ascii="Times New Roman" w:hAnsi="Times New Roman" w:cs="Times New Roman"/>
+        </w:rPr>
+      </w:pPr>
+      <w:r>
+        <w:rPr>
+          <w:rFonts w:ascii="Times New Roman" w:hAnsi="Times New Roman" w:cs="Times New Roman"/>
+        </w:rPr>
+        <w:t>Quantization with K = 10</w:t>
+      </w:r>
+    </w:p>
+    <w:p>
+      <w:pPr>
+        <w:pStyle w:val="ListParagraph"/>
+        <w:rPr>
+          <w:rFonts w:ascii="Times New Roman" w:hAnsi="Times New Roman" w:cs="Times New Roman"/>
+        </w:rPr>
+      </w:pPr>
+      <w:r>
+        <w:rPr>
+          <w:rFonts w:ascii="Times New Roman" w:hAnsi="Times New Roman" w:cs="Times New Roman"/>
+          <w:noProof/>
+        </w:rPr>
+        <w:drawing>
+          <wp:inline distT="0" distB="0" distL="0" distR="0" wp14:anchorId="2B6D60E5" wp14:editId="769E681C">
+            <wp:extent cx="1880235" cy="1400041"/>
+            <wp:effectExtent l="0" t="0" r="0" b="0"/>
+            <wp:docPr id="29" name="Picture 29" descr="../../CV_Task2_2/2_4c.png"/>
+            <wp:cNvGraphicFramePr>
+              <a:graphicFrameLocks xmlns:a="http://schemas.openxmlformats.org/drawingml/2006/main" noChangeAspect="1"/>
+            </wp:cNvGraphicFramePr>
+            <a:graphic xmlns:a="http://schemas.openxmlformats.org/drawingml/2006/main">
+              <a:graphicData uri="http://schemas.openxmlformats.org/drawingml/2006/picture">
+                <pic:pic xmlns:pic="http://schemas.openxmlformats.org/drawingml/2006/picture">
+                  <pic:nvPicPr>
+                    <pic:cNvPr id="0" name="Picture 17" descr="../../CV_Task2_2/2_4c.png"/>
+                    <pic:cNvPicPr>
+                      <a:picLocks noChangeAspect="1" noChangeArrowheads="1"/>
+                    </pic:cNvPicPr>
+                  </pic:nvPicPr>
+                  <pic:blipFill>
+                    <a:blip r:embed="rId39">
+                      <a:extLst>
+                        <a:ext uri="{28A0092B-C50C-407E-A947-70E740481C1C}">
+                          <a14:useLocalDpi xmlns:a14="http://schemas.microsoft.com/office/drawing/2010/main" val="0"/>
+                        </a:ext>
+                      </a:extLst>
+                    </a:blip>
+                    <a:srcRect/>
+                    <a:stretch>
+                      <a:fillRect/>
+                    </a:stretch>
+                  </pic:blipFill>
+                  <pic:spPr bwMode="auto">
+                    <a:xfrm>
+                      <a:off x="0" y="0"/>
+                      <a:ext cx="1891401" cy="1408355"/>
+                    </a:xfrm>
+                    <a:prstGeom prst="rect">
+                      <a:avLst/>
+                    </a:prstGeom>
+                    <a:noFill/>
+                    <a:ln>
+                      <a:noFill/>
+                    </a:ln>
+                  </pic:spPr>
+                </pic:pic>
+              </a:graphicData>
+            </a:graphic>
+          </wp:inline>
+        </w:drawing>
+      </w:r>
+      <w:r>
+        <w:rPr>
+          <w:rFonts w:ascii="Times New Roman" w:hAnsi="Times New Roman" w:cs="Times New Roman"/>
+        </w:rPr>
+        <w:tab/>
+      </w:r>
+      <w:r>
+        <w:rPr>
+          <w:rFonts w:ascii="Times New Roman" w:hAnsi="Times New Roman" w:cs="Times New Roman"/>
+          <w:noProof/>
+        </w:rPr>
+        <w:drawing>
+          <wp:inline distT="0" distB="0" distL="0" distR="0" wp14:anchorId="4BF3E9E1" wp14:editId="5D07867C">
+            <wp:extent cx="1994535" cy="1313349"/>
+            <wp:effectExtent l="0" t="0" r="12065" b="7620"/>
+            <wp:docPr id="30" name="Picture 30" descr="../../CV_Task2_2/2_4d.png"/>
+            <wp:cNvGraphicFramePr>
+              <a:graphicFrameLocks xmlns:a="http://schemas.openxmlformats.org/drawingml/2006/main" noChangeAspect="1"/>
+            </wp:cNvGraphicFramePr>
+            <a:graphic xmlns:a="http://schemas.openxmlformats.org/drawingml/2006/main">
+              <a:graphicData uri="http://schemas.openxmlformats.org/drawingml/2006/picture">
+                <pic:pic xmlns:pic="http://schemas.openxmlformats.org/drawingml/2006/picture">
+                  <pic:nvPicPr>
+                    <pic:cNvPr id="0" name="Picture 18" descr="../../CV_Task2_2/2_4d.png"/>
+                    <pic:cNvPicPr>
+                      <a:picLocks noChangeAspect="1" noChangeArrowheads="1"/>
+                    </pic:cNvPicPr>
+                  </pic:nvPicPr>
+                  <pic:blipFill>
+                    <a:blip r:embed="rId40">
+                      <a:extLst>
+                        <a:ext uri="{28A0092B-C50C-407E-A947-70E740481C1C}">
+                          <a14:useLocalDpi xmlns:a14="http://schemas.microsoft.com/office/drawing/2010/main" val="0"/>
+                        </a:ext>
+                      </a:extLst>
+                    </a:blip>
+                    <a:srcRect/>
+                    <a:stretch>
+                      <a:fillRect/>
+                    </a:stretch>
+                  </pic:blipFill>
+                  <pic:spPr bwMode="auto">
+                    <a:xfrm>
+                      <a:off x="0" y="0"/>
+                      <a:ext cx="2018073" cy="1328848"/>
+                    </a:xfrm>
+                    <a:prstGeom prst="rect">
+                      <a:avLst/>
+                    </a:prstGeom>
+                    <a:noFill/>
+                    <a:ln>
+                      <a:noFill/>
+                    </a:ln>
+                  </pic:spPr>
+                </pic:pic>
+              </a:graphicData>
+            </a:graphic>
+          </wp:inline>
+        </w:drawing>
+      </w:r>
+    </w:p>
+    <w:p>
+      <w:pPr>
+        <w:pStyle w:val="ListParagraph"/>
+        <w:rPr>
+          <w:rFonts w:ascii="Times New Roman" w:hAnsi="Times New Roman" w:cs="Times New Roman"/>
+        </w:rPr>
+      </w:pPr>
+    </w:p>
+    <w:p>
+      <w:pPr>
+        <w:widowControl w:val="0"/>
+        <w:autoSpaceDE w:val="0"/>
+        <w:autoSpaceDN w:val="0"/>
+        <w:adjustRightInd w:val="0"/>
+        <w:rPr>
+          <w:rFonts w:ascii="Courier" w:hAnsi="Courier" w:cs="Courier"/>
+          <w:sz w:val="16"/>
+          <w:szCs w:val="16"/>
+        </w:rPr>
+      </w:pPr>
+      <w:r>
+        <w:rPr>
+          <w:rFonts w:ascii="Courier" w:hAnsi="Courier" w:cs="Courier"/>
+          <w:sz w:val="16"/>
+          <w:szCs w:val="16"/>
+        </w:rPr>
+        <w:t xml:space="preserve">The sum of squared distances between the two images </w:t>
+      </w:r>
+      <w:proofErr w:type="gramStart"/>
+      <w:r>
+        <w:rPr>
+          <w:rFonts w:ascii="Courier" w:hAnsi="Courier" w:cs="Courier"/>
+          <w:sz w:val="16"/>
+          <w:szCs w:val="16"/>
+        </w:rPr>
+        <w:t>is  5589732187.08</w:t>
+      </w:r>
+      <w:proofErr w:type="gramEnd"/>
+      <w:r>
+        <w:rPr>
+          <w:rFonts w:ascii="Courier" w:hAnsi="Courier" w:cs="Courier"/>
+          <w:sz w:val="16"/>
+          <w:szCs w:val="16"/>
+        </w:rPr>
+        <w:t xml:space="preserve"> .</w:t>
+      </w:r>
+    </w:p>
+    <w:p>
+      <w:pPr>
+        <w:pStyle w:val="ListParagraph"/>
+        <w:rPr>
+          <w:rFonts w:ascii="Times New Roman" w:hAnsi="Times New Roman" w:cs="Times New Roman"/>
+        </w:rPr>
+      </w:pPr>
+    </w:p>
+    <w:p>
+      <w:pPr>
+        <w:pStyle w:val="ListParagraph"/>
+        <w:rPr>
+          <w:rFonts w:ascii="Times New Roman" w:hAnsi="Times New Roman" w:cs="Times New Roman"/>
+        </w:rPr>
+      </w:pPr>
+      <w:r>
+        <w:rPr>
+          <w:rFonts w:ascii="Times New Roman" w:hAnsi="Times New Roman" w:cs="Times New Roman"/>
+        </w:rPr>
+        <w:t>Quantization with K = 20</w:t>
+      </w:r>
+    </w:p>
+    <w:p>
+      <w:pPr>
+        <w:pStyle w:val="ListParagraph"/>
+        <w:rPr>
+          <w:rFonts w:ascii="Times New Roman" w:hAnsi="Times New Roman" w:cs="Times New Roman"/>
+        </w:rPr>
+      </w:pPr>
+      <w:r>
+        <w:rPr>
+          <w:rFonts w:ascii="Times New Roman" w:hAnsi="Times New Roman" w:cs="Times New Roman"/>
+          <w:noProof/>
+        </w:rPr>
+        <w:drawing>
+          <wp:inline distT="0" distB="0" distL="0" distR="0" wp14:anchorId="4BAE0BD5" wp14:editId="45E6B06E">
+            <wp:extent cx="1994535" cy="1485149"/>
+            <wp:effectExtent l="0" t="0" r="0" b="0"/>
+            <wp:docPr id="31" name="Picture 31" descr="../../CV_Task2_2/2_4e.png"/>
+            <wp:cNvGraphicFramePr>
+              <a:graphicFrameLocks xmlns:a="http://schemas.openxmlformats.org/drawingml/2006/main" noChangeAspect="1"/>
+            </wp:cNvGraphicFramePr>
+            <a:graphic xmlns:a="http://schemas.openxmlformats.org/drawingml/2006/main">
+              <a:graphicData uri="http://schemas.openxmlformats.org/drawingml/2006/picture">
+                <pic:pic xmlns:pic="http://schemas.openxmlformats.org/drawingml/2006/picture">
+                  <pic:nvPicPr>
+                    <pic:cNvPr id="0" name="Picture 19" descr="../../CV_Task2_2/2_4e.png"/>
+                    <pic:cNvPicPr>
+                      <a:picLocks noChangeAspect="1" noChangeArrowheads="1"/>
+                    </pic:cNvPicPr>
+                  </pic:nvPicPr>
+                  <pic:blipFill>
+                    <a:blip r:embed="rId41">
+                      <a:extLst>
+                        <a:ext uri="{28A0092B-C50C-407E-A947-70E740481C1C}">
+                          <a14:useLocalDpi xmlns:a14="http://schemas.microsoft.com/office/drawing/2010/main" val="0"/>
+                        </a:ext>
+                      </a:extLst>
+                    </a:blip>
+                    <a:srcRect/>
+                    <a:stretch>
+                      <a:fillRect/>
+                    </a:stretch>
+                  </pic:blipFill>
+                  <pic:spPr bwMode="auto">
+                    <a:xfrm>
+                      <a:off x="0" y="0"/>
+                      <a:ext cx="2022336" cy="1505850"/>
+                    </a:xfrm>
+                    <a:prstGeom prst="rect">
+                      <a:avLst/>
+                    </a:prstGeom>
+                    <a:noFill/>
+                    <a:ln>
+                      <a:noFill/>
+                    </a:ln>
+                  </pic:spPr>
+                </pic:pic>
+              </a:graphicData>
+            </a:graphic>
+          </wp:inline>
+        </w:drawing>
+      </w:r>
+      <w:r>
+        <w:rPr>
+          <w:rFonts w:ascii="Times New Roman" w:hAnsi="Times New Roman" w:cs="Times New Roman"/>
+        </w:rPr>
+        <w:tab/>
+      </w:r>
+      <w:r>
+        <w:rPr>
+          <w:rFonts w:ascii="Times New Roman" w:hAnsi="Times New Roman" w:cs="Times New Roman"/>
+          <w:noProof/>
+        </w:rPr>
+        <w:drawing>
+          <wp:inline distT="0" distB="0" distL="0" distR="0" wp14:anchorId="006CD7F7" wp14:editId="24D3056C">
+            <wp:extent cx="2221050" cy="1462503"/>
+            <wp:effectExtent l="0" t="0" r="0" b="10795"/>
+            <wp:docPr id="32" name="Picture 32" descr="../../CV_Task2_2/2_f.png"/>
+            <wp:cNvGraphicFramePr>
+              <a:graphicFrameLocks xmlns:a="http://schemas.openxmlformats.org/drawingml/2006/main" noChangeAspect="1"/>
+            </wp:cNvGraphicFramePr>
+            <a:graphic xmlns:a="http://schemas.openxmlformats.org/drawingml/2006/main">
+              <a:graphicData uri="http://schemas.openxmlformats.org/drawingml/2006/picture">
+                <pic:pic xmlns:pic="http://schemas.openxmlformats.org/drawingml/2006/picture">
+                  <pic:nvPicPr>
+                    <pic:cNvPr id="0" name="Picture 20" descr="../../CV_Task2_2/2_f.png"/>
+                    <pic:cNvPicPr>
+                      <a:picLocks noChangeAspect="1" noChangeArrowheads="1"/>
+                    </pic:cNvPicPr>
+                  </pic:nvPicPr>
+                  <pic:blipFill>
+                    <a:blip r:embed="rId42">
+                      <a:extLst>
+                        <a:ext uri="{28A0092B-C50C-407E-A947-70E740481C1C}">
+                          <a14:useLocalDpi xmlns:a14="http://schemas.microsoft.com/office/drawing/2010/main" val="0"/>
+                        </a:ext>
+                      </a:extLst>
+                    </a:blip>
+                    <a:srcRect/>
+                    <a:stretch>
+                      <a:fillRect/>
+                    </a:stretch>
+                  </pic:blipFill>
+                  <pic:spPr bwMode="auto">
+                    <a:xfrm>
+                      <a:off x="0" y="0"/>
+                      <a:ext cx="2231680" cy="1469503"/>
+                    </a:xfrm>
+                    <a:prstGeom prst="rect">
+                      <a:avLst/>
+                    </a:prstGeom>
+                    <a:noFill/>
+                    <a:ln>
+                      <a:noFill/>
+                    </a:ln>
+                  </pic:spPr>
+                </pic:pic>
+              </a:graphicData>
+            </a:graphic>
+          </wp:inline>
+        </w:drawing>
+      </w:r>
+    </w:p>
+    <w:p>
+      <w:pPr>
+        <w:widowControl w:val="0"/>
+        <w:autoSpaceDE w:val="0"/>
+        <w:autoSpaceDN w:val="0"/>
+        <w:adjustRightInd w:val="0"/>
+        <w:rPr>
+          <w:rFonts w:ascii="Courier" w:hAnsi="Courier" w:cs="Courier"/>
+          <w:sz w:val="16"/>
+          <w:szCs w:val="16"/>
+        </w:rPr>
+      </w:pPr>
+      <w:r>
+        <w:rPr>
+          <w:rFonts w:ascii="Courier" w:hAnsi="Courier" w:cs="Courier"/>
+          <w:sz w:val="16"/>
+          <w:szCs w:val="16"/>
+        </w:rPr>
+        <w:t xml:space="preserve">The sum of squared distances between the two images </w:t>
+      </w:r>
+      <w:proofErr w:type="gramStart"/>
+      <w:r>
+        <w:rPr>
+          <w:rFonts w:ascii="Courier" w:hAnsi="Courier" w:cs="Courier"/>
+          <w:sz w:val="16"/>
+          <w:szCs w:val="16"/>
+        </w:rPr>
+        <w:t>is  5589693057.68</w:t>
+      </w:r>
+      <w:proofErr w:type="gramEnd"/>
+      <w:r>
+        <w:rPr>
+          <w:rFonts w:ascii="Courier" w:hAnsi="Courier" w:cs="Courier"/>
+          <w:sz w:val="16"/>
+          <w:szCs w:val="16"/>
+        </w:rPr>
+        <w:t xml:space="preserve"> .</w:t>
+      </w:r>
+    </w:p>
+    <w:p>
+      <w:pPr>
+        <w:pStyle w:val="ListParagraph"/>
+        <w:rPr>
+          <w:rFonts w:ascii="Times New Roman" w:hAnsi="Times New Roman" w:cs="Times New Roman"/>
+        </w:rPr>
+      </w:pPr>
+    </w:p>
+    <w:p>
+      <w:pPr>
+        <w:rPr>
+          <w:rFonts w:ascii="Times New Roman" w:hAnsi="Times New Roman" w:cs="Times New Roman"/>
+          <w:sz w:val="16"/>
+          <w:szCs w:val="28"/>
+        </w:rPr>
+      </w:pPr>
+      <w:r>
+        <w:rPr>
+          <w:rFonts w:ascii="Times New Roman" w:hAnsi="Times New Roman" w:cs="Times New Roman"/>
+          <w:sz w:val="16"/>
+          <w:szCs w:val="28"/>
+        </w:rPr>
+        <w:t>As with the previous image t</w:t>
+      </w:r>
+      <w:r>
+        <w:rPr>
+          <w:rFonts w:ascii="Times New Roman" w:hAnsi="Times New Roman" w:cs="Times New Roman"/>
+          <w:sz w:val="16"/>
+          <w:szCs w:val="28"/>
+        </w:rPr>
+        <w:t xml:space="preserve">he difference between the quantized image and original seems to be less than before when comparing the SSD. </w:t>
+      </w:r>
+    </w:p>
+    <w:p>
+      <w:pPr>
+        <w:rPr>
+          <w:rFonts w:ascii="Times New Roman" w:hAnsi="Times New Roman" w:cs="Times New Roman"/>
+        </w:rPr>
+      </w:pPr>
     </w:p>
     <w:p>
       <w:pPr>
@@ -2591,6 +4257,168 @@
           <w:rFonts w:ascii="Times New Roman" w:hAnsi="Times New Roman" w:cs="Times New Roman"/>
         </w:rPr>
         <w:t xml:space="preserve">The results </w:t>
+      </w:r>
+      <w:r>
+        <w:rPr>
+          <w:rFonts w:ascii="Times New Roman" w:hAnsi="Times New Roman" w:cs="Times New Roman"/>
+        </w:rPr>
+        <w:t xml:space="preserve">show how Quantization reduces the number of </w:t>
+      </w:r>
+      <w:r>
+        <w:rPr>
+          <w:rFonts w:ascii="Times New Roman" w:hAnsi="Times New Roman" w:cs="Times New Roman"/>
+        </w:rPr>
+        <w:t>values (in case of LAB)/</w:t>
+      </w:r>
+      <w:r>
+        <w:rPr>
+          <w:rFonts w:ascii="Times New Roman" w:hAnsi="Times New Roman" w:cs="Times New Roman"/>
+        </w:rPr>
+        <w:t>colors</w:t>
+      </w:r>
+      <w:r>
+        <w:rPr>
+          <w:rFonts w:ascii="Times New Roman" w:hAnsi="Times New Roman" w:cs="Times New Roman"/>
+        </w:rPr>
+        <w:t xml:space="preserve"> (in case of just RGB)</w:t>
+      </w:r>
+      <w:r>
+        <w:rPr>
+          <w:rFonts w:ascii="Times New Roman" w:hAnsi="Times New Roman" w:cs="Times New Roman"/>
+        </w:rPr>
+        <w:t xml:space="preserve"> in an image. </w:t>
+      </w:r>
+      <w:r>
+        <w:rPr>
+          <w:rFonts w:ascii="Times New Roman" w:hAnsi="Times New Roman" w:cs="Times New Roman"/>
+        </w:rPr>
+        <w:t>The histograms show how the pixel count within a bin increases while the number bins decreases. This is expected as Quantization with K</w:t>
+      </w:r>
+      <w:r>
+        <w:rPr>
+          <w:rFonts w:ascii="Times New Roman" w:hAnsi="Times New Roman" w:cs="Times New Roman"/>
+        </w:rPr>
+        <w:t>-</w:t>
+      </w:r>
+      <w:r>
+        <w:rPr>
+          <w:rFonts w:ascii="Times New Roman" w:hAnsi="Times New Roman" w:cs="Times New Roman"/>
+        </w:rPr>
+        <w:t xml:space="preserve">Means essentially builds a model of the image with a limited set of data. The fact that the model is built from a limited set of information is what resulted in the reduction of the variety of values (depending on which format LAB or RGB). </w:t>
+      </w:r>
+      <w:r>
+        <w:rPr>
+          <w:rFonts w:ascii="Times New Roman" w:hAnsi="Times New Roman" w:cs="Times New Roman"/>
+        </w:rPr>
+        <w:t xml:space="preserve">Increasing the K values </w:t>
+      </w:r>
+      <w:r>
+        <w:rPr>
+          <w:rFonts w:ascii="Times New Roman" w:hAnsi="Times New Roman" w:cs="Times New Roman"/>
+        </w:rPr>
+        <w:t>improves the quantized image quali</w:t>
+      </w:r>
+      <w:r>
+        <w:rPr>
+          <w:rFonts w:ascii="Times New Roman" w:hAnsi="Times New Roman" w:cs="Times New Roman"/>
+        </w:rPr>
+        <w:t>ty (closer to the original) and results in a</w:t>
+      </w:r>
+      <w:r>
+        <w:rPr>
+          <w:rFonts w:ascii="Times New Roman" w:hAnsi="Times New Roman" w:cs="Times New Roman"/>
+        </w:rPr>
+        <w:t xml:space="preserve"> histogram </w:t>
+      </w:r>
+      <w:r>
+        <w:rPr>
+          <w:rFonts w:ascii="Times New Roman" w:hAnsi="Times New Roman" w:cs="Times New Roman"/>
+        </w:rPr>
+        <w:t xml:space="preserve">that </w:t>
+      </w:r>
+      <w:r>
+        <w:rPr>
+          <w:rFonts w:ascii="Times New Roman" w:hAnsi="Times New Roman" w:cs="Times New Roman"/>
+        </w:rPr>
+        <w:t>is also closer to the original one</w:t>
+      </w:r>
+      <w:r>
+        <w:rPr>
+          <w:rFonts w:ascii="Times New Roman" w:hAnsi="Times New Roman" w:cs="Times New Roman"/>
+        </w:rPr>
+        <w:t>. This is because</w:t>
+      </w:r>
+      <w:r>
+        <w:rPr>
+          <w:rFonts w:ascii="Times New Roman" w:hAnsi="Times New Roman" w:cs="Times New Roman"/>
+        </w:rPr>
+        <w:t xml:space="preserve"> when</w:t>
+      </w:r>
+      <w:r>
+        <w:rPr>
+          <w:rFonts w:ascii="Times New Roman" w:hAnsi="Times New Roman" w:cs="Times New Roman"/>
+        </w:rPr>
+        <w:t xml:space="preserve"> </w:t>
+      </w:r>
+      <w:r>
+        <w:rPr>
+          <w:rFonts w:ascii="Times New Roman" w:hAnsi="Times New Roman" w:cs="Times New Roman"/>
+        </w:rPr>
+        <w:t>the number of clusters</w:t>
+      </w:r>
+      <w:r>
+        <w:rPr>
+          <w:rFonts w:ascii="Times New Roman" w:hAnsi="Times New Roman" w:cs="Times New Roman"/>
+        </w:rPr>
+        <w:t>,</w:t>
+      </w:r>
+      <w:r>
+        <w:rPr>
+          <w:rFonts w:ascii="Times New Roman" w:hAnsi="Times New Roman" w:cs="Times New Roman"/>
+        </w:rPr>
+        <w:t xml:space="preserve"> K</w:t>
+      </w:r>
+      <w:r>
+        <w:rPr>
+          <w:rFonts w:ascii="Times New Roman" w:hAnsi="Times New Roman" w:cs="Times New Roman"/>
+        </w:rPr>
+        <w:t>, is increased</w:t>
+      </w:r>
+      <w:r>
+        <w:rPr>
+          <w:rFonts w:ascii="Times New Roman" w:hAnsi="Times New Roman" w:cs="Times New Roman"/>
+        </w:rPr>
+        <w:t xml:space="preserve">, the model has more data points to estimate from. It can differentiate between a greater variety of </w:t>
+      </w:r>
+      <w:r>
+        <w:rPr>
+          <w:rFonts w:ascii="Times New Roman" w:hAnsi="Times New Roman" w:cs="Times New Roman"/>
+        </w:rPr>
+        <w:t xml:space="preserve">values and provide more detail. </w:t>
+      </w:r>
+      <w:r>
+        <w:rPr>
+          <w:rFonts w:ascii="Times New Roman" w:hAnsi="Times New Roman" w:cs="Times New Roman"/>
+        </w:rPr>
+        <w:t xml:space="preserve">The Sum of Squared Distances also makes this clear since the difference between the original image and quantized image with many clusters is less than the difference between the original image and a quantized image with a few clusters. </w:t>
+      </w:r>
+      <w:r>
+        <w:rPr>
+          <w:rFonts w:ascii="Times New Roman" w:hAnsi="Times New Roman" w:cs="Times New Roman"/>
+        </w:rPr>
+        <w:t>Running the program does not result in the same results every time. This is because the K</w:t>
+      </w:r>
+      <w:r>
+        <w:rPr>
+          <w:rFonts w:ascii="Times New Roman" w:hAnsi="Times New Roman" w:cs="Times New Roman"/>
+        </w:rPr>
+        <w:t>-</w:t>
+      </w:r>
+      <w:r>
+        <w:rPr>
+          <w:rFonts w:ascii="Times New Roman" w:hAnsi="Times New Roman" w:cs="Times New Roman"/>
+        </w:rPr>
+        <w:t>Means algorithm chooses points randomly to generate a model so there will be some differences between each round.</w:t>
       </w:r>
     </w:p>
     <w:p>
@@ -2721,33 +4549,58 @@
           <w:highlight w:val="yellow"/>
         </w:rPr>
       </w:pPr>
+      <w:proofErr w:type="spellStart"/>
       <w:r>
         <w:rPr>
           <w:rFonts w:ascii="Times New Roman" w:hAnsi="Times New Roman" w:cs="Times New Roman"/>
           <w:highlight w:val="yellow"/>
         </w:rPr>
-        <w:t xml:space="preserve">Sobel: </w:t>
-      </w:r>
-    </w:p>
-    <w:p>
-      <w:pPr>
-        <w:rPr>
-          <w:rFonts w:ascii="Times New Roman" w:hAnsi="Times New Roman" w:cs="Times New Roman"/>
-        </w:rPr>
-      </w:pPr>
+        <w:t>Sobel</w:t>
+      </w:r>
+      <w:proofErr w:type="spellEnd"/>
       <w:r>
         <w:rPr>
           <w:rFonts w:ascii="Times New Roman" w:hAnsi="Times New Roman" w:cs="Times New Roman"/>
           <w:highlight w:val="yellow"/>
         </w:rPr>
+        <w:t xml:space="preserve">: </w:t>
+      </w:r>
+    </w:p>
+    <w:p>
+      <w:pPr>
+        <w:rPr>
+          <w:rFonts w:ascii="Times New Roman" w:hAnsi="Times New Roman" w:cs="Times New Roman"/>
+        </w:rPr>
+      </w:pPr>
+      <w:r>
+        <w:rPr>
+          <w:rFonts w:ascii="Times New Roman" w:hAnsi="Times New Roman" w:cs="Times New Roman"/>
+          <w:highlight w:val="yellow"/>
+        </w:rPr>
         <w:tab/>
-        <w:t xml:space="preserve">The Sobel edge detector is </w:t>
-      </w:r>
+        <w:t xml:space="preserve">The </w:t>
+      </w:r>
+      <w:proofErr w:type="spellStart"/>
       <w:r>
         <w:rPr>
           <w:rFonts w:ascii="Times New Roman" w:hAnsi="Times New Roman" w:cs="Times New Roman"/>
           <w:highlight w:val="yellow"/>
         </w:rPr>
+        <w:t>Sobel</w:t>
+      </w:r>
+      <w:proofErr w:type="spellEnd"/>
+      <w:r>
+        <w:rPr>
+          <w:rFonts w:ascii="Times New Roman" w:hAnsi="Times New Roman" w:cs="Times New Roman"/>
+          <w:highlight w:val="yellow"/>
+        </w:rPr>
+        <w:t xml:space="preserve"> edge detector is </w:t>
+      </w:r>
+      <w:r>
+        <w:rPr>
+          <w:rFonts w:ascii="Times New Roman" w:hAnsi="Times New Roman" w:cs="Times New Roman"/>
+          <w:highlight w:val="yellow"/>
+        </w:rPr>
         <w:t>comprised</w:t>
       </w:r>
       <w:r>
@@ -2888,7 +4741,21 @@
         <w:rPr>
           <w:rFonts w:ascii="Times New Roman" w:hAnsi="Times New Roman" w:cs="Times New Roman"/>
         </w:rPr>
-        <w:t xml:space="preserve">The sigma parameter influences the amount of noise or how smooth the image will be. However, if sigma is too high, we may also miss some edges. If the original image has similar intensities we will likely use a smaller sigma value to get the maximum edge detection. </w:t>
+        <w:t xml:space="preserve">The sigma parameter influences the amount of noise or how smooth the image will be. However, if sigma is too high, we may also miss some edges. If the original image has similar </w:t>
+      </w:r>
+      <w:proofErr w:type="gramStart"/>
+      <w:r>
+        <w:rPr>
+          <w:rFonts w:ascii="Times New Roman" w:hAnsi="Times New Roman" w:cs="Times New Roman"/>
+        </w:rPr>
+        <w:t>intensities</w:t>
+      </w:r>
+      <w:proofErr w:type="gramEnd"/>
+      <w:r>
+        <w:rPr>
+          <w:rFonts w:ascii="Times New Roman" w:hAnsi="Times New Roman" w:cs="Times New Roman"/>
+        </w:rPr>
+        <w:t xml:space="preserve"> we will likely use a smaller sigma value to get the maximum edge detection. </w:t>
       </w:r>
     </w:p>
     <w:p>
@@ -2910,8 +4777,6 @@
         </w:rPr>
         <w:t xml:space="preserve">In the images below, we see that for each image, a different sigma value works best. And, they will each have a different optimal sigma value. </w:t>
       </w:r>
-      <w:bookmarkStart w:id="0" w:name="_GoBack"/>
-      <w:bookmarkEnd w:id="0"/>
     </w:p>
     <w:p>
       <w:pPr>
@@ -2990,11 +4855,25 @@
         <w:rPr>
           <w:rFonts w:ascii="Times New Roman" w:hAnsi="Times New Roman" w:cs="Times New Roman"/>
         </w:rPr>
-        <w:t xml:space="preserve">3. Zero Crossing is taken preference over thresholding. </w:t>
+        <w:t xml:space="preserve">3. Zero Crossing is taken preference over </w:t>
+      </w:r>
+      <w:proofErr w:type="spellStart"/>
+      <w:r>
+        <w:rPr>
+          <w:rFonts w:ascii="Times New Roman" w:hAnsi="Times New Roman" w:cs="Times New Roman"/>
+        </w:rPr>
+        <w:t>thresholding</w:t>
+      </w:r>
+      <w:proofErr w:type="spellEnd"/>
+      <w:r>
+        <w:rPr>
+          <w:rFonts w:ascii="Times New Roman" w:hAnsi="Times New Roman" w:cs="Times New Roman"/>
+        </w:rPr>
+        <w:t xml:space="preserve">. </w:t>
       </w:r>
     </w:p>
     <w:sectPr>
-      <w:headerReference w:type="default" r:id="rId28"/>
+      <w:headerReference w:type="default" r:id="rId43"/>
       <w:pgSz w:w="12240" w:h="15840"/>
       <w:pgMar w:top="1440" w:right="1440" w:bottom="1440" w:left="1440" w:header="720" w:footer="720" w:gutter="0"/>
       <w:cols w:space="720"/>
@@ -3064,6 +4943,7 @@
       <w:tab/>
       <w:t>February 17</w:t>
     </w:r>
+    <w:proofErr w:type="gramStart"/>
     <w:r>
       <w:rPr>
         <w:rFonts w:ascii="Times New Roman" w:hAnsi="Times New Roman" w:cs="Times New Roman"/>
@@ -3075,7 +4955,14 @@
       <w:rPr>
         <w:rFonts w:ascii="Times New Roman" w:hAnsi="Times New Roman" w:cs="Times New Roman"/>
       </w:rPr>
-      <w:t xml:space="preserve"> , 2016</w:t>
+      <w:t xml:space="preserve"> ,</w:t>
+    </w:r>
+    <w:proofErr w:type="gramEnd"/>
+    <w:r>
+      <w:rPr>
+        <w:rFonts w:ascii="Times New Roman" w:hAnsi="Times New Roman" w:cs="Times New Roman"/>
+      </w:rPr>
+      <w:t xml:space="preserve"> 2016</w:t>
     </w:r>
   </w:p>
 </w:hdr>
@@ -3668,6 +5555,7 @@
   <w:style w:type="paragraph" w:default="1" w:styleId="Normal">
     <w:name w:val="Normal"/>
     <w:qFormat/>
+    <w:rsid w:val="0092527F"/>
   </w:style>
   <w:style w:type="character" w:default="1" w:styleId="DefaultParagraphFont">
     <w:name w:val="Default Paragraph Font"/>

</xml_diff>

<commit_message>
Writeup with Edge Detector
</commit_message>
<xml_diff>
--- a/writeup.docx
+++ b/writeup.docx
@@ -2923,8 +2923,6 @@
         </w:rPr>
         <w:t xml:space="preserve">. </w:t>
       </w:r>
-      <w:bookmarkStart w:id="0" w:name="_GoBack"/>
-      <w:bookmarkEnd w:id="0"/>
     </w:p>
     <w:p>
       <w:pPr>
@@ -3396,13 +3394,7 @@
         <w:rPr>
           <w:rFonts w:ascii="Times New Roman" w:hAnsi="Times New Roman" w:cs="Times New Roman"/>
         </w:rPr>
-        <w:t>Quantization with K = 2</w:t>
-      </w:r>
-      <w:r>
-        <w:rPr>
-          <w:rFonts w:ascii="Times New Roman" w:hAnsi="Times New Roman" w:cs="Times New Roman"/>
-        </w:rPr>
-        <w:t>0</w:t>
+        <w:t>Quantization with K = 20</w:t>
       </w:r>
       <w:r>
         <w:rPr>
@@ -4219,15 +4211,7 @@
           <w:sz w:val="16"/>
           <w:szCs w:val="28"/>
         </w:rPr>
-        <w:t>As with the previous image t</w:t>
-      </w:r>
-      <w:r>
-        <w:rPr>
-          <w:rFonts w:ascii="Times New Roman" w:hAnsi="Times New Roman" w:cs="Times New Roman"/>
-          <w:sz w:val="16"/>
-          <w:szCs w:val="28"/>
-        </w:rPr>
-        <w:t xml:space="preserve">he difference between the quantized image and original seems to be less than before when comparing the SSD. </w:t>
+        <w:t xml:space="preserve">As with the previous image the difference between the quantized image and original seems to be less than before when comparing the SSD. </w:t>
       </w:r>
     </w:p>
     <w:p>
@@ -4795,6 +4779,340 @@
         <w:rPr>
           <w:rFonts w:ascii="Times New Roman" w:hAnsi="Times New Roman" w:cs="Times New Roman"/>
         </w:rPr>
+        <w:t>3. Gaussian Laplace Method</w:t>
+      </w:r>
+    </w:p>
+    <w:p>
+      <w:pPr>
+        <w:rPr>
+          <w:rFonts w:ascii="Times New Roman" w:hAnsi="Times New Roman" w:cs="Times New Roman"/>
+        </w:rPr>
+      </w:pPr>
+    </w:p>
+    <w:p>
+      <w:pPr>
+        <w:rPr>
+          <w:rFonts w:ascii="Times New Roman" w:hAnsi="Times New Roman" w:cs="Times New Roman"/>
+        </w:rPr>
+      </w:pPr>
+      <w:r>
+        <w:rPr>
+          <w:rFonts w:ascii="Times New Roman" w:hAnsi="Times New Roman" w:cs="Times New Roman"/>
+        </w:rPr>
+        <w:t>4. Custom Edge Detector</w:t>
+      </w:r>
+    </w:p>
+    <w:p>
+      <w:pPr>
+        <w:rPr>
+          <w:rFonts w:ascii="Times New Roman" w:hAnsi="Times New Roman" w:cs="Times New Roman"/>
+        </w:rPr>
+      </w:pPr>
+      <w:r>
+        <w:rPr>
+          <w:rFonts w:ascii="Times New Roman" w:hAnsi="Times New Roman" w:cs="Times New Roman"/>
+          <w:noProof/>
+        </w:rPr>
+        <w:drawing>
+          <wp:inline distT="0" distB="0" distL="0" distR="0" wp14:anchorId="7B241D86" wp14:editId="4540501A">
+            <wp:extent cx="1880235" cy="1829128"/>
+            <wp:effectExtent l="0" t="0" r="0" b="0"/>
+            <wp:docPr id="10" name="Picture 10" descr="img_original.png"/>
+            <wp:cNvGraphicFramePr>
+              <a:graphicFrameLocks xmlns:a="http://schemas.openxmlformats.org/drawingml/2006/main" noChangeAspect="1"/>
+            </wp:cNvGraphicFramePr>
+            <a:graphic xmlns:a="http://schemas.openxmlformats.org/drawingml/2006/main">
+              <a:graphicData uri="http://schemas.openxmlformats.org/drawingml/2006/picture">
+                <pic:pic xmlns:pic="http://schemas.openxmlformats.org/drawingml/2006/picture">
+                  <pic:nvPicPr>
+                    <pic:cNvPr id="0" name="Picture 1" descr="img_original.png"/>
+                    <pic:cNvPicPr>
+                      <a:picLocks noChangeAspect="1" noChangeArrowheads="1"/>
+                    </pic:cNvPicPr>
+                  </pic:nvPicPr>
+                  <pic:blipFill>
+                    <a:blip r:embed="rId43">
+                      <a:extLst>
+                        <a:ext uri="{28A0092B-C50C-407E-A947-70E740481C1C}">
+                          <a14:useLocalDpi xmlns:a14="http://schemas.microsoft.com/office/drawing/2010/main" val="0"/>
+                        </a:ext>
+                      </a:extLst>
+                    </a:blip>
+                    <a:srcRect/>
+                    <a:stretch>
+                      <a:fillRect/>
+                    </a:stretch>
+                  </pic:blipFill>
+                  <pic:spPr bwMode="auto">
+                    <a:xfrm>
+                      <a:off x="0" y="0"/>
+                      <a:ext cx="1885231" cy="1833988"/>
+                    </a:xfrm>
+                    <a:prstGeom prst="rect">
+                      <a:avLst/>
+                    </a:prstGeom>
+                    <a:noFill/>
+                    <a:ln>
+                      <a:noFill/>
+                    </a:ln>
+                  </pic:spPr>
+                </pic:pic>
+              </a:graphicData>
+            </a:graphic>
+          </wp:inline>
+        </w:drawing>
+      </w:r>
+      <w:r>
+        <w:rPr>
+          <w:rFonts w:ascii="Times New Roman" w:hAnsi="Times New Roman" w:cs="Times New Roman"/>
+          <w:noProof/>
+        </w:rPr>
+        <w:drawing>
+          <wp:inline distT="0" distB="0" distL="0" distR="0" wp14:anchorId="35FF58E4" wp14:editId="1E1499FC">
+            <wp:extent cx="1923547" cy="1871263"/>
+            <wp:effectExtent l="0" t="0" r="6985" b="8890"/>
+            <wp:docPr id="23" name="Picture 23" descr="custom_edge_detect.png"/>
+            <wp:cNvGraphicFramePr>
+              <a:graphicFrameLocks xmlns:a="http://schemas.openxmlformats.org/drawingml/2006/main" noChangeAspect="1"/>
+            </wp:cNvGraphicFramePr>
+            <a:graphic xmlns:a="http://schemas.openxmlformats.org/drawingml/2006/main">
+              <a:graphicData uri="http://schemas.openxmlformats.org/drawingml/2006/picture">
+                <pic:pic xmlns:pic="http://schemas.openxmlformats.org/drawingml/2006/picture">
+                  <pic:nvPicPr>
+                    <pic:cNvPr id="0" name="Picture 1" descr="custom_edge_detect.png"/>
+                    <pic:cNvPicPr>
+                      <a:picLocks noChangeAspect="1" noChangeArrowheads="1"/>
+                    </pic:cNvPicPr>
+                  </pic:nvPicPr>
+                  <pic:blipFill>
+                    <a:blip r:embed="rId44">
+                      <a:extLst>
+                        <a:ext uri="{28A0092B-C50C-407E-A947-70E740481C1C}">
+                          <a14:useLocalDpi xmlns:a14="http://schemas.microsoft.com/office/drawing/2010/main" val="0"/>
+                        </a:ext>
+                      </a:extLst>
+                    </a:blip>
+                    <a:srcRect/>
+                    <a:stretch>
+                      <a:fillRect/>
+                    </a:stretch>
+                  </pic:blipFill>
+                  <pic:spPr bwMode="auto">
+                    <a:xfrm>
+                      <a:off x="0" y="0"/>
+                      <a:ext cx="1954249" cy="1901131"/>
+                    </a:xfrm>
+                    <a:prstGeom prst="rect">
+                      <a:avLst/>
+                    </a:prstGeom>
+                    <a:noFill/>
+                    <a:ln>
+                      <a:noFill/>
+                    </a:ln>
+                  </pic:spPr>
+                </pic:pic>
+              </a:graphicData>
+            </a:graphic>
+          </wp:inline>
+        </w:drawing>
+      </w:r>
+    </w:p>
+    <w:p>
+      <w:pPr>
+        <w:rPr>
+          <w:rFonts w:ascii="Times New Roman" w:hAnsi="Times New Roman" w:cs="Times New Roman"/>
+        </w:rPr>
+      </w:pPr>
+      <w:r>
+        <w:rPr>
+          <w:rFonts w:ascii="Times New Roman" w:hAnsi="Times New Roman" w:cs="Times New Roman"/>
+        </w:rPr>
+        <w:tab/>
+        <w:t>Original Image</w:t>
+      </w:r>
+      <w:r>
+        <w:rPr>
+          <w:rFonts w:ascii="Times New Roman" w:hAnsi="Times New Roman" w:cs="Times New Roman"/>
+        </w:rPr>
+        <w:tab/>
+        <w:t xml:space="preserve">     </w:t>
+      </w:r>
+      <w:r>
+        <w:rPr>
+          <w:rFonts w:ascii="Times New Roman" w:hAnsi="Times New Roman" w:cs="Times New Roman"/>
+        </w:rPr>
+        <w:t xml:space="preserve">Image After </w:t>
+      </w:r>
+      <w:r>
+        <w:rPr>
+          <w:rFonts w:ascii="Times New Roman" w:hAnsi="Times New Roman" w:cs="Times New Roman"/>
+        </w:rPr>
+        <w:t xml:space="preserve">Custom </w:t>
+      </w:r>
+      <w:r>
+        <w:rPr>
+          <w:rFonts w:ascii="Times New Roman" w:hAnsi="Times New Roman" w:cs="Times New Roman"/>
+        </w:rPr>
+        <w:t>Edge Detection</w:t>
+      </w:r>
+    </w:p>
+    <w:p>
+      <w:pPr>
+        <w:rPr>
+          <w:rFonts w:ascii="Times New Roman" w:hAnsi="Times New Roman" w:cs="Times New Roman"/>
+        </w:rPr>
+      </w:pPr>
+    </w:p>
+    <w:p>
+      <w:pPr>
+        <w:rPr>
+          <w:rFonts w:ascii="Times New Roman" w:hAnsi="Times New Roman" w:cs="Times New Roman"/>
+        </w:rPr>
+      </w:pPr>
+      <w:r>
+        <w:rPr>
+          <w:rFonts w:ascii="Times New Roman" w:hAnsi="Times New Roman" w:cs="Times New Roman"/>
+        </w:rPr>
+        <w:t>Here are the results of the Custom Edge Detector. This detecto</w:t>
+      </w:r>
+      <w:r>
+        <w:rPr>
+          <w:rFonts w:ascii="Times New Roman" w:hAnsi="Times New Roman" w:cs="Times New Roman"/>
+        </w:rPr>
+        <w:t xml:space="preserve">r first </w:t>
+      </w:r>
+      <w:r>
+        <w:rPr>
+          <w:rFonts w:ascii="Times New Roman" w:hAnsi="Times New Roman" w:cs="Times New Roman"/>
+        </w:rPr>
+        <w:t>takes the averages of the differences between two horizontal and two vertical pixels</w:t>
+      </w:r>
+      <w:r>
+        <w:rPr>
+          <w:rFonts w:ascii="Times New Roman" w:hAnsi="Times New Roman" w:cs="Times New Roman"/>
+        </w:rPr>
+        <w:t xml:space="preserve"> to generate a basic </w:t>
+      </w:r>
+      <w:r>
+        <w:rPr>
+          <w:rFonts w:ascii="Times New Roman" w:hAnsi="Times New Roman" w:cs="Times New Roman"/>
+        </w:rPr>
+        <w:t>edge</w:t>
+      </w:r>
+      <w:r>
+        <w:rPr>
+          <w:rFonts w:ascii="Times New Roman" w:hAnsi="Times New Roman" w:cs="Times New Roman"/>
+        </w:rPr>
+        <w:t xml:space="preserve"> map</w:t>
+      </w:r>
+      <w:r>
+        <w:rPr>
+          <w:rFonts w:ascii="Times New Roman" w:hAnsi="Times New Roman" w:cs="Times New Roman"/>
+        </w:rPr>
+        <w:t xml:space="preserve">. </w:t>
+      </w:r>
+      <w:r>
+        <w:rPr>
+          <w:rFonts w:ascii="Times New Roman" w:hAnsi="Times New Roman" w:cs="Times New Roman"/>
+        </w:rPr>
+        <w:t xml:space="preserve">It was able to generate a reasonable image, however it contained lots of noise. </w:t>
+      </w:r>
+      <w:r>
+        <w:rPr>
+          <w:rFonts w:ascii="Times New Roman" w:hAnsi="Times New Roman" w:cs="Times New Roman"/>
+        </w:rPr>
+        <w:t>A</w:t>
+      </w:r>
+      <w:r>
+        <w:rPr>
+          <w:rFonts w:ascii="Times New Roman" w:hAnsi="Times New Roman" w:cs="Times New Roman"/>
+        </w:rPr>
+        <w:t xml:space="preserve"> 3x3 min filter was used as </w:t>
+      </w:r>
+      <w:r>
+        <w:rPr>
+          <w:rFonts w:ascii="Times New Roman" w:hAnsi="Times New Roman" w:cs="Times New Roman"/>
+        </w:rPr>
+        <w:t>a</w:t>
+      </w:r>
+      <w:r>
+        <w:rPr>
+          <w:rFonts w:ascii="Times New Roman" w:hAnsi="Times New Roman" w:cs="Times New Roman"/>
+        </w:rPr>
+        <w:t xml:space="preserve"> threshold to help remove the noise from the grass. The filter ensured that the point with the lowest value in the 3x3 matrix was within the threshold.</w:t>
+      </w:r>
+      <w:r>
+        <w:rPr>
+          <w:rFonts w:ascii="Times New Roman" w:hAnsi="Times New Roman" w:cs="Times New Roman"/>
+        </w:rPr>
+        <w:t xml:space="preserve"> Next a global threshold was applied, only accepting pixels above a certain value. The end result is appears to capture all of the major edges.</w:t>
+      </w:r>
+      <w:r>
+        <w:rPr>
+          <w:rFonts w:ascii="Times New Roman" w:hAnsi="Times New Roman" w:cs="Times New Roman"/>
+        </w:rPr>
+        <w:t xml:space="preserve"> </w:t>
+      </w:r>
+      <w:bookmarkStart w:id="0" w:name="_GoBack"/>
+      <w:bookmarkEnd w:id="0"/>
+      <w:r>
+        <w:rPr>
+          <w:rFonts w:ascii="Times New Roman" w:hAnsi="Times New Roman" w:cs="Times New Roman"/>
+        </w:rPr>
+        <w:t xml:space="preserve"> </w:t>
+      </w:r>
+      <w:r>
+        <w:rPr>
+          <w:rFonts w:ascii="Times New Roman" w:hAnsi="Times New Roman" w:cs="Times New Roman"/>
+        </w:rPr>
+        <w:t xml:space="preserve">This filter is better than the others because it produces an image with significantly less noise (especially near the grass) than the other filter (Canny or </w:t>
+      </w:r>
+      <w:proofErr w:type="spellStart"/>
+      <w:r>
+        <w:rPr>
+          <w:rFonts w:ascii="Times New Roman" w:hAnsi="Times New Roman" w:cs="Times New Roman"/>
+        </w:rPr>
+        <w:t>Sobel</w:t>
+      </w:r>
+      <w:proofErr w:type="spellEnd"/>
+      <w:r>
+        <w:rPr>
+          <w:rFonts w:ascii="Times New Roman" w:hAnsi="Times New Roman" w:cs="Times New Roman"/>
+        </w:rPr>
+        <w:t xml:space="preserve">). </w:t>
+      </w:r>
+    </w:p>
+    <w:p>
+      <w:pPr>
+        <w:rPr>
+          <w:rFonts w:ascii="Times New Roman" w:hAnsi="Times New Roman" w:cs="Times New Roman"/>
+        </w:rPr>
+      </w:pPr>
+    </w:p>
+    <w:p>
+      <w:pPr>
+        <w:rPr>
+          <w:rFonts w:ascii="Times New Roman" w:hAnsi="Times New Roman" w:cs="Times New Roman"/>
+        </w:rPr>
+      </w:pPr>
+    </w:p>
+    <w:p>
+      <w:pPr>
+        <w:rPr>
+          <w:rFonts w:ascii="Times New Roman" w:hAnsi="Times New Roman" w:cs="Times New Roman"/>
+        </w:rPr>
+      </w:pPr>
+    </w:p>
+    <w:p>
+      <w:pPr>
+        <w:rPr>
+          <w:rFonts w:ascii="Times New Roman" w:hAnsi="Times New Roman" w:cs="Times New Roman"/>
+        </w:rPr>
+      </w:pPr>
+      <w:r>
+        <w:rPr>
+          <w:rFonts w:ascii="Times New Roman" w:hAnsi="Times New Roman" w:cs="Times New Roman"/>
+        </w:rPr>
         <w:t xml:space="preserve">B) </w:t>
       </w:r>
     </w:p>
@@ -4873,7 +5191,7 @@
       </w:r>
     </w:p>
     <w:sectPr>
-      <w:headerReference w:type="default" r:id="rId43"/>
+      <w:headerReference w:type="default" r:id="rId45"/>
       <w:pgSz w:w="12240" w:h="15840"/>
       <w:pgMar w:top="1440" w:right="1440" w:bottom="1440" w:left="1440" w:header="720" w:footer="720" w:gutter="0"/>
       <w:cols w:space="720"/>

</xml_diff>

<commit_message>
edited writeup to include images from 3
</commit_message>
<xml_diff>
--- a/writeup.docx
+++ b/writeup.docx
@@ -163,21 +163,7 @@
         <w:rPr>
           <w:rFonts w:ascii="Times New Roman" w:hAnsi="Times New Roman" w:cs="Times New Roman"/>
         </w:rPr>
-        <w:t xml:space="preserve">Output of Convolution </w:t>
-      </w:r>
-      <w:proofErr w:type="gramStart"/>
-      <w:r>
-        <w:rPr>
-          <w:rFonts w:ascii="Times New Roman" w:hAnsi="Times New Roman" w:cs="Times New Roman"/>
-        </w:rPr>
-        <w:t>With</w:t>
-      </w:r>
-      <w:proofErr w:type="gramEnd"/>
-      <w:r>
-        <w:rPr>
-          <w:rFonts w:ascii="Times New Roman" w:hAnsi="Times New Roman" w:cs="Times New Roman"/>
-        </w:rPr>
-        <w:t xml:space="preserve"> Median Filter: </w:t>
+        <w:t xml:space="preserve">Output of Convolution With Median Filter: </w:t>
       </w:r>
       <w:r>
         <w:rPr>
@@ -339,16 +325,8 @@
         <w:rPr>
           <w:rFonts w:ascii="Times New Roman" w:hAnsi="Times New Roman" w:cs="Times New Roman"/>
         </w:rPr>
-        <w:t xml:space="preserve">Gradient Magnitude and Direction using </w:t>
-      </w:r>
-      <w:proofErr w:type="spellStart"/>
-      <w:r>
-        <w:rPr>
-          <w:rFonts w:ascii="Times New Roman" w:hAnsi="Times New Roman" w:cs="Times New Roman"/>
-        </w:rPr>
-        <w:t>Sobel</w:t>
-      </w:r>
-      <w:proofErr w:type="spellEnd"/>
+        <w:t>Gradient Magnitude and Direction using Sobel</w:t>
+      </w:r>
       <w:r>
         <w:rPr>
           <w:rFonts w:ascii="Times New Roman" w:hAnsi="Times New Roman" w:cs="Times New Roman"/>
@@ -553,16 +531,8 @@
         <w:rPr>
           <w:rFonts w:ascii="Times New Roman" w:hAnsi="Times New Roman" w:cs="Times New Roman"/>
         </w:rPr>
-        <w:t xml:space="preserve">rder </w:t>
-      </w:r>
-      <w:proofErr w:type="gramStart"/>
-      <w:r>
-        <w:rPr>
-          <w:rFonts w:ascii="Times New Roman" w:hAnsi="Times New Roman" w:cs="Times New Roman"/>
-        </w:rPr>
-        <w:t>pixels</w:t>
-      </w:r>
-      <w:proofErr w:type="gramEnd"/>
+        <w:t>rder pixels</w:t>
+      </w:r>
       <w:r>
         <w:rPr>
           <w:rFonts w:ascii="Times New Roman" w:hAnsi="Times New Roman" w:cs="Times New Roman"/>
@@ -753,21 +723,7 @@
         <w:rPr>
           <w:rFonts w:ascii="Times New Roman" w:hAnsi="Times New Roman" w:cs="Times New Roman"/>
         </w:rPr>
-        <w:t xml:space="preserve">We take the average of the values computed in </w:t>
-      </w:r>
-      <w:proofErr w:type="gramStart"/>
-      <w:r>
-        <w:rPr>
-          <w:rFonts w:ascii="Times New Roman" w:hAnsi="Times New Roman" w:cs="Times New Roman"/>
-        </w:rPr>
-        <w:t>a</w:t>
-      </w:r>
-      <w:proofErr w:type="gramEnd"/>
-      <w:r>
-        <w:rPr>
-          <w:rFonts w:ascii="Times New Roman" w:hAnsi="Times New Roman" w:cs="Times New Roman"/>
-        </w:rPr>
-        <w:t xml:space="preserve"> and b. </w:t>
+        <w:t xml:space="preserve">We take the average of the values computed in a and b. </w:t>
       </w:r>
     </w:p>
     <w:p>
@@ -1568,19 +1524,11 @@
           <w:rFonts w:ascii="Times New Roman" w:hAnsi="Times New Roman" w:cs="Times New Roman"/>
         </w:rPr>
       </w:pPr>
-      <w:proofErr w:type="spellStart"/>
-      <w:r>
-        <w:rPr>
-          <w:rFonts w:ascii="Times New Roman" w:hAnsi="Times New Roman" w:cs="Times New Roman"/>
-        </w:rPr>
-        <w:t>Unsharp</w:t>
-      </w:r>
-      <w:proofErr w:type="spellEnd"/>
-      <w:r>
-        <w:rPr>
-          <w:rFonts w:ascii="Times New Roman" w:hAnsi="Times New Roman" w:cs="Times New Roman"/>
-        </w:rPr>
-        <w:t xml:space="preserve"> Masking: </w:t>
+      <w:r>
+        <w:rPr>
+          <w:rFonts w:ascii="Times New Roman" w:hAnsi="Times New Roman" w:cs="Times New Roman"/>
+        </w:rPr>
+        <w:t xml:space="preserve">Unsharp Masking: </w:t>
       </w:r>
     </w:p>
     <w:p>
@@ -2889,21 +2837,7 @@
         <w:rPr>
           <w:rFonts w:ascii="Times New Roman" w:hAnsi="Times New Roman" w:cs="Times New Roman"/>
         </w:rPr>
-        <w:t xml:space="preserve"> The code takes the input image and the bin size as parameters. It then converts to LAB and goes through the L-channel counting the pixel values. Then </w:t>
-      </w:r>
-      <w:proofErr w:type="spellStart"/>
-      <w:r>
-        <w:rPr>
-          <w:rFonts w:ascii="Times New Roman" w:hAnsi="Times New Roman" w:cs="Times New Roman"/>
-        </w:rPr>
-        <w:t>matplotlib’s</w:t>
-      </w:r>
-      <w:proofErr w:type="spellEnd"/>
-      <w:r>
-        <w:rPr>
-          <w:rFonts w:ascii="Times New Roman" w:hAnsi="Times New Roman" w:cs="Times New Roman"/>
-        </w:rPr>
-        <w:t xml:space="preserve"> histogram creation function is used to create the histogram. Th</w:t>
+        <w:t xml:space="preserve"> The code takes the input image and the bin size as parameters. It then converts to LAB and goes through the L-channel counting the pixel values. Then matplotlib’s histogram creation function is used to create the histogram. Th</w:t>
       </w:r>
       <w:r>
         <w:rPr>
@@ -3288,16 +3222,15 @@
           <w:sz w:val="16"/>
           <w:szCs w:val="16"/>
         </w:rPr>
-        <w:t xml:space="preserve">The sum of squared distances between the two images </w:t>
-      </w:r>
-      <w:proofErr w:type="gramStart"/>
+        <w:t xml:space="preserve">The sum of squared distances between the two images is  </w:t>
+      </w:r>
       <w:r>
         <w:rPr>
           <w:rFonts w:ascii="Courier" w:hAnsi="Courier" w:cs="Courier"/>
           <w:sz w:val="16"/>
           <w:szCs w:val="16"/>
         </w:rPr>
-        <w:t xml:space="preserve">is  </w:t>
+        <w:t>5589732187.08</w:t>
       </w:r>
       <w:r>
         <w:rPr>
@@ -3305,17 +3238,8 @@
           <w:sz w:val="16"/>
           <w:szCs w:val="16"/>
         </w:rPr>
-        <w:t>5589732187.08</w:t>
-      </w:r>
-      <w:r>
-        <w:rPr>
-          <w:rFonts w:ascii="Courier" w:hAnsi="Courier" w:cs="Courier"/>
-          <w:sz w:val="16"/>
-          <w:szCs w:val="16"/>
-        </w:rPr>
         <w:t>.</w:t>
       </w:r>
-      <w:proofErr w:type="gramEnd"/>
     </w:p>
     <w:p>
       <w:pPr>
@@ -3587,25 +3511,7 @@
           <w:sz w:val="16"/>
           <w:szCs w:val="16"/>
         </w:rPr>
-        <w:t xml:space="preserve">The sum of squared distances between the two images </w:t>
-      </w:r>
-      <w:proofErr w:type="gramStart"/>
-      <w:r>
-        <w:rPr>
-          <w:rFonts w:ascii="Courier" w:hAnsi="Courier" w:cs="Courier"/>
-          <w:sz w:val="16"/>
-          <w:szCs w:val="16"/>
-        </w:rPr>
-        <w:t>is  5589693057.68</w:t>
-      </w:r>
-      <w:proofErr w:type="gramEnd"/>
-      <w:r>
-        <w:rPr>
-          <w:rFonts w:ascii="Courier" w:hAnsi="Courier" w:cs="Courier"/>
-          <w:sz w:val="16"/>
-          <w:szCs w:val="16"/>
-        </w:rPr>
-        <w:t xml:space="preserve"> .</w:t>
+        <w:t>The sum of squared distances between the two images is  5589693057.68 .</w:t>
       </w:r>
     </w:p>
     <w:p>
@@ -3664,25 +3570,7 @@
           <w:sz w:val="13"/>
           <w:szCs w:val="28"/>
         </w:rPr>
-        <w:t xml:space="preserve">The sum of squared distances between the two images </w:t>
-      </w:r>
-      <w:proofErr w:type="gramStart"/>
-      <w:r>
-        <w:rPr>
-          <w:rFonts w:ascii="Courier" w:hAnsi="Courier" w:cs="Courier"/>
-          <w:sz w:val="13"/>
-          <w:szCs w:val="28"/>
-        </w:rPr>
-        <w:t>is  5589732187.08</w:t>
-      </w:r>
-      <w:proofErr w:type="gramEnd"/>
-      <w:r>
-        <w:rPr>
-          <w:rFonts w:ascii="Courier" w:hAnsi="Courier" w:cs="Courier"/>
-          <w:sz w:val="13"/>
-          <w:szCs w:val="28"/>
-        </w:rPr>
-        <w:t xml:space="preserve"> .</w:t>
+        <w:t>The sum of squared distances between the two images is  5589732187.08 .</w:t>
       </w:r>
       <w:r>
         <w:rPr>
@@ -3985,25 +3873,7 @@
           <w:sz w:val="16"/>
           <w:szCs w:val="16"/>
         </w:rPr>
-        <w:t xml:space="preserve">The sum of squared distances between the two images </w:t>
-      </w:r>
-      <w:proofErr w:type="gramStart"/>
-      <w:r>
-        <w:rPr>
-          <w:rFonts w:ascii="Courier" w:hAnsi="Courier" w:cs="Courier"/>
-          <w:sz w:val="16"/>
-          <w:szCs w:val="16"/>
-        </w:rPr>
-        <w:t>is  5589732187.08</w:t>
-      </w:r>
-      <w:proofErr w:type="gramEnd"/>
-      <w:r>
-        <w:rPr>
-          <w:rFonts w:ascii="Courier" w:hAnsi="Courier" w:cs="Courier"/>
-          <w:sz w:val="16"/>
-          <w:szCs w:val="16"/>
-        </w:rPr>
-        <w:t xml:space="preserve"> .</w:t>
+        <w:t>The sum of squared distances between the two images is  5589732187.08 .</w:t>
       </w:r>
     </w:p>
     <w:p>
@@ -4168,25 +4038,7 @@
           <w:sz w:val="16"/>
           <w:szCs w:val="16"/>
         </w:rPr>
-        <w:t xml:space="preserve">The sum of squared distances between the two images </w:t>
-      </w:r>
-      <w:proofErr w:type="gramStart"/>
-      <w:r>
-        <w:rPr>
-          <w:rFonts w:ascii="Courier" w:hAnsi="Courier" w:cs="Courier"/>
-          <w:sz w:val="16"/>
-          <w:szCs w:val="16"/>
-        </w:rPr>
-        <w:t>is  5589693057.68</w:t>
-      </w:r>
-      <w:proofErr w:type="gramEnd"/>
-      <w:r>
-        <w:rPr>
-          <w:rFonts w:ascii="Courier" w:hAnsi="Courier" w:cs="Courier"/>
-          <w:sz w:val="16"/>
-          <w:szCs w:val="16"/>
-        </w:rPr>
-        <w:t xml:space="preserve"> .</w:t>
+        <w:t>The sum of squared distances between the two images is  5589693057.68 .</w:t>
       </w:r>
     </w:p>
     <w:p>
@@ -4533,80 +4385,398 @@
           <w:highlight w:val="yellow"/>
         </w:rPr>
       </w:pPr>
-      <w:proofErr w:type="spellStart"/>
       <w:r>
         <w:rPr>
           <w:rFonts w:ascii="Times New Roman" w:hAnsi="Times New Roman" w:cs="Times New Roman"/>
           <w:highlight w:val="yellow"/>
         </w:rPr>
-        <w:t>Sobel</w:t>
-      </w:r>
-      <w:proofErr w:type="spellEnd"/>
+        <w:t xml:space="preserve">Sobel: </w:t>
+      </w:r>
+    </w:p>
+    <w:p>
+      <w:pPr>
+        <w:rPr>
+          <w:rFonts w:ascii="Times New Roman" w:hAnsi="Times New Roman" w:cs="Times New Roman"/>
+        </w:rPr>
+      </w:pPr>
       <w:r>
         <w:rPr>
           <w:rFonts w:ascii="Times New Roman" w:hAnsi="Times New Roman" w:cs="Times New Roman"/>
           <w:highlight w:val="yellow"/>
         </w:rPr>
-        <w:t xml:space="preserve">: </w:t>
-      </w:r>
-    </w:p>
-    <w:p>
-      <w:pPr>
-        <w:rPr>
-          <w:rFonts w:ascii="Times New Roman" w:hAnsi="Times New Roman" w:cs="Times New Roman"/>
-        </w:rPr>
-      </w:pPr>
+        <w:tab/>
+        <w:t xml:space="preserve">The Sobel edge detector is </w:t>
+      </w:r>
       <w:r>
         <w:rPr>
           <w:rFonts w:ascii="Times New Roman" w:hAnsi="Times New Roman" w:cs="Times New Roman"/>
           <w:highlight w:val="yellow"/>
         </w:rPr>
+        <w:t>comprised</w:t>
+      </w:r>
+      <w:r>
+        <w:rPr>
+          <w:rFonts w:ascii="Times New Roman" w:hAnsi="Times New Roman" w:cs="Times New Roman"/>
+          <w:highlight w:val="yellow"/>
+        </w:rPr>
+        <w:t xml:space="preserve"> of two 3x3 kernels that are convolved with an image to produce an edge </w:t>
+      </w:r>
+      <w:r>
+        <w:rPr>
+          <w:rFonts w:ascii="Times New Roman" w:hAnsi="Times New Roman" w:cs="Times New Roman"/>
+          <w:highlight w:val="yellow"/>
+        </w:rPr>
+        <w:t>detected</w:t>
+      </w:r>
+      <w:r>
+        <w:rPr>
+          <w:rFonts w:ascii="Times New Roman" w:hAnsi="Times New Roman" w:cs="Times New Roman"/>
+          <w:highlight w:val="yellow"/>
+        </w:rPr>
+        <w:t xml:space="preserve"> graph. This operator requires a threshold as it is not consistent</w:t>
+      </w:r>
+      <w:r>
+        <w:rPr>
+          <w:rFonts w:ascii="Times New Roman" w:hAnsi="Times New Roman" w:cs="Times New Roman"/>
+        </w:rPr>
+        <w:t>.</w:t>
+      </w:r>
+      <w:bookmarkStart w:id="0" w:name="_GoBack"/>
+      <w:bookmarkEnd w:id="0"/>
+    </w:p>
+    <w:p>
+      <w:pPr>
+        <w:rPr>
+          <w:rFonts w:ascii="Times New Roman" w:hAnsi="Times New Roman" w:cs="Times New Roman"/>
+        </w:rPr>
+      </w:pPr>
+    </w:p>
+    <w:p>
+      <w:pPr>
+        <w:rPr>
+          <w:rFonts w:ascii="Times New Roman" w:hAnsi="Times New Roman" w:cs="Times New Roman"/>
+        </w:rPr>
+      </w:pPr>
+    </w:p>
+    <w:p>
+      <w:pPr>
+        <w:rPr>
+          <w:rFonts w:ascii="Times New Roman" w:hAnsi="Times New Roman" w:cs="Times New Roman"/>
+        </w:rPr>
+      </w:pPr>
+      <w:r>
+        <w:rPr>
+          <w:rFonts w:ascii="Times New Roman" w:hAnsi="Times New Roman" w:cs="Times New Roman"/>
+        </w:rPr>
+        <w:t xml:space="preserve">Gaussian-Laplace Filtering: </w:t>
+      </w:r>
+    </w:p>
+    <w:p>
+      <w:pPr>
+        <w:rPr>
+          <w:rFonts w:ascii="Times New Roman" w:hAnsi="Times New Roman" w:cs="Times New Roman"/>
+        </w:rPr>
+      </w:pPr>
+      <w:r>
+        <w:rPr>
+          <w:rFonts w:ascii="Times New Roman" w:hAnsi="Times New Roman" w:cs="Times New Roman"/>
+        </w:rPr>
         <w:tab/>
-        <w:t xml:space="preserve">The </w:t>
-      </w:r>
-      <w:proofErr w:type="spellStart"/>
+      </w:r>
       <w:r>
         <w:rPr>
           <w:rFonts w:ascii="Times New Roman" w:hAnsi="Times New Roman" w:cs="Times New Roman"/>
           <w:highlight w:val="yellow"/>
         </w:rPr>
-        <w:t>Sobel</w:t>
-      </w:r>
-      <w:proofErr w:type="spellEnd"/>
+        <w:t xml:space="preserve">The Gaussian-Laplace Filter is </w:t>
+      </w:r>
       <w:r>
         <w:rPr>
           <w:rFonts w:ascii="Times New Roman" w:hAnsi="Times New Roman" w:cs="Times New Roman"/>
           <w:highlight w:val="yellow"/>
         </w:rPr>
-        <w:t xml:space="preserve"> edge detector is </w:t>
+        <w:t>a distance based filter than heavily weights the center cell and decreases in weight outward. This filter approximates the derivate of the image. Once a Gaussian-Laplace filter is applied, region’s values reflects i</w:t>
       </w:r>
       <w:r>
         <w:rPr>
           <w:rFonts w:ascii="Times New Roman" w:hAnsi="Times New Roman" w:cs="Times New Roman"/>
           <w:highlight w:val="yellow"/>
         </w:rPr>
-        <w:t>comprised</w:t>
-      </w:r>
-      <w:r>
-        <w:rPr>
-          <w:rFonts w:ascii="Times New Roman" w:hAnsi="Times New Roman" w:cs="Times New Roman"/>
-          <w:highlight w:val="yellow"/>
-        </w:rPr>
-        <w:t xml:space="preserve"> of two 3x3 kernels that are convolved with an image to produce an edge </w:t>
-      </w:r>
-      <w:r>
-        <w:rPr>
-          <w:rFonts w:ascii="Times New Roman" w:hAnsi="Times New Roman" w:cs="Times New Roman"/>
-          <w:highlight w:val="yellow"/>
-        </w:rPr>
-        <w:t>detected</w:t>
-      </w:r>
-      <w:r>
-        <w:rPr>
-          <w:rFonts w:ascii="Times New Roman" w:hAnsi="Times New Roman" w:cs="Times New Roman"/>
-          <w:highlight w:val="yellow"/>
-        </w:rPr>
-        <w:t xml:space="preserve"> graph. This operator requires a threshold as it is not consistent</w:t>
+        <w:t>t</w:t>
+      </w:r>
+      <w:r>
+        <w:rPr>
+          <w:rFonts w:ascii="Times New Roman" w:hAnsi="Times New Roman" w:cs="Times New Roman"/>
+        </w:rPr>
+        <w:t>.</w:t>
+      </w:r>
+    </w:p>
+    <w:p>
+      <w:pPr>
+        <w:rPr>
+          <w:rFonts w:ascii="Times New Roman" w:hAnsi="Times New Roman" w:cs="Times New Roman"/>
+        </w:rPr>
+      </w:pPr>
+    </w:p>
+    <w:p>
+      <w:pPr>
+        <w:rPr>
+          <w:rFonts w:ascii="Times New Roman" w:hAnsi="Times New Roman" w:cs="Times New Roman"/>
+        </w:rPr>
+      </w:pPr>
+    </w:p>
+    <w:p>
+      <w:pPr>
+        <w:rPr>
+          <w:rFonts w:ascii="Times New Roman" w:hAnsi="Times New Roman" w:cs="Times New Roman"/>
+        </w:rPr>
+      </w:pPr>
+      <w:r>
+        <w:rPr>
+          <w:rFonts w:ascii="Times New Roman" w:hAnsi="Times New Roman" w:cs="Times New Roman"/>
+        </w:rPr>
+        <w:t xml:space="preserve">2. </w:t>
+      </w:r>
+    </w:p>
+    <w:p>
+      <w:pPr>
+        <w:rPr>
+          <w:rFonts w:ascii="Times New Roman" w:hAnsi="Times New Roman" w:cs="Times New Roman"/>
+        </w:rPr>
+      </w:pPr>
+      <w:r>
+        <w:rPr>
+          <w:rFonts w:ascii="Times New Roman" w:hAnsi="Times New Roman" w:cs="Times New Roman"/>
+        </w:rPr>
+        <w:t xml:space="preserve">The threshold parameter decides how many total “edges” we include. The higher the threshold, the fewer edges we will include. The lower the threshold, the more “edges” we will include. The threshold parameter determines the balance between precision and recall. If we use a higher threshold, we may increase our precision because we will have fewer false positive, however, we may decrease our recall because some edges may not be greater than the threshold. Conversely, the lower the threshold, the lower our precision since we will likely falsely label edges. But, we will have a higher recall value because we will likely capture most of the “true edges”. </w:t>
+      </w:r>
+    </w:p>
+    <w:p>
+      <w:pPr>
+        <w:rPr>
+          <w:rFonts w:ascii="Times New Roman" w:hAnsi="Times New Roman" w:cs="Times New Roman"/>
+        </w:rPr>
+      </w:pPr>
+    </w:p>
+    <w:p>
+      <w:pPr>
+        <w:rPr>
+          <w:rFonts w:ascii="Times New Roman" w:hAnsi="Times New Roman" w:cs="Times New Roman"/>
+        </w:rPr>
+      </w:pPr>
+      <w:r>
+        <w:rPr>
+          <w:rFonts w:ascii="Times New Roman" w:hAnsi="Times New Roman" w:cs="Times New Roman"/>
+        </w:rPr>
+        <w:t xml:space="preserve">The sigma parameter influences the amount of noise or how smooth the image will be. However, if sigma is too high, we may also miss some edges. If the original image has similar intensities we will likely use a smaller sigma value to get the maximum edge detection. </w:t>
+      </w:r>
+    </w:p>
+    <w:p>
+      <w:pPr>
+        <w:rPr>
+          <w:rFonts w:ascii="Times New Roman" w:hAnsi="Times New Roman" w:cs="Times New Roman"/>
+        </w:rPr>
+      </w:pPr>
+    </w:p>
+    <w:p>
+      <w:pPr>
+        <w:rPr>
+          <w:rFonts w:ascii="Times New Roman" w:hAnsi="Times New Roman" w:cs="Times New Roman"/>
+        </w:rPr>
+      </w:pPr>
+      <w:r>
+        <w:rPr>
+          <w:rFonts w:ascii="Times New Roman" w:hAnsi="Times New Roman" w:cs="Times New Roman"/>
+        </w:rPr>
+        <w:t xml:space="preserve">In the images below, we see that for each image, a different sigma value works best. And, they will each have a different optimal sigma value. </w:t>
+      </w:r>
+    </w:p>
+    <w:p>
+      <w:pPr>
+        <w:rPr>
+          <w:rFonts w:ascii="Times New Roman" w:hAnsi="Times New Roman" w:cs="Times New Roman"/>
+        </w:rPr>
+      </w:pPr>
+    </w:p>
+    <w:p>
+      <w:pPr>
+        <w:rPr>
+          <w:rFonts w:ascii="Times New Roman" w:hAnsi="Times New Roman" w:cs="Times New Roman"/>
+        </w:rPr>
+      </w:pPr>
+      <w:r>
+        <w:rPr>
+          <w:rFonts w:ascii="Times New Roman" w:hAnsi="Times New Roman" w:cs="Times New Roman"/>
+        </w:rPr>
+        <w:t>3. Gaussian Laplace Method</w:t>
+      </w:r>
+    </w:p>
+    <w:p>
+      <w:pPr>
+        <w:rPr>
+          <w:rFonts w:ascii="Times New Roman" w:hAnsi="Times New Roman" w:cs="Times New Roman"/>
+        </w:rPr>
+      </w:pPr>
+    </w:p>
+    <w:p>
+      <w:pPr>
+        <w:rPr>
+          <w:rFonts w:ascii="Times New Roman" w:hAnsi="Times New Roman" w:cs="Times New Roman"/>
+          <w:b/>
+        </w:rPr>
+      </w:pPr>
+      <w:r>
+        <w:rPr>
+          <w:rFonts w:ascii="Times New Roman" w:hAnsi="Times New Roman" w:cs="Times New Roman"/>
+          <w:b/>
+        </w:rPr>
+        <w:t>Task 3: Edge Detection</w:t>
+      </w:r>
+    </w:p>
+    <w:p>
+      <w:pPr>
+        <w:rPr>
+          <w:rFonts w:ascii="Times New Roman" w:hAnsi="Times New Roman" w:cs="Times New Roman"/>
+        </w:rPr>
+      </w:pPr>
+    </w:p>
+    <w:p>
+      <w:pPr>
+        <w:widowControl w:val="0"/>
+        <w:autoSpaceDE w:val="0"/>
+        <w:autoSpaceDN w:val="0"/>
+        <w:adjustRightInd w:val="0"/>
+        <w:spacing w:after="240" w:line="340" w:lineRule="atLeast"/>
+        <w:rPr>
+          <w:rFonts w:ascii="Times New Roman" w:hAnsi="Times New Roman" w:cs="Times New Roman"/>
+        </w:rPr>
+      </w:pPr>
+      <w:r>
+        <w:rPr>
+          <w:rFonts w:ascii="Times New Roman" w:hAnsi="Times New Roman" w:cs="Times New Roman"/>
+        </w:rPr>
+        <w:t>1. Explain in a few sentences the way of operation of each of the three detectors.</w:t>
+      </w:r>
+      <w:r>
+        <w:rPr>
+          <w:rFonts w:ascii="MS Mincho" w:eastAsia="MS Mincho" w:hAnsi="MS Mincho" w:cs="MS Mincho"/>
+        </w:rPr>
+        <w:t> +</w:t>
+      </w:r>
+    </w:p>
+    <w:p>
+      <w:pPr>
+        <w:rPr>
+          <w:rFonts w:ascii="Times New Roman" w:hAnsi="Times New Roman" w:cs="Times New Roman"/>
+        </w:rPr>
+      </w:pPr>
+      <w:r>
+        <w:rPr>
+          <w:rFonts w:ascii="Times New Roman" w:hAnsi="Times New Roman" w:cs="Times New Roman"/>
+        </w:rPr>
+        <w:t xml:space="preserve">Canny: </w:t>
+      </w:r>
+    </w:p>
+    <w:p>
+      <w:pPr>
+        <w:rPr>
+          <w:rFonts w:ascii="Times New Roman" w:hAnsi="Times New Roman" w:cs="Times New Roman"/>
+        </w:rPr>
+      </w:pPr>
+      <w:r>
+        <w:rPr>
+          <w:rFonts w:ascii="Times New Roman" w:hAnsi="Times New Roman" w:cs="Times New Roman"/>
+        </w:rPr>
+        <w:tab/>
+        <w:t xml:space="preserve">The Canny edge detector uses the fact that the derivative of the Gaussian Laplace can be used to approximate edges in an image. It is typically used after a Gaussian Laplace smoothing on an image. The Canny edge detector uses the sigma value as the input. </w:t>
+      </w:r>
+    </w:p>
+    <w:p>
+      <w:pPr>
+        <w:rPr>
+          <w:rFonts w:ascii="Times New Roman" w:hAnsi="Times New Roman" w:cs="Times New Roman"/>
+        </w:rPr>
+      </w:pPr>
+    </w:p>
+    <w:p>
+      <w:pPr>
+        <w:rPr>
+          <w:rFonts w:ascii="Times New Roman" w:hAnsi="Times New Roman" w:cs="Times New Roman"/>
+        </w:rPr>
+      </w:pPr>
+      <w:r>
+        <w:rPr>
+          <w:rFonts w:ascii="Times New Roman" w:hAnsi="Times New Roman" w:cs="Times New Roman"/>
+        </w:rPr>
+        <w:t xml:space="preserve">Sobel: </w:t>
+      </w:r>
+    </w:p>
+    <w:p>
+      <w:pPr>
+        <w:rPr>
+          <w:rFonts w:ascii="Times New Roman" w:hAnsi="Times New Roman" w:cs="Times New Roman"/>
+        </w:rPr>
+      </w:pPr>
+      <w:r>
+        <w:rPr>
+          <w:rFonts w:ascii="Times New Roman" w:hAnsi="Times New Roman" w:cs="Times New Roman"/>
+        </w:rPr>
+        <w:tab/>
+        <w:t>The Sobel edge detector is comprised of two 3x3 kernels that are convolved with an image to produce an edge detected graph. This operator requires a threshold as it is not consistent</w:t>
+      </w:r>
+      <w:r>
+        <w:rPr>
+          <w:rFonts w:ascii="Times New Roman" w:hAnsi="Times New Roman" w:cs="Times New Roman"/>
+        </w:rPr>
+        <w:t>.</w:t>
+      </w:r>
+    </w:p>
+    <w:p>
+      <w:pPr>
+        <w:rPr>
+          <w:rFonts w:ascii="Times New Roman" w:hAnsi="Times New Roman" w:cs="Times New Roman"/>
+        </w:rPr>
+      </w:pPr>
+    </w:p>
+    <w:p>
+      <w:pPr>
+        <w:rPr>
+          <w:rFonts w:ascii="Times New Roman" w:hAnsi="Times New Roman" w:cs="Times New Roman"/>
+        </w:rPr>
+      </w:pPr>
+    </w:p>
+    <w:p>
+      <w:pPr>
+        <w:rPr>
+          <w:rFonts w:ascii="Times New Roman" w:hAnsi="Times New Roman" w:cs="Times New Roman"/>
+        </w:rPr>
+      </w:pPr>
+      <w:r>
+        <w:rPr>
+          <w:rFonts w:ascii="Times New Roman" w:hAnsi="Times New Roman" w:cs="Times New Roman"/>
+        </w:rPr>
+        <w:t xml:space="preserve">Gaussian-Laplace Filtering: </w:t>
+      </w:r>
+    </w:p>
+    <w:p>
+      <w:pPr>
+        <w:rPr>
+          <w:rFonts w:ascii="Times New Roman" w:hAnsi="Times New Roman" w:cs="Times New Roman"/>
+        </w:rPr>
+      </w:pPr>
+      <w:r>
+        <w:rPr>
+          <w:rFonts w:ascii="Times New Roman" w:hAnsi="Times New Roman" w:cs="Times New Roman"/>
+        </w:rPr>
+        <w:tab/>
+        <w:t>The Gaussian-Laplace Filter is a distance based filter than heavily weights the center cell and decreases in weight outward. This filter approximates the derivate of the image. Once a Gaussian-Laplace filter is applied, re</w:t>
+      </w:r>
+      <w:r>
+        <w:rPr>
+          <w:rFonts w:ascii="Times New Roman" w:hAnsi="Times New Roman" w:cs="Times New Roman"/>
+        </w:rPr>
+        <w:t>gion’s values reflects it.</w:t>
       </w:r>
       <w:r>
         <w:rPr>
@@ -4628,18 +4798,2593 @@
           <w:rFonts w:ascii="Times New Roman" w:hAnsi="Times New Roman" w:cs="Times New Roman"/>
         </w:rPr>
       </w:pPr>
-    </w:p>
-    <w:p>
-      <w:pPr>
-        <w:rPr>
-          <w:rFonts w:ascii="Times New Roman" w:hAnsi="Times New Roman" w:cs="Times New Roman"/>
-        </w:rPr>
-      </w:pPr>
-      <w:r>
-        <w:rPr>
-          <w:rFonts w:ascii="Times New Roman" w:hAnsi="Times New Roman" w:cs="Times New Roman"/>
-        </w:rPr>
-        <w:t xml:space="preserve">Gaussian-Laplace Filtering: </w:t>
+      <w:r>
+        <w:rPr>
+          <w:rFonts w:ascii="Times New Roman" w:hAnsi="Times New Roman" w:cs="Times New Roman"/>
+        </w:rPr>
+        <w:t>2.</w:t>
+      </w:r>
+    </w:p>
+    <w:p>
+      <w:pPr>
+        <w:rPr>
+          <w:rFonts w:ascii="Times New Roman" w:hAnsi="Times New Roman" w:cs="Times New Roman"/>
+        </w:rPr>
+      </w:pPr>
+    </w:p>
+    <w:p>
+      <w:pPr>
+        <w:rPr>
+          <w:rFonts w:ascii="Times New Roman" w:hAnsi="Times New Roman" w:cs="Times New Roman"/>
+        </w:rPr>
+      </w:pPr>
+    </w:p>
+    <w:p>
+      <w:pPr>
+        <w:rPr>
+          <w:rFonts w:ascii="Times New Roman" w:hAnsi="Times New Roman" w:cs="Times New Roman"/>
+        </w:rPr>
+      </w:pPr>
+    </w:p>
+    <w:p>
+      <w:pPr>
+        <w:rPr>
+          <w:rFonts w:ascii="Times New Roman" w:hAnsi="Times New Roman" w:cs="Times New Roman"/>
+        </w:rPr>
+      </w:pPr>
+    </w:p>
+    <w:p>
+      <w:pPr>
+        <w:rPr>
+          <w:rFonts w:ascii="Times New Roman" w:hAnsi="Times New Roman" w:cs="Times New Roman"/>
+        </w:rPr>
+      </w:pPr>
+    </w:p>
+    <w:p>
+      <w:pPr>
+        <w:rPr>
+          <w:rFonts w:ascii="Times New Roman" w:hAnsi="Times New Roman" w:cs="Times New Roman"/>
+        </w:rPr>
+      </w:pPr>
+    </w:p>
+    <w:p>
+      <w:pPr>
+        <w:rPr>
+          <w:rFonts w:ascii="Times New Roman" w:hAnsi="Times New Roman" w:cs="Times New Roman"/>
+        </w:rPr>
+      </w:pPr>
+    </w:p>
+    <w:p>
+      <w:pPr>
+        <w:rPr>
+          <w:rFonts w:ascii="Times New Roman" w:hAnsi="Times New Roman" w:cs="Times New Roman"/>
+        </w:rPr>
+      </w:pPr>
+    </w:p>
+    <w:p>
+      <w:pPr>
+        <w:rPr>
+          <w:rFonts w:ascii="Times New Roman" w:hAnsi="Times New Roman" w:cs="Times New Roman"/>
+        </w:rPr>
+      </w:pPr>
+    </w:p>
+    <w:p>
+      <w:pPr>
+        <w:rPr>
+          <w:rFonts w:ascii="Times New Roman" w:hAnsi="Times New Roman" w:cs="Times New Roman"/>
+        </w:rPr>
+      </w:pPr>
+    </w:p>
+    <w:p>
+      <w:pPr>
+        <w:rPr>
+          <w:rFonts w:ascii="Times New Roman" w:hAnsi="Times New Roman" w:cs="Times New Roman"/>
+        </w:rPr>
+      </w:pPr>
+    </w:p>
+    <w:p>
+      <w:pPr>
+        <w:rPr>
+          <w:rFonts w:ascii="Times New Roman" w:hAnsi="Times New Roman" w:cs="Times New Roman"/>
+        </w:rPr>
+      </w:pPr>
+    </w:p>
+    <w:p>
+      <w:pPr>
+        <w:rPr>
+          <w:rFonts w:ascii="Times New Roman" w:hAnsi="Times New Roman" w:cs="Times New Roman"/>
+        </w:rPr>
+      </w:pPr>
+    </w:p>
+    <w:p>
+      <w:pPr>
+        <w:rPr>
+          <w:rFonts w:ascii="Times New Roman" w:hAnsi="Times New Roman" w:cs="Times New Roman"/>
+        </w:rPr>
+      </w:pPr>
+    </w:p>
+    <w:p>
+      <w:pPr>
+        <w:rPr>
+          <w:rFonts w:ascii="Times New Roman" w:hAnsi="Times New Roman" w:cs="Times New Roman"/>
+        </w:rPr>
+      </w:pPr>
+      <w:r>
+        <w:rPr>
+          <w:rFonts w:ascii="Times New Roman" w:hAnsi="Times New Roman" w:cs="Times New Roman"/>
+        </w:rPr>
+        <w:t>Sobel Operation</w:t>
+      </w:r>
+    </w:p>
+    <w:tbl>
+      <w:tblPr>
+        <w:tblStyle w:val="TableGrid"/>
+        <w:tblW w:w="10020" w:type="dxa"/>
+        <w:tblLook w:val="04A0" w:firstRow="1" w:lastRow="0" w:firstColumn="1" w:lastColumn="0" w:noHBand="0" w:noVBand="1"/>
+      </w:tblPr>
+      <w:tblGrid>
+        <w:gridCol w:w="3340"/>
+        <w:gridCol w:w="3340"/>
+        <w:gridCol w:w="3340"/>
+      </w:tblGrid>
+      <w:tr>
+        <w:tc>
+          <w:tcPr>
+            <w:tcW w:w="3340" w:type="dxa"/>
+          </w:tcPr>
+          <w:p>
+            <w:pPr>
+              <w:rPr>
+                <w:rFonts w:ascii="Times New Roman" w:hAnsi="Times New Roman" w:cs="Times New Roman"/>
+              </w:rPr>
+            </w:pPr>
+            <w:r>
+              <w:rPr>
+                <w:rFonts w:ascii="Times New Roman" w:hAnsi="Times New Roman" w:cs="Times New Roman"/>
+              </w:rPr>
+              <w:t>Threshold = 0.05</w:t>
+            </w:r>
+          </w:p>
+        </w:tc>
+        <w:tc>
+          <w:tcPr>
+            <w:tcW w:w="3340" w:type="dxa"/>
+          </w:tcPr>
+          <w:p>
+            <w:pPr>
+              <w:rPr>
+                <w:rFonts w:ascii="Times New Roman" w:hAnsi="Times New Roman" w:cs="Times New Roman"/>
+              </w:rPr>
+            </w:pPr>
+            <w:r>
+              <w:rPr>
+                <w:rFonts w:ascii="Times New Roman" w:hAnsi="Times New Roman" w:cs="Times New Roman"/>
+              </w:rPr>
+              <w:t>Threshold = 0.1</w:t>
+            </w:r>
+          </w:p>
+        </w:tc>
+        <w:tc>
+          <w:tcPr>
+            <w:tcW w:w="3340" w:type="dxa"/>
+          </w:tcPr>
+          <w:p>
+            <w:pPr>
+              <w:rPr>
+                <w:rFonts w:ascii="Times New Roman" w:hAnsi="Times New Roman" w:cs="Times New Roman"/>
+              </w:rPr>
+            </w:pPr>
+            <w:r>
+              <w:rPr>
+                <w:rFonts w:ascii="Times New Roman" w:hAnsi="Times New Roman" w:cs="Times New Roman"/>
+              </w:rPr>
+              <w:t>Threshold = 0.3</w:t>
+            </w:r>
+          </w:p>
+        </w:tc>
+      </w:tr>
+      <w:tr>
+        <w:tc>
+          <w:tcPr>
+            <w:tcW w:w="3340" w:type="dxa"/>
+          </w:tcPr>
+          <w:p>
+            <w:pPr>
+              <w:rPr>
+                <w:rFonts w:ascii="Times New Roman" w:hAnsi="Times New Roman" w:cs="Times New Roman"/>
+              </w:rPr>
+            </w:pPr>
+            <w:r>
+              <w:rPr>
+                <w:rFonts w:ascii="Times New Roman" w:hAnsi="Times New Roman" w:cs="Times New Roman"/>
+                <w:noProof/>
+              </w:rPr>
+              <w:drawing>
+                <wp:inline distT="0" distB="0" distL="0" distR="0" wp14:anchorId="4F41B8EA" wp14:editId="275FBF8D">
+                  <wp:extent cx="1984248" cy="1371600"/>
+                  <wp:effectExtent l="0" t="0" r="0" b="0"/>
+                  <wp:docPr id="51" name="Picture 51" descr="3A/Sobel/sobel_threshold=0_05church.png"/>
+                  <wp:cNvGraphicFramePr>
+                    <a:graphicFrameLocks xmlns:a="http://schemas.openxmlformats.org/drawingml/2006/main" noChangeAspect="1"/>
+                  </wp:cNvGraphicFramePr>
+                  <a:graphic xmlns:a="http://schemas.openxmlformats.org/drawingml/2006/main">
+                    <a:graphicData uri="http://schemas.openxmlformats.org/drawingml/2006/picture">
+                      <pic:pic xmlns:pic="http://schemas.openxmlformats.org/drawingml/2006/picture">
+                        <pic:nvPicPr>
+                          <pic:cNvPr id="0" name="Picture 12" descr="3A/Sobel/sobel_threshold=0_05church.png"/>
+                          <pic:cNvPicPr>
+                            <a:picLocks noChangeAspect="1" noChangeArrowheads="1"/>
+                          </pic:cNvPicPr>
+                        </pic:nvPicPr>
+                        <pic:blipFill>
+                          <a:blip r:embed="rId43">
+                            <a:extLst>
+                              <a:ext uri="{28A0092B-C50C-407E-A947-70E740481C1C}">
+                                <a14:useLocalDpi xmlns:a14="http://schemas.microsoft.com/office/drawing/2010/main" val="0"/>
+                              </a:ext>
+                            </a:extLst>
+                          </a:blip>
+                          <a:srcRect/>
+                          <a:stretch>
+                            <a:fillRect/>
+                          </a:stretch>
+                        </pic:blipFill>
+                        <pic:spPr bwMode="auto">
+                          <a:xfrm>
+                            <a:off x="0" y="0"/>
+                            <a:ext cx="1984248" cy="1371600"/>
+                          </a:xfrm>
+                          <a:prstGeom prst="rect">
+                            <a:avLst/>
+                          </a:prstGeom>
+                          <a:noFill/>
+                          <a:ln>
+                            <a:noFill/>
+                          </a:ln>
+                        </pic:spPr>
+                      </pic:pic>
+                    </a:graphicData>
+                  </a:graphic>
+                </wp:inline>
+              </w:drawing>
+            </w:r>
+          </w:p>
+        </w:tc>
+        <w:tc>
+          <w:tcPr>
+            <w:tcW w:w="3340" w:type="dxa"/>
+          </w:tcPr>
+          <w:p>
+            <w:pPr>
+              <w:rPr>
+                <w:rFonts w:ascii="Times New Roman" w:hAnsi="Times New Roman" w:cs="Times New Roman"/>
+              </w:rPr>
+            </w:pPr>
+            <w:r>
+              <w:rPr>
+                <w:rFonts w:ascii="Times New Roman" w:hAnsi="Times New Roman" w:cs="Times New Roman"/>
+                <w:noProof/>
+              </w:rPr>
+              <w:drawing>
+                <wp:inline distT="0" distB="0" distL="0" distR="0" wp14:anchorId="1F445632" wp14:editId="1BAB8B11">
+                  <wp:extent cx="1984248" cy="1371600"/>
+                  <wp:effectExtent l="0" t="0" r="0" b="0"/>
+                  <wp:docPr id="49" name="Picture 49" descr="3A/Sobel/sobel_threshold=0_1church.png"/>
+                  <wp:cNvGraphicFramePr>
+                    <a:graphicFrameLocks xmlns:a="http://schemas.openxmlformats.org/drawingml/2006/main" noChangeAspect="1"/>
+                  </wp:cNvGraphicFramePr>
+                  <a:graphic xmlns:a="http://schemas.openxmlformats.org/drawingml/2006/main">
+                    <a:graphicData uri="http://schemas.openxmlformats.org/drawingml/2006/picture">
+                      <pic:pic xmlns:pic="http://schemas.openxmlformats.org/drawingml/2006/picture">
+                        <pic:nvPicPr>
+                          <pic:cNvPr id="0" name="Picture 10" descr="3A/Sobel/sobel_threshold=0_1church.png"/>
+                          <pic:cNvPicPr>
+                            <a:picLocks noChangeAspect="1" noChangeArrowheads="1"/>
+                          </pic:cNvPicPr>
+                        </pic:nvPicPr>
+                        <pic:blipFill>
+                          <a:blip r:embed="rId44">
+                            <a:extLst>
+                              <a:ext uri="{28A0092B-C50C-407E-A947-70E740481C1C}">
+                                <a14:useLocalDpi xmlns:a14="http://schemas.microsoft.com/office/drawing/2010/main" val="0"/>
+                              </a:ext>
+                            </a:extLst>
+                          </a:blip>
+                          <a:srcRect/>
+                          <a:stretch>
+                            <a:fillRect/>
+                          </a:stretch>
+                        </pic:blipFill>
+                        <pic:spPr bwMode="auto">
+                          <a:xfrm>
+                            <a:off x="0" y="0"/>
+                            <a:ext cx="1984248" cy="1371600"/>
+                          </a:xfrm>
+                          <a:prstGeom prst="rect">
+                            <a:avLst/>
+                          </a:prstGeom>
+                          <a:noFill/>
+                          <a:ln>
+                            <a:noFill/>
+                          </a:ln>
+                        </pic:spPr>
+                      </pic:pic>
+                    </a:graphicData>
+                  </a:graphic>
+                </wp:inline>
+              </w:drawing>
+            </w:r>
+          </w:p>
+        </w:tc>
+        <w:tc>
+          <w:tcPr>
+            <w:tcW w:w="3340" w:type="dxa"/>
+          </w:tcPr>
+          <w:p>
+            <w:pPr>
+              <w:rPr>
+                <w:rFonts w:ascii="Times New Roman" w:hAnsi="Times New Roman" w:cs="Times New Roman"/>
+              </w:rPr>
+            </w:pPr>
+            <w:r>
+              <w:rPr>
+                <w:rFonts w:ascii="Times New Roman" w:hAnsi="Times New Roman" w:cs="Times New Roman"/>
+                <w:noProof/>
+              </w:rPr>
+              <w:drawing>
+                <wp:inline distT="0" distB="0" distL="0" distR="0" wp14:anchorId="1F02C8EB" wp14:editId="48E2AC9F">
+                  <wp:extent cx="1984248" cy="1371600"/>
+                  <wp:effectExtent l="0" t="0" r="0" b="0"/>
+                  <wp:docPr id="50" name="Picture 50" descr="3A/Sobel/sobel_threshold=0_3church.png"/>
+                  <wp:cNvGraphicFramePr>
+                    <a:graphicFrameLocks xmlns:a="http://schemas.openxmlformats.org/drawingml/2006/main" noChangeAspect="1"/>
+                  </wp:cNvGraphicFramePr>
+                  <a:graphic xmlns:a="http://schemas.openxmlformats.org/drawingml/2006/main">
+                    <a:graphicData uri="http://schemas.openxmlformats.org/drawingml/2006/picture">
+                      <pic:pic xmlns:pic="http://schemas.openxmlformats.org/drawingml/2006/picture">
+                        <pic:nvPicPr>
+                          <pic:cNvPr id="0" name="Picture 11" descr="3A/Sobel/sobel_threshold=0_3church.png"/>
+                          <pic:cNvPicPr>
+                            <a:picLocks noChangeAspect="1" noChangeArrowheads="1"/>
+                          </pic:cNvPicPr>
+                        </pic:nvPicPr>
+                        <pic:blipFill>
+                          <a:blip r:embed="rId45">
+                            <a:extLst>
+                              <a:ext uri="{28A0092B-C50C-407E-A947-70E740481C1C}">
+                                <a14:useLocalDpi xmlns:a14="http://schemas.microsoft.com/office/drawing/2010/main" val="0"/>
+                              </a:ext>
+                            </a:extLst>
+                          </a:blip>
+                          <a:srcRect/>
+                          <a:stretch>
+                            <a:fillRect/>
+                          </a:stretch>
+                        </pic:blipFill>
+                        <pic:spPr bwMode="auto">
+                          <a:xfrm>
+                            <a:off x="0" y="0"/>
+                            <a:ext cx="1984248" cy="1371600"/>
+                          </a:xfrm>
+                          <a:prstGeom prst="rect">
+                            <a:avLst/>
+                          </a:prstGeom>
+                          <a:noFill/>
+                          <a:ln>
+                            <a:noFill/>
+                          </a:ln>
+                        </pic:spPr>
+                      </pic:pic>
+                    </a:graphicData>
+                  </a:graphic>
+                </wp:inline>
+              </w:drawing>
+            </w:r>
+          </w:p>
+        </w:tc>
+      </w:tr>
+      <w:tr>
+        <w:tc>
+          <w:tcPr>
+            <w:tcW w:w="3340" w:type="dxa"/>
+          </w:tcPr>
+          <w:p>
+            <w:pPr>
+              <w:rPr>
+                <w:rFonts w:ascii="Times New Roman" w:hAnsi="Times New Roman" w:cs="Times New Roman"/>
+              </w:rPr>
+            </w:pPr>
+            <w:r>
+              <w:rPr>
+                <w:rFonts w:ascii="Times New Roman" w:hAnsi="Times New Roman" w:cs="Times New Roman"/>
+                <w:noProof/>
+              </w:rPr>
+              <w:drawing>
+                <wp:inline distT="0" distB="0" distL="0" distR="0" wp14:anchorId="3B053404" wp14:editId="51A958A4">
+                  <wp:extent cx="1984248" cy="1371600"/>
+                  <wp:effectExtent l="0" t="0" r="0" b="0"/>
+                  <wp:docPr id="55" name="Picture 55" descr="3A/Sobel/sobel_threshold=0_05golf.png"/>
+                  <wp:cNvGraphicFramePr>
+                    <a:graphicFrameLocks xmlns:a="http://schemas.openxmlformats.org/drawingml/2006/main" noChangeAspect="1"/>
+                  </wp:cNvGraphicFramePr>
+                  <a:graphic xmlns:a="http://schemas.openxmlformats.org/drawingml/2006/main">
+                    <a:graphicData uri="http://schemas.openxmlformats.org/drawingml/2006/picture">
+                      <pic:pic xmlns:pic="http://schemas.openxmlformats.org/drawingml/2006/picture">
+                        <pic:nvPicPr>
+                          <pic:cNvPr id="0" name="Picture 16" descr="3A/Sobel/sobel_threshold=0_05golf.png"/>
+                          <pic:cNvPicPr>
+                            <a:picLocks noChangeAspect="1" noChangeArrowheads="1"/>
+                          </pic:cNvPicPr>
+                        </pic:nvPicPr>
+                        <pic:blipFill>
+                          <a:blip r:embed="rId46">
+                            <a:extLst>
+                              <a:ext uri="{28A0092B-C50C-407E-A947-70E740481C1C}">
+                                <a14:useLocalDpi xmlns:a14="http://schemas.microsoft.com/office/drawing/2010/main" val="0"/>
+                              </a:ext>
+                            </a:extLst>
+                          </a:blip>
+                          <a:srcRect/>
+                          <a:stretch>
+                            <a:fillRect/>
+                          </a:stretch>
+                        </pic:blipFill>
+                        <pic:spPr bwMode="auto">
+                          <a:xfrm>
+                            <a:off x="0" y="0"/>
+                            <a:ext cx="1984248" cy="1371600"/>
+                          </a:xfrm>
+                          <a:prstGeom prst="rect">
+                            <a:avLst/>
+                          </a:prstGeom>
+                          <a:noFill/>
+                          <a:ln>
+                            <a:noFill/>
+                          </a:ln>
+                        </pic:spPr>
+                      </pic:pic>
+                    </a:graphicData>
+                  </a:graphic>
+                </wp:inline>
+              </w:drawing>
+            </w:r>
+          </w:p>
+        </w:tc>
+        <w:tc>
+          <w:tcPr>
+            <w:tcW w:w="3340" w:type="dxa"/>
+          </w:tcPr>
+          <w:p>
+            <w:pPr>
+              <w:rPr>
+                <w:rFonts w:ascii="Times New Roman" w:hAnsi="Times New Roman" w:cs="Times New Roman"/>
+              </w:rPr>
+            </w:pPr>
+            <w:r>
+              <w:rPr>
+                <w:rFonts w:ascii="Times New Roman" w:hAnsi="Times New Roman" w:cs="Times New Roman"/>
+                <w:noProof/>
+              </w:rPr>
+              <w:drawing>
+                <wp:inline distT="0" distB="0" distL="0" distR="0" wp14:anchorId="68BA6797" wp14:editId="5224E7CB">
+                  <wp:extent cx="1984248" cy="1371600"/>
+                  <wp:effectExtent l="0" t="0" r="0" b="0"/>
+                  <wp:docPr id="52" name="Picture 52" descr="3A/Sobel/sobel_threshold=0_1golf.png"/>
+                  <wp:cNvGraphicFramePr>
+                    <a:graphicFrameLocks xmlns:a="http://schemas.openxmlformats.org/drawingml/2006/main" noChangeAspect="1"/>
+                  </wp:cNvGraphicFramePr>
+                  <a:graphic xmlns:a="http://schemas.openxmlformats.org/drawingml/2006/main">
+                    <a:graphicData uri="http://schemas.openxmlformats.org/drawingml/2006/picture">
+                      <pic:pic xmlns:pic="http://schemas.openxmlformats.org/drawingml/2006/picture">
+                        <pic:nvPicPr>
+                          <pic:cNvPr id="0" name="Picture 13" descr="3A/Sobel/sobel_threshold=0_1golf.png"/>
+                          <pic:cNvPicPr>
+                            <a:picLocks noChangeAspect="1" noChangeArrowheads="1"/>
+                          </pic:cNvPicPr>
+                        </pic:nvPicPr>
+                        <pic:blipFill>
+                          <a:blip r:embed="rId47">
+                            <a:extLst>
+                              <a:ext uri="{28A0092B-C50C-407E-A947-70E740481C1C}">
+                                <a14:useLocalDpi xmlns:a14="http://schemas.microsoft.com/office/drawing/2010/main" val="0"/>
+                              </a:ext>
+                            </a:extLst>
+                          </a:blip>
+                          <a:srcRect/>
+                          <a:stretch>
+                            <a:fillRect/>
+                          </a:stretch>
+                        </pic:blipFill>
+                        <pic:spPr bwMode="auto">
+                          <a:xfrm>
+                            <a:off x="0" y="0"/>
+                            <a:ext cx="1984248" cy="1371600"/>
+                          </a:xfrm>
+                          <a:prstGeom prst="rect">
+                            <a:avLst/>
+                          </a:prstGeom>
+                          <a:noFill/>
+                          <a:ln>
+                            <a:noFill/>
+                          </a:ln>
+                        </pic:spPr>
+                      </pic:pic>
+                    </a:graphicData>
+                  </a:graphic>
+                </wp:inline>
+              </w:drawing>
+            </w:r>
+          </w:p>
+        </w:tc>
+        <w:tc>
+          <w:tcPr>
+            <w:tcW w:w="3340" w:type="dxa"/>
+          </w:tcPr>
+          <w:p>
+            <w:pPr>
+              <w:rPr>
+                <w:rFonts w:ascii="Times New Roman" w:hAnsi="Times New Roman" w:cs="Times New Roman"/>
+              </w:rPr>
+            </w:pPr>
+            <w:r>
+              <w:rPr>
+                <w:rFonts w:ascii="Times New Roman" w:hAnsi="Times New Roman" w:cs="Times New Roman"/>
+                <w:noProof/>
+              </w:rPr>
+              <w:drawing>
+                <wp:inline distT="0" distB="0" distL="0" distR="0" wp14:anchorId="6CDD2BB6" wp14:editId="7BE2E491">
+                  <wp:extent cx="1984248" cy="1371600"/>
+                  <wp:effectExtent l="0" t="0" r="0" b="0"/>
+                  <wp:docPr id="56" name="Picture 56" descr="3A/Sobel/sobel_threshold=0_3golf.png"/>
+                  <wp:cNvGraphicFramePr>
+                    <a:graphicFrameLocks xmlns:a="http://schemas.openxmlformats.org/drawingml/2006/main" noChangeAspect="1"/>
+                  </wp:cNvGraphicFramePr>
+                  <a:graphic xmlns:a="http://schemas.openxmlformats.org/drawingml/2006/main">
+                    <a:graphicData uri="http://schemas.openxmlformats.org/drawingml/2006/picture">
+                      <pic:pic xmlns:pic="http://schemas.openxmlformats.org/drawingml/2006/picture">
+                        <pic:nvPicPr>
+                          <pic:cNvPr id="0" name="Picture 17" descr="3A/Sobel/sobel_threshold=0_3golf.png"/>
+                          <pic:cNvPicPr>
+                            <a:picLocks noChangeAspect="1" noChangeArrowheads="1"/>
+                          </pic:cNvPicPr>
+                        </pic:nvPicPr>
+                        <pic:blipFill>
+                          <a:blip r:embed="rId48">
+                            <a:extLst>
+                              <a:ext uri="{28A0092B-C50C-407E-A947-70E740481C1C}">
+                                <a14:useLocalDpi xmlns:a14="http://schemas.microsoft.com/office/drawing/2010/main" val="0"/>
+                              </a:ext>
+                            </a:extLst>
+                          </a:blip>
+                          <a:srcRect/>
+                          <a:stretch>
+                            <a:fillRect/>
+                          </a:stretch>
+                        </pic:blipFill>
+                        <pic:spPr bwMode="auto">
+                          <a:xfrm>
+                            <a:off x="0" y="0"/>
+                            <a:ext cx="1984248" cy="1371600"/>
+                          </a:xfrm>
+                          <a:prstGeom prst="rect">
+                            <a:avLst/>
+                          </a:prstGeom>
+                          <a:noFill/>
+                          <a:ln>
+                            <a:noFill/>
+                          </a:ln>
+                        </pic:spPr>
+                      </pic:pic>
+                    </a:graphicData>
+                  </a:graphic>
+                </wp:inline>
+              </w:drawing>
+            </w:r>
+          </w:p>
+        </w:tc>
+      </w:tr>
+      <w:tr>
+        <w:tc>
+          <w:tcPr>
+            <w:tcW w:w="3340" w:type="dxa"/>
+          </w:tcPr>
+          <w:p>
+            <w:pPr>
+              <w:rPr>
+                <w:rFonts w:ascii="Times New Roman" w:hAnsi="Times New Roman" w:cs="Times New Roman"/>
+              </w:rPr>
+            </w:pPr>
+            <w:r>
+              <w:rPr>
+                <w:rFonts w:ascii="Times New Roman" w:hAnsi="Times New Roman" w:cs="Times New Roman"/>
+                <w:noProof/>
+              </w:rPr>
+              <w:drawing>
+                <wp:inline distT="0" distB="0" distL="0" distR="0" wp14:anchorId="4A678DD4" wp14:editId="01B8E14D">
+                  <wp:extent cx="1984248" cy="1371600"/>
+                  <wp:effectExtent l="0" t="0" r="0" b="0"/>
+                  <wp:docPr id="57" name="Picture 57" descr="3A/Sobel/sobel_threshold=0_05nuns.png"/>
+                  <wp:cNvGraphicFramePr>
+                    <a:graphicFrameLocks xmlns:a="http://schemas.openxmlformats.org/drawingml/2006/main" noChangeAspect="1"/>
+                  </wp:cNvGraphicFramePr>
+                  <a:graphic xmlns:a="http://schemas.openxmlformats.org/drawingml/2006/main">
+                    <a:graphicData uri="http://schemas.openxmlformats.org/drawingml/2006/picture">
+                      <pic:pic xmlns:pic="http://schemas.openxmlformats.org/drawingml/2006/picture">
+                        <pic:nvPicPr>
+                          <pic:cNvPr id="0" name="Picture 18" descr="3A/Sobel/sobel_threshold=0_05nuns.png"/>
+                          <pic:cNvPicPr>
+                            <a:picLocks noChangeAspect="1" noChangeArrowheads="1"/>
+                          </pic:cNvPicPr>
+                        </pic:nvPicPr>
+                        <pic:blipFill>
+                          <a:blip r:embed="rId49">
+                            <a:extLst>
+                              <a:ext uri="{28A0092B-C50C-407E-A947-70E740481C1C}">
+                                <a14:useLocalDpi xmlns:a14="http://schemas.microsoft.com/office/drawing/2010/main" val="0"/>
+                              </a:ext>
+                            </a:extLst>
+                          </a:blip>
+                          <a:srcRect/>
+                          <a:stretch>
+                            <a:fillRect/>
+                          </a:stretch>
+                        </pic:blipFill>
+                        <pic:spPr bwMode="auto">
+                          <a:xfrm>
+                            <a:off x="0" y="0"/>
+                            <a:ext cx="1984248" cy="1371600"/>
+                          </a:xfrm>
+                          <a:prstGeom prst="rect">
+                            <a:avLst/>
+                          </a:prstGeom>
+                          <a:noFill/>
+                          <a:ln>
+                            <a:noFill/>
+                          </a:ln>
+                        </pic:spPr>
+                      </pic:pic>
+                    </a:graphicData>
+                  </a:graphic>
+                </wp:inline>
+              </w:drawing>
+            </w:r>
+          </w:p>
+        </w:tc>
+        <w:tc>
+          <w:tcPr>
+            <w:tcW w:w="3340" w:type="dxa"/>
+          </w:tcPr>
+          <w:p>
+            <w:pPr>
+              <w:rPr>
+                <w:rFonts w:ascii="Times New Roman" w:hAnsi="Times New Roman" w:cs="Times New Roman"/>
+              </w:rPr>
+            </w:pPr>
+            <w:r>
+              <w:rPr>
+                <w:rFonts w:ascii="Times New Roman" w:hAnsi="Times New Roman" w:cs="Times New Roman"/>
+                <w:noProof/>
+              </w:rPr>
+              <w:drawing>
+                <wp:inline distT="0" distB="0" distL="0" distR="0" wp14:anchorId="2CA7EDF0" wp14:editId="415FD50D">
+                  <wp:extent cx="1984248" cy="1371600"/>
+                  <wp:effectExtent l="0" t="0" r="0" b="0"/>
+                  <wp:docPr id="53" name="Picture 53" descr="3A/Sobel/sobel_threshold=0_1nuns.png"/>
+                  <wp:cNvGraphicFramePr>
+                    <a:graphicFrameLocks xmlns:a="http://schemas.openxmlformats.org/drawingml/2006/main" noChangeAspect="1"/>
+                  </wp:cNvGraphicFramePr>
+                  <a:graphic xmlns:a="http://schemas.openxmlformats.org/drawingml/2006/main">
+                    <a:graphicData uri="http://schemas.openxmlformats.org/drawingml/2006/picture">
+                      <pic:pic xmlns:pic="http://schemas.openxmlformats.org/drawingml/2006/picture">
+                        <pic:nvPicPr>
+                          <pic:cNvPr id="0" name="Picture 14" descr="3A/Sobel/sobel_threshold=0_1nuns.png"/>
+                          <pic:cNvPicPr>
+                            <a:picLocks noChangeAspect="1" noChangeArrowheads="1"/>
+                          </pic:cNvPicPr>
+                        </pic:nvPicPr>
+                        <pic:blipFill>
+                          <a:blip r:embed="rId50">
+                            <a:extLst>
+                              <a:ext uri="{28A0092B-C50C-407E-A947-70E740481C1C}">
+                                <a14:useLocalDpi xmlns:a14="http://schemas.microsoft.com/office/drawing/2010/main" val="0"/>
+                              </a:ext>
+                            </a:extLst>
+                          </a:blip>
+                          <a:srcRect/>
+                          <a:stretch>
+                            <a:fillRect/>
+                          </a:stretch>
+                        </pic:blipFill>
+                        <pic:spPr bwMode="auto">
+                          <a:xfrm>
+                            <a:off x="0" y="0"/>
+                            <a:ext cx="1984248" cy="1371600"/>
+                          </a:xfrm>
+                          <a:prstGeom prst="rect">
+                            <a:avLst/>
+                          </a:prstGeom>
+                          <a:noFill/>
+                          <a:ln>
+                            <a:noFill/>
+                          </a:ln>
+                        </pic:spPr>
+                      </pic:pic>
+                    </a:graphicData>
+                  </a:graphic>
+                </wp:inline>
+              </w:drawing>
+            </w:r>
+          </w:p>
+        </w:tc>
+        <w:tc>
+          <w:tcPr>
+            <w:tcW w:w="3340" w:type="dxa"/>
+          </w:tcPr>
+          <w:p>
+            <w:pPr>
+              <w:rPr>
+                <w:rFonts w:ascii="Times New Roman" w:hAnsi="Times New Roman" w:cs="Times New Roman"/>
+              </w:rPr>
+            </w:pPr>
+            <w:r>
+              <w:rPr>
+                <w:rFonts w:ascii="Times New Roman" w:hAnsi="Times New Roman" w:cs="Times New Roman"/>
+                <w:noProof/>
+              </w:rPr>
+              <w:drawing>
+                <wp:inline distT="0" distB="0" distL="0" distR="0" wp14:anchorId="147D1B6F" wp14:editId="1E921E49">
+                  <wp:extent cx="1984248" cy="1371600"/>
+                  <wp:effectExtent l="0" t="0" r="0" b="0"/>
+                  <wp:docPr id="54" name="Picture 54" descr="3A/Sobel/sobel_threshold=0_3nuns.png"/>
+                  <wp:cNvGraphicFramePr>
+                    <a:graphicFrameLocks xmlns:a="http://schemas.openxmlformats.org/drawingml/2006/main" noChangeAspect="1"/>
+                  </wp:cNvGraphicFramePr>
+                  <a:graphic xmlns:a="http://schemas.openxmlformats.org/drawingml/2006/main">
+                    <a:graphicData uri="http://schemas.openxmlformats.org/drawingml/2006/picture">
+                      <pic:pic xmlns:pic="http://schemas.openxmlformats.org/drawingml/2006/picture">
+                        <pic:nvPicPr>
+                          <pic:cNvPr id="0" name="Picture 15" descr="3A/Sobel/sobel_threshold=0_3nuns.png"/>
+                          <pic:cNvPicPr>
+                            <a:picLocks noChangeAspect="1" noChangeArrowheads="1"/>
+                          </pic:cNvPicPr>
+                        </pic:nvPicPr>
+                        <pic:blipFill>
+                          <a:blip r:embed="rId51">
+                            <a:extLst>
+                              <a:ext uri="{28A0092B-C50C-407E-A947-70E740481C1C}">
+                                <a14:useLocalDpi xmlns:a14="http://schemas.microsoft.com/office/drawing/2010/main" val="0"/>
+                              </a:ext>
+                            </a:extLst>
+                          </a:blip>
+                          <a:srcRect/>
+                          <a:stretch>
+                            <a:fillRect/>
+                          </a:stretch>
+                        </pic:blipFill>
+                        <pic:spPr bwMode="auto">
+                          <a:xfrm>
+                            <a:off x="0" y="0"/>
+                            <a:ext cx="1984248" cy="1371600"/>
+                          </a:xfrm>
+                          <a:prstGeom prst="rect">
+                            <a:avLst/>
+                          </a:prstGeom>
+                          <a:noFill/>
+                          <a:ln>
+                            <a:noFill/>
+                          </a:ln>
+                        </pic:spPr>
+                      </pic:pic>
+                    </a:graphicData>
+                  </a:graphic>
+                </wp:inline>
+              </w:drawing>
+            </w:r>
+          </w:p>
+        </w:tc>
+      </w:tr>
+    </w:tbl>
+    <w:p>
+      <w:pPr>
+        <w:rPr>
+          <w:rFonts w:ascii="Times New Roman" w:hAnsi="Times New Roman" w:cs="Times New Roman"/>
+        </w:rPr>
+      </w:pPr>
+      <w:r>
+        <w:rPr>
+          <w:rFonts w:ascii="Times New Roman" w:hAnsi="Times New Roman" w:cs="Times New Roman"/>
+        </w:rPr>
+        <w:t xml:space="preserve"> </w:t>
+      </w:r>
+    </w:p>
+    <w:tbl>
+      <w:tblPr>
+        <w:tblStyle w:val="TableGrid"/>
+        <w:tblW w:w="10020" w:type="dxa"/>
+        <w:tblLook w:val="04A0" w:firstRow="1" w:lastRow="0" w:firstColumn="1" w:lastColumn="0" w:noHBand="0" w:noVBand="1"/>
+      </w:tblPr>
+      <w:tblGrid>
+        <w:gridCol w:w="3340"/>
+        <w:gridCol w:w="3340"/>
+        <w:gridCol w:w="3340"/>
+      </w:tblGrid>
+      <w:tr>
+        <w:tc>
+          <w:tcPr>
+            <w:tcW w:w="3340" w:type="dxa"/>
+          </w:tcPr>
+          <w:p>
+            <w:pPr>
+              <w:rPr>
+                <w:rFonts w:ascii="Times New Roman" w:hAnsi="Times New Roman" w:cs="Times New Roman"/>
+              </w:rPr>
+            </w:pPr>
+            <w:r>
+              <w:rPr>
+                <w:rFonts w:ascii="Times New Roman" w:hAnsi="Times New Roman" w:cs="Times New Roman"/>
+              </w:rPr>
+              <w:t>Threshold = 0</w:t>
+            </w:r>
+          </w:p>
+        </w:tc>
+        <w:tc>
+          <w:tcPr>
+            <w:tcW w:w="3340" w:type="dxa"/>
+          </w:tcPr>
+          <w:p>
+            <w:pPr>
+              <w:rPr>
+                <w:rFonts w:ascii="Times New Roman" w:hAnsi="Times New Roman" w:cs="Times New Roman"/>
+              </w:rPr>
+            </w:pPr>
+            <w:r>
+              <w:rPr>
+                <w:rFonts w:ascii="Times New Roman" w:hAnsi="Times New Roman" w:cs="Times New Roman"/>
+              </w:rPr>
+              <w:t>Threshold = 0</w:t>
+            </w:r>
+          </w:p>
+        </w:tc>
+        <w:tc>
+          <w:tcPr>
+            <w:tcW w:w="3340" w:type="dxa"/>
+          </w:tcPr>
+          <w:p>
+            <w:pPr>
+              <w:rPr>
+                <w:rFonts w:ascii="Times New Roman" w:hAnsi="Times New Roman" w:cs="Times New Roman"/>
+              </w:rPr>
+            </w:pPr>
+            <w:r>
+              <w:rPr>
+                <w:rFonts w:ascii="Times New Roman" w:hAnsi="Times New Roman" w:cs="Times New Roman"/>
+              </w:rPr>
+              <w:t>Threshold = 0</w:t>
+            </w:r>
+          </w:p>
+        </w:tc>
+      </w:tr>
+      <w:tr>
+        <w:tc>
+          <w:tcPr>
+            <w:tcW w:w="3340" w:type="dxa"/>
+          </w:tcPr>
+          <w:p>
+            <w:pPr>
+              <w:rPr>
+                <w:rFonts w:ascii="Times New Roman" w:hAnsi="Times New Roman" w:cs="Times New Roman"/>
+              </w:rPr>
+            </w:pPr>
+            <w:r>
+              <w:rPr>
+                <w:rFonts w:ascii="Times New Roman" w:hAnsi="Times New Roman" w:cs="Times New Roman"/>
+                <w:noProof/>
+              </w:rPr>
+              <w:drawing>
+                <wp:inline distT="0" distB="0" distL="0" distR="0" wp14:anchorId="66A08965" wp14:editId="37C3CE58">
+                  <wp:extent cx="1984248" cy="1371600"/>
+                  <wp:effectExtent l="0" t="0" r="0" b="0"/>
+                  <wp:docPr id="60" name="Picture 60" descr="3A/Sobel/sobel_threshold=0church.png"/>
+                  <wp:cNvGraphicFramePr>
+                    <a:graphicFrameLocks xmlns:a="http://schemas.openxmlformats.org/drawingml/2006/main" noChangeAspect="1"/>
+                  </wp:cNvGraphicFramePr>
+                  <a:graphic xmlns:a="http://schemas.openxmlformats.org/drawingml/2006/main">
+                    <a:graphicData uri="http://schemas.openxmlformats.org/drawingml/2006/picture">
+                      <pic:pic xmlns:pic="http://schemas.openxmlformats.org/drawingml/2006/picture">
+                        <pic:nvPicPr>
+                          <pic:cNvPr id="0" name="Picture 21" descr="3A/Sobel/sobel_threshold=0church.png"/>
+                          <pic:cNvPicPr>
+                            <a:picLocks noChangeAspect="1" noChangeArrowheads="1"/>
+                          </pic:cNvPicPr>
+                        </pic:nvPicPr>
+                        <pic:blipFill>
+                          <a:blip r:embed="rId52">
+                            <a:extLst>
+                              <a:ext uri="{28A0092B-C50C-407E-A947-70E740481C1C}">
+                                <a14:useLocalDpi xmlns:a14="http://schemas.microsoft.com/office/drawing/2010/main" val="0"/>
+                              </a:ext>
+                            </a:extLst>
+                          </a:blip>
+                          <a:srcRect/>
+                          <a:stretch>
+                            <a:fillRect/>
+                          </a:stretch>
+                        </pic:blipFill>
+                        <pic:spPr bwMode="auto">
+                          <a:xfrm>
+                            <a:off x="0" y="0"/>
+                            <a:ext cx="1984248" cy="1371600"/>
+                          </a:xfrm>
+                          <a:prstGeom prst="rect">
+                            <a:avLst/>
+                          </a:prstGeom>
+                          <a:noFill/>
+                          <a:ln>
+                            <a:noFill/>
+                          </a:ln>
+                        </pic:spPr>
+                      </pic:pic>
+                    </a:graphicData>
+                  </a:graphic>
+                </wp:inline>
+              </w:drawing>
+            </w:r>
+          </w:p>
+        </w:tc>
+        <w:tc>
+          <w:tcPr>
+            <w:tcW w:w="3340" w:type="dxa"/>
+          </w:tcPr>
+          <w:p>
+            <w:pPr>
+              <w:rPr>
+                <w:rFonts w:ascii="Times New Roman" w:hAnsi="Times New Roman" w:cs="Times New Roman"/>
+              </w:rPr>
+            </w:pPr>
+            <w:r>
+              <w:rPr>
+                <w:rFonts w:ascii="Times New Roman" w:hAnsi="Times New Roman" w:cs="Times New Roman"/>
+                <w:noProof/>
+              </w:rPr>
+              <w:drawing>
+                <wp:inline distT="0" distB="0" distL="0" distR="0" wp14:anchorId="6DCFD9F6" wp14:editId="59E9A3F5">
+                  <wp:extent cx="1984248" cy="1371600"/>
+                  <wp:effectExtent l="0" t="0" r="0" b="0"/>
+                  <wp:docPr id="59" name="Picture 59" descr="3A/Sobel/sobel_threshold=0golf.png"/>
+                  <wp:cNvGraphicFramePr>
+                    <a:graphicFrameLocks xmlns:a="http://schemas.openxmlformats.org/drawingml/2006/main" noChangeAspect="1"/>
+                  </wp:cNvGraphicFramePr>
+                  <a:graphic xmlns:a="http://schemas.openxmlformats.org/drawingml/2006/main">
+                    <a:graphicData uri="http://schemas.openxmlformats.org/drawingml/2006/picture">
+                      <pic:pic xmlns:pic="http://schemas.openxmlformats.org/drawingml/2006/picture">
+                        <pic:nvPicPr>
+                          <pic:cNvPr id="0" name="Picture 20" descr="3A/Sobel/sobel_threshold=0golf.png"/>
+                          <pic:cNvPicPr>
+                            <a:picLocks noChangeAspect="1" noChangeArrowheads="1"/>
+                          </pic:cNvPicPr>
+                        </pic:nvPicPr>
+                        <pic:blipFill>
+                          <a:blip r:embed="rId53">
+                            <a:extLst>
+                              <a:ext uri="{28A0092B-C50C-407E-A947-70E740481C1C}">
+                                <a14:useLocalDpi xmlns:a14="http://schemas.microsoft.com/office/drawing/2010/main" val="0"/>
+                              </a:ext>
+                            </a:extLst>
+                          </a:blip>
+                          <a:srcRect/>
+                          <a:stretch>
+                            <a:fillRect/>
+                          </a:stretch>
+                        </pic:blipFill>
+                        <pic:spPr bwMode="auto">
+                          <a:xfrm>
+                            <a:off x="0" y="0"/>
+                            <a:ext cx="1984248" cy="1371600"/>
+                          </a:xfrm>
+                          <a:prstGeom prst="rect">
+                            <a:avLst/>
+                          </a:prstGeom>
+                          <a:noFill/>
+                          <a:ln>
+                            <a:noFill/>
+                          </a:ln>
+                        </pic:spPr>
+                      </pic:pic>
+                    </a:graphicData>
+                  </a:graphic>
+                </wp:inline>
+              </w:drawing>
+            </w:r>
+          </w:p>
+        </w:tc>
+        <w:tc>
+          <w:tcPr>
+            <w:tcW w:w="3340" w:type="dxa"/>
+          </w:tcPr>
+          <w:p>
+            <w:pPr>
+              <w:rPr>
+                <w:rFonts w:ascii="Times New Roman" w:hAnsi="Times New Roman" w:cs="Times New Roman"/>
+              </w:rPr>
+            </w:pPr>
+            <w:r>
+              <w:rPr>
+                <w:rFonts w:ascii="Times New Roman" w:hAnsi="Times New Roman" w:cs="Times New Roman"/>
+                <w:noProof/>
+              </w:rPr>
+              <w:drawing>
+                <wp:inline distT="0" distB="0" distL="0" distR="0" wp14:anchorId="7343D5ED" wp14:editId="0C72E2D5">
+                  <wp:extent cx="1984248" cy="1371600"/>
+                  <wp:effectExtent l="0" t="0" r="0" b="0"/>
+                  <wp:docPr id="58" name="Picture 58" descr="3A/Sobel/sobel_threshold=0nuns.png"/>
+                  <wp:cNvGraphicFramePr>
+                    <a:graphicFrameLocks xmlns:a="http://schemas.openxmlformats.org/drawingml/2006/main" noChangeAspect="1"/>
+                  </wp:cNvGraphicFramePr>
+                  <a:graphic xmlns:a="http://schemas.openxmlformats.org/drawingml/2006/main">
+                    <a:graphicData uri="http://schemas.openxmlformats.org/drawingml/2006/picture">
+                      <pic:pic xmlns:pic="http://schemas.openxmlformats.org/drawingml/2006/picture">
+                        <pic:nvPicPr>
+                          <pic:cNvPr id="0" name="Picture 19" descr="3A/Sobel/sobel_threshold=0nuns.png"/>
+                          <pic:cNvPicPr>
+                            <a:picLocks noChangeAspect="1" noChangeArrowheads="1"/>
+                          </pic:cNvPicPr>
+                        </pic:nvPicPr>
+                        <pic:blipFill>
+                          <a:blip r:embed="rId54">
+                            <a:extLst>
+                              <a:ext uri="{28A0092B-C50C-407E-A947-70E740481C1C}">
+                                <a14:useLocalDpi xmlns:a14="http://schemas.microsoft.com/office/drawing/2010/main" val="0"/>
+                              </a:ext>
+                            </a:extLst>
+                          </a:blip>
+                          <a:srcRect/>
+                          <a:stretch>
+                            <a:fillRect/>
+                          </a:stretch>
+                        </pic:blipFill>
+                        <pic:spPr bwMode="auto">
+                          <a:xfrm>
+                            <a:off x="0" y="0"/>
+                            <a:ext cx="1984248" cy="1371600"/>
+                          </a:xfrm>
+                          <a:prstGeom prst="rect">
+                            <a:avLst/>
+                          </a:prstGeom>
+                          <a:noFill/>
+                          <a:ln>
+                            <a:noFill/>
+                          </a:ln>
+                        </pic:spPr>
+                      </pic:pic>
+                    </a:graphicData>
+                  </a:graphic>
+                </wp:inline>
+              </w:drawing>
+            </w:r>
+          </w:p>
+        </w:tc>
+      </w:tr>
+    </w:tbl>
+    <w:p>
+      <w:pPr>
+        <w:rPr>
+          <w:rFonts w:ascii="Times New Roman" w:hAnsi="Times New Roman" w:cs="Times New Roman"/>
+        </w:rPr>
+      </w:pPr>
+    </w:p>
+    <w:p>
+      <w:pPr>
+        <w:rPr>
+          <w:rFonts w:ascii="Times New Roman" w:hAnsi="Times New Roman" w:cs="Times New Roman"/>
+        </w:rPr>
+      </w:pPr>
+    </w:p>
+    <w:p>
+      <w:pPr>
+        <w:rPr>
+          <w:rFonts w:ascii="Times New Roman" w:hAnsi="Times New Roman" w:cs="Times New Roman"/>
+        </w:rPr>
+      </w:pPr>
+    </w:p>
+    <w:p>
+      <w:pPr>
+        <w:rPr>
+          <w:rFonts w:ascii="Times New Roman" w:hAnsi="Times New Roman" w:cs="Times New Roman"/>
+        </w:rPr>
+      </w:pPr>
+    </w:p>
+    <w:p>
+      <w:pPr>
+        <w:rPr>
+          <w:rFonts w:ascii="Times New Roman" w:hAnsi="Times New Roman" w:cs="Times New Roman"/>
+        </w:rPr>
+      </w:pPr>
+      <w:r>
+        <w:rPr>
+          <w:rFonts w:ascii="Times New Roman" w:hAnsi="Times New Roman" w:cs="Times New Roman"/>
+        </w:rPr>
+        <w:br w:type="page"/>
+      </w:r>
+    </w:p>
+    <w:p>
+      <w:pPr>
+        <w:rPr>
+          <w:rFonts w:ascii="Times New Roman" w:hAnsi="Times New Roman" w:cs="Times New Roman"/>
+        </w:rPr>
+      </w:pPr>
+      <w:r>
+        <w:rPr>
+          <w:rFonts w:ascii="Times New Roman" w:hAnsi="Times New Roman" w:cs="Times New Roman"/>
+        </w:rPr>
+        <w:t>Gaussian-Laplace, threshold =0</w:t>
+      </w:r>
+    </w:p>
+    <w:tbl>
+      <w:tblPr>
+        <w:tblStyle w:val="TableGrid"/>
+        <w:tblW w:w="10020" w:type="dxa"/>
+        <w:tblLook w:val="04A0" w:firstRow="1" w:lastRow="0" w:firstColumn="1" w:lastColumn="0" w:noHBand="0" w:noVBand="1"/>
+      </w:tblPr>
+      <w:tblGrid>
+        <w:gridCol w:w="3340"/>
+        <w:gridCol w:w="3340"/>
+        <w:gridCol w:w="3340"/>
+      </w:tblGrid>
+      <w:tr>
+        <w:tc>
+          <w:tcPr>
+            <w:tcW w:w="3340" w:type="dxa"/>
+          </w:tcPr>
+          <w:p>
+            <w:pPr>
+              <w:rPr>
+                <w:rFonts w:ascii="Times New Roman" w:hAnsi="Times New Roman" w:cs="Times New Roman"/>
+              </w:rPr>
+            </w:pPr>
+            <w:r>
+              <w:rPr>
+                <w:rFonts w:ascii="Times New Roman" w:hAnsi="Times New Roman" w:cs="Times New Roman"/>
+              </w:rPr>
+              <w:t>Sigma = 0.75</w:t>
+            </w:r>
+          </w:p>
+        </w:tc>
+        <w:tc>
+          <w:tcPr>
+            <w:tcW w:w="3340" w:type="dxa"/>
+          </w:tcPr>
+          <w:p>
+            <w:pPr>
+              <w:rPr>
+                <w:rFonts w:ascii="Times New Roman" w:hAnsi="Times New Roman" w:cs="Times New Roman"/>
+              </w:rPr>
+            </w:pPr>
+            <w:r>
+              <w:rPr>
+                <w:rFonts w:ascii="Times New Roman" w:hAnsi="Times New Roman" w:cs="Times New Roman"/>
+              </w:rPr>
+              <w:t>Sigma = 1.75</w:t>
+            </w:r>
+          </w:p>
+        </w:tc>
+        <w:tc>
+          <w:tcPr>
+            <w:tcW w:w="3340" w:type="dxa"/>
+          </w:tcPr>
+          <w:p>
+            <w:pPr>
+              <w:rPr>
+                <w:rFonts w:ascii="Times New Roman" w:hAnsi="Times New Roman" w:cs="Times New Roman"/>
+              </w:rPr>
+            </w:pPr>
+            <w:r>
+              <w:rPr>
+                <w:rFonts w:ascii="Times New Roman" w:hAnsi="Times New Roman" w:cs="Times New Roman"/>
+              </w:rPr>
+              <w:t>Sigma = 2.75</w:t>
+            </w:r>
+          </w:p>
+        </w:tc>
+      </w:tr>
+      <w:tr>
+        <w:tc>
+          <w:tcPr>
+            <w:tcW w:w="3340" w:type="dxa"/>
+          </w:tcPr>
+          <w:p>
+            <w:pPr>
+              <w:rPr>
+                <w:rFonts w:ascii="Times New Roman" w:hAnsi="Times New Roman" w:cs="Times New Roman"/>
+              </w:rPr>
+            </w:pPr>
+            <w:r>
+              <w:rPr>
+                <w:rFonts w:ascii="Times New Roman" w:hAnsi="Times New Roman" w:cs="Times New Roman"/>
+                <w:noProof/>
+              </w:rPr>
+              <w:drawing>
+                <wp:inline distT="0" distB="0" distL="0" distR="0" wp14:anchorId="2E74B110" wp14:editId="4DB988AE">
+                  <wp:extent cx="1984248" cy="1371600"/>
+                  <wp:effectExtent l="0" t="0" r="0" b="0"/>
+                  <wp:docPr id="70" name="Picture 70" descr="3A/Gauss-Laplace-Thres=0/LoG_thres=0_sigma=0_75church.png"/>
+                  <wp:cNvGraphicFramePr>
+                    <a:graphicFrameLocks xmlns:a="http://schemas.openxmlformats.org/drawingml/2006/main" noChangeAspect="1"/>
+                  </wp:cNvGraphicFramePr>
+                  <a:graphic xmlns:a="http://schemas.openxmlformats.org/drawingml/2006/main">
+                    <a:graphicData uri="http://schemas.openxmlformats.org/drawingml/2006/picture">
+                      <pic:pic xmlns:pic="http://schemas.openxmlformats.org/drawingml/2006/picture">
+                        <pic:nvPicPr>
+                          <pic:cNvPr id="0" name="Picture 22" descr="3A/Gauss-Laplace-Thres=0/LoG_thres=0_sigma=0_75church.png"/>
+                          <pic:cNvPicPr>
+                            <a:picLocks noChangeAspect="1" noChangeArrowheads="1"/>
+                          </pic:cNvPicPr>
+                        </pic:nvPicPr>
+                        <pic:blipFill>
+                          <a:blip r:embed="rId55">
+                            <a:extLst>
+                              <a:ext uri="{28A0092B-C50C-407E-A947-70E740481C1C}">
+                                <a14:useLocalDpi xmlns:a14="http://schemas.microsoft.com/office/drawing/2010/main" val="0"/>
+                              </a:ext>
+                            </a:extLst>
+                          </a:blip>
+                          <a:srcRect/>
+                          <a:stretch>
+                            <a:fillRect/>
+                          </a:stretch>
+                        </pic:blipFill>
+                        <pic:spPr bwMode="auto">
+                          <a:xfrm>
+                            <a:off x="0" y="0"/>
+                            <a:ext cx="1984248" cy="1371600"/>
+                          </a:xfrm>
+                          <a:prstGeom prst="rect">
+                            <a:avLst/>
+                          </a:prstGeom>
+                          <a:noFill/>
+                          <a:ln>
+                            <a:noFill/>
+                          </a:ln>
+                        </pic:spPr>
+                      </pic:pic>
+                    </a:graphicData>
+                  </a:graphic>
+                </wp:inline>
+              </w:drawing>
+            </w:r>
+          </w:p>
+        </w:tc>
+        <w:tc>
+          <w:tcPr>
+            <w:tcW w:w="3340" w:type="dxa"/>
+          </w:tcPr>
+          <w:p>
+            <w:pPr>
+              <w:rPr>
+                <w:rFonts w:ascii="Times New Roman" w:hAnsi="Times New Roman" w:cs="Times New Roman"/>
+              </w:rPr>
+            </w:pPr>
+            <w:r>
+              <w:rPr>
+                <w:rFonts w:ascii="Times New Roman" w:hAnsi="Times New Roman" w:cs="Times New Roman"/>
+                <w:noProof/>
+              </w:rPr>
+              <w:drawing>
+                <wp:inline distT="0" distB="0" distL="0" distR="0" wp14:anchorId="61BD5B31" wp14:editId="38605ACA">
+                  <wp:extent cx="1984248" cy="1371600"/>
+                  <wp:effectExtent l="0" t="0" r="0" b="0"/>
+                  <wp:docPr id="75" name="Picture 75" descr="3A/Gauss-Laplace-Thres=0/LoG_thres=0_sigma=1_75church.png"/>
+                  <wp:cNvGraphicFramePr>
+                    <a:graphicFrameLocks xmlns:a="http://schemas.openxmlformats.org/drawingml/2006/main" noChangeAspect="1"/>
+                  </wp:cNvGraphicFramePr>
+                  <a:graphic xmlns:a="http://schemas.openxmlformats.org/drawingml/2006/main">
+                    <a:graphicData uri="http://schemas.openxmlformats.org/drawingml/2006/picture">
+                      <pic:pic xmlns:pic="http://schemas.openxmlformats.org/drawingml/2006/picture">
+                        <pic:nvPicPr>
+                          <pic:cNvPr id="0" name="Picture 27" descr="3A/Gauss-Laplace-Thres=0/LoG_thres=0_sigma=1_75church.png"/>
+                          <pic:cNvPicPr>
+                            <a:picLocks noChangeAspect="1" noChangeArrowheads="1"/>
+                          </pic:cNvPicPr>
+                        </pic:nvPicPr>
+                        <pic:blipFill>
+                          <a:blip r:embed="rId56">
+                            <a:extLst>
+                              <a:ext uri="{28A0092B-C50C-407E-A947-70E740481C1C}">
+                                <a14:useLocalDpi xmlns:a14="http://schemas.microsoft.com/office/drawing/2010/main" val="0"/>
+                              </a:ext>
+                            </a:extLst>
+                          </a:blip>
+                          <a:srcRect/>
+                          <a:stretch>
+                            <a:fillRect/>
+                          </a:stretch>
+                        </pic:blipFill>
+                        <pic:spPr bwMode="auto">
+                          <a:xfrm>
+                            <a:off x="0" y="0"/>
+                            <a:ext cx="1984248" cy="1371600"/>
+                          </a:xfrm>
+                          <a:prstGeom prst="rect">
+                            <a:avLst/>
+                          </a:prstGeom>
+                          <a:noFill/>
+                          <a:ln>
+                            <a:noFill/>
+                          </a:ln>
+                        </pic:spPr>
+                      </pic:pic>
+                    </a:graphicData>
+                  </a:graphic>
+                </wp:inline>
+              </w:drawing>
+            </w:r>
+          </w:p>
+        </w:tc>
+        <w:tc>
+          <w:tcPr>
+            <w:tcW w:w="3340" w:type="dxa"/>
+          </w:tcPr>
+          <w:p>
+            <w:pPr>
+              <w:rPr>
+                <w:rFonts w:ascii="Times New Roman" w:hAnsi="Times New Roman" w:cs="Times New Roman"/>
+              </w:rPr>
+            </w:pPr>
+            <w:r>
+              <w:rPr>
+                <w:rFonts w:ascii="Times New Roman" w:hAnsi="Times New Roman" w:cs="Times New Roman"/>
+                <w:noProof/>
+              </w:rPr>
+              <w:drawing>
+                <wp:inline distT="0" distB="0" distL="0" distR="0" wp14:anchorId="6387D81D" wp14:editId="6D7ABD7A">
+                  <wp:extent cx="1984248" cy="1371600"/>
+                  <wp:effectExtent l="0" t="0" r="0" b="0"/>
+                  <wp:docPr id="76" name="Picture 76" descr="3A/Gauss-Laplace-Thres=0/LoG_thres=0_sigma=2_75church.png"/>
+                  <wp:cNvGraphicFramePr>
+                    <a:graphicFrameLocks xmlns:a="http://schemas.openxmlformats.org/drawingml/2006/main" noChangeAspect="1"/>
+                  </wp:cNvGraphicFramePr>
+                  <a:graphic xmlns:a="http://schemas.openxmlformats.org/drawingml/2006/main">
+                    <a:graphicData uri="http://schemas.openxmlformats.org/drawingml/2006/picture">
+                      <pic:pic xmlns:pic="http://schemas.openxmlformats.org/drawingml/2006/picture">
+                        <pic:nvPicPr>
+                          <pic:cNvPr id="0" name="Picture 28" descr="3A/Gauss-Laplace-Thres=0/LoG_thres=0_sigma=2_75church.png"/>
+                          <pic:cNvPicPr>
+                            <a:picLocks noChangeAspect="1" noChangeArrowheads="1"/>
+                          </pic:cNvPicPr>
+                        </pic:nvPicPr>
+                        <pic:blipFill>
+                          <a:blip r:embed="rId57">
+                            <a:extLst>
+                              <a:ext uri="{28A0092B-C50C-407E-A947-70E740481C1C}">
+                                <a14:useLocalDpi xmlns:a14="http://schemas.microsoft.com/office/drawing/2010/main" val="0"/>
+                              </a:ext>
+                            </a:extLst>
+                          </a:blip>
+                          <a:srcRect/>
+                          <a:stretch>
+                            <a:fillRect/>
+                          </a:stretch>
+                        </pic:blipFill>
+                        <pic:spPr bwMode="auto">
+                          <a:xfrm>
+                            <a:off x="0" y="0"/>
+                            <a:ext cx="1984248" cy="1371600"/>
+                          </a:xfrm>
+                          <a:prstGeom prst="rect">
+                            <a:avLst/>
+                          </a:prstGeom>
+                          <a:noFill/>
+                          <a:ln>
+                            <a:noFill/>
+                          </a:ln>
+                        </pic:spPr>
+                      </pic:pic>
+                    </a:graphicData>
+                  </a:graphic>
+                </wp:inline>
+              </w:drawing>
+            </w:r>
+          </w:p>
+        </w:tc>
+      </w:tr>
+      <w:tr>
+        <w:tc>
+          <w:tcPr>
+            <w:tcW w:w="3340" w:type="dxa"/>
+          </w:tcPr>
+          <w:p>
+            <w:pPr>
+              <w:rPr>
+                <w:rFonts w:ascii="Times New Roman" w:hAnsi="Times New Roman" w:cs="Times New Roman"/>
+              </w:rPr>
+            </w:pPr>
+            <w:r>
+              <w:rPr>
+                <w:rFonts w:ascii="Times New Roman" w:hAnsi="Times New Roman" w:cs="Times New Roman"/>
+                <w:noProof/>
+              </w:rPr>
+              <w:drawing>
+                <wp:inline distT="0" distB="0" distL="0" distR="0" wp14:anchorId="18C3F592" wp14:editId="30B0AC72">
+                  <wp:extent cx="1984248" cy="1371600"/>
+                  <wp:effectExtent l="0" t="0" r="0" b="0"/>
+                  <wp:docPr id="71" name="Picture 71" descr="3A/Gauss-Laplace-Thres=0/LoG_thres=0_sigma=0_75golf.png"/>
+                  <wp:cNvGraphicFramePr>
+                    <a:graphicFrameLocks xmlns:a="http://schemas.openxmlformats.org/drawingml/2006/main" noChangeAspect="1"/>
+                  </wp:cNvGraphicFramePr>
+                  <a:graphic xmlns:a="http://schemas.openxmlformats.org/drawingml/2006/main">
+                    <a:graphicData uri="http://schemas.openxmlformats.org/drawingml/2006/picture">
+                      <pic:pic xmlns:pic="http://schemas.openxmlformats.org/drawingml/2006/picture">
+                        <pic:nvPicPr>
+                          <pic:cNvPr id="0" name="Picture 23" descr="3A/Gauss-Laplace-Thres=0/LoG_thres=0_sigma=0_75golf.png"/>
+                          <pic:cNvPicPr>
+                            <a:picLocks noChangeAspect="1" noChangeArrowheads="1"/>
+                          </pic:cNvPicPr>
+                        </pic:nvPicPr>
+                        <pic:blipFill>
+                          <a:blip r:embed="rId58">
+                            <a:extLst>
+                              <a:ext uri="{28A0092B-C50C-407E-A947-70E740481C1C}">
+                                <a14:useLocalDpi xmlns:a14="http://schemas.microsoft.com/office/drawing/2010/main" val="0"/>
+                              </a:ext>
+                            </a:extLst>
+                          </a:blip>
+                          <a:srcRect/>
+                          <a:stretch>
+                            <a:fillRect/>
+                          </a:stretch>
+                        </pic:blipFill>
+                        <pic:spPr bwMode="auto">
+                          <a:xfrm>
+                            <a:off x="0" y="0"/>
+                            <a:ext cx="1984248" cy="1371600"/>
+                          </a:xfrm>
+                          <a:prstGeom prst="rect">
+                            <a:avLst/>
+                          </a:prstGeom>
+                          <a:noFill/>
+                          <a:ln>
+                            <a:noFill/>
+                          </a:ln>
+                        </pic:spPr>
+                      </pic:pic>
+                    </a:graphicData>
+                  </a:graphic>
+                </wp:inline>
+              </w:drawing>
+            </w:r>
+          </w:p>
+        </w:tc>
+        <w:tc>
+          <w:tcPr>
+            <w:tcW w:w="3340" w:type="dxa"/>
+          </w:tcPr>
+          <w:p>
+            <w:pPr>
+              <w:rPr>
+                <w:rFonts w:ascii="Times New Roman" w:hAnsi="Times New Roman" w:cs="Times New Roman"/>
+              </w:rPr>
+            </w:pPr>
+            <w:r>
+              <w:rPr>
+                <w:rFonts w:ascii="Times New Roman" w:hAnsi="Times New Roman" w:cs="Times New Roman"/>
+                <w:noProof/>
+              </w:rPr>
+              <w:drawing>
+                <wp:inline distT="0" distB="0" distL="0" distR="0" wp14:anchorId="04D4530E" wp14:editId="6082F80E">
+                  <wp:extent cx="1984248" cy="1371600"/>
+                  <wp:effectExtent l="0" t="0" r="0" b="0"/>
+                  <wp:docPr id="74" name="Picture 74" descr="3A/Gauss-Laplace-Thres=0/LoG_thres=0_sigma=1_75golf.png"/>
+                  <wp:cNvGraphicFramePr>
+                    <a:graphicFrameLocks xmlns:a="http://schemas.openxmlformats.org/drawingml/2006/main" noChangeAspect="1"/>
+                  </wp:cNvGraphicFramePr>
+                  <a:graphic xmlns:a="http://schemas.openxmlformats.org/drawingml/2006/main">
+                    <a:graphicData uri="http://schemas.openxmlformats.org/drawingml/2006/picture">
+                      <pic:pic xmlns:pic="http://schemas.openxmlformats.org/drawingml/2006/picture">
+                        <pic:nvPicPr>
+                          <pic:cNvPr id="0" name="Picture 26" descr="3A/Gauss-Laplace-Thres=0/LoG_thres=0_sigma=1_75golf.png"/>
+                          <pic:cNvPicPr>
+                            <a:picLocks noChangeAspect="1" noChangeArrowheads="1"/>
+                          </pic:cNvPicPr>
+                        </pic:nvPicPr>
+                        <pic:blipFill>
+                          <a:blip r:embed="rId59">
+                            <a:extLst>
+                              <a:ext uri="{28A0092B-C50C-407E-A947-70E740481C1C}">
+                                <a14:useLocalDpi xmlns:a14="http://schemas.microsoft.com/office/drawing/2010/main" val="0"/>
+                              </a:ext>
+                            </a:extLst>
+                          </a:blip>
+                          <a:srcRect/>
+                          <a:stretch>
+                            <a:fillRect/>
+                          </a:stretch>
+                        </pic:blipFill>
+                        <pic:spPr bwMode="auto">
+                          <a:xfrm>
+                            <a:off x="0" y="0"/>
+                            <a:ext cx="1984248" cy="1371600"/>
+                          </a:xfrm>
+                          <a:prstGeom prst="rect">
+                            <a:avLst/>
+                          </a:prstGeom>
+                          <a:noFill/>
+                          <a:ln>
+                            <a:noFill/>
+                          </a:ln>
+                        </pic:spPr>
+                      </pic:pic>
+                    </a:graphicData>
+                  </a:graphic>
+                </wp:inline>
+              </w:drawing>
+            </w:r>
+          </w:p>
+        </w:tc>
+        <w:tc>
+          <w:tcPr>
+            <w:tcW w:w="3340" w:type="dxa"/>
+          </w:tcPr>
+          <w:p>
+            <w:pPr>
+              <w:rPr>
+                <w:rFonts w:ascii="Times New Roman" w:hAnsi="Times New Roman" w:cs="Times New Roman"/>
+              </w:rPr>
+            </w:pPr>
+            <w:r>
+              <w:rPr>
+                <w:rFonts w:ascii="Times New Roman" w:hAnsi="Times New Roman" w:cs="Times New Roman"/>
+                <w:noProof/>
+              </w:rPr>
+              <w:drawing>
+                <wp:inline distT="0" distB="0" distL="0" distR="0" wp14:anchorId="1B73253A" wp14:editId="2B67EA61">
+                  <wp:extent cx="1984248" cy="1371600"/>
+                  <wp:effectExtent l="0" t="0" r="0" b="0"/>
+                  <wp:docPr id="77" name="Picture 77" descr="3A/Gauss-Laplace-Thres=0/LoG_thres=0_sigma=2_75golf.png"/>
+                  <wp:cNvGraphicFramePr>
+                    <a:graphicFrameLocks xmlns:a="http://schemas.openxmlformats.org/drawingml/2006/main" noChangeAspect="1"/>
+                  </wp:cNvGraphicFramePr>
+                  <a:graphic xmlns:a="http://schemas.openxmlformats.org/drawingml/2006/main">
+                    <a:graphicData uri="http://schemas.openxmlformats.org/drawingml/2006/picture">
+                      <pic:pic xmlns:pic="http://schemas.openxmlformats.org/drawingml/2006/picture">
+                        <pic:nvPicPr>
+                          <pic:cNvPr id="0" name="Picture 29" descr="3A/Gauss-Laplace-Thres=0/LoG_thres=0_sigma=2_75golf.png"/>
+                          <pic:cNvPicPr>
+                            <a:picLocks noChangeAspect="1" noChangeArrowheads="1"/>
+                          </pic:cNvPicPr>
+                        </pic:nvPicPr>
+                        <pic:blipFill>
+                          <a:blip r:embed="rId60">
+                            <a:extLst>
+                              <a:ext uri="{28A0092B-C50C-407E-A947-70E740481C1C}">
+                                <a14:useLocalDpi xmlns:a14="http://schemas.microsoft.com/office/drawing/2010/main" val="0"/>
+                              </a:ext>
+                            </a:extLst>
+                          </a:blip>
+                          <a:srcRect/>
+                          <a:stretch>
+                            <a:fillRect/>
+                          </a:stretch>
+                        </pic:blipFill>
+                        <pic:spPr bwMode="auto">
+                          <a:xfrm>
+                            <a:off x="0" y="0"/>
+                            <a:ext cx="1984248" cy="1371600"/>
+                          </a:xfrm>
+                          <a:prstGeom prst="rect">
+                            <a:avLst/>
+                          </a:prstGeom>
+                          <a:noFill/>
+                          <a:ln>
+                            <a:noFill/>
+                          </a:ln>
+                        </pic:spPr>
+                      </pic:pic>
+                    </a:graphicData>
+                  </a:graphic>
+                </wp:inline>
+              </w:drawing>
+            </w:r>
+          </w:p>
+        </w:tc>
+      </w:tr>
+      <w:tr>
+        <w:tc>
+          <w:tcPr>
+            <w:tcW w:w="3340" w:type="dxa"/>
+          </w:tcPr>
+          <w:p>
+            <w:pPr>
+              <w:rPr>
+                <w:rFonts w:ascii="Times New Roman" w:hAnsi="Times New Roman" w:cs="Times New Roman"/>
+              </w:rPr>
+            </w:pPr>
+            <w:r>
+              <w:rPr>
+                <w:rFonts w:ascii="Times New Roman" w:hAnsi="Times New Roman" w:cs="Times New Roman"/>
+                <w:noProof/>
+              </w:rPr>
+              <w:drawing>
+                <wp:inline distT="0" distB="0" distL="0" distR="0" wp14:anchorId="4C974994" wp14:editId="62EE9166">
+                  <wp:extent cx="1984248" cy="1371600"/>
+                  <wp:effectExtent l="0" t="0" r="0" b="0"/>
+                  <wp:docPr id="72" name="Picture 72" descr="3A/Gauss-Laplace-Thres=0/LoG_thres=0_sigma=0_75nuns.png"/>
+                  <wp:cNvGraphicFramePr>
+                    <a:graphicFrameLocks xmlns:a="http://schemas.openxmlformats.org/drawingml/2006/main" noChangeAspect="1"/>
+                  </wp:cNvGraphicFramePr>
+                  <a:graphic xmlns:a="http://schemas.openxmlformats.org/drawingml/2006/main">
+                    <a:graphicData uri="http://schemas.openxmlformats.org/drawingml/2006/picture">
+                      <pic:pic xmlns:pic="http://schemas.openxmlformats.org/drawingml/2006/picture">
+                        <pic:nvPicPr>
+                          <pic:cNvPr id="0" name="Picture 24" descr="3A/Gauss-Laplace-Thres=0/LoG_thres=0_sigma=0_75nuns.png"/>
+                          <pic:cNvPicPr>
+                            <a:picLocks noChangeAspect="1" noChangeArrowheads="1"/>
+                          </pic:cNvPicPr>
+                        </pic:nvPicPr>
+                        <pic:blipFill>
+                          <a:blip r:embed="rId61">
+                            <a:extLst>
+                              <a:ext uri="{28A0092B-C50C-407E-A947-70E740481C1C}">
+                                <a14:useLocalDpi xmlns:a14="http://schemas.microsoft.com/office/drawing/2010/main" val="0"/>
+                              </a:ext>
+                            </a:extLst>
+                          </a:blip>
+                          <a:srcRect/>
+                          <a:stretch>
+                            <a:fillRect/>
+                          </a:stretch>
+                        </pic:blipFill>
+                        <pic:spPr bwMode="auto">
+                          <a:xfrm>
+                            <a:off x="0" y="0"/>
+                            <a:ext cx="1984248" cy="1371600"/>
+                          </a:xfrm>
+                          <a:prstGeom prst="rect">
+                            <a:avLst/>
+                          </a:prstGeom>
+                          <a:noFill/>
+                          <a:ln>
+                            <a:noFill/>
+                          </a:ln>
+                        </pic:spPr>
+                      </pic:pic>
+                    </a:graphicData>
+                  </a:graphic>
+                </wp:inline>
+              </w:drawing>
+            </w:r>
+          </w:p>
+        </w:tc>
+        <w:tc>
+          <w:tcPr>
+            <w:tcW w:w="3340" w:type="dxa"/>
+          </w:tcPr>
+          <w:p>
+            <w:pPr>
+              <w:rPr>
+                <w:rFonts w:ascii="Times New Roman" w:hAnsi="Times New Roman" w:cs="Times New Roman"/>
+              </w:rPr>
+            </w:pPr>
+            <w:r>
+              <w:rPr>
+                <w:rFonts w:ascii="Times New Roman" w:hAnsi="Times New Roman" w:cs="Times New Roman"/>
+                <w:noProof/>
+              </w:rPr>
+              <w:drawing>
+                <wp:inline distT="0" distB="0" distL="0" distR="0" wp14:anchorId="754CDFB3" wp14:editId="212EDA94">
+                  <wp:extent cx="1984248" cy="1371600"/>
+                  <wp:effectExtent l="0" t="0" r="0" b="0"/>
+                  <wp:docPr id="73" name="Picture 73" descr="3A/Gauss-Laplace-Thres=0/LoG_thres=0_sigma=1_75nuns.png"/>
+                  <wp:cNvGraphicFramePr>
+                    <a:graphicFrameLocks xmlns:a="http://schemas.openxmlformats.org/drawingml/2006/main" noChangeAspect="1"/>
+                  </wp:cNvGraphicFramePr>
+                  <a:graphic xmlns:a="http://schemas.openxmlformats.org/drawingml/2006/main">
+                    <a:graphicData uri="http://schemas.openxmlformats.org/drawingml/2006/picture">
+                      <pic:pic xmlns:pic="http://schemas.openxmlformats.org/drawingml/2006/picture">
+                        <pic:nvPicPr>
+                          <pic:cNvPr id="0" name="Picture 25" descr="3A/Gauss-Laplace-Thres=0/LoG_thres=0_sigma=1_75nuns.png"/>
+                          <pic:cNvPicPr>
+                            <a:picLocks noChangeAspect="1" noChangeArrowheads="1"/>
+                          </pic:cNvPicPr>
+                        </pic:nvPicPr>
+                        <pic:blipFill>
+                          <a:blip r:embed="rId62">
+                            <a:extLst>
+                              <a:ext uri="{28A0092B-C50C-407E-A947-70E740481C1C}">
+                                <a14:useLocalDpi xmlns:a14="http://schemas.microsoft.com/office/drawing/2010/main" val="0"/>
+                              </a:ext>
+                            </a:extLst>
+                          </a:blip>
+                          <a:srcRect/>
+                          <a:stretch>
+                            <a:fillRect/>
+                          </a:stretch>
+                        </pic:blipFill>
+                        <pic:spPr bwMode="auto">
+                          <a:xfrm>
+                            <a:off x="0" y="0"/>
+                            <a:ext cx="1984248" cy="1371600"/>
+                          </a:xfrm>
+                          <a:prstGeom prst="rect">
+                            <a:avLst/>
+                          </a:prstGeom>
+                          <a:noFill/>
+                          <a:ln>
+                            <a:noFill/>
+                          </a:ln>
+                        </pic:spPr>
+                      </pic:pic>
+                    </a:graphicData>
+                  </a:graphic>
+                </wp:inline>
+              </w:drawing>
+            </w:r>
+          </w:p>
+        </w:tc>
+        <w:tc>
+          <w:tcPr>
+            <w:tcW w:w="3340" w:type="dxa"/>
+          </w:tcPr>
+          <w:p>
+            <w:pPr>
+              <w:rPr>
+                <w:rFonts w:ascii="Times New Roman" w:hAnsi="Times New Roman" w:cs="Times New Roman"/>
+              </w:rPr>
+            </w:pPr>
+            <w:r>
+              <w:rPr>
+                <w:rFonts w:ascii="Times New Roman" w:hAnsi="Times New Roman" w:cs="Times New Roman"/>
+                <w:noProof/>
+              </w:rPr>
+              <w:drawing>
+                <wp:inline distT="0" distB="0" distL="0" distR="0" wp14:anchorId="1D841FAF" wp14:editId="70C02DB9">
+                  <wp:extent cx="1984248" cy="1371600"/>
+                  <wp:effectExtent l="0" t="0" r="0" b="0"/>
+                  <wp:docPr id="78" name="Picture 78" descr="3A/Gauss-Laplace-Thres=0/LoG_thres=0_sigma=2_75nuns.png"/>
+                  <wp:cNvGraphicFramePr>
+                    <a:graphicFrameLocks xmlns:a="http://schemas.openxmlformats.org/drawingml/2006/main" noChangeAspect="1"/>
+                  </wp:cNvGraphicFramePr>
+                  <a:graphic xmlns:a="http://schemas.openxmlformats.org/drawingml/2006/main">
+                    <a:graphicData uri="http://schemas.openxmlformats.org/drawingml/2006/picture">
+                      <pic:pic xmlns:pic="http://schemas.openxmlformats.org/drawingml/2006/picture">
+                        <pic:nvPicPr>
+                          <pic:cNvPr id="0" name="Picture 30" descr="3A/Gauss-Laplace-Thres=0/LoG_thres=0_sigma=2_75nuns.png"/>
+                          <pic:cNvPicPr>
+                            <a:picLocks noChangeAspect="1" noChangeArrowheads="1"/>
+                          </pic:cNvPicPr>
+                        </pic:nvPicPr>
+                        <pic:blipFill>
+                          <a:blip r:embed="rId63">
+                            <a:extLst>
+                              <a:ext uri="{28A0092B-C50C-407E-A947-70E740481C1C}">
+                                <a14:useLocalDpi xmlns:a14="http://schemas.microsoft.com/office/drawing/2010/main" val="0"/>
+                              </a:ext>
+                            </a:extLst>
+                          </a:blip>
+                          <a:srcRect/>
+                          <a:stretch>
+                            <a:fillRect/>
+                          </a:stretch>
+                        </pic:blipFill>
+                        <pic:spPr bwMode="auto">
+                          <a:xfrm>
+                            <a:off x="0" y="0"/>
+                            <a:ext cx="1984248" cy="1371600"/>
+                          </a:xfrm>
+                          <a:prstGeom prst="rect">
+                            <a:avLst/>
+                          </a:prstGeom>
+                          <a:noFill/>
+                          <a:ln>
+                            <a:noFill/>
+                          </a:ln>
+                        </pic:spPr>
+                      </pic:pic>
+                    </a:graphicData>
+                  </a:graphic>
+                </wp:inline>
+              </w:drawing>
+            </w:r>
+          </w:p>
+        </w:tc>
+      </w:tr>
+    </w:tbl>
+    <w:p>
+      <w:pPr>
+        <w:rPr>
+          <w:rFonts w:ascii="Times New Roman" w:hAnsi="Times New Roman" w:cs="Times New Roman"/>
+        </w:rPr>
+      </w:pPr>
+      <w:r>
+        <w:rPr>
+          <w:rFonts w:ascii="Times New Roman" w:hAnsi="Times New Roman" w:cs="Times New Roman"/>
+        </w:rPr>
+        <w:t xml:space="preserve"> </w:t>
+      </w:r>
+    </w:p>
+    <w:p>
+      <w:pPr>
+        <w:rPr>
+          <w:rFonts w:ascii="Times New Roman" w:hAnsi="Times New Roman" w:cs="Times New Roman"/>
+        </w:rPr>
+      </w:pPr>
+    </w:p>
+    <w:p>
+      <w:pPr>
+        <w:rPr>
+          <w:rFonts w:ascii="Times New Roman" w:hAnsi="Times New Roman" w:cs="Times New Roman"/>
+        </w:rPr>
+      </w:pPr>
+      <w:r>
+        <w:rPr>
+          <w:rFonts w:ascii="Times New Roman" w:hAnsi="Times New Roman" w:cs="Times New Roman"/>
+        </w:rPr>
+        <w:br w:type="page"/>
+      </w:r>
+    </w:p>
+    <w:p>
+      <w:pPr>
+        <w:rPr>
+          <w:rFonts w:ascii="Times New Roman" w:hAnsi="Times New Roman" w:cs="Times New Roman"/>
+        </w:rPr>
+      </w:pPr>
+      <w:r>
+        <w:rPr>
+          <w:rFonts w:ascii="Times New Roman" w:hAnsi="Times New Roman" w:cs="Times New Roman"/>
+        </w:rPr>
+        <w:t>Canny Filter Operation</w:t>
+      </w:r>
+    </w:p>
+    <w:tbl>
+      <w:tblPr>
+        <w:tblStyle w:val="TableGrid"/>
+        <w:tblW w:w="10020" w:type="dxa"/>
+        <w:tblLook w:val="04A0" w:firstRow="1" w:lastRow="0" w:firstColumn="1" w:lastColumn="0" w:noHBand="0" w:noVBand="1"/>
+      </w:tblPr>
+      <w:tblGrid>
+        <w:gridCol w:w="3340"/>
+        <w:gridCol w:w="3340"/>
+        <w:gridCol w:w="3340"/>
+      </w:tblGrid>
+      <w:tr>
+        <w:tc>
+          <w:tcPr>
+            <w:tcW w:w="3340" w:type="dxa"/>
+          </w:tcPr>
+          <w:p>
+            <w:pPr>
+              <w:rPr>
+                <w:rFonts w:ascii="Times New Roman" w:hAnsi="Times New Roman" w:cs="Times New Roman"/>
+              </w:rPr>
+            </w:pPr>
+            <w:r>
+              <w:rPr>
+                <w:rFonts w:ascii="Times New Roman" w:hAnsi="Times New Roman" w:cs="Times New Roman"/>
+              </w:rPr>
+              <w:t>Sigma = 0.75</w:t>
+            </w:r>
+          </w:p>
+        </w:tc>
+        <w:tc>
+          <w:tcPr>
+            <w:tcW w:w="3340" w:type="dxa"/>
+          </w:tcPr>
+          <w:p>
+            <w:pPr>
+              <w:rPr>
+                <w:rFonts w:ascii="Times New Roman" w:hAnsi="Times New Roman" w:cs="Times New Roman"/>
+              </w:rPr>
+            </w:pPr>
+            <w:r>
+              <w:rPr>
+                <w:rFonts w:ascii="Times New Roman" w:hAnsi="Times New Roman" w:cs="Times New Roman"/>
+              </w:rPr>
+              <w:t>Sigma = 1.75</w:t>
+            </w:r>
+          </w:p>
+        </w:tc>
+        <w:tc>
+          <w:tcPr>
+            <w:tcW w:w="3340" w:type="dxa"/>
+          </w:tcPr>
+          <w:p>
+            <w:pPr>
+              <w:rPr>
+                <w:rFonts w:ascii="Times New Roman" w:hAnsi="Times New Roman" w:cs="Times New Roman"/>
+              </w:rPr>
+            </w:pPr>
+            <w:r>
+              <w:rPr>
+                <w:rFonts w:ascii="Times New Roman" w:hAnsi="Times New Roman" w:cs="Times New Roman"/>
+              </w:rPr>
+              <w:t>Sigma = 3.75</w:t>
+            </w:r>
+          </w:p>
+        </w:tc>
+      </w:tr>
+      <w:tr>
+        <w:tc>
+          <w:tcPr>
+            <w:tcW w:w="3340" w:type="dxa"/>
+          </w:tcPr>
+          <w:p>
+            <w:pPr>
+              <w:rPr>
+                <w:rFonts w:ascii="Times New Roman" w:hAnsi="Times New Roman" w:cs="Times New Roman"/>
+              </w:rPr>
+            </w:pPr>
+            <w:r>
+              <w:rPr>
+                <w:rFonts w:ascii="Times New Roman" w:hAnsi="Times New Roman" w:cs="Times New Roman"/>
+                <w:noProof/>
+              </w:rPr>
+              <w:drawing>
+                <wp:inline distT="0" distB="0" distL="0" distR="0" wp14:anchorId="17A71868" wp14:editId="00600D8D">
+                  <wp:extent cx="1984248" cy="1371600"/>
+                  <wp:effectExtent l="0" t="0" r="0" b="0"/>
+                  <wp:docPr id="61" name="Picture 61" descr="3A/canny/canny_church_sigma0_75.png"/>
+                  <wp:cNvGraphicFramePr>
+                    <a:graphicFrameLocks xmlns:a="http://schemas.openxmlformats.org/drawingml/2006/main" noChangeAspect="1"/>
+                  </wp:cNvGraphicFramePr>
+                  <a:graphic xmlns:a="http://schemas.openxmlformats.org/drawingml/2006/main">
+                    <a:graphicData uri="http://schemas.openxmlformats.org/drawingml/2006/picture">
+                      <pic:pic xmlns:pic="http://schemas.openxmlformats.org/drawingml/2006/picture">
+                        <pic:nvPicPr>
+                          <pic:cNvPr id="0" name="Picture 1" descr="3A/canny/canny_church_sigma0_75.png"/>
+                          <pic:cNvPicPr>
+                            <a:picLocks noChangeAspect="1" noChangeArrowheads="1"/>
+                          </pic:cNvPicPr>
+                        </pic:nvPicPr>
+                        <pic:blipFill>
+                          <a:blip r:embed="rId64">
+                            <a:extLst>
+                              <a:ext uri="{28A0092B-C50C-407E-A947-70E740481C1C}">
+                                <a14:useLocalDpi xmlns:a14="http://schemas.microsoft.com/office/drawing/2010/main" val="0"/>
+                              </a:ext>
+                            </a:extLst>
+                          </a:blip>
+                          <a:srcRect/>
+                          <a:stretch>
+                            <a:fillRect/>
+                          </a:stretch>
+                        </pic:blipFill>
+                        <pic:spPr bwMode="auto">
+                          <a:xfrm>
+                            <a:off x="0" y="0"/>
+                            <a:ext cx="1984248" cy="1371600"/>
+                          </a:xfrm>
+                          <a:prstGeom prst="rect">
+                            <a:avLst/>
+                          </a:prstGeom>
+                          <a:noFill/>
+                          <a:ln>
+                            <a:noFill/>
+                          </a:ln>
+                        </pic:spPr>
+                      </pic:pic>
+                    </a:graphicData>
+                  </a:graphic>
+                </wp:inline>
+              </w:drawing>
+            </w:r>
+          </w:p>
+        </w:tc>
+        <w:tc>
+          <w:tcPr>
+            <w:tcW w:w="3340" w:type="dxa"/>
+          </w:tcPr>
+          <w:p>
+            <w:pPr>
+              <w:rPr>
+                <w:rFonts w:ascii="Times New Roman" w:hAnsi="Times New Roman" w:cs="Times New Roman"/>
+              </w:rPr>
+            </w:pPr>
+            <w:r>
+              <w:rPr>
+                <w:rFonts w:ascii="Times New Roman" w:hAnsi="Times New Roman" w:cs="Times New Roman"/>
+                <w:noProof/>
+              </w:rPr>
+              <w:drawing>
+                <wp:inline distT="0" distB="0" distL="0" distR="0" wp14:anchorId="7FF47D6F" wp14:editId="617D19C3">
+                  <wp:extent cx="1984248" cy="1371600"/>
+                  <wp:effectExtent l="0" t="0" r="0" b="0"/>
+                  <wp:docPr id="62" name="Picture 62" descr="3A/canny/canny_church_sigma1_75.png"/>
+                  <wp:cNvGraphicFramePr>
+                    <a:graphicFrameLocks xmlns:a="http://schemas.openxmlformats.org/drawingml/2006/main" noChangeAspect="1"/>
+                  </wp:cNvGraphicFramePr>
+                  <a:graphic xmlns:a="http://schemas.openxmlformats.org/drawingml/2006/main">
+                    <a:graphicData uri="http://schemas.openxmlformats.org/drawingml/2006/picture">
+                      <pic:pic xmlns:pic="http://schemas.openxmlformats.org/drawingml/2006/picture">
+                        <pic:nvPicPr>
+                          <pic:cNvPr id="0" name="Picture 2" descr="3A/canny/canny_church_sigma1_75.png"/>
+                          <pic:cNvPicPr>
+                            <a:picLocks noChangeAspect="1" noChangeArrowheads="1"/>
+                          </pic:cNvPicPr>
+                        </pic:nvPicPr>
+                        <pic:blipFill>
+                          <a:blip r:embed="rId65">
+                            <a:extLst>
+                              <a:ext uri="{28A0092B-C50C-407E-A947-70E740481C1C}">
+                                <a14:useLocalDpi xmlns:a14="http://schemas.microsoft.com/office/drawing/2010/main" val="0"/>
+                              </a:ext>
+                            </a:extLst>
+                          </a:blip>
+                          <a:srcRect/>
+                          <a:stretch>
+                            <a:fillRect/>
+                          </a:stretch>
+                        </pic:blipFill>
+                        <pic:spPr bwMode="auto">
+                          <a:xfrm>
+                            <a:off x="0" y="0"/>
+                            <a:ext cx="1984248" cy="1371600"/>
+                          </a:xfrm>
+                          <a:prstGeom prst="rect">
+                            <a:avLst/>
+                          </a:prstGeom>
+                          <a:noFill/>
+                          <a:ln>
+                            <a:noFill/>
+                          </a:ln>
+                        </pic:spPr>
+                      </pic:pic>
+                    </a:graphicData>
+                  </a:graphic>
+                </wp:inline>
+              </w:drawing>
+            </w:r>
+          </w:p>
+        </w:tc>
+        <w:tc>
+          <w:tcPr>
+            <w:tcW w:w="3340" w:type="dxa"/>
+          </w:tcPr>
+          <w:p>
+            <w:pPr>
+              <w:rPr>
+                <w:rFonts w:ascii="Times New Roman" w:hAnsi="Times New Roman" w:cs="Times New Roman"/>
+              </w:rPr>
+            </w:pPr>
+            <w:r>
+              <w:rPr>
+                <w:rFonts w:ascii="Times New Roman" w:hAnsi="Times New Roman" w:cs="Times New Roman"/>
+                <w:noProof/>
+              </w:rPr>
+              <w:drawing>
+                <wp:inline distT="0" distB="0" distL="0" distR="0" wp14:anchorId="1752419B" wp14:editId="49ABA323">
+                  <wp:extent cx="1984248" cy="1371600"/>
+                  <wp:effectExtent l="0" t="0" r="0" b="0"/>
+                  <wp:docPr id="63" name="Picture 63" descr="3A/canny/canny_church_sigma3_75.png"/>
+                  <wp:cNvGraphicFramePr>
+                    <a:graphicFrameLocks xmlns:a="http://schemas.openxmlformats.org/drawingml/2006/main" noChangeAspect="1"/>
+                  </wp:cNvGraphicFramePr>
+                  <a:graphic xmlns:a="http://schemas.openxmlformats.org/drawingml/2006/main">
+                    <a:graphicData uri="http://schemas.openxmlformats.org/drawingml/2006/picture">
+                      <pic:pic xmlns:pic="http://schemas.openxmlformats.org/drawingml/2006/picture">
+                        <pic:nvPicPr>
+                          <pic:cNvPr id="0" name="Picture 3" descr="3A/canny/canny_church_sigma3_75.png"/>
+                          <pic:cNvPicPr>
+                            <a:picLocks noChangeAspect="1" noChangeArrowheads="1"/>
+                          </pic:cNvPicPr>
+                        </pic:nvPicPr>
+                        <pic:blipFill>
+                          <a:blip r:embed="rId66">
+                            <a:extLst>
+                              <a:ext uri="{28A0092B-C50C-407E-A947-70E740481C1C}">
+                                <a14:useLocalDpi xmlns:a14="http://schemas.microsoft.com/office/drawing/2010/main" val="0"/>
+                              </a:ext>
+                            </a:extLst>
+                          </a:blip>
+                          <a:srcRect/>
+                          <a:stretch>
+                            <a:fillRect/>
+                          </a:stretch>
+                        </pic:blipFill>
+                        <pic:spPr bwMode="auto">
+                          <a:xfrm>
+                            <a:off x="0" y="0"/>
+                            <a:ext cx="1984248" cy="1371600"/>
+                          </a:xfrm>
+                          <a:prstGeom prst="rect">
+                            <a:avLst/>
+                          </a:prstGeom>
+                          <a:noFill/>
+                          <a:ln>
+                            <a:noFill/>
+                          </a:ln>
+                        </pic:spPr>
+                      </pic:pic>
+                    </a:graphicData>
+                  </a:graphic>
+                </wp:inline>
+              </w:drawing>
+            </w:r>
+          </w:p>
+        </w:tc>
+      </w:tr>
+      <w:tr>
+        <w:tc>
+          <w:tcPr>
+            <w:tcW w:w="3340" w:type="dxa"/>
+          </w:tcPr>
+          <w:p>
+            <w:pPr>
+              <w:rPr>
+                <w:rFonts w:ascii="Times New Roman" w:hAnsi="Times New Roman" w:cs="Times New Roman"/>
+              </w:rPr>
+            </w:pPr>
+            <w:r>
+              <w:rPr>
+                <w:rFonts w:ascii="Times New Roman" w:hAnsi="Times New Roman" w:cs="Times New Roman"/>
+                <w:noProof/>
+              </w:rPr>
+              <w:drawing>
+                <wp:inline distT="0" distB="0" distL="0" distR="0" wp14:anchorId="589E48A9" wp14:editId="4B565828">
+                  <wp:extent cx="1984248" cy="1371600"/>
+                  <wp:effectExtent l="0" t="0" r="0" b="0"/>
+                  <wp:docPr id="64" name="Picture 64" descr="3A/canny/canny_golf_sigma0_75.png"/>
+                  <wp:cNvGraphicFramePr>
+                    <a:graphicFrameLocks xmlns:a="http://schemas.openxmlformats.org/drawingml/2006/main" noChangeAspect="1"/>
+                  </wp:cNvGraphicFramePr>
+                  <a:graphic xmlns:a="http://schemas.openxmlformats.org/drawingml/2006/main">
+                    <a:graphicData uri="http://schemas.openxmlformats.org/drawingml/2006/picture">
+                      <pic:pic xmlns:pic="http://schemas.openxmlformats.org/drawingml/2006/picture">
+                        <pic:nvPicPr>
+                          <pic:cNvPr id="0" name="Picture 4" descr="3A/canny/canny_golf_sigma0_75.png"/>
+                          <pic:cNvPicPr>
+                            <a:picLocks noChangeAspect="1" noChangeArrowheads="1"/>
+                          </pic:cNvPicPr>
+                        </pic:nvPicPr>
+                        <pic:blipFill>
+                          <a:blip r:embed="rId67">
+                            <a:extLst>
+                              <a:ext uri="{28A0092B-C50C-407E-A947-70E740481C1C}">
+                                <a14:useLocalDpi xmlns:a14="http://schemas.microsoft.com/office/drawing/2010/main" val="0"/>
+                              </a:ext>
+                            </a:extLst>
+                          </a:blip>
+                          <a:srcRect/>
+                          <a:stretch>
+                            <a:fillRect/>
+                          </a:stretch>
+                        </pic:blipFill>
+                        <pic:spPr bwMode="auto">
+                          <a:xfrm>
+                            <a:off x="0" y="0"/>
+                            <a:ext cx="1984248" cy="1371600"/>
+                          </a:xfrm>
+                          <a:prstGeom prst="rect">
+                            <a:avLst/>
+                          </a:prstGeom>
+                          <a:noFill/>
+                          <a:ln>
+                            <a:noFill/>
+                          </a:ln>
+                        </pic:spPr>
+                      </pic:pic>
+                    </a:graphicData>
+                  </a:graphic>
+                </wp:inline>
+              </w:drawing>
+            </w:r>
+          </w:p>
+        </w:tc>
+        <w:tc>
+          <w:tcPr>
+            <w:tcW w:w="3340" w:type="dxa"/>
+          </w:tcPr>
+          <w:p>
+            <w:pPr>
+              <w:rPr>
+                <w:rFonts w:ascii="Times New Roman" w:hAnsi="Times New Roman" w:cs="Times New Roman"/>
+              </w:rPr>
+            </w:pPr>
+            <w:r>
+              <w:rPr>
+                <w:rFonts w:ascii="Times New Roman" w:hAnsi="Times New Roman" w:cs="Times New Roman"/>
+                <w:noProof/>
+              </w:rPr>
+              <w:drawing>
+                <wp:inline distT="0" distB="0" distL="0" distR="0" wp14:anchorId="4A80CB6D" wp14:editId="4A08E6B8">
+                  <wp:extent cx="1984248" cy="1371600"/>
+                  <wp:effectExtent l="0" t="0" r="0" b="0"/>
+                  <wp:docPr id="65" name="Picture 65" descr="3A/canny/canny_golf_sigma1_75.png"/>
+                  <wp:cNvGraphicFramePr>
+                    <a:graphicFrameLocks xmlns:a="http://schemas.openxmlformats.org/drawingml/2006/main" noChangeAspect="1"/>
+                  </wp:cNvGraphicFramePr>
+                  <a:graphic xmlns:a="http://schemas.openxmlformats.org/drawingml/2006/main">
+                    <a:graphicData uri="http://schemas.openxmlformats.org/drawingml/2006/picture">
+                      <pic:pic xmlns:pic="http://schemas.openxmlformats.org/drawingml/2006/picture">
+                        <pic:nvPicPr>
+                          <pic:cNvPr id="0" name="Picture 5" descr="3A/canny/canny_golf_sigma1_75.png"/>
+                          <pic:cNvPicPr>
+                            <a:picLocks noChangeAspect="1" noChangeArrowheads="1"/>
+                          </pic:cNvPicPr>
+                        </pic:nvPicPr>
+                        <pic:blipFill>
+                          <a:blip r:embed="rId68">
+                            <a:extLst>
+                              <a:ext uri="{28A0092B-C50C-407E-A947-70E740481C1C}">
+                                <a14:useLocalDpi xmlns:a14="http://schemas.microsoft.com/office/drawing/2010/main" val="0"/>
+                              </a:ext>
+                            </a:extLst>
+                          </a:blip>
+                          <a:srcRect/>
+                          <a:stretch>
+                            <a:fillRect/>
+                          </a:stretch>
+                        </pic:blipFill>
+                        <pic:spPr bwMode="auto">
+                          <a:xfrm>
+                            <a:off x="0" y="0"/>
+                            <a:ext cx="1984248" cy="1371600"/>
+                          </a:xfrm>
+                          <a:prstGeom prst="rect">
+                            <a:avLst/>
+                          </a:prstGeom>
+                          <a:noFill/>
+                          <a:ln>
+                            <a:noFill/>
+                          </a:ln>
+                        </pic:spPr>
+                      </pic:pic>
+                    </a:graphicData>
+                  </a:graphic>
+                </wp:inline>
+              </w:drawing>
+            </w:r>
+          </w:p>
+        </w:tc>
+        <w:tc>
+          <w:tcPr>
+            <w:tcW w:w="3340" w:type="dxa"/>
+          </w:tcPr>
+          <w:p>
+            <w:pPr>
+              <w:rPr>
+                <w:rFonts w:ascii="Times New Roman" w:hAnsi="Times New Roman" w:cs="Times New Roman"/>
+              </w:rPr>
+            </w:pPr>
+            <w:r>
+              <w:rPr>
+                <w:rFonts w:ascii="Times New Roman" w:hAnsi="Times New Roman" w:cs="Times New Roman"/>
+                <w:noProof/>
+              </w:rPr>
+              <w:drawing>
+                <wp:inline distT="0" distB="0" distL="0" distR="0" wp14:anchorId="5287FDAE" wp14:editId="461BD813">
+                  <wp:extent cx="1984248" cy="1371600"/>
+                  <wp:effectExtent l="0" t="0" r="0" b="0"/>
+                  <wp:docPr id="66" name="Picture 66" descr="3A/canny/canny_golf_sigma3_75.png"/>
+                  <wp:cNvGraphicFramePr>
+                    <a:graphicFrameLocks xmlns:a="http://schemas.openxmlformats.org/drawingml/2006/main" noChangeAspect="1"/>
+                  </wp:cNvGraphicFramePr>
+                  <a:graphic xmlns:a="http://schemas.openxmlformats.org/drawingml/2006/main">
+                    <a:graphicData uri="http://schemas.openxmlformats.org/drawingml/2006/picture">
+                      <pic:pic xmlns:pic="http://schemas.openxmlformats.org/drawingml/2006/picture">
+                        <pic:nvPicPr>
+                          <pic:cNvPr id="0" name="Picture 9" descr="3A/canny/canny_golf_sigma3_75.png"/>
+                          <pic:cNvPicPr>
+                            <a:picLocks noChangeAspect="1" noChangeArrowheads="1"/>
+                          </pic:cNvPicPr>
+                        </pic:nvPicPr>
+                        <pic:blipFill>
+                          <a:blip r:embed="rId69">
+                            <a:extLst>
+                              <a:ext uri="{28A0092B-C50C-407E-A947-70E740481C1C}">
+                                <a14:useLocalDpi xmlns:a14="http://schemas.microsoft.com/office/drawing/2010/main" val="0"/>
+                              </a:ext>
+                            </a:extLst>
+                          </a:blip>
+                          <a:srcRect/>
+                          <a:stretch>
+                            <a:fillRect/>
+                          </a:stretch>
+                        </pic:blipFill>
+                        <pic:spPr bwMode="auto">
+                          <a:xfrm>
+                            <a:off x="0" y="0"/>
+                            <a:ext cx="1984248" cy="1371600"/>
+                          </a:xfrm>
+                          <a:prstGeom prst="rect">
+                            <a:avLst/>
+                          </a:prstGeom>
+                          <a:noFill/>
+                          <a:ln>
+                            <a:noFill/>
+                          </a:ln>
+                        </pic:spPr>
+                      </pic:pic>
+                    </a:graphicData>
+                  </a:graphic>
+                </wp:inline>
+              </w:drawing>
+            </w:r>
+          </w:p>
+        </w:tc>
+      </w:tr>
+      <w:tr>
+        <w:tc>
+          <w:tcPr>
+            <w:tcW w:w="3340" w:type="dxa"/>
+          </w:tcPr>
+          <w:p>
+            <w:pPr>
+              <w:rPr>
+                <w:rFonts w:ascii="Times New Roman" w:hAnsi="Times New Roman" w:cs="Times New Roman"/>
+              </w:rPr>
+            </w:pPr>
+            <w:r>
+              <w:rPr>
+                <w:rFonts w:ascii="Times New Roman" w:hAnsi="Times New Roman" w:cs="Times New Roman"/>
+                <w:noProof/>
+              </w:rPr>
+              <w:drawing>
+                <wp:inline distT="0" distB="0" distL="0" distR="0" wp14:anchorId="353D1EE7" wp14:editId="04D76122">
+                  <wp:extent cx="1984248" cy="1371600"/>
+                  <wp:effectExtent l="0" t="0" r="0" b="0"/>
+                  <wp:docPr id="67" name="Picture 67" descr="3A/canny/canny_nuns_sigma0_75.png"/>
+                  <wp:cNvGraphicFramePr>
+                    <a:graphicFrameLocks xmlns:a="http://schemas.openxmlformats.org/drawingml/2006/main" noChangeAspect="1"/>
+                  </wp:cNvGraphicFramePr>
+                  <a:graphic xmlns:a="http://schemas.openxmlformats.org/drawingml/2006/main">
+                    <a:graphicData uri="http://schemas.openxmlformats.org/drawingml/2006/picture">
+                      <pic:pic xmlns:pic="http://schemas.openxmlformats.org/drawingml/2006/picture">
+                        <pic:nvPicPr>
+                          <pic:cNvPr id="0" name="Picture 6" descr="3A/canny/canny_nuns_sigma0_75.png"/>
+                          <pic:cNvPicPr>
+                            <a:picLocks noChangeAspect="1" noChangeArrowheads="1"/>
+                          </pic:cNvPicPr>
+                        </pic:nvPicPr>
+                        <pic:blipFill>
+                          <a:blip r:embed="rId70">
+                            <a:extLst>
+                              <a:ext uri="{28A0092B-C50C-407E-A947-70E740481C1C}">
+                                <a14:useLocalDpi xmlns:a14="http://schemas.microsoft.com/office/drawing/2010/main" val="0"/>
+                              </a:ext>
+                            </a:extLst>
+                          </a:blip>
+                          <a:srcRect/>
+                          <a:stretch>
+                            <a:fillRect/>
+                          </a:stretch>
+                        </pic:blipFill>
+                        <pic:spPr bwMode="auto">
+                          <a:xfrm>
+                            <a:off x="0" y="0"/>
+                            <a:ext cx="1984248" cy="1371600"/>
+                          </a:xfrm>
+                          <a:prstGeom prst="rect">
+                            <a:avLst/>
+                          </a:prstGeom>
+                          <a:noFill/>
+                          <a:ln>
+                            <a:noFill/>
+                          </a:ln>
+                        </pic:spPr>
+                      </pic:pic>
+                    </a:graphicData>
+                  </a:graphic>
+                </wp:inline>
+              </w:drawing>
+            </w:r>
+          </w:p>
+        </w:tc>
+        <w:tc>
+          <w:tcPr>
+            <w:tcW w:w="3340" w:type="dxa"/>
+          </w:tcPr>
+          <w:p>
+            <w:pPr>
+              <w:rPr>
+                <w:rFonts w:ascii="Times New Roman" w:hAnsi="Times New Roman" w:cs="Times New Roman"/>
+              </w:rPr>
+            </w:pPr>
+            <w:r>
+              <w:rPr>
+                <w:rFonts w:ascii="Times New Roman" w:hAnsi="Times New Roman" w:cs="Times New Roman"/>
+                <w:noProof/>
+              </w:rPr>
+              <w:drawing>
+                <wp:inline distT="0" distB="0" distL="0" distR="0" wp14:anchorId="55B60754" wp14:editId="43440146">
+                  <wp:extent cx="1984248" cy="1371600"/>
+                  <wp:effectExtent l="0" t="0" r="0" b="0"/>
+                  <wp:docPr id="68" name="Picture 68" descr="3A/canny/canny_nuns_sigma1_75.png"/>
+                  <wp:cNvGraphicFramePr>
+                    <a:graphicFrameLocks xmlns:a="http://schemas.openxmlformats.org/drawingml/2006/main" noChangeAspect="1"/>
+                  </wp:cNvGraphicFramePr>
+                  <a:graphic xmlns:a="http://schemas.openxmlformats.org/drawingml/2006/main">
+                    <a:graphicData uri="http://schemas.openxmlformats.org/drawingml/2006/picture">
+                      <pic:pic xmlns:pic="http://schemas.openxmlformats.org/drawingml/2006/picture">
+                        <pic:nvPicPr>
+                          <pic:cNvPr id="0" name="Picture 7" descr="3A/canny/canny_nuns_sigma1_75.png"/>
+                          <pic:cNvPicPr>
+                            <a:picLocks noChangeAspect="1" noChangeArrowheads="1"/>
+                          </pic:cNvPicPr>
+                        </pic:nvPicPr>
+                        <pic:blipFill>
+                          <a:blip r:embed="rId71">
+                            <a:extLst>
+                              <a:ext uri="{28A0092B-C50C-407E-A947-70E740481C1C}">
+                                <a14:useLocalDpi xmlns:a14="http://schemas.microsoft.com/office/drawing/2010/main" val="0"/>
+                              </a:ext>
+                            </a:extLst>
+                          </a:blip>
+                          <a:srcRect/>
+                          <a:stretch>
+                            <a:fillRect/>
+                          </a:stretch>
+                        </pic:blipFill>
+                        <pic:spPr bwMode="auto">
+                          <a:xfrm>
+                            <a:off x="0" y="0"/>
+                            <a:ext cx="1984248" cy="1371600"/>
+                          </a:xfrm>
+                          <a:prstGeom prst="rect">
+                            <a:avLst/>
+                          </a:prstGeom>
+                          <a:noFill/>
+                          <a:ln>
+                            <a:noFill/>
+                          </a:ln>
+                        </pic:spPr>
+                      </pic:pic>
+                    </a:graphicData>
+                  </a:graphic>
+                </wp:inline>
+              </w:drawing>
+            </w:r>
+          </w:p>
+        </w:tc>
+        <w:tc>
+          <w:tcPr>
+            <w:tcW w:w="3340" w:type="dxa"/>
+          </w:tcPr>
+          <w:p>
+            <w:pPr>
+              <w:rPr>
+                <w:rFonts w:ascii="Times New Roman" w:hAnsi="Times New Roman" w:cs="Times New Roman"/>
+              </w:rPr>
+            </w:pPr>
+            <w:r>
+              <w:rPr>
+                <w:rFonts w:ascii="Times New Roman" w:hAnsi="Times New Roman" w:cs="Times New Roman"/>
+                <w:noProof/>
+              </w:rPr>
+              <w:drawing>
+                <wp:inline distT="0" distB="0" distL="0" distR="0" wp14:anchorId="22F1B984" wp14:editId="2E66C3B0">
+                  <wp:extent cx="1984248" cy="1371600"/>
+                  <wp:effectExtent l="0" t="0" r="0" b="0"/>
+                  <wp:docPr id="11" name="Picture 11" descr="3A/canny/canny_nuns_sigma3_75.png"/>
+                  <wp:cNvGraphicFramePr>
+                    <a:graphicFrameLocks xmlns:a="http://schemas.openxmlformats.org/drawingml/2006/main" noChangeAspect="1"/>
+                  </wp:cNvGraphicFramePr>
+                  <a:graphic xmlns:a="http://schemas.openxmlformats.org/drawingml/2006/main">
+                    <a:graphicData uri="http://schemas.openxmlformats.org/drawingml/2006/picture">
+                      <pic:pic xmlns:pic="http://schemas.openxmlformats.org/drawingml/2006/picture">
+                        <pic:nvPicPr>
+                          <pic:cNvPr id="0" name="Picture 8" descr="3A/canny/canny_nuns_sigma3_75.png"/>
+                          <pic:cNvPicPr>
+                            <a:picLocks noChangeAspect="1" noChangeArrowheads="1"/>
+                          </pic:cNvPicPr>
+                        </pic:nvPicPr>
+                        <pic:blipFill>
+                          <a:blip r:embed="rId72">
+                            <a:extLst>
+                              <a:ext uri="{28A0092B-C50C-407E-A947-70E740481C1C}">
+                                <a14:useLocalDpi xmlns:a14="http://schemas.microsoft.com/office/drawing/2010/main" val="0"/>
+                              </a:ext>
+                            </a:extLst>
+                          </a:blip>
+                          <a:srcRect/>
+                          <a:stretch>
+                            <a:fillRect/>
+                          </a:stretch>
+                        </pic:blipFill>
+                        <pic:spPr bwMode="auto">
+                          <a:xfrm>
+                            <a:off x="0" y="0"/>
+                            <a:ext cx="1984248" cy="1371600"/>
+                          </a:xfrm>
+                          <a:prstGeom prst="rect">
+                            <a:avLst/>
+                          </a:prstGeom>
+                          <a:noFill/>
+                          <a:ln>
+                            <a:noFill/>
+                          </a:ln>
+                        </pic:spPr>
+                      </pic:pic>
+                    </a:graphicData>
+                  </a:graphic>
+                </wp:inline>
+              </w:drawing>
+            </w:r>
+          </w:p>
+        </w:tc>
+      </w:tr>
+    </w:tbl>
+    <w:p>
+      <w:pPr>
+        <w:rPr>
+          <w:rFonts w:ascii="Times New Roman" w:hAnsi="Times New Roman" w:cs="Times New Roman"/>
+        </w:rPr>
+      </w:pPr>
+      <w:r>
+        <w:rPr>
+          <w:rFonts w:ascii="Times New Roman" w:hAnsi="Times New Roman" w:cs="Times New Roman"/>
+        </w:rPr>
+        <w:t xml:space="preserve"> </w:t>
+      </w:r>
+    </w:p>
+    <w:p>
+      <w:pPr>
+        <w:rPr>
+          <w:rFonts w:ascii="Times New Roman" w:hAnsi="Times New Roman" w:cs="Times New Roman"/>
+        </w:rPr>
+      </w:pPr>
+      <w:r>
+        <w:rPr>
+          <w:rFonts w:ascii="Times New Roman" w:hAnsi="Times New Roman" w:cs="Times New Roman"/>
+        </w:rPr>
+        <w:t xml:space="preserve">The threshold parameter decides how many total “edges” we include. The higher the threshold, the fewer edges we will include. The lower the threshold, the more “edges” we will include. The threshold parameter determines the balance between precision and recall. If we use a higher threshold, we may increase our precision because we will have fewer false positive, however, we may decrease our recall because some edges may not be greater than the threshold. Conversely, the lower the threshold, the lower our precision since we will likely falsely label edges. But, we will have a higher recall value because we will likely capture most of the “true edges”. </w:t>
+      </w:r>
+    </w:p>
+    <w:p>
+      <w:pPr>
+        <w:rPr>
+          <w:rFonts w:ascii="Times New Roman" w:hAnsi="Times New Roman" w:cs="Times New Roman"/>
+        </w:rPr>
+      </w:pPr>
+    </w:p>
+    <w:p>
+      <w:pPr>
+        <w:rPr>
+          <w:rFonts w:ascii="Times New Roman" w:hAnsi="Times New Roman" w:cs="Times New Roman"/>
+        </w:rPr>
+      </w:pPr>
+      <w:r>
+        <w:rPr>
+          <w:rFonts w:ascii="Times New Roman" w:hAnsi="Times New Roman" w:cs="Times New Roman"/>
+        </w:rPr>
+        <w:t xml:space="preserve">The sigma parameter influences the amount of noise or how smooth the image will be. However, if sigma is too high, we may also miss some edges. If the original image has similar intensities we will likely use a smaller sigma value to get the maximum edge detection. </w:t>
+      </w:r>
+    </w:p>
+    <w:p>
+      <w:pPr>
+        <w:rPr>
+          <w:rFonts w:ascii="Times New Roman" w:hAnsi="Times New Roman" w:cs="Times New Roman"/>
+        </w:rPr>
+      </w:pPr>
+    </w:p>
+    <w:p>
+      <w:pPr>
+        <w:rPr>
+          <w:rFonts w:ascii="Times New Roman" w:hAnsi="Times New Roman" w:cs="Times New Roman"/>
+        </w:rPr>
+      </w:pPr>
+      <w:r>
+        <w:rPr>
+          <w:rFonts w:ascii="Times New Roman" w:hAnsi="Times New Roman" w:cs="Times New Roman"/>
+        </w:rPr>
+        <w:t xml:space="preserve">In the images below, we see that for each image, a different sigma value works best. And, they will each have a different optimal sigma value. </w:t>
+      </w:r>
+    </w:p>
+    <w:p>
+      <w:pPr>
+        <w:rPr>
+          <w:rFonts w:ascii="Times New Roman" w:hAnsi="Times New Roman" w:cs="Times New Roman"/>
+        </w:rPr>
+      </w:pPr>
+    </w:p>
+    <w:p>
+      <w:pPr>
+        <w:rPr>
+          <w:rFonts w:ascii="Times New Roman" w:hAnsi="Times New Roman" w:cs="Times New Roman"/>
+        </w:rPr>
+      </w:pPr>
+      <w:r>
+        <w:rPr>
+          <w:rFonts w:ascii="Times New Roman" w:hAnsi="Times New Roman" w:cs="Times New Roman"/>
+        </w:rPr>
+        <w:t xml:space="preserve">B) </w:t>
       </w:r>
     </w:p>
     <w:p>
@@ -4653,134 +7398,81 @@
           <w:rFonts w:ascii="Times New Roman" w:hAnsi="Times New Roman" w:cs="Times New Roman"/>
         </w:rPr>
         <w:tab/>
-      </w:r>
-      <w:r>
-        <w:rPr>
-          <w:rFonts w:ascii="Times New Roman" w:hAnsi="Times New Roman" w:cs="Times New Roman"/>
-          <w:highlight w:val="yellow"/>
-        </w:rPr>
-        <w:t xml:space="preserve">The Gaussian-Laplace Filter is </w:t>
-      </w:r>
-      <w:r>
-        <w:rPr>
-          <w:rFonts w:ascii="Times New Roman" w:hAnsi="Times New Roman" w:cs="Times New Roman"/>
-          <w:highlight w:val="yellow"/>
-        </w:rPr>
-        <w:t>a distance based filter than heavily weights the center cell and decreases in weight outward. This filter approximates the derivate of the image. Once a Gaussian-Laplace filter is applied, region’s values reflects its</w:t>
-      </w:r>
-      <w:r>
-        <w:rPr>
-          <w:rFonts w:ascii="Times New Roman" w:hAnsi="Times New Roman" w:cs="Times New Roman"/>
-        </w:rPr>
-        <w:t xml:space="preserve"> </w:t>
-      </w:r>
-    </w:p>
-    <w:p>
-      <w:pPr>
-        <w:rPr>
-          <w:rFonts w:ascii="Times New Roman" w:hAnsi="Times New Roman" w:cs="Times New Roman"/>
-        </w:rPr>
-      </w:pPr>
-    </w:p>
-    <w:p>
-      <w:pPr>
-        <w:rPr>
-          <w:rFonts w:ascii="Times New Roman" w:hAnsi="Times New Roman" w:cs="Times New Roman"/>
-        </w:rPr>
-      </w:pPr>
-      <w:r>
-        <w:rPr>
-          <w:rFonts w:ascii="Times New Roman" w:hAnsi="Times New Roman" w:cs="Times New Roman"/>
-        </w:rPr>
-        <w:t xml:space="preserve">2. </w:t>
-      </w:r>
-    </w:p>
-    <w:p>
-      <w:pPr>
-        <w:rPr>
-          <w:rFonts w:ascii="Times New Roman" w:hAnsi="Times New Roman" w:cs="Times New Roman"/>
-        </w:rPr>
-      </w:pPr>
-      <w:r>
-        <w:rPr>
-          <w:rFonts w:ascii="Times New Roman" w:hAnsi="Times New Roman" w:cs="Times New Roman"/>
-        </w:rPr>
-        <w:t xml:space="preserve">The threshold parameter decides how many total “edges” we include. The higher the threshold, the fewer edges we will include. The lower the threshold, the more “edges” we will include. The threshold parameter determines the balance between precision and recall. If we use a higher threshold, we may increase our precision because we will have fewer false positive, however, we may decrease our recall because some edges may not be greater than the threshold. Conversely, the lower the threshold, the lower our precision since we will likely falsely label edges. But, we will have a higher recall value because we will likely capture most of the “true edges”. </w:t>
-      </w:r>
-    </w:p>
-    <w:p>
-      <w:pPr>
-        <w:rPr>
-          <w:rFonts w:ascii="Times New Roman" w:hAnsi="Times New Roman" w:cs="Times New Roman"/>
-        </w:rPr>
-      </w:pPr>
-    </w:p>
-    <w:p>
-      <w:pPr>
-        <w:rPr>
-          <w:rFonts w:ascii="Times New Roman" w:hAnsi="Times New Roman" w:cs="Times New Roman"/>
-        </w:rPr>
-      </w:pPr>
-      <w:r>
-        <w:rPr>
-          <w:rFonts w:ascii="Times New Roman" w:hAnsi="Times New Roman" w:cs="Times New Roman"/>
-        </w:rPr>
-        <w:t xml:space="preserve">The sigma parameter influences the amount of noise or how smooth the image will be. However, if sigma is too high, we may also miss some edges. If the original image has similar </w:t>
-      </w:r>
-      <w:proofErr w:type="gramStart"/>
-      <w:r>
-        <w:rPr>
-          <w:rFonts w:ascii="Times New Roman" w:hAnsi="Times New Roman" w:cs="Times New Roman"/>
-        </w:rPr>
-        <w:t>intensities</w:t>
-      </w:r>
-      <w:proofErr w:type="gramEnd"/>
-      <w:r>
-        <w:rPr>
-          <w:rFonts w:ascii="Times New Roman" w:hAnsi="Times New Roman" w:cs="Times New Roman"/>
-        </w:rPr>
-        <w:t xml:space="preserve"> we will likely use a smaller sigma value to get the maximum edge detection. </w:t>
-      </w:r>
-    </w:p>
-    <w:p>
-      <w:pPr>
-        <w:rPr>
-          <w:rFonts w:ascii="Times New Roman" w:hAnsi="Times New Roman" w:cs="Times New Roman"/>
-        </w:rPr>
-      </w:pPr>
-    </w:p>
-    <w:p>
-      <w:pPr>
-        <w:rPr>
-          <w:rFonts w:ascii="Times New Roman" w:hAnsi="Times New Roman" w:cs="Times New Roman"/>
-        </w:rPr>
-      </w:pPr>
-      <w:r>
-        <w:rPr>
-          <w:rFonts w:ascii="Times New Roman" w:hAnsi="Times New Roman" w:cs="Times New Roman"/>
-        </w:rPr>
-        <w:t xml:space="preserve">In the images below, we see that for each image, a different sigma value works best. And, they will each have a different optimal sigma value. </w:t>
-      </w:r>
-    </w:p>
-    <w:p>
-      <w:pPr>
-        <w:rPr>
-          <w:rFonts w:ascii="Times New Roman" w:hAnsi="Times New Roman" w:cs="Times New Roman"/>
-        </w:rPr>
-      </w:pPr>
-    </w:p>
-    <w:p>
-      <w:pPr>
-        <w:rPr>
-          <w:rFonts w:ascii="Times New Roman" w:hAnsi="Times New Roman" w:cs="Times New Roman"/>
-        </w:rPr>
-      </w:pPr>
-      <w:r>
-        <w:rPr>
-          <w:rFonts w:ascii="Times New Roman" w:hAnsi="Times New Roman" w:cs="Times New Roman"/>
-        </w:rPr>
-        <w:t>3. Gaussian Laplace Method</w:t>
-      </w:r>
+        <w:t>Precision and Recall are important because Precision explains the percentage of edges reported that are truly edges and Recall explains the percentage of edges detected from all the edges. A low recall value means that we are not detecting all of the edges and may mean that we are missing critical edges from the image. This happens when a poor threshold value is used.</w:t>
+      </w:r>
+    </w:p>
+    <w:p>
+      <w:pPr>
+        <w:rPr>
+          <w:rFonts w:ascii="Times New Roman" w:hAnsi="Times New Roman" w:cs="Times New Roman"/>
+        </w:rPr>
+      </w:pPr>
+      <w:r>
+        <w:rPr>
+          <w:rFonts w:ascii="Times New Roman" w:hAnsi="Times New Roman" w:cs="Times New Roman"/>
+        </w:rPr>
+        <w:t xml:space="preserve"> A low precision value means we are incorrectly classifying some points: either missing real edges (true positives) or including false edges (false positives). If we’re missing real edges, then we are simply not detecting edges. And, if we are including false edges we are adding false edges to the image. </w:t>
+      </w:r>
+    </w:p>
+    <w:p>
+      <w:pPr>
+        <w:rPr>
+          <w:rFonts w:ascii="Times New Roman" w:hAnsi="Times New Roman" w:cs="Times New Roman"/>
+        </w:rPr>
+      </w:pPr>
+    </w:p>
+    <w:p>
+      <w:pPr>
+        <w:rPr>
+          <w:rFonts w:ascii="Times New Roman" w:hAnsi="Times New Roman" w:cs="Times New Roman"/>
+        </w:rPr>
+      </w:pPr>
+    </w:p>
+    <w:p>
+      <w:pPr>
+        <w:rPr>
+          <w:rFonts w:ascii="Times New Roman" w:hAnsi="Times New Roman" w:cs="Times New Roman"/>
+        </w:rPr>
+      </w:pPr>
+    </w:p>
+    <w:p>
+      <w:pPr>
+        <w:rPr>
+          <w:rFonts w:ascii="Times New Roman" w:hAnsi="Times New Roman" w:cs="Times New Roman"/>
+        </w:rPr>
+      </w:pPr>
+      <w:r>
+        <w:rPr>
+          <w:rFonts w:ascii="Times New Roman" w:hAnsi="Times New Roman" w:cs="Times New Roman"/>
+        </w:rPr>
+        <w:t>3. Zero Crossing is take</w:t>
+      </w:r>
+      <w:r>
+        <w:rPr>
+          <w:rFonts w:ascii="Times New Roman" w:hAnsi="Times New Roman" w:cs="Times New Roman"/>
+        </w:rPr>
+        <w:t>n preference over thresholding, and whatever edges zero crossing detects</w:t>
+      </w:r>
+      <w:r>
+        <w:rPr>
+          <w:rFonts w:ascii="Times New Roman" w:hAnsi="Times New Roman" w:cs="Times New Roman"/>
+        </w:rPr>
+        <w:t xml:space="preserve"> will be in the form of curves.</w:t>
+      </w:r>
+      <w:r>
+        <w:rPr>
+          <w:rStyle w:val="FootnoteReference"/>
+          <w:rFonts w:ascii="Times New Roman" w:hAnsi="Times New Roman" w:cs="Times New Roman"/>
+        </w:rPr>
+        <w:footnoteReference w:id="1"/>
+      </w:r>
+    </w:p>
+    <w:p>
+      <w:pPr>
+        <w:rPr>
+          <w:rFonts w:ascii="Times New Roman" w:hAnsi="Times New Roman" w:cs="Times New Roman"/>
+        </w:rPr>
+      </w:pPr>
     </w:p>
     <w:p>
       <w:pPr>
@@ -4831,7 +7523,7 @@
                     </pic:cNvPicPr>
                   </pic:nvPicPr>
                   <pic:blipFill>
-                    <a:blip r:embed="rId43">
+                    <a:blip r:embed="rId73">
                       <a:extLst>
                         <a:ext uri="{28A0092B-C50C-407E-A947-70E740481C1C}">
                           <a14:useLocalDpi xmlns:a14="http://schemas.microsoft.com/office/drawing/2010/main" val="0"/>
@@ -4885,7 +7577,7 @@
                     </pic:cNvPicPr>
                   </pic:nvPicPr>
                   <pic:blipFill>
-                    <a:blip r:embed="rId44">
+                    <a:blip r:embed="rId74">
                       <a:extLst>
                         <a:ext uri="{28A0092B-C50C-407E-A947-70E740481C1C}">
                           <a14:useLocalDpi xmlns:a14="http://schemas.microsoft.com/office/drawing/2010/main" val="0"/>
@@ -5051,35 +7743,13 @@
         <w:rPr>
           <w:rFonts w:ascii="Times New Roman" w:hAnsi="Times New Roman" w:cs="Times New Roman"/>
         </w:rPr>
-        <w:t xml:space="preserve"> </w:t>
-      </w:r>
-      <w:bookmarkStart w:id="0" w:name="_GoBack"/>
-      <w:bookmarkEnd w:id="0"/>
-      <w:r>
-        <w:rPr>
-          <w:rFonts w:ascii="Times New Roman" w:hAnsi="Times New Roman" w:cs="Times New Roman"/>
-        </w:rPr>
-        <w:t xml:space="preserve"> </w:t>
-      </w:r>
-      <w:r>
-        <w:rPr>
-          <w:rFonts w:ascii="Times New Roman" w:hAnsi="Times New Roman" w:cs="Times New Roman"/>
-        </w:rPr>
-        <w:t xml:space="preserve">This filter is better than the others because it produces an image with significantly less noise (especially near the grass) than the other filter (Canny or </w:t>
-      </w:r>
-      <w:proofErr w:type="spellStart"/>
-      <w:r>
-        <w:rPr>
-          <w:rFonts w:ascii="Times New Roman" w:hAnsi="Times New Roman" w:cs="Times New Roman"/>
-        </w:rPr>
-        <w:t>Sobel</w:t>
-      </w:r>
-      <w:proofErr w:type="spellEnd"/>
-      <w:r>
-        <w:rPr>
-          <w:rFonts w:ascii="Times New Roman" w:hAnsi="Times New Roman" w:cs="Times New Roman"/>
-        </w:rPr>
-        <w:t xml:space="preserve">). </w:t>
+        <w:t xml:space="preserve">  </w:t>
+      </w:r>
+      <w:r>
+        <w:rPr>
+          <w:rFonts w:ascii="Times New Roman" w:hAnsi="Times New Roman" w:cs="Times New Roman"/>
+        </w:rPr>
+        <w:t xml:space="preserve">This filter is better than the others because it produces an image with significantly less noise (especially near the grass) than the other filter (Canny or Sobel). </w:t>
       </w:r>
     </w:p>
     <w:p>
@@ -5165,33 +7835,355 @@
     </w:p>
     <w:p>
       <w:pPr>
-        <w:rPr>
-          <w:rFonts w:ascii="Times New Roman" w:hAnsi="Times New Roman" w:cs="Times New Roman"/>
-        </w:rPr>
-      </w:pPr>
-      <w:r>
-        <w:rPr>
-          <w:rFonts w:ascii="Times New Roman" w:hAnsi="Times New Roman" w:cs="Times New Roman"/>
-        </w:rPr>
-        <w:t xml:space="preserve">3. Zero Crossing is taken preference over </w:t>
-      </w:r>
-      <w:proofErr w:type="spellStart"/>
-      <w:r>
-        <w:rPr>
-          <w:rFonts w:ascii="Times New Roman" w:hAnsi="Times New Roman" w:cs="Times New Roman"/>
-        </w:rPr>
-        <w:t>thresholding</w:t>
-      </w:r>
-      <w:proofErr w:type="spellEnd"/>
-      <w:r>
-        <w:rPr>
-          <w:rFonts w:ascii="Times New Roman" w:hAnsi="Times New Roman" w:cs="Times New Roman"/>
-        </w:rPr>
-        <w:t xml:space="preserve">. </w:t>
+        <w:pStyle w:val="HTMLPreformatted"/>
+        <w:shd w:val="clear" w:color="auto" w:fill="F7F7F7"/>
+        <w:wordWrap w:val="0"/>
+        <w:spacing w:line="255" w:lineRule="atLeast"/>
+        <w:rPr>
+          <w:rFonts w:ascii="Courier" w:hAnsi="Courier"/>
+          <w:color w:val="333333"/>
+          <w:sz w:val="21"/>
+          <w:szCs w:val="21"/>
+        </w:rPr>
+      </w:pPr>
+      <w:r>
+        <w:rPr>
+          <w:rFonts w:ascii="Times New Roman" w:hAnsi="Times New Roman" w:cs="Times New Roman"/>
+        </w:rPr>
+        <w:t xml:space="preserve">Unfortunately, there is a bug in our code and, for some reason the </w:t>
+      </w:r>
+      <w:r>
+        <w:rPr>
+          <w:rFonts w:ascii="Courier" w:hAnsi="Courier"/>
+          <w:color w:val="0000FF"/>
+          <w:sz w:val="21"/>
+          <w:szCs w:val="21"/>
+        </w:rPr>
+        <w:t>precision_and_recall_values</w:t>
+      </w:r>
+    </w:p>
+    <w:p>
+      <w:pPr>
+        <w:rPr>
+          <w:rFonts w:ascii="Times New Roman" w:hAnsi="Times New Roman" w:cs="Times New Roman"/>
+        </w:rPr>
+      </w:pPr>
+      <w:r>
+        <w:rPr>
+          <w:rFonts w:ascii="Times New Roman" w:hAnsi="Times New Roman" w:cs="Times New Roman"/>
+        </w:rPr>
+        <w:t xml:space="preserve">Is only working for the Sobel method. Sadly, we were unable to debug in time. </w:t>
+      </w:r>
+    </w:p>
+    <w:p>
+      <w:pPr>
+        <w:rPr>
+          <w:rFonts w:ascii="Times New Roman" w:hAnsi="Times New Roman" w:cs="Times New Roman"/>
+        </w:rPr>
+      </w:pPr>
+    </w:p>
+    <w:p>
+      <w:pPr>
+        <w:rPr>
+          <w:rFonts w:ascii="Times New Roman" w:hAnsi="Times New Roman" w:cs="Times New Roman"/>
+        </w:rPr>
+      </w:pPr>
+    </w:p>
+    <w:tbl>
+      <w:tblPr>
+        <w:tblStyle w:val="TableGrid"/>
+        <w:tblW w:w="0" w:type="auto"/>
+        <w:tblLook w:val="04A0" w:firstRow="1" w:lastRow="0" w:firstColumn="1" w:lastColumn="0" w:noHBand="0" w:noVBand="1"/>
+      </w:tblPr>
+      <w:tblGrid>
+        <w:gridCol w:w="3116"/>
+        <w:gridCol w:w="3117"/>
+        <w:gridCol w:w="3117"/>
+      </w:tblGrid>
+      <w:tr>
+        <w:tc>
+          <w:tcPr>
+            <w:tcW w:w="3116" w:type="dxa"/>
+          </w:tcPr>
+          <w:p>
+            <w:pPr>
+              <w:rPr>
+                <w:rFonts w:ascii="Times New Roman" w:hAnsi="Times New Roman" w:cs="Times New Roman"/>
+              </w:rPr>
+            </w:pPr>
+            <w:r>
+              <w:rPr>
+                <w:rFonts w:ascii="Times New Roman" w:hAnsi="Times New Roman" w:cs="Times New Roman"/>
+              </w:rPr>
+              <w:t>Church. (blue line = Sobel Filter)</w:t>
+            </w:r>
+          </w:p>
+        </w:tc>
+        <w:tc>
+          <w:tcPr>
+            <w:tcW w:w="3117" w:type="dxa"/>
+          </w:tcPr>
+          <w:p>
+            <w:pPr>
+              <w:rPr>
+                <w:rFonts w:ascii="Times New Roman" w:hAnsi="Times New Roman" w:cs="Times New Roman"/>
+              </w:rPr>
+            </w:pPr>
+            <w:r>
+              <w:rPr>
+                <w:rFonts w:ascii="Times New Roman" w:hAnsi="Times New Roman" w:cs="Times New Roman"/>
+              </w:rPr>
+              <w:t xml:space="preserve">Nuns </w:t>
+            </w:r>
+            <w:r>
+              <w:rPr>
+                <w:rFonts w:ascii="Times New Roman" w:hAnsi="Times New Roman" w:cs="Times New Roman"/>
+              </w:rPr>
+              <w:t>(blue line = Sobel Filter)</w:t>
+            </w:r>
+          </w:p>
+        </w:tc>
+        <w:tc>
+          <w:tcPr>
+            <w:tcW w:w="3117" w:type="dxa"/>
+          </w:tcPr>
+          <w:p>
+            <w:pPr>
+              <w:rPr>
+                <w:rFonts w:ascii="Times New Roman" w:hAnsi="Times New Roman" w:cs="Times New Roman"/>
+              </w:rPr>
+            </w:pPr>
+            <w:r>
+              <w:rPr>
+                <w:rFonts w:ascii="Times New Roman" w:hAnsi="Times New Roman" w:cs="Times New Roman"/>
+              </w:rPr>
+              <w:t xml:space="preserve">Golf </w:t>
+            </w:r>
+            <w:r>
+              <w:rPr>
+                <w:rFonts w:ascii="Times New Roman" w:hAnsi="Times New Roman" w:cs="Times New Roman"/>
+              </w:rPr>
+              <w:t>(blue line = Sobel Filter)</w:t>
+            </w:r>
+          </w:p>
+        </w:tc>
+      </w:tr>
+      <w:tr>
+        <w:tc>
+          <w:tcPr>
+            <w:tcW w:w="3116" w:type="dxa"/>
+          </w:tcPr>
+          <w:p>
+            <w:pPr>
+              <w:rPr>
+                <w:rFonts w:ascii="Times New Roman" w:hAnsi="Times New Roman" w:cs="Times New Roman"/>
+              </w:rPr>
+            </w:pPr>
+            <w:r>
+              <w:rPr>
+                <w:rFonts w:ascii="Times New Roman" w:hAnsi="Times New Roman" w:cs="Times New Roman"/>
+                <w:noProof/>
+              </w:rPr>
+              <w:drawing>
+                <wp:inline distT="0" distB="0" distL="0" distR="0" wp14:anchorId="069F6D43" wp14:editId="2D2F55EB">
+                  <wp:extent cx="1901952" cy="1371600"/>
+                  <wp:effectExtent l="0" t="0" r="3175" b="0"/>
+                  <wp:docPr id="69" name="Picture 69" descr="3B/Precision%20Recall%20Curve/Percision%20Recall%20curve-church.png"/>
+                  <wp:cNvGraphicFramePr>
+                    <a:graphicFrameLocks xmlns:a="http://schemas.openxmlformats.org/drawingml/2006/main" noChangeAspect="1"/>
+                  </wp:cNvGraphicFramePr>
+                  <a:graphic xmlns:a="http://schemas.openxmlformats.org/drawingml/2006/main">
+                    <a:graphicData uri="http://schemas.openxmlformats.org/drawingml/2006/picture">
+                      <pic:pic xmlns:pic="http://schemas.openxmlformats.org/drawingml/2006/picture">
+                        <pic:nvPicPr>
+                          <pic:cNvPr id="0" name="Picture 1" descr="3B/Precision%20Recall%20Curve/Percision%20Recall%20curve-church.png"/>
+                          <pic:cNvPicPr>
+                            <a:picLocks noChangeAspect="1" noChangeArrowheads="1"/>
+                          </pic:cNvPicPr>
+                        </pic:nvPicPr>
+                        <pic:blipFill>
+                          <a:blip r:embed="rId75">
+                            <a:extLst>
+                              <a:ext uri="{28A0092B-C50C-407E-A947-70E740481C1C}">
+                                <a14:useLocalDpi xmlns:a14="http://schemas.microsoft.com/office/drawing/2010/main" val="0"/>
+                              </a:ext>
+                            </a:extLst>
+                          </a:blip>
+                          <a:srcRect/>
+                          <a:stretch>
+                            <a:fillRect/>
+                          </a:stretch>
+                        </pic:blipFill>
+                        <pic:spPr bwMode="auto">
+                          <a:xfrm>
+                            <a:off x="0" y="0"/>
+                            <a:ext cx="1901952" cy="1371600"/>
+                          </a:xfrm>
+                          <a:prstGeom prst="rect">
+                            <a:avLst/>
+                          </a:prstGeom>
+                          <a:noFill/>
+                          <a:ln>
+                            <a:noFill/>
+                          </a:ln>
+                        </pic:spPr>
+                      </pic:pic>
+                    </a:graphicData>
+                  </a:graphic>
+                </wp:inline>
+              </w:drawing>
+            </w:r>
+          </w:p>
+        </w:tc>
+        <w:tc>
+          <w:tcPr>
+            <w:tcW w:w="3117" w:type="dxa"/>
+          </w:tcPr>
+          <w:p>
+            <w:pPr>
+              <w:rPr>
+                <w:rFonts w:ascii="Times New Roman" w:hAnsi="Times New Roman" w:cs="Times New Roman"/>
+              </w:rPr>
+            </w:pPr>
+            <w:r>
+              <w:rPr>
+                <w:rFonts w:ascii="Times New Roman" w:hAnsi="Times New Roman" w:cs="Times New Roman"/>
+                <w:noProof/>
+              </w:rPr>
+              <w:drawing>
+                <wp:inline distT="0" distB="0" distL="0" distR="0" wp14:anchorId="6E63923A" wp14:editId="7CEDC097">
+                  <wp:extent cx="1901952" cy="1371600"/>
+                  <wp:effectExtent l="0" t="0" r="3175" b="0"/>
+                  <wp:docPr id="79" name="Picture 79" descr="3B/Precision%20Recall%20Curve/Percision%20Recall%20curve-golf.png"/>
+                  <wp:cNvGraphicFramePr>
+                    <a:graphicFrameLocks xmlns:a="http://schemas.openxmlformats.org/drawingml/2006/main" noChangeAspect="1"/>
+                  </wp:cNvGraphicFramePr>
+                  <a:graphic xmlns:a="http://schemas.openxmlformats.org/drawingml/2006/main">
+                    <a:graphicData uri="http://schemas.openxmlformats.org/drawingml/2006/picture">
+                      <pic:pic xmlns:pic="http://schemas.openxmlformats.org/drawingml/2006/picture">
+                        <pic:nvPicPr>
+                          <pic:cNvPr id="0" name="Picture 2" descr="3B/Precision%20Recall%20Curve/Percision%20Recall%20curve-golf.png"/>
+                          <pic:cNvPicPr>
+                            <a:picLocks noChangeAspect="1" noChangeArrowheads="1"/>
+                          </pic:cNvPicPr>
+                        </pic:nvPicPr>
+                        <pic:blipFill>
+                          <a:blip r:embed="rId76">
+                            <a:extLst>
+                              <a:ext uri="{28A0092B-C50C-407E-A947-70E740481C1C}">
+                                <a14:useLocalDpi xmlns:a14="http://schemas.microsoft.com/office/drawing/2010/main" val="0"/>
+                              </a:ext>
+                            </a:extLst>
+                          </a:blip>
+                          <a:srcRect/>
+                          <a:stretch>
+                            <a:fillRect/>
+                          </a:stretch>
+                        </pic:blipFill>
+                        <pic:spPr bwMode="auto">
+                          <a:xfrm>
+                            <a:off x="0" y="0"/>
+                            <a:ext cx="1901952" cy="1371600"/>
+                          </a:xfrm>
+                          <a:prstGeom prst="rect">
+                            <a:avLst/>
+                          </a:prstGeom>
+                          <a:noFill/>
+                          <a:ln>
+                            <a:noFill/>
+                          </a:ln>
+                        </pic:spPr>
+                      </pic:pic>
+                    </a:graphicData>
+                  </a:graphic>
+                </wp:inline>
+              </w:drawing>
+            </w:r>
+          </w:p>
+        </w:tc>
+        <w:tc>
+          <w:tcPr>
+            <w:tcW w:w="3117" w:type="dxa"/>
+          </w:tcPr>
+          <w:p>
+            <w:pPr>
+              <w:rPr>
+                <w:rFonts w:ascii="Times New Roman" w:hAnsi="Times New Roman" w:cs="Times New Roman"/>
+              </w:rPr>
+            </w:pPr>
+            <w:r>
+              <w:rPr>
+                <w:rFonts w:ascii="Times New Roman" w:hAnsi="Times New Roman" w:cs="Times New Roman"/>
+                <w:noProof/>
+              </w:rPr>
+              <w:drawing>
+                <wp:inline distT="0" distB="0" distL="0" distR="0" wp14:anchorId="6C0CB267" wp14:editId="3E2513ED">
+                  <wp:extent cx="1901952" cy="1371600"/>
+                  <wp:effectExtent l="0" t="0" r="3175" b="0"/>
+                  <wp:docPr id="80" name="Picture 80" descr="3B/Precision%20Recall%20Curve/Percision%20Recall%20curve-nuns.png"/>
+                  <wp:cNvGraphicFramePr>
+                    <a:graphicFrameLocks xmlns:a="http://schemas.openxmlformats.org/drawingml/2006/main" noChangeAspect="1"/>
+                  </wp:cNvGraphicFramePr>
+                  <a:graphic xmlns:a="http://schemas.openxmlformats.org/drawingml/2006/main">
+                    <a:graphicData uri="http://schemas.openxmlformats.org/drawingml/2006/picture">
+                      <pic:pic xmlns:pic="http://schemas.openxmlformats.org/drawingml/2006/picture">
+                        <pic:nvPicPr>
+                          <pic:cNvPr id="0" name="Picture 3" descr="3B/Precision%20Recall%20Curve/Percision%20Recall%20curve-nuns.png"/>
+                          <pic:cNvPicPr>
+                            <a:picLocks noChangeAspect="1" noChangeArrowheads="1"/>
+                          </pic:cNvPicPr>
+                        </pic:nvPicPr>
+                        <pic:blipFill>
+                          <a:blip r:embed="rId77">
+                            <a:extLst>
+                              <a:ext uri="{28A0092B-C50C-407E-A947-70E740481C1C}">
+                                <a14:useLocalDpi xmlns:a14="http://schemas.microsoft.com/office/drawing/2010/main" val="0"/>
+                              </a:ext>
+                            </a:extLst>
+                          </a:blip>
+                          <a:srcRect/>
+                          <a:stretch>
+                            <a:fillRect/>
+                          </a:stretch>
+                        </pic:blipFill>
+                        <pic:spPr bwMode="auto">
+                          <a:xfrm>
+                            <a:off x="0" y="0"/>
+                            <a:ext cx="1901952" cy="1371600"/>
+                          </a:xfrm>
+                          <a:prstGeom prst="rect">
+                            <a:avLst/>
+                          </a:prstGeom>
+                          <a:noFill/>
+                          <a:ln>
+                            <a:noFill/>
+                          </a:ln>
+                        </pic:spPr>
+                      </pic:pic>
+                    </a:graphicData>
+                  </a:graphic>
+                </wp:inline>
+              </w:drawing>
+            </w:r>
+          </w:p>
+        </w:tc>
+      </w:tr>
+    </w:tbl>
+    <w:p>
+      <w:pPr>
+        <w:rPr>
+          <w:rFonts w:ascii="Times New Roman" w:hAnsi="Times New Roman" w:cs="Times New Roman"/>
+        </w:rPr>
+      </w:pPr>
+      <w:r>
+        <w:rPr>
+          <w:rFonts w:ascii="Times New Roman" w:hAnsi="Times New Roman" w:cs="Times New Roman"/>
+        </w:rPr>
+        <w:t xml:space="preserve"> </w:t>
       </w:r>
     </w:p>
     <w:sectPr>
-      <w:headerReference w:type="default" r:id="rId45"/>
+      <w:headerReference w:type="default" r:id="rId78"/>
       <w:pgSz w:w="12240" w:h="15840"/>
       <w:pgMar w:top="1440" w:right="1440" w:bottom="1440" w:left="1440" w:header="720" w:footer="720" w:gutter="0"/>
       <w:cols w:space="720"/>
@@ -5234,6 +8226,30 @@
       <w:r>
         <w:continuationSeparator/>
       </w:r>
+    </w:p>
+  </w:footnote>
+  <w:footnote w:id="1">
+    <w:p>
+      <w:pPr>
+        <w:pStyle w:val="FootnoteText"/>
+      </w:pPr>
+      <w:r>
+        <w:rPr>
+          <w:rStyle w:val="FootnoteReference"/>
+        </w:rPr>
+        <w:footnoteRef/>
+      </w:r>
+      <w:r>
+        <w:t xml:space="preserve"> </w:t>
+      </w:r>
+      <w:r>
+        <w:t>http://homepages.inf.ed.ac.uk/rbf/HIPR2/zeros.htm</w:t>
+      </w:r>
+    </w:p>
+    <w:p>
+      <w:pPr>
+        <w:pStyle w:val="FootnoteText"/>
+      </w:pPr>
     </w:p>
   </w:footnote>
 </w:footnotes>
@@ -5261,7 +8277,6 @@
       <w:tab/>
       <w:t>February 17</w:t>
     </w:r>
-    <w:proofErr w:type="gramStart"/>
     <w:r>
       <w:rPr>
         <w:rFonts w:ascii="Times New Roman" w:hAnsi="Times New Roman" w:cs="Times New Roman"/>
@@ -5273,14 +8288,7 @@
       <w:rPr>
         <w:rFonts w:ascii="Times New Roman" w:hAnsi="Times New Roman" w:cs="Times New Roman"/>
       </w:rPr>
-      <w:t xml:space="preserve"> ,</w:t>
-    </w:r>
-    <w:proofErr w:type="gramEnd"/>
-    <w:r>
-      <w:rPr>
-        <w:rFonts w:ascii="Times New Roman" w:hAnsi="Times New Roman" w:cs="Times New Roman"/>
-      </w:rPr>
-      <w:t xml:space="preserve"> 2016</w:t>
+      <w:t xml:space="preserve"> , 2016</w:t>
     </w:r>
   </w:p>
 </w:hdr>
@@ -5978,6 +8986,94 @@
       </w:tblCellMar>
     </w:tblPr>
   </w:style>
+  <w:style w:type="paragraph" w:styleId="FootnoteText">
+    <w:name w:val="footnote text"/>
+    <w:basedOn w:val="Normal"/>
+    <w:link w:val="FootnoteTextChar"/>
+    <w:uiPriority w:val="99"/>
+    <w:unhideWhenUsed/>
+    <w:rsid w:val="001656EE"/>
+  </w:style>
+  <w:style w:type="character" w:customStyle="1" w:styleId="FootnoteTextChar">
+    <w:name w:val="Footnote Text Char"/>
+    <w:basedOn w:val="DefaultParagraphFont"/>
+    <w:link w:val="FootnoteText"/>
+    <w:uiPriority w:val="99"/>
+    <w:rsid w:val="001656EE"/>
+  </w:style>
+  <w:style w:type="character" w:styleId="FootnoteReference">
+    <w:name w:val="footnote reference"/>
+    <w:basedOn w:val="DefaultParagraphFont"/>
+    <w:uiPriority w:val="99"/>
+    <w:unhideWhenUsed/>
+    <w:rsid w:val="001656EE"/>
+    <w:rPr>
+      <w:vertAlign w:val="superscript"/>
+    </w:rPr>
+  </w:style>
+  <w:style w:type="character" w:styleId="Hyperlink">
+    <w:name w:val="Hyperlink"/>
+    <w:basedOn w:val="DefaultParagraphFont"/>
+    <w:uiPriority w:val="99"/>
+    <w:unhideWhenUsed/>
+    <w:rsid w:val="001656EE"/>
+    <w:rPr>
+      <w:color w:val="0563C1" w:themeColor="hyperlink"/>
+      <w:u w:val="single"/>
+    </w:rPr>
+  </w:style>
+  <w:style w:type="paragraph" w:styleId="HTMLPreformatted">
+    <w:name w:val="HTML Preformatted"/>
+    <w:basedOn w:val="Normal"/>
+    <w:link w:val="HTMLPreformattedChar"/>
+    <w:uiPriority w:val="99"/>
+    <w:semiHidden/>
+    <w:unhideWhenUsed/>
+    <w:rsid w:val="00C30CD1"/>
+    <w:pPr>
+      <w:tabs>
+        <w:tab w:val="left" w:pos="916"/>
+        <w:tab w:val="left" w:pos="1832"/>
+        <w:tab w:val="left" w:pos="2748"/>
+        <w:tab w:val="left" w:pos="3664"/>
+        <w:tab w:val="left" w:pos="4580"/>
+        <w:tab w:val="left" w:pos="5496"/>
+        <w:tab w:val="left" w:pos="6412"/>
+        <w:tab w:val="left" w:pos="7328"/>
+        <w:tab w:val="left" w:pos="8244"/>
+        <w:tab w:val="left" w:pos="9160"/>
+        <w:tab w:val="left" w:pos="10076"/>
+        <w:tab w:val="left" w:pos="10992"/>
+        <w:tab w:val="left" w:pos="11908"/>
+        <w:tab w:val="left" w:pos="12824"/>
+        <w:tab w:val="left" w:pos="13740"/>
+        <w:tab w:val="left" w:pos="14656"/>
+      </w:tabs>
+    </w:pPr>
+    <w:rPr>
+      <w:rFonts w:ascii="Courier New" w:hAnsi="Courier New" w:cs="Courier New"/>
+      <w:sz w:val="20"/>
+      <w:szCs w:val="20"/>
+    </w:rPr>
+  </w:style>
+  <w:style w:type="character" w:customStyle="1" w:styleId="HTMLPreformattedChar">
+    <w:name w:val="HTML Preformatted Char"/>
+    <w:basedOn w:val="DefaultParagraphFont"/>
+    <w:link w:val="HTMLPreformatted"/>
+    <w:uiPriority w:val="99"/>
+    <w:semiHidden/>
+    <w:rsid w:val="00C30CD1"/>
+    <w:rPr>
+      <w:rFonts w:ascii="Courier New" w:hAnsi="Courier New" w:cs="Courier New"/>
+      <w:sz w:val="20"/>
+      <w:szCs w:val="20"/>
+    </w:rPr>
+  </w:style>
+  <w:style w:type="character" w:customStyle="1" w:styleId="nf">
+    <w:name w:val="nf"/>
+    <w:basedOn w:val="DefaultParagraphFont"/>
+    <w:rsid w:val="00C30CD1"/>
+  </w:style>
 </w:styles>
 </file>
 

</xml_diff>